<commit_message>
Results & Implement - Algorithm 4
</commit_message>
<xml_diff>
--- a/01 - Capstone Report - working copy_v2.docx
+++ b/01 - Capstone Report - working copy_v2.docx
@@ -2262,7 +2262,25 @@
           <w:sz w:val="24"/>
           <w:szCs w:val="24"/>
         </w:rPr>
-        <w:t xml:space="preserve"> a general area for discussion (Interview Techniques for UX Practitioners: A User-Centered Design Method, 2013), Saunders et al 2012).  This allows the </w:t>
+        <w:t xml:space="preserve"> a general area for discussion (Interview Techniques for UX Practitioners: A User-</w:t>
+      </w:r>
+      <w:proofErr w:type="spellStart"/>
+      <w:r>
+        <w:rPr>
+          <w:rFonts w:ascii="Times New Roman" w:hAnsi="Times New Roman" w:cs="Times New Roman"/>
+          <w:sz w:val="24"/>
+          <w:szCs w:val="24"/>
+        </w:rPr>
+        <w:t>Centered</w:t>
+      </w:r>
+      <w:proofErr w:type="spellEnd"/>
+      <w:r>
+        <w:rPr>
+          <w:rFonts w:ascii="Times New Roman" w:hAnsi="Times New Roman" w:cs="Times New Roman"/>
+          <w:sz w:val="24"/>
+          <w:szCs w:val="24"/>
+        </w:rPr>
+        <w:t xml:space="preserve"> Design Method, 2013), Saunders et al 2012).  This allows the </w:t>
       </w:r>
       <w:r>
         <w:rPr>
@@ -3351,6 +3369,7 @@
         </w:rPr>
         <w:t>.  In order to closely mimic data typically found in a commercial operation, the employee added a column to the ‘student_info.csv’ file called ‘Tenure’ to represent the number of years the employee / student is working within the company.  The values of the ‘Tenure’ column were randomly generated using ‘</w:t>
       </w:r>
+      <w:proofErr w:type="spellStart"/>
       <w:r>
         <w:rPr>
           <w:rFonts w:ascii="Times New Roman" w:hAnsi="Times New Roman" w:cs="Times New Roman"/>
@@ -3363,6 +3382,7 @@
         </w:rPr>
         <w:t>randint</w:t>
       </w:r>
+      <w:proofErr w:type="spellEnd"/>
       <w:r>
         <w:rPr>
           <w:rFonts w:ascii="Times New Roman" w:hAnsi="Times New Roman" w:cs="Times New Roman"/>
@@ -5609,7 +5629,23 @@
           <w:rFonts w:ascii="Times New Roman" w:hAnsi="Times New Roman" w:cs="Times New Roman"/>
           <w:color w:val="auto"/>
         </w:rPr>
-        <w:t xml:space="preserve">.  Experience in one case-study outlined by Ferrar et al (pp 20 - 26), recofirms that HR data is different to other types of data and to  successfully analyse it HR must be included in system development </w:t>
+        <w:t xml:space="preserve">.  Experience in one case-study outlined by Ferrar et al (pp 20 - 26), </w:t>
+      </w:r>
+      <w:proofErr w:type="spellStart"/>
+      <w:r>
+        <w:rPr>
+          <w:rFonts w:ascii="Times New Roman" w:hAnsi="Times New Roman" w:cs="Times New Roman"/>
+          <w:color w:val="auto"/>
+        </w:rPr>
+        <w:t>recofirms</w:t>
+      </w:r>
+      <w:proofErr w:type="spellEnd"/>
+      <w:r>
+        <w:rPr>
+          <w:rFonts w:ascii="Times New Roman" w:hAnsi="Times New Roman" w:cs="Times New Roman"/>
+          <w:color w:val="auto"/>
+        </w:rPr>
+        <w:t xml:space="preserve"> that HR data is different to other types of data and to  successfully analyse it HR must be included in system development </w:t>
       </w:r>
       <w:r>
         <w:rPr>
@@ -5708,12 +5744,21 @@
           <w:color w:val="auto"/>
         </w:rPr>
       </w:pPr>
-      <w:r>
-        <w:rPr>
-          <w:rFonts w:ascii="Times New Roman" w:hAnsi="Times New Roman" w:cs="Times New Roman"/>
-          <w:color w:val="auto"/>
-        </w:rPr>
-        <w:t xml:space="preserve">Bankins et al (2021) has proposed a framework to help with the ethical implementation of artificial intelligence within an organisation </w:t>
+      <w:proofErr w:type="spellStart"/>
+      <w:r>
+        <w:rPr>
+          <w:rFonts w:ascii="Times New Roman" w:hAnsi="Times New Roman" w:cs="Times New Roman"/>
+          <w:color w:val="auto"/>
+        </w:rPr>
+        <w:t>Bankins</w:t>
+      </w:r>
+      <w:proofErr w:type="spellEnd"/>
+      <w:r>
+        <w:rPr>
+          <w:rFonts w:ascii="Times New Roman" w:hAnsi="Times New Roman" w:cs="Times New Roman"/>
+          <w:color w:val="auto"/>
+        </w:rPr>
+        <w:t xml:space="preserve"> et al (2021) has proposed a framework to help with the ethical implementation of artificial intelligence within an organisation </w:t>
       </w:r>
       <w:r>
         <w:rPr>
@@ -6225,7 +6270,23 @@
           <w:rFonts w:ascii="Times New Roman" w:hAnsi="Times New Roman" w:cs="Times New Roman"/>
           <w:color w:val="auto"/>
         </w:rPr>
-        <w:t xml:space="preserve">.  Kokoc et al (2021) present the theory that by giving learners (employees) access to a dashboard to support their individual learning journey they will have more motivation to develop based on consistent feedback on their progress </w:t>
+        <w:t xml:space="preserve">.  </w:t>
+      </w:r>
+      <w:proofErr w:type="spellStart"/>
+      <w:r>
+        <w:rPr>
+          <w:rFonts w:ascii="Times New Roman" w:hAnsi="Times New Roman" w:cs="Times New Roman"/>
+          <w:color w:val="auto"/>
+        </w:rPr>
+        <w:t>Kokoc</w:t>
+      </w:r>
+      <w:proofErr w:type="spellEnd"/>
+      <w:r>
+        <w:rPr>
+          <w:rFonts w:ascii="Times New Roman" w:hAnsi="Times New Roman" w:cs="Times New Roman"/>
+          <w:color w:val="auto"/>
+        </w:rPr>
+        <w:t xml:space="preserve"> et al (2021) present the theory that by giving learners (employees) access to a dashboard to support their individual learning journey they will have more motivation to develop based on consistent feedback on their progress </w:t>
       </w:r>
       <w:r>
         <w:rPr>
@@ -6708,7 +6769,23 @@
           <w:rFonts w:ascii="Times New Roman" w:hAnsi="Times New Roman" w:cs="Times New Roman"/>
           <w:color w:val="auto"/>
         </w:rPr>
-        <w:t xml:space="preserve">As outlined in the research objectives above, the succession planning process is critical to the business’ ability to develop its employees.  Huselid et al (2005) agree and outline that it is better to identify roles that are critical for the business and then spend time investing in the development of employees going into those roles to ensure that the right people are in place to drive the business forward </w:t>
+        <w:t xml:space="preserve">As outlined in the research objectives above, the succession planning process is critical to the business’ ability to develop its employees.  </w:t>
+      </w:r>
+      <w:proofErr w:type="spellStart"/>
+      <w:r>
+        <w:rPr>
+          <w:rFonts w:ascii="Times New Roman" w:hAnsi="Times New Roman" w:cs="Times New Roman"/>
+          <w:color w:val="auto"/>
+        </w:rPr>
+        <w:t>Huselid</w:t>
+      </w:r>
+      <w:proofErr w:type="spellEnd"/>
+      <w:r>
+        <w:rPr>
+          <w:rFonts w:ascii="Times New Roman" w:hAnsi="Times New Roman" w:cs="Times New Roman"/>
+          <w:color w:val="auto"/>
+        </w:rPr>
+        <w:t xml:space="preserve"> et al (2005) agree and outline that it is better to identify roles that are critical for the business and then spend time investing in the development of employees going into those roles to ensure that the right people are in place to drive the business forward </w:t>
       </w:r>
       <w:r>
         <w:rPr>
@@ -7003,7 +7080,39 @@
           <w:rFonts w:ascii="Times New Roman" w:hAnsi="Times New Roman" w:cs="Times New Roman"/>
           <w:color w:val="auto"/>
         </w:rPr>
-        <w:t xml:space="preserve">.  An example of a DAG graph used by Vowels et al (2023) is displayed in Figure 1 below.  The figure on the left-hand side indicates that B has an impact on both A and C, and that A also has an impact on A.  Applying the CMC theory to the figure on the right-hand side, the external values of Ua, Ub and Uc are found to all have a causal relationship. </w:t>
+        <w:t xml:space="preserve">.  An example of a DAG graph used by Vowels et al (2023) is displayed in Figure 1 below.  The figure on the left-hand side indicates that B has an impact on both A and C, and that A also has an impact on A.  Applying the CMC theory to the figure on the right-hand side, the external values of </w:t>
+      </w:r>
+      <w:proofErr w:type="spellStart"/>
+      <w:r>
+        <w:rPr>
+          <w:rFonts w:ascii="Times New Roman" w:hAnsi="Times New Roman" w:cs="Times New Roman"/>
+          <w:color w:val="auto"/>
+        </w:rPr>
+        <w:t>Ua</w:t>
+      </w:r>
+      <w:proofErr w:type="spellEnd"/>
+      <w:r>
+        <w:rPr>
+          <w:rFonts w:ascii="Times New Roman" w:hAnsi="Times New Roman" w:cs="Times New Roman"/>
+          <w:color w:val="auto"/>
+        </w:rPr>
+        <w:t xml:space="preserve">, </w:t>
+      </w:r>
+      <w:proofErr w:type="spellStart"/>
+      <w:r>
+        <w:rPr>
+          <w:rFonts w:ascii="Times New Roman" w:hAnsi="Times New Roman" w:cs="Times New Roman"/>
+          <w:color w:val="auto"/>
+        </w:rPr>
+        <w:t>Ub</w:t>
+      </w:r>
+      <w:proofErr w:type="spellEnd"/>
+      <w:r>
+        <w:rPr>
+          <w:rFonts w:ascii="Times New Roman" w:hAnsi="Times New Roman" w:cs="Times New Roman"/>
+          <w:color w:val="auto"/>
+        </w:rPr>
+        <w:t xml:space="preserve"> and Uc are found to all have a causal relationship. </w:t>
       </w:r>
     </w:p>
     <w:p>
@@ -8062,7 +8171,23 @@
           <w:rFonts w:ascii="Times New Roman" w:hAnsi="Times New Roman" w:cs="Times New Roman"/>
           <w:color w:val="auto"/>
         </w:rPr>
-        <w:t xml:space="preserve">As expected, when applying causal search algorithms, there are a myriad of implementations possible, and some of these are detailed in the following sections. However, it would be helpful to understand the data preparation process that is recommended by Malinsky et al to help specifically with causal search algorithms.  The first step is to assume that variables are ‘semantically independent’, i.e that they are capable of being manipulated independently.  Therefore, it is important to remove any unnecessary or redundant variables before beginning analysis.  The second step / assumption is that variable is continuous or categorical in nature, therefore any mixed datasets should be ‘cleaned’ and with the recommendation that values be placed within a scale to minimise any potential bias that could occur in the results.  The third step is ensuring that any proxy or estimated values are as accurate as possible and of a single unobserved causal factor.  The fourth step is to consider the timeframe that the data collected represents - is it month by month / day by day etc as the analyst must be able to outline if the measurement are for the same individual or for different ones over time.  Finally, the fifth step is for the analyst to consider their own knowledge of potential causal relationships </w:t>
+        <w:t xml:space="preserve">As expected, when applying causal search algorithms, there are a myriad of implementations possible, and some of these are detailed in the following sections. However, it would be helpful to understand the data preparation process that is recommended by Malinsky et al to help specifically with causal search algorithms.  The first step is to assume that variables are ‘semantically independent’, </w:t>
+      </w:r>
+      <w:proofErr w:type="spellStart"/>
+      <w:r>
+        <w:rPr>
+          <w:rFonts w:ascii="Times New Roman" w:hAnsi="Times New Roman" w:cs="Times New Roman"/>
+          <w:color w:val="auto"/>
+        </w:rPr>
+        <w:t>i.e</w:t>
+      </w:r>
+      <w:proofErr w:type="spellEnd"/>
+      <w:r>
+        <w:rPr>
+          <w:rFonts w:ascii="Times New Roman" w:hAnsi="Times New Roman" w:cs="Times New Roman"/>
+          <w:color w:val="auto"/>
+        </w:rPr>
+        <w:t xml:space="preserve"> that they are capable of being manipulated independently.  Therefore, it is important to remove any unnecessary or redundant variables before beginning analysis.  The second step / assumption is that variable is continuous or categorical in nature, therefore any mixed datasets should be ‘cleaned’ and with the recommendation that values be placed within a scale to minimise any potential bias that could occur in the results.  The third step is ensuring that any proxy or estimated values are as accurate as possible and of a single unobserved causal factor.  The fourth step is to consider the timeframe that the data collected represents - is it month by month / day by day etc as the analyst must be able to outline if the measurement are for the same individual or for different ones over time.  Finally, the fifth step is for the analyst to consider their own knowledge of potential causal relationships </w:t>
       </w:r>
       <w:r>
         <w:rPr>
@@ -8258,7 +8383,23 @@
           <w:rFonts w:ascii="Times New Roman" w:hAnsi="Times New Roman" w:cs="Times New Roman"/>
           <w:color w:val="auto"/>
         </w:rPr>
-        <w:t xml:space="preserve">Example so applying such causal search algorithms are outlined in the beginning with Mӓkelӓ et al who applied a constraint based algorithms to their paper on Earth system sciences </w:t>
+        <w:t xml:space="preserve">Example so applying such causal search algorithms are outlined in the beginning with </w:t>
+      </w:r>
+      <w:proofErr w:type="spellStart"/>
+      <w:r>
+        <w:rPr>
+          <w:rFonts w:ascii="Times New Roman" w:hAnsi="Times New Roman" w:cs="Times New Roman"/>
+          <w:color w:val="auto"/>
+        </w:rPr>
+        <w:t>Mӓkelӓ</w:t>
+      </w:r>
+      <w:proofErr w:type="spellEnd"/>
+      <w:r>
+        <w:rPr>
+          <w:rFonts w:ascii="Times New Roman" w:hAnsi="Times New Roman" w:cs="Times New Roman"/>
+          <w:color w:val="auto"/>
+        </w:rPr>
+        <w:t xml:space="preserve"> et al who applied a constraint based algorithms to their paper on Earth system sciences </w:t>
       </w:r>
       <w:r>
         <w:rPr>
@@ -8487,7 +8628,23 @@
           <w:rFonts w:ascii="Times New Roman" w:hAnsi="Times New Roman" w:cs="Times New Roman"/>
           <w:color w:val="auto"/>
         </w:rPr>
-        <w:t xml:space="preserve">Assaad and Devijer (2022) applied causal discovery to time series data sharing a number of different approaches to this type of analysis.  They outlined a number of issues applying theory to practice and warn that causal discovery and time series is still an active area for research </w:t>
+        <w:t xml:space="preserve">Assaad and </w:t>
+      </w:r>
+      <w:proofErr w:type="spellStart"/>
+      <w:r>
+        <w:rPr>
+          <w:rFonts w:ascii="Times New Roman" w:hAnsi="Times New Roman" w:cs="Times New Roman"/>
+          <w:color w:val="auto"/>
+        </w:rPr>
+        <w:t>Devijer</w:t>
+      </w:r>
+      <w:proofErr w:type="spellEnd"/>
+      <w:r>
+        <w:rPr>
+          <w:rFonts w:ascii="Times New Roman" w:hAnsi="Times New Roman" w:cs="Times New Roman"/>
+          <w:color w:val="auto"/>
+        </w:rPr>
+        <w:t xml:space="preserve"> (2022) applied causal discovery to time series data sharing a number of different approaches to this type of analysis.  They outlined a number of issues applying theory to practice and warn that causal discovery and time series is still an active area for research </w:t>
       </w:r>
       <w:r>
         <w:rPr>
@@ -8645,7 +8802,23 @@
           <w:rFonts w:ascii="Times New Roman" w:hAnsi="Times New Roman" w:cs="Times New Roman"/>
           <w:color w:val="auto"/>
         </w:rPr>
-        <w:t xml:space="preserve">Finally, Kalainatha et al (2020) propose a method for using causal discovery within Python called the Casual Discovery toolbox (CDT) </w:t>
+        <w:t xml:space="preserve">Finally, </w:t>
+      </w:r>
+      <w:proofErr w:type="spellStart"/>
+      <w:r>
+        <w:rPr>
+          <w:rFonts w:ascii="Times New Roman" w:hAnsi="Times New Roman" w:cs="Times New Roman"/>
+          <w:color w:val="auto"/>
+        </w:rPr>
+        <w:t>Kalainatha</w:t>
+      </w:r>
+      <w:proofErr w:type="spellEnd"/>
+      <w:r>
+        <w:rPr>
+          <w:rFonts w:ascii="Times New Roman" w:hAnsi="Times New Roman" w:cs="Times New Roman"/>
+          <w:color w:val="auto"/>
+        </w:rPr>
+        <w:t xml:space="preserve"> et al (2020) propose a method for using causal discovery within Python called the Casual Discovery toolbox (CDT) </w:t>
       </w:r>
       <w:r>
         <w:rPr>
@@ -9326,27 +9499,14 @@
       <w:r>
         <w:t xml:space="preserve">Figure </w:t>
       </w:r>
-      <w:r>
-        <w:fldChar w:fldCharType="begin"/>
-      </w:r>
-      <w:r>
-        <w:instrText xml:space="preserve"> SEQ Figure \* ARABIC </w:instrText>
-      </w:r>
-      <w:r>
-        <w:fldChar w:fldCharType="separate"/>
-      </w:r>
-      <w:r>
-        <w:rPr>
-          <w:noProof/>
-        </w:rPr>
-        <w:t>2</w:t>
-      </w:r>
-      <w:r>
-        <w:rPr>
-          <w:noProof/>
-        </w:rPr>
-        <w:fldChar w:fldCharType="end"/>
-      </w:r>
+      <w:fldSimple w:instr=" SEQ Figure \* ARABIC ">
+        <w:r>
+          <w:rPr>
+            <w:noProof/>
+          </w:rPr>
+          <w:t>2</w:t>
+        </w:r>
+      </w:fldSimple>
       <w:r>
         <w:t>- Python Libraries used for analysis</w:t>
       </w:r>
@@ -9495,7 +9655,15 @@
         <w:t>Matplotlib</w:t>
       </w:r>
       <w:r>
-        <w:t xml:space="preserve"> - helps display graphs and visualisations of the data using pandas and numpy </w:t>
+        <w:t xml:space="preserve"> - helps display graphs and visualisations of the data using pandas and </w:t>
+      </w:r>
+      <w:proofErr w:type="spellStart"/>
+      <w:r>
+        <w:t>numpy</w:t>
+      </w:r>
+      <w:proofErr w:type="spellEnd"/>
+      <w:r>
+        <w:t xml:space="preserve"> </w:t>
       </w:r>
     </w:p>
     <w:p>
@@ -9560,9 +9728,11 @@
         </w:numPr>
         <w:jc w:val="both"/>
       </w:pPr>
+      <w:proofErr w:type="spellStart"/>
       <w:r>
         <w:t>Scipy</w:t>
       </w:r>
+      <w:proofErr w:type="spellEnd"/>
       <w:r>
         <w:t xml:space="preserve"> - enables a programmer to implement</w:t>
       </w:r>
@@ -9583,6 +9753,7 @@
           <w:highlight w:val="yellow"/>
         </w:rPr>
       </w:pPr>
+      <w:proofErr w:type="spellStart"/>
       <w:r>
         <w:rPr>
           <w:color w:val="FF0000"/>
@@ -9590,6 +9761,7 @@
         </w:rPr>
         <w:t>Keras</w:t>
       </w:r>
+      <w:proofErr w:type="spellEnd"/>
     </w:p>
     <w:p>
       <w:pPr>
@@ -9823,27 +9995,14 @@
       <w:r>
         <w:t xml:space="preserve">Figure </w:t>
       </w:r>
-      <w:r>
-        <w:fldChar w:fldCharType="begin"/>
-      </w:r>
-      <w:r>
-        <w:instrText xml:space="preserve"> SEQ Figure \* ARABIC </w:instrText>
-      </w:r>
-      <w:r>
-        <w:fldChar w:fldCharType="separate"/>
-      </w:r>
-      <w:r>
-        <w:rPr>
-          <w:noProof/>
-        </w:rPr>
-        <w:t>3</w:t>
-      </w:r>
-      <w:r>
-        <w:rPr>
-          <w:noProof/>
-        </w:rPr>
-        <w:fldChar w:fldCharType="end"/>
-      </w:r>
+      <w:fldSimple w:instr=" SEQ Figure \* ARABIC ">
+        <w:r>
+          <w:rPr>
+            <w:noProof/>
+          </w:rPr>
+          <w:t>3</w:t>
+        </w:r>
+      </w:fldSimple>
       <w:r>
         <w:t xml:space="preserve">- </w:t>
       </w:r>
@@ -10027,7 +10186,15 @@
         <w:t xml:space="preserve"> easy to implement, and allows for each categorical </w:t>
       </w:r>
       <w:r>
-        <w:t xml:space="preserve">data value to give given it’s own column </w:t>
+        <w:t xml:space="preserve">data value to give given </w:t>
+      </w:r>
+      <w:proofErr w:type="spellStart"/>
+      <w:r>
+        <w:t>it’s</w:t>
+      </w:r>
+      <w:proofErr w:type="spellEnd"/>
+      <w:r>
+        <w:t xml:space="preserve"> own column </w:t>
       </w:r>
       <w:r>
         <w:t>with</w:t>
@@ -10207,27 +10374,14 @@
       <w:r>
         <w:t xml:space="preserve">Figure </w:t>
       </w:r>
-      <w:r>
-        <w:fldChar w:fldCharType="begin"/>
-      </w:r>
-      <w:r>
-        <w:instrText xml:space="preserve"> SEQ Figure \* ARABIC </w:instrText>
-      </w:r>
-      <w:r>
-        <w:fldChar w:fldCharType="separate"/>
-      </w:r>
-      <w:r>
-        <w:rPr>
-          <w:noProof/>
-        </w:rPr>
-        <w:t>4</w:t>
-      </w:r>
-      <w:r>
-        <w:rPr>
-          <w:noProof/>
-        </w:rPr>
-        <w:fldChar w:fldCharType="end"/>
-      </w:r>
+      <w:fldSimple w:instr=" SEQ Figure \* ARABIC ">
+        <w:r>
+          <w:rPr>
+            <w:noProof/>
+          </w:rPr>
+          <w:t>4</w:t>
+        </w:r>
+      </w:fldSimple>
       <w:r>
         <w:t xml:space="preserve"> - Articles and Models reference table</w:t>
       </w:r>
@@ -10711,25 +10865,113 @@
         <w:t xml:space="preserve">.  </w:t>
       </w:r>
       <w:r>
-        <w:t xml:space="preserve">For completeness, </w:t>
-      </w:r>
-      <w:r>
-        <w:t>a range of kernels was applied to identify which is the most suitable</w:t>
-      </w:r>
-      <w:r>
-        <w:t xml:space="preserve"> - the default kernel rbf was deemed appropriate</w:t>
-      </w:r>
-      <w:r>
-        <w:t>.  As</w:t>
-      </w:r>
-      <w:r>
-        <w:t xml:space="preserve"> required when using SVM, a scaler was applied to the data to facilitate processing.  </w:t>
+        <w:t xml:space="preserve">Scikit-learn documentation highly recommend that data used for SVM </w:t>
+      </w:r>
+      <w:r>
+        <w:t>analysis</w:t>
+      </w:r>
+      <w:r>
+        <w:t xml:space="preserve"> be </w:t>
+      </w:r>
+      <w:r>
+        <w:t xml:space="preserve">scaled using the </w:t>
+      </w:r>
+      <w:proofErr w:type="spellStart"/>
+      <w:r>
+        <w:t>StandardScaler</w:t>
+      </w:r>
+      <w:proofErr w:type="spellEnd"/>
+      <w:r>
+        <w:t xml:space="preserve">(), and the author intends to follow this advice </w:t>
+      </w:r>
+      <w:r>
+        <w:fldChar w:fldCharType="begin"/>
+      </w:r>
+      <w:r>
+        <w:instrText xml:space="preserve"> ADDIN ZOTERO_ITEM CSL_CITATION {"citationID":"zYrWvSIk","properties":{"formattedCitation":"({\\i{}1.4. Support Vector Machines \\uc0\\u8212{} scikit-learn 1.3.0 documentation}, no date)","plainCitation":"(1.4. Support Vector Machines — scikit-learn 1.3.0 documentation, no date)","noteIndex":0},"citationItems":[{"id":398,"uris":["http://zotero.org/users/11537704/items/THEH5DCX"],"itemData":{"id":398,"type":"webpage","title":"1.4. Support Vector Machines — scikit-learn 1.3.0 documentation","URL":"https://scikit-learn.org/stable/modules/svm.html","accessed":{"date-parts":[["2023",8,30]]}}}],"schema":"https://github.com/citation-style-language/schema/raw/master/csl-citation.json"} </w:instrText>
+      </w:r>
+      <w:r>
+        <w:fldChar w:fldCharType="separate"/>
+      </w:r>
+      <w:r>
+        <w:rPr>
+          <w:szCs w:val="24"/>
+        </w:rPr>
+        <w:t>(</w:t>
+      </w:r>
+      <w:r>
+        <w:rPr>
+          <w:i/>
+          <w:iCs/>
+          <w:szCs w:val="24"/>
+        </w:rPr>
+        <w:t>1.4. Support Vector Machines — scikit-learn 1.3.0 documentation</w:t>
+      </w:r>
+      <w:r>
+        <w:rPr>
+          <w:szCs w:val="24"/>
+        </w:rPr>
+        <w:t>, no date)</w:t>
+      </w:r>
+      <w:r>
+        <w:fldChar w:fldCharType="end"/>
+      </w:r>
+      <w:r>
+        <w:t xml:space="preserve">.  </w:t>
+      </w:r>
+      <w:r>
+        <w:t xml:space="preserve">In terms of </w:t>
+      </w:r>
+      <w:r>
+        <w:t xml:space="preserve">other variables, </w:t>
+      </w:r>
+      <w:r>
+        <w:t xml:space="preserve">a range of kernels </w:t>
+      </w:r>
+      <w:r>
+        <w:t xml:space="preserve">are to be </w:t>
+      </w:r>
+      <w:r>
+        <w:t>applied to identify which is the most suitabl</w:t>
+      </w:r>
+      <w:r>
+        <w:t xml:space="preserve">e.  </w:t>
+      </w:r>
+      <w:r>
+        <w:t>T</w:t>
+      </w:r>
+      <w:r>
+        <w:t xml:space="preserve">he kernel </w:t>
+      </w:r>
+      <w:r>
+        <w:t xml:space="preserve">criteria </w:t>
+      </w:r>
+      <w:r>
+        <w:t>utilise</w:t>
+      </w:r>
+      <w:r>
+        <w:t xml:space="preserve"> different mathematical bases to </w:t>
+      </w:r>
+      <w:r>
+        <w:t>transform the data across di</w:t>
+      </w:r>
+      <w:r>
+        <w:t>fferent vectors (</w:t>
+      </w:r>
+      <w:r>
+        <w:t>into 3d to better view the data)</w:t>
+      </w:r>
+      <w:r>
+        <w:t xml:space="preserve">. </w:t>
       </w:r>
       <w:r>
         <w:t>Hyperparameter tuning was applied in the form of GridSearchCV</w:t>
       </w:r>
       <w:r>
-        <w:t xml:space="preserve"> initially</w:t>
+        <w:t xml:space="preserve"> </w:t>
+      </w:r>
+      <w:r>
+        <w:t>as recommended by Scikit-Learn</w:t>
       </w:r>
       <w:r>
         <w:t xml:space="preserve">, and the applied further </w:t>
@@ -10743,8 +10985,13 @@
       <w:r>
         <w:t xml:space="preserve">by applying </w:t>
       </w:r>
-      <w:r>
-        <w:t xml:space="preserve">param_grid </w:t>
+      <w:proofErr w:type="spellStart"/>
+      <w:r>
+        <w:t>param_grid</w:t>
+      </w:r>
+      <w:proofErr w:type="spellEnd"/>
+      <w:r>
+        <w:t xml:space="preserve"> </w:t>
       </w:r>
       <w:r>
         <w:t xml:space="preserve">as a further addition to the parameters </w:t>
@@ -10753,7 +11000,13 @@
         <w:t xml:space="preserve">to allow for a search to be completed over </w:t>
       </w:r>
       <w:r>
-        <w:t>a wider sequence of parameter settings.</w:t>
+        <w:t>a wider sequence of parameter settings</w:t>
+      </w:r>
+      <w:r>
+        <w:t xml:space="preserve"> including ‘C’ and ‘gamma’</w:t>
+      </w:r>
+      <w:r>
+        <w:t>.</w:t>
       </w:r>
       <w:r>
         <w:t xml:space="preserve">  The </w:t>
@@ -10948,8 +11201,13 @@
         <w:t>GridSearchCV and</w:t>
       </w:r>
       <w:r>
-        <w:t xml:space="preserve"> parm_grid</w:t>
-      </w:r>
+        <w:t xml:space="preserve"> </w:t>
+      </w:r>
+      <w:proofErr w:type="spellStart"/>
+      <w:r>
+        <w:t>parm_grid</w:t>
+      </w:r>
+      <w:proofErr w:type="spellEnd"/>
       <w:r>
         <w:t xml:space="preserve"> </w:t>
       </w:r>
@@ -11104,6 +11362,7 @@
         <w:jc w:val="both"/>
       </w:pPr>
       <w:r>
+        <w:lastRenderedPageBreak/>
         <w:t>Chapter 5: Implementation</w:t>
       </w:r>
       <w:r>
@@ -11163,7 +11422,6 @@
         <w:jc w:val="both"/>
       </w:pPr>
       <w:r>
-        <w:lastRenderedPageBreak/>
         <w:t xml:space="preserve">The OULAD data set was </w:t>
       </w:r>
       <w:r>
@@ -11200,7 +11458,15 @@
         <w:t xml:space="preserve"> created in </w:t>
       </w:r>
       <w:r>
-        <w:t>this column was generated using random function randint,</w:t>
+        <w:t xml:space="preserve">this column was generated using random function </w:t>
+      </w:r>
+      <w:proofErr w:type="spellStart"/>
+      <w:r>
+        <w:t>randint</w:t>
+      </w:r>
+      <w:proofErr w:type="spellEnd"/>
+      <w:r>
+        <w:t>,</w:t>
       </w:r>
       <w:r>
         <w:t xml:space="preserve"> with a seed being set to keep the data consistent once created.  The newly created tenure data was then grouped into bands to align with other categorized data in the dataset</w:t>
@@ -11365,6 +11631,7 @@
         <w:rPr>
           <w:noProof/>
         </w:rPr>
+        <w:lastRenderedPageBreak/>
         <w:drawing>
           <wp:inline distT="0" distB="0" distL="0" distR="0" wp14:anchorId="611A64FA" wp14:editId="73F9B46E">
             <wp:extent cx="5007610" cy="1534795"/>
@@ -11423,27 +11690,14 @@
       <w:r>
         <w:t xml:space="preserve">Table </w:t>
       </w:r>
-      <w:r>
-        <w:fldChar w:fldCharType="begin"/>
-      </w:r>
-      <w:r>
-        <w:instrText xml:space="preserve"> SEQ Table \* ARABIC </w:instrText>
-      </w:r>
-      <w:r>
-        <w:fldChar w:fldCharType="separate"/>
-      </w:r>
-      <w:r>
-        <w:rPr>
-          <w:noProof/>
-        </w:rPr>
-        <w:t>1</w:t>
-      </w:r>
-      <w:r>
-        <w:rPr>
-          <w:noProof/>
-        </w:rPr>
-        <w:fldChar w:fldCharType="end"/>
-      </w:r>
+      <w:fldSimple w:instr=" SEQ Table \* ARABIC ">
+        <w:r>
+          <w:rPr>
+            <w:noProof/>
+          </w:rPr>
+          <w:t>1</w:t>
+        </w:r>
+      </w:fldSimple>
       <w:r>
         <w:t xml:space="preserve"> - Algorithm 1 Logistic Regression Results</w:t>
       </w:r>
@@ -11495,11 +11749,7 @@
         <w:t xml:space="preserve"> ran the model twice - </w:t>
       </w:r>
       <w:r>
-        <w:t xml:space="preserve">including tenure </w:t>
-      </w:r>
-      <w:r>
-        <w:lastRenderedPageBreak/>
-        <w:t>grouped by band in version 1, and using tenure ungrouped in version 2</w:t>
+        <w:t>including tenure grouped by band in version 1, and using tenure ungrouped in version 2</w:t>
       </w:r>
       <w:r>
         <w:t xml:space="preserve">.  Both versions of the </w:t>
@@ -11593,27 +11843,14 @@
       <w:r>
         <w:t xml:space="preserve">Table </w:t>
       </w:r>
-      <w:r>
-        <w:fldChar w:fldCharType="begin"/>
-      </w:r>
-      <w:r>
-        <w:instrText xml:space="preserve"> SEQ Table \* ARABIC </w:instrText>
-      </w:r>
-      <w:r>
-        <w:fldChar w:fldCharType="separate"/>
-      </w:r>
-      <w:r>
-        <w:rPr>
-          <w:noProof/>
-        </w:rPr>
-        <w:t>2</w:t>
-      </w:r>
-      <w:r>
-        <w:rPr>
-          <w:noProof/>
-        </w:rPr>
-        <w:fldChar w:fldCharType="end"/>
-      </w:r>
+      <w:fldSimple w:instr=" SEQ Table \* ARABIC ">
+        <w:r>
+          <w:rPr>
+            <w:noProof/>
+          </w:rPr>
+          <w:t>2</w:t>
+        </w:r>
+      </w:fldSimple>
       <w:r>
         <w:t xml:space="preserve"> - Algorithm 2 - Decision Tree Results (Tenure)</w:t>
       </w:r>
@@ -11635,7 +11872,13 @@
         <w:t xml:space="preserve">As ‘studied_credits’ has been identified as the </w:t>
       </w:r>
       <w:r>
-        <w:t>independent variable, the Decision Tree model was rerun using this as the target variable.  As can be seen below when hyperparameter turning was applied</w:t>
+        <w:t>independent variable, the Decision Tree model was rerun using this as the target variable</w:t>
+      </w:r>
+      <w:r>
+        <w:t>, as well as the ‘gender’</w:t>
+      </w:r>
+      <w:r>
+        <w:t>.  As can be seen below when hyperparameter turning was applied</w:t>
       </w:r>
       <w:r>
         <w:t xml:space="preserve"> in the form of GridSearchCV, the result was </w:t>
@@ -11726,27 +11969,14 @@
       <w:r>
         <w:t xml:space="preserve">Table </w:t>
       </w:r>
-      <w:r>
-        <w:fldChar w:fldCharType="begin"/>
-      </w:r>
-      <w:r>
-        <w:instrText xml:space="preserve"> SEQ Table \* ARABIC </w:instrText>
-      </w:r>
-      <w:r>
-        <w:fldChar w:fldCharType="separate"/>
-      </w:r>
-      <w:r>
-        <w:rPr>
-          <w:noProof/>
-        </w:rPr>
-        <w:t>3</w:t>
-      </w:r>
-      <w:r>
-        <w:rPr>
-          <w:noProof/>
-        </w:rPr>
-        <w:fldChar w:fldCharType="end"/>
-      </w:r>
+      <w:fldSimple w:instr=" SEQ Table \* ARABIC ">
+        <w:r>
+          <w:rPr>
+            <w:noProof/>
+          </w:rPr>
+          <w:t>3</w:t>
+        </w:r>
+      </w:fldSimple>
       <w:r>
         <w:t xml:space="preserve">- </w:t>
       </w:r>
@@ -11769,13 +11999,300 @@
         <w:pStyle w:val="ListParagraph"/>
         <w:ind w:left="360"/>
         <w:jc w:val="both"/>
-      </w:pPr>
+        <w:rPr>
+          <w:b/>
+          <w:bCs/>
+        </w:rPr>
+      </w:pPr>
+      <w:r>
+        <w:rPr>
+          <w:b/>
+          <w:bCs/>
+        </w:rPr>
+        <w:t>Algorithm 3 - Support Vector Machines (SVM)</w:t>
+      </w:r>
     </w:p>
     <w:p>
       <w:pPr>
         <w:pStyle w:val="ListParagraph"/>
         <w:ind w:left="360"/>
         <w:jc w:val="both"/>
+      </w:pPr>
+      <w:r>
+        <w:lastRenderedPageBreak/>
+        <w:t>Continuing with algorithms used in previous literature,</w:t>
+      </w:r>
+      <w:r>
+        <w:t xml:space="preserve"> an SVM mode was the next one created.</w:t>
+      </w:r>
+      <w:r>
+        <w:t xml:space="preserve">  As with previous models, the initial model was run with no </w:t>
+      </w:r>
+      <w:r>
+        <w:t>hyperparameter</w:t>
+      </w:r>
+      <w:r>
+        <w:t xml:space="preserve"> </w:t>
+      </w:r>
+      <w:r>
+        <w:t>tuning applie</w:t>
+      </w:r>
+      <w:r>
+        <w:t xml:space="preserve">d.  The </w:t>
+      </w:r>
+      <w:r>
+        <w:t xml:space="preserve">Algorithm </w:t>
+      </w:r>
+      <w:r>
+        <w:t>was changed</w:t>
+      </w:r>
+      <w:r>
+        <w:t xml:space="preserve"> with each of the four possible kernel’s being employed.</w:t>
+      </w:r>
+      <w:r>
+        <w:t xml:space="preserve"> </w:t>
+      </w:r>
+    </w:p>
+    <w:p>
+      <w:pPr>
+        <w:pStyle w:val="ListParagraph"/>
+        <w:ind w:left="360"/>
+        <w:jc w:val="both"/>
+      </w:pPr>
+    </w:p>
+    <w:p>
+      <w:pPr>
+        <w:pStyle w:val="ListParagraph"/>
+        <w:keepNext/>
+        <w:ind w:left="360"/>
+        <w:jc w:val="center"/>
+      </w:pPr>
+      <w:r>
+        <w:drawing>
+          <wp:inline distT="0" distB="0" distL="0" distR="0" wp14:anchorId="0DE5B647" wp14:editId="0F63790B">
+            <wp:extent cx="4398010" cy="1720215"/>
+            <wp:effectExtent l="0" t="0" r="2540" b="0"/>
+            <wp:docPr id="1957067247" name="Picture 1"/>
+            <wp:cNvGraphicFramePr>
+              <a:graphicFrameLocks xmlns:a="http://schemas.openxmlformats.org/drawingml/2006/main" noChangeAspect="1"/>
+            </wp:cNvGraphicFramePr>
+            <a:graphic xmlns:a="http://schemas.openxmlformats.org/drawingml/2006/main">
+              <a:graphicData uri="http://schemas.openxmlformats.org/drawingml/2006/picture">
+                <pic:pic xmlns:pic="http://schemas.openxmlformats.org/drawingml/2006/picture">
+                  <pic:nvPicPr>
+                    <pic:cNvPr id="0" name="Picture 1"/>
+                    <pic:cNvPicPr>
+                      <a:picLocks noChangeAspect="1" noChangeArrowheads="1"/>
+                    </pic:cNvPicPr>
+                  </pic:nvPicPr>
+                  <pic:blipFill>
+                    <a:blip r:embed="rId24">
+                      <a:extLst>
+                        <a:ext uri="{28A0092B-C50C-407E-A947-70E740481C1C}">
+                          <a14:useLocalDpi xmlns:a14="http://schemas.microsoft.com/office/drawing/2010/main" val="0"/>
+                        </a:ext>
+                      </a:extLst>
+                    </a:blip>
+                    <a:srcRect/>
+                    <a:stretch>
+                      <a:fillRect/>
+                    </a:stretch>
+                  </pic:blipFill>
+                  <pic:spPr bwMode="auto">
+                    <a:xfrm>
+                      <a:off x="0" y="0"/>
+                      <a:ext cx="4398010" cy="1720215"/>
+                    </a:xfrm>
+                    <a:prstGeom prst="rect">
+                      <a:avLst/>
+                    </a:prstGeom>
+                    <a:noFill/>
+                    <a:ln>
+                      <a:noFill/>
+                    </a:ln>
+                  </pic:spPr>
+                </pic:pic>
+              </a:graphicData>
+            </a:graphic>
+          </wp:inline>
+        </w:drawing>
+      </w:r>
+    </w:p>
+    <w:p>
+      <w:pPr>
+        <w:pStyle w:val="Caption"/>
+        <w:jc w:val="center"/>
+      </w:pPr>
+      <w:r>
+        <w:t xml:space="preserve">Table </w:t>
+      </w:r>
+      <w:fldSimple w:instr=" SEQ Table \* ARABIC ">
+        <w:r>
+          <w:rPr>
+            <w:noProof/>
+          </w:rPr>
+          <w:t>4</w:t>
+        </w:r>
+      </w:fldSimple>
+      <w:r>
+        <w:t xml:space="preserve"> - </w:t>
+      </w:r>
+      <w:r>
+        <w:t xml:space="preserve">Algorithm </w:t>
+      </w:r>
+      <w:r>
+        <w:t>3 SVM</w:t>
+      </w:r>
+    </w:p>
+    <w:p>
+      <w:pPr>
+        <w:pStyle w:val="ListParagraph"/>
+        <w:ind w:left="360"/>
+        <w:jc w:val="both"/>
+      </w:pPr>
+      <w:r>
+        <w:t xml:space="preserve">Applying GridSearchCV and </w:t>
+      </w:r>
+      <w:proofErr w:type="spellStart"/>
+      <w:r>
+        <w:t>param_grid</w:t>
+      </w:r>
+      <w:proofErr w:type="spellEnd"/>
+      <w:r>
+        <w:t xml:space="preserve"> did not improve the accuracy of the results across any of the updated parameters used as part of the analysis.</w:t>
+      </w:r>
+      <w:r>
+        <w:t xml:space="preserve"> However, </w:t>
+      </w:r>
+      <w:r>
+        <w:t>model output outlines that</w:t>
+      </w:r>
+      <w:r>
+        <w:t xml:space="preserve"> the following parameters are the </w:t>
+      </w:r>
+      <w:r>
+        <w:t>best when completing the analysis.</w:t>
+      </w:r>
+    </w:p>
+    <w:p>
+      <w:pPr>
+        <w:pStyle w:val="ListParagraph"/>
+        <w:ind w:left="360"/>
+        <w:jc w:val="both"/>
+      </w:pPr>
+    </w:p>
+    <w:p>
+      <w:pPr>
+        <w:pStyle w:val="ListParagraph"/>
+        <w:ind w:left="360"/>
+        <w:jc w:val="both"/>
+        <w:rPr>
+          <w:rFonts w:ascii="Courier New" w:eastAsia="Times New Roman" w:hAnsi="Courier New" w:cs="Courier New"/>
+          <w:color w:val="auto"/>
+          <w:sz w:val="20"/>
+          <w:szCs w:val="20"/>
+        </w:rPr>
+      </w:pPr>
+      <w:r>
+        <w:rPr>
+          <w:rFonts w:ascii="Courier New" w:eastAsia="Times New Roman" w:hAnsi="Courier New" w:cs="Courier New"/>
+          <w:color w:val="auto"/>
+          <w:sz w:val="20"/>
+          <w:szCs w:val="20"/>
+        </w:rPr>
+        <w:t>Best Hyperparameters: {'C': 0.01, 'gamma': 0.001, 'kernel': 'linear'}</w:t>
+      </w:r>
+    </w:p>
+    <w:p>
+      <w:pPr>
+        <w:pStyle w:val="ListParagraph"/>
+        <w:ind w:left="360"/>
+        <w:jc w:val="both"/>
+      </w:pPr>
+    </w:p>
+    <w:p>
+      <w:pPr>
+        <w:pStyle w:val="ListParagraph"/>
+        <w:keepNext/>
+        <w:ind w:left="360"/>
+        <w:jc w:val="center"/>
+      </w:pPr>
+      <w:r>
+        <w:rPr>
+          <w:noProof/>
+        </w:rPr>
+        <w:drawing>
+          <wp:inline distT="0" distB="0" distL="0" distR="0" wp14:anchorId="611375BE" wp14:editId="20E359B1">
+            <wp:extent cx="5752465" cy="2825750"/>
+            <wp:effectExtent l="0" t="0" r="635" b="0"/>
+            <wp:docPr id="1950164704" name="Picture 1" descr="A close-up of a graph&#10;&#10;Description automatically generated"/>
+            <wp:cNvGraphicFramePr>
+              <a:graphicFrameLocks xmlns:a="http://schemas.openxmlformats.org/drawingml/2006/main" noChangeAspect="1"/>
+            </wp:cNvGraphicFramePr>
+            <a:graphic xmlns:a="http://schemas.openxmlformats.org/drawingml/2006/main">
+              <a:graphicData uri="http://schemas.openxmlformats.org/drawingml/2006/picture">
+                <pic:pic xmlns:pic="http://schemas.openxmlformats.org/drawingml/2006/picture">
+                  <pic:nvPicPr>
+                    <pic:cNvPr id="1950164704" name="Picture 1" descr="A close-up of a graph&#10;&#10;Description automatically generated"/>
+                    <pic:cNvPicPr/>
+                  </pic:nvPicPr>
+                  <pic:blipFill>
+                    <a:blip r:embed="rId25"/>
+                    <a:stretch>
+                      <a:fillRect/>
+                    </a:stretch>
+                  </pic:blipFill>
+                  <pic:spPr>
+                    <a:xfrm>
+                      <a:off x="0" y="0"/>
+                      <a:ext cx="5752465" cy="2825750"/>
+                    </a:xfrm>
+                    <a:prstGeom prst="rect">
+                      <a:avLst/>
+                    </a:prstGeom>
+                  </pic:spPr>
+                </pic:pic>
+              </a:graphicData>
+            </a:graphic>
+          </wp:inline>
+        </w:drawing>
+      </w:r>
+    </w:p>
+    <w:p>
+      <w:pPr>
+        <w:pStyle w:val="Caption"/>
+        <w:jc w:val="center"/>
+      </w:pPr>
+      <w:r>
+        <w:t xml:space="preserve">Figure </w:t>
+      </w:r>
+      <w:fldSimple w:instr=" SEQ Figure \* ARABIC ">
+        <w:r>
+          <w:rPr>
+            <w:noProof/>
+          </w:rPr>
+          <w:t>5</w:t>
+        </w:r>
+      </w:fldSimple>
+      <w:r>
+        <w:t xml:space="preserve">- SVM analysis with hyperparameter tuning </w:t>
+      </w:r>
+      <w:r>
+        <w:t>applied.</w:t>
+      </w:r>
+    </w:p>
+    <w:p>
+      <w:pPr>
+        <w:pStyle w:val="ListParagraph"/>
+        <w:ind w:left="360"/>
+        <w:jc w:val="both"/>
+      </w:pPr>
+    </w:p>
+    <w:p>
+      <w:pPr>
+        <w:pStyle w:val="ListParagraph"/>
+        <w:ind w:left="360"/>
+        <w:jc w:val="both"/>
         <w:rPr>
           <w:b/>
           <w:bCs/>
@@ -11786,7 +12303,7 @@
           <w:b/>
           <w:bCs/>
         </w:rPr>
-        <w:t>Algorithm 3 - Support Vector Machines (SVM)</w:t>
+        <w:t xml:space="preserve">Algorithm 4 - Random Forest </w:t>
       </w:r>
     </w:p>
     <w:p>
@@ -11795,12 +12312,95 @@
         <w:ind w:left="360"/>
         <w:jc w:val="both"/>
       </w:pPr>
+      <w:r>
+        <w:t xml:space="preserve">The next algorithm to be applied was the Random Forest </w:t>
+      </w:r>
+      <w:r>
+        <w:t xml:space="preserve">Classifier.  </w:t>
+      </w:r>
+    </w:p>
+    <w:p>
+      <w:pPr>
+        <w:pStyle w:val="ListParagraph"/>
+        <w:keepNext/>
+        <w:ind w:left="360"/>
+        <w:jc w:val="center"/>
+      </w:pPr>
+      <w:r>
+        <w:lastRenderedPageBreak/>
+        <w:drawing>
+          <wp:inline distT="0" distB="0" distL="0" distR="0" wp14:anchorId="777BB0CA" wp14:editId="40A179A8">
+            <wp:extent cx="4485005" cy="1795789"/>
+            <wp:effectExtent l="0" t="0" r="0" b="0"/>
+            <wp:docPr id="1315068623" name="Picture 2"/>
+            <wp:cNvGraphicFramePr>
+              <a:graphicFrameLocks xmlns:a="http://schemas.openxmlformats.org/drawingml/2006/main" noChangeAspect="1"/>
+            </wp:cNvGraphicFramePr>
+            <a:graphic xmlns:a="http://schemas.openxmlformats.org/drawingml/2006/main">
+              <a:graphicData uri="http://schemas.openxmlformats.org/drawingml/2006/picture">
+                <pic:pic xmlns:pic="http://schemas.openxmlformats.org/drawingml/2006/picture">
+                  <pic:nvPicPr>
+                    <pic:cNvPr id="1315068623" name="Picture 2"/>
+                    <pic:cNvPicPr>
+                      <a:picLocks noChangeAspect="1" noChangeArrowheads="1"/>
+                    </pic:cNvPicPr>
+                  </pic:nvPicPr>
+                  <pic:blipFill>
+                    <a:blip r:embed="rId26">
+                      <a:extLst>
+                        <a:ext uri="{28A0092B-C50C-407E-A947-70E740481C1C}">
+                          <a14:useLocalDpi xmlns:a14="http://schemas.microsoft.com/office/drawing/2010/main" val="0"/>
+                        </a:ext>
+                      </a:extLst>
+                    </a:blip>
+                    <a:stretch>
+                      <a:fillRect/>
+                    </a:stretch>
+                  </pic:blipFill>
+                  <pic:spPr bwMode="auto">
+                    <a:xfrm>
+                      <a:off x="0" y="0"/>
+                      <a:ext cx="4485005" cy="1795789"/>
+                    </a:xfrm>
+                    <a:prstGeom prst="rect">
+                      <a:avLst/>
+                    </a:prstGeom>
+                    <a:noFill/>
+                    <a:ln>
+                      <a:noFill/>
+                    </a:ln>
+                  </pic:spPr>
+                </pic:pic>
+              </a:graphicData>
+            </a:graphic>
+          </wp:inline>
+        </w:drawing>
+      </w:r>
+    </w:p>
+    <w:p>
+      <w:pPr>
+        <w:pStyle w:val="Caption"/>
+        <w:jc w:val="center"/>
+      </w:pPr>
+      <w:r>
+        <w:t xml:space="preserve">Table </w:t>
+      </w:r>
+      <w:fldSimple w:instr=" SEQ Table \* ARABIC ">
+        <w:r>
+          <w:rPr>
+            <w:noProof/>
+          </w:rPr>
+          <w:t>5</w:t>
+        </w:r>
+      </w:fldSimple>
+      <w:r>
+        <w:t xml:space="preserve"> - Algorithm 4 - Random Forest results.</w:t>
+      </w:r>
     </w:p>
     <w:p>
       <w:pPr>
         <w:pStyle w:val="ListParagraph"/>
         <w:ind w:left="360"/>
-        <w:jc w:val="both"/>
       </w:pPr>
     </w:p>
     <w:p>
@@ -11808,24 +12408,87 @@
         <w:pStyle w:val="ListParagraph"/>
         <w:ind w:left="360"/>
         <w:jc w:val="both"/>
-        <w:rPr>
-          <w:b/>
-          <w:bCs/>
-        </w:rPr>
-      </w:pPr>
-      <w:r>
-        <w:rPr>
-          <w:b/>
-          <w:bCs/>
-        </w:rPr>
-        <w:t xml:space="preserve">Algorithm 4 - Random Forest </w:t>
-      </w:r>
+      </w:pPr>
     </w:p>
     <w:p>
       <w:pPr>
         <w:pStyle w:val="ListParagraph"/>
         <w:ind w:left="360"/>
         <w:jc w:val="both"/>
+      </w:pPr>
+    </w:p>
+    <w:p>
+      <w:pPr>
+        <w:pStyle w:val="ListParagraph"/>
+        <w:keepNext/>
+        <w:ind w:left="360"/>
+        <w:jc w:val="center"/>
+      </w:pPr>
+      <w:r>
+        <w:rPr>
+          <w:noProof/>
+        </w:rPr>
+        <w:drawing>
+          <wp:inline distT="0" distB="0" distL="0" distR="0" wp14:anchorId="4D14F4D4" wp14:editId="67583ADB">
+            <wp:extent cx="5752465" cy="3030220"/>
+            <wp:effectExtent l="0" t="0" r="635" b="0"/>
+            <wp:docPr id="1278315859" name="Picture 1" descr="A graph with a bar graph&#10;&#10;Description automatically generated"/>
+            <wp:cNvGraphicFramePr>
+              <a:graphicFrameLocks xmlns:a="http://schemas.openxmlformats.org/drawingml/2006/main" noChangeAspect="1"/>
+            </wp:cNvGraphicFramePr>
+            <a:graphic xmlns:a="http://schemas.openxmlformats.org/drawingml/2006/main">
+              <a:graphicData uri="http://schemas.openxmlformats.org/drawingml/2006/picture">
+                <pic:pic xmlns:pic="http://schemas.openxmlformats.org/drawingml/2006/picture">
+                  <pic:nvPicPr>
+                    <pic:cNvPr id="1278315859" name="Picture 1" descr="A graph with a bar graph&#10;&#10;Description automatically generated"/>
+                    <pic:cNvPicPr/>
+                  </pic:nvPicPr>
+                  <pic:blipFill>
+                    <a:blip r:embed="rId27"/>
+                    <a:stretch>
+                      <a:fillRect/>
+                    </a:stretch>
+                  </pic:blipFill>
+                  <pic:spPr>
+                    <a:xfrm>
+                      <a:off x="0" y="0"/>
+                      <a:ext cx="5752465" cy="3030220"/>
+                    </a:xfrm>
+                    <a:prstGeom prst="rect">
+                      <a:avLst/>
+                    </a:prstGeom>
+                  </pic:spPr>
+                </pic:pic>
+              </a:graphicData>
+            </a:graphic>
+          </wp:inline>
+        </w:drawing>
+      </w:r>
+    </w:p>
+    <w:p>
+      <w:pPr>
+        <w:pStyle w:val="Caption"/>
+        <w:jc w:val="center"/>
+      </w:pPr>
+      <w:r>
+        <w:t xml:space="preserve">Figure </w:t>
+      </w:r>
+      <w:fldSimple w:instr=" SEQ Figure \* ARABIC ">
+        <w:r>
+          <w:rPr>
+            <w:noProof/>
+          </w:rPr>
+          <w:t>6</w:t>
+        </w:r>
+      </w:fldSimple>
+      <w:r>
+        <w:t xml:space="preserve"> - Random Forest with hyperparameter tuning applied.</w:t>
+      </w:r>
+    </w:p>
+    <w:p>
+      <w:pPr>
+        <w:pStyle w:val="ListParagraph"/>
+        <w:ind w:left="360"/>
       </w:pPr>
     </w:p>
     <w:p>
@@ -12007,6 +12670,7 @@
           <w:b/>
           <w:bCs/>
         </w:rPr>
+        <w:lastRenderedPageBreak/>
         <w:t>Algorithm 3</w:t>
       </w:r>
       <w:r>
@@ -12222,9 +12886,9 @@
       </w:pPr>
     </w:p>
     <w:sectPr>
-      <w:footerReference w:type="even" r:id="rId24"/>
-      <w:footerReference w:type="default" r:id="rId25"/>
-      <w:footerReference w:type="first" r:id="rId26"/>
+      <w:footerReference w:type="even" r:id="rId28"/>
+      <w:footerReference w:type="default" r:id="rId29"/>
+      <w:footerReference w:type="first" r:id="rId30"/>
       <w:pgSz w:w="12240" w:h="15840"/>
       <w:pgMar w:top="1105" w:right="1597" w:bottom="1281" w:left="1584" w:header="720" w:footer="720" w:gutter="0"/>
       <w:pgNumType w:start="1"/>
@@ -17524,6 +18188,56 @@
     <w:rPr>
       <w:rFonts w:ascii="Calibri" w:eastAsia="Calibri" w:hAnsi="Calibri" w:cs="Calibri"/>
       <w:color w:val="000000"/>
+      <w:lang w:eastAsia="en-IE"/>
+    </w:rPr>
+  </w:style>
+  <w:style w:type="paragraph" w:styleId="HTMLPreformatted">
+    <w:name w:val="HTML Preformatted"/>
+    <w:basedOn w:val="Normal"/>
+    <w:link w:val="HTMLPreformattedChar"/>
+    <w:uiPriority w:val="99"/>
+    <w:semiHidden/>
+    <w:unhideWhenUsed/>
+    <w:rsid w:val="00CA1DE4"/>
+    <w:pPr>
+      <w:tabs>
+        <w:tab w:val="left" w:pos="916"/>
+        <w:tab w:val="left" w:pos="1832"/>
+        <w:tab w:val="left" w:pos="2748"/>
+        <w:tab w:val="left" w:pos="3664"/>
+        <w:tab w:val="left" w:pos="4580"/>
+        <w:tab w:val="left" w:pos="5496"/>
+        <w:tab w:val="left" w:pos="6412"/>
+        <w:tab w:val="left" w:pos="7328"/>
+        <w:tab w:val="left" w:pos="8244"/>
+        <w:tab w:val="left" w:pos="9160"/>
+        <w:tab w:val="left" w:pos="10076"/>
+        <w:tab w:val="left" w:pos="10992"/>
+        <w:tab w:val="left" w:pos="11908"/>
+        <w:tab w:val="left" w:pos="12824"/>
+        <w:tab w:val="left" w:pos="13740"/>
+        <w:tab w:val="left" w:pos="14656"/>
+      </w:tabs>
+      <w:spacing w:after="0" w:line="240" w:lineRule="auto"/>
+    </w:pPr>
+    <w:rPr>
+      <w:rFonts w:ascii="Courier New" w:eastAsia="Times New Roman" w:hAnsi="Courier New" w:cs="Courier New"/>
+      <w:color w:val="auto"/>
+      <w:sz w:val="20"/>
+      <w:szCs w:val="20"/>
+    </w:rPr>
+  </w:style>
+  <w:style w:type="character" w:customStyle="1" w:styleId="HTMLPreformattedChar">
+    <w:name w:val="HTML Preformatted Char"/>
+    <w:basedOn w:val="DefaultParagraphFont"/>
+    <w:link w:val="HTMLPreformatted"/>
+    <w:uiPriority w:val="99"/>
+    <w:semiHidden/>
+    <w:rsid w:val="00CA1DE4"/>
+    <w:rPr>
+      <w:rFonts w:ascii="Courier New" w:eastAsia="Times New Roman" w:hAnsi="Courier New" w:cs="Courier New"/>
+      <w:sz w:val="20"/>
+      <w:szCs w:val="20"/>
       <w:lang w:eastAsia="en-IE"/>
     </w:rPr>
   </w:style>

</xml_diff>

<commit_message>
Results & Implementation - Algorithms 4 & 5
</commit_message>
<xml_diff>
--- a/01 - Capstone Report - working copy_v2.docx
+++ b/01 - Capstone Report - working copy_v2.docx
@@ -3367,7 +3367,25 @@
           <w:sz w:val="24"/>
           <w:szCs w:val="24"/>
         </w:rPr>
-        <w:t>.  In order to closely mimic data typically found in a commercial operation, the employee added a column to the ‘student_info.csv’ file called ‘Tenure’ to represent the number of years the employee / student is working within the company.  The values of the ‘Tenure’ column were randomly generated using ‘</w:t>
+        <w:t xml:space="preserve">.  </w:t>
+      </w:r>
+      <w:proofErr w:type="gramStart"/>
+      <w:r>
+        <w:rPr>
+          <w:rFonts w:ascii="Times New Roman" w:hAnsi="Times New Roman" w:cs="Times New Roman"/>
+          <w:sz w:val="24"/>
+          <w:szCs w:val="24"/>
+        </w:rPr>
+        <w:t>In order to</w:t>
+      </w:r>
+      <w:proofErr w:type="gramEnd"/>
+      <w:r>
+        <w:rPr>
+          <w:rFonts w:ascii="Times New Roman" w:hAnsi="Times New Roman" w:cs="Times New Roman"/>
+          <w:sz w:val="24"/>
+          <w:szCs w:val="24"/>
+        </w:rPr>
+        <w:t xml:space="preserve"> closely mimic data typically found in a commercial operation, the employee added a column to the ‘student_info.csv’ file called ‘Tenure’ to represent the number of years the employee / student is working within the company.  The values of the ‘Tenure’ column were randomly generated using ‘</w:t>
       </w:r>
       <w:proofErr w:type="spellStart"/>
       <w:r>
@@ -4131,14 +4149,32 @@
           <w:sz w:val="24"/>
           <w:szCs w:val="24"/>
         </w:rPr>
-        <w:t xml:space="preserve"> No incentives have been given to any participant in order to gain their support in the research process.</w:t>
-      </w:r>
+        <w:t xml:space="preserve"> No incentives have been given to any participant </w:t>
+      </w:r>
+      <w:proofErr w:type="gramStart"/>
       <w:r>
         <w:rPr>
           <w:rFonts w:ascii="Times New Roman" w:hAnsi="Times New Roman" w:cs="Times New Roman"/>
           <w:sz w:val="24"/>
           <w:szCs w:val="24"/>
         </w:rPr>
+        <w:t>in order to</w:t>
+      </w:r>
+      <w:proofErr w:type="gramEnd"/>
+      <w:r>
+        <w:rPr>
+          <w:rFonts w:ascii="Times New Roman" w:hAnsi="Times New Roman" w:cs="Times New Roman"/>
+          <w:sz w:val="24"/>
+          <w:szCs w:val="24"/>
+        </w:rPr>
+        <w:t xml:space="preserve"> gain their support in the research process.</w:t>
+      </w:r>
+      <w:r>
+        <w:rPr>
+          <w:rFonts w:ascii="Times New Roman" w:hAnsi="Times New Roman" w:cs="Times New Roman"/>
+          <w:sz w:val="24"/>
+          <w:szCs w:val="24"/>
+        </w:rPr>
         <w:t xml:space="preserve"> </w:t>
       </w:r>
       <w:r>
@@ -4221,13 +4257,23 @@
         </w:rPr>
         <w:t xml:space="preserve">.  </w:t>
       </w:r>
+      <w:proofErr w:type="gramStart"/>
       <w:r>
         <w:rPr>
           <w:rFonts w:ascii="Times New Roman" w:hAnsi="Times New Roman" w:cs="Times New Roman"/>
           <w:sz w:val="24"/>
           <w:szCs w:val="24"/>
         </w:rPr>
-        <w:t xml:space="preserve">In the event that </w:t>
+        <w:t>In the event that</w:t>
+      </w:r>
+      <w:proofErr w:type="gramEnd"/>
+      <w:r>
+        <w:rPr>
+          <w:rFonts w:ascii="Times New Roman" w:hAnsi="Times New Roman" w:cs="Times New Roman"/>
+          <w:sz w:val="24"/>
+          <w:szCs w:val="24"/>
+        </w:rPr>
+        <w:t xml:space="preserve"> </w:t>
       </w:r>
       <w:r>
         <w:rPr>
@@ -4401,7 +4447,25 @@
           <w:sz w:val="24"/>
           <w:szCs w:val="24"/>
         </w:rPr>
-        <w:t xml:space="preserve">dataset contains more the 34000 data points which have already be </w:t>
+        <w:t xml:space="preserve">dataset contains more the 34000 data points which have already </w:t>
+      </w:r>
+      <w:proofErr w:type="gramStart"/>
+      <w:r>
+        <w:rPr>
+          <w:rFonts w:ascii="Times New Roman" w:hAnsi="Times New Roman" w:cs="Times New Roman"/>
+          <w:sz w:val="24"/>
+          <w:szCs w:val="24"/>
+        </w:rPr>
+        <w:t>be</w:t>
+      </w:r>
+      <w:proofErr w:type="gramEnd"/>
+      <w:r>
+        <w:rPr>
+          <w:rFonts w:ascii="Times New Roman" w:hAnsi="Times New Roman" w:cs="Times New Roman"/>
+          <w:sz w:val="24"/>
+          <w:szCs w:val="24"/>
+        </w:rPr>
+        <w:t xml:space="preserve"> </w:t>
       </w:r>
       <w:r>
         <w:rPr>
@@ -4657,14 +4721,32 @@
           <w:iCs/>
           <w:color w:val="auto"/>
         </w:rPr>
-        <w:t>The analysis of employee and workforce data to reveal insights and provide recommendations to improve business outcomes</w:t>
-      </w:r>
-      <w:r>
-        <w:rPr>
-          <w:rFonts w:ascii="Times New Roman" w:hAnsi="Times New Roman" w:cs="Times New Roman"/>
-          <w:color w:val="auto"/>
-        </w:rPr>
-        <w:t>’.  Numerous authors outline the importance of using data analytics to empower business decisions within the Human Resources Function (Ferrar et al. 2021, Mattox et all 2020, Rasmussen and Ulrich 2015).  Rasmussen and Ulrich (2015) however point out the need to ask the ‘</w:t>
+        <w:t xml:space="preserve">The analysis of employee and workforce data to reveal insights and provide recommendations to improve business </w:t>
+      </w:r>
+      <w:proofErr w:type="gramStart"/>
+      <w:r>
+        <w:rPr>
+          <w:rFonts w:ascii="Times New Roman" w:hAnsi="Times New Roman" w:cs="Times New Roman"/>
+          <w:i/>
+          <w:iCs/>
+          <w:color w:val="auto"/>
+        </w:rPr>
+        <w:t>outcomes</w:t>
+      </w:r>
+      <w:r>
+        <w:rPr>
+          <w:rFonts w:ascii="Times New Roman" w:hAnsi="Times New Roman" w:cs="Times New Roman"/>
+          <w:color w:val="auto"/>
+        </w:rPr>
+        <w:t>’</w:t>
+      </w:r>
+      <w:proofErr w:type="gramEnd"/>
+      <w:r>
+        <w:rPr>
+          <w:rFonts w:ascii="Times New Roman" w:hAnsi="Times New Roman" w:cs="Times New Roman"/>
+          <w:color w:val="auto"/>
+        </w:rPr>
+        <w:t>.  Numerous authors outline the importance of using data analytics to empower business decisions within the Human Resources Function (Ferrar et al. 2021, Mattox et all 2020, Rasmussen and Ulrich 2015).  Rasmussen and Ulrich (2015) however point out the need to ask the ‘</w:t>
       </w:r>
       <w:r>
         <w:rPr>
@@ -4711,7 +4793,23 @@
           <w:rFonts w:ascii="Times New Roman" w:hAnsi="Times New Roman" w:cs="Times New Roman"/>
           <w:color w:val="auto"/>
         </w:rPr>
-        <w:t xml:space="preserve">Learning analytics on the other hand, focuses on the effectiveness of a learner’s experience and is routed in basic training evaluation models such as the Four Levels of Evaluation model developed by Don Kirkpatrick (Mattox et al 2020).  Specifically in this research paper, the author will focus on training provided solely within a corporate structure.  Using a Learning Management Systems (LMS) has provided an effective way of gathering, analysing and reporting on learning related data (Sin and Muthu, 2015, Arka et al 2022, Mattox et al 2020).  LMS’s such as Moodle have long been used in academic circles and have provided rich data sources in understanding how students learn and interact with systems (Sin and Muthu, 2015, Arka et al 2022). </w:t>
+        <w:t xml:space="preserve">Learning analytics on the other hand, focuses on the effectiveness of a learner’s experience and is routed in basic training evaluation models such as the Four Levels of Evaluation model developed by Don Kirkpatrick (Mattox et al 2020).  Specifically in this research paper, the author will focus on training provided solely within a corporate structure.  Using a Learning Management Systems (LMS) has provided an effective way of gathering, </w:t>
+      </w:r>
+      <w:proofErr w:type="gramStart"/>
+      <w:r>
+        <w:rPr>
+          <w:rFonts w:ascii="Times New Roman" w:hAnsi="Times New Roman" w:cs="Times New Roman"/>
+          <w:color w:val="auto"/>
+        </w:rPr>
+        <w:t>analysing</w:t>
+      </w:r>
+      <w:proofErr w:type="gramEnd"/>
+      <w:r>
+        <w:rPr>
+          <w:rFonts w:ascii="Times New Roman" w:hAnsi="Times New Roman" w:cs="Times New Roman"/>
+          <w:color w:val="auto"/>
+        </w:rPr>
+        <w:t xml:space="preserve"> and reporting on learning related data (Sin and Muthu, 2015, Arka et al 2022, Mattox et al 2020).  LMS’s such as Moodle have long been used in academic circles and have provided rich data sources in understanding how students learn and interact with systems (Sin and Muthu, 2015, Arka et al 2022). </w:t>
       </w:r>
     </w:p>
     <w:p>
@@ -8644,7 +8742,23 @@
           <w:rFonts w:ascii="Times New Roman" w:hAnsi="Times New Roman" w:cs="Times New Roman"/>
           <w:color w:val="auto"/>
         </w:rPr>
-        <w:t xml:space="preserve"> (2022) applied causal discovery to time series data sharing a number of different approaches to this type of analysis.  They outlined a number of issues applying theory to practice and warn that causal discovery and time series is still an active area for research </w:t>
+        <w:t xml:space="preserve"> (2022) applied causal discovery to time series data sharing </w:t>
+      </w:r>
+      <w:proofErr w:type="gramStart"/>
+      <w:r>
+        <w:rPr>
+          <w:rFonts w:ascii="Times New Roman" w:hAnsi="Times New Roman" w:cs="Times New Roman"/>
+          <w:color w:val="auto"/>
+        </w:rPr>
+        <w:t>a number of</w:t>
+      </w:r>
+      <w:proofErr w:type="gramEnd"/>
+      <w:r>
+        <w:rPr>
+          <w:rFonts w:ascii="Times New Roman" w:hAnsi="Times New Roman" w:cs="Times New Roman"/>
+          <w:color w:val="auto"/>
+        </w:rPr>
+        <w:t xml:space="preserve"> different approaches to this type of analysis.  They outlined a number of issues applying theory to practice and warn that causal discovery and time series is still an active area for research </w:t>
       </w:r>
       <w:r>
         <w:rPr>
@@ -9353,7 +9467,13 @@
       </w:pPr>
       <w:r>
         <w:lastRenderedPageBreak/>
-        <w:t>As outlined in previous chapters, the dataset used for analysis was sourced from the Open University Learning Analytics Dataset.  This was selected as it provides similar data structure and content to that found in LMS within commercial companies.  Using an existing dataset allowed the author to clearly see analysis conducted by other researchers in the area of learning analytics.  This research paper differs from those others in that the main aim of this research is not to identify students at risk of dropping out or of poor performance, but rather to identify if opportunities exist to utilise learning data to aid succession planning.  It also minimises exposure to GDPR considerations, as well as releasing the company from sharing any proprietary data.</w:t>
+        <w:t xml:space="preserve">As outlined in previous chapters, the dataset used for analysis was sourced from the Open University Learning Analytics Dataset.  This was selected as it provides similar data structure and content to that found in LMS within commercial companies.  Using an existing dataset allowed the author to clearly see analysis conducted by other researchers </w:t>
+      </w:r>
+      <w:r>
+        <w:t>around</w:t>
+      </w:r>
+      <w:r>
+        <w:t xml:space="preserve"> learning analytics.  This research paper differs from those others in that the main aim of this research is not to identify students at risk of dropping out or of poor performance, but rather to identify if opportunities exist to utilise learning data to aid succession planning.  It also minimises exposure to GDPR considerations, as well as releasing the company from sharing any proprietary data.</w:t>
       </w:r>
     </w:p>
     <w:p>
@@ -9508,8 +9628,13 @@
         </w:r>
       </w:fldSimple>
       <w:r>
-        <w:t>- Python Libraries used for analysis</w:t>
-      </w:r>
+        <w:t xml:space="preserve">- Python Libraries used for </w:t>
+      </w:r>
+      <w:proofErr w:type="gramStart"/>
+      <w:r>
+        <w:t>analysis</w:t>
+      </w:r>
+      <w:proofErr w:type="gramEnd"/>
     </w:p>
     <w:p>
       <w:pPr>
@@ -9658,10 +9783,12 @@
         <w:t xml:space="preserve"> - helps display graphs and visualisations of the data using pandas and </w:t>
       </w:r>
       <w:proofErr w:type="spellStart"/>
+      <w:proofErr w:type="gramStart"/>
       <w:r>
         <w:t>numpy</w:t>
       </w:r>
       <w:proofErr w:type="spellEnd"/>
+      <w:proofErr w:type="gramEnd"/>
       <w:r>
         <w:t xml:space="preserve"> </w:t>
       </w:r>
@@ -10776,7 +10903,27 @@
           <w:color w:val="FF0000"/>
           <w:highlight w:val="yellow"/>
         </w:rPr>
-        <w:t xml:space="preserve">Upload Zhang .. and check SVM / SVC  </w:t>
+        <w:t>Upload Zhang</w:t>
+      </w:r>
+      <w:proofErr w:type="gramStart"/>
+      <w:r>
+        <w:rPr>
+          <w:b/>
+          <w:bCs/>
+          <w:color w:val="FF0000"/>
+          <w:highlight w:val="yellow"/>
+        </w:rPr>
+        <w:t xml:space="preserve"> ..</w:t>
+      </w:r>
+      <w:proofErr w:type="gramEnd"/>
+      <w:r>
+        <w:rPr>
+          <w:b/>
+          <w:bCs/>
+          <w:color w:val="FF0000"/>
+          <w:highlight w:val="yellow"/>
+        </w:rPr>
+        <w:t xml:space="preserve"> and check SVM / SVC  </w:t>
       </w:r>
     </w:p>
     <w:p>
@@ -11183,10 +11330,79 @@
         <w:t>e</w:t>
       </w:r>
       <w:r>
-        <w:t xml:space="preserve"> of two</w:t>
-      </w:r>
-      <w:r>
-        <w:t xml:space="preserve"> methods to assess the quality of the splits in the data.  Both methods were used to evaluate which was the most fitting.</w:t>
+        <w:t xml:space="preserve"> of </w:t>
+      </w:r>
+      <w:r>
+        <w:t xml:space="preserve">three possible </w:t>
+      </w:r>
+      <w:proofErr w:type="gramStart"/>
+      <w:r>
+        <w:t>criterion</w:t>
+      </w:r>
+      <w:proofErr w:type="gramEnd"/>
+      <w:r>
+        <w:t xml:space="preserve"> to assess</w:t>
+      </w:r>
+      <w:r>
+        <w:t xml:space="preserve"> the quality of the splits in the data.  </w:t>
+      </w:r>
+      <w:r>
+        <w:t xml:space="preserve">Two of the </w:t>
+      </w:r>
+      <w:r>
+        <w:t>methods were used to evaluate which was the most fitting</w:t>
+      </w:r>
+      <w:r>
+        <w:t xml:space="preserve"> - entropy and </w:t>
+      </w:r>
+      <w:proofErr w:type="spellStart"/>
+      <w:r>
+        <w:t>gini</w:t>
+      </w:r>
+      <w:proofErr w:type="spellEnd"/>
+      <w:r>
+        <w:t xml:space="preserve"> as the default</w:t>
+      </w:r>
+      <w:r>
+        <w:t xml:space="preserve">. </w:t>
+      </w:r>
+      <w:r>
+        <w:t xml:space="preserve"> </w:t>
+      </w:r>
+      <w:r>
+        <w:t xml:space="preserve">Only </w:t>
+      </w:r>
+      <w:r>
+        <w:t xml:space="preserve">Entropy was selected </w:t>
+      </w:r>
+      <w:r>
+        <w:t xml:space="preserve">as </w:t>
+      </w:r>
+      <w:r>
+        <w:t xml:space="preserve">for the remaining </w:t>
+      </w:r>
+      <w:r>
+        <w:t>criterion</w:t>
+      </w:r>
+      <w:r>
+        <w:t xml:space="preserve"> a</w:t>
+      </w:r>
+      <w:r>
+        <w:t xml:space="preserve">s both it and </w:t>
+      </w:r>
+      <w:proofErr w:type="spellStart"/>
+      <w:r>
+        <w:t>log_loss</w:t>
+      </w:r>
+      <w:proofErr w:type="spellEnd"/>
+      <w:r>
+        <w:t xml:space="preserve"> use the same method of </w:t>
+      </w:r>
+      <w:r>
+        <w:t>evaluation</w:t>
+      </w:r>
+      <w:r>
+        <w:t>.</w:t>
       </w:r>
       <w:r>
         <w:t xml:space="preserve">  </w:t>
@@ -11219,6 +11435,23 @@
       </w:r>
       <w:r>
         <w:t xml:space="preserve">  </w:t>
+      </w:r>
+      <w:r>
+        <w:t xml:space="preserve">The </w:t>
+      </w:r>
+      <w:r>
+        <w:t xml:space="preserve">model was also run </w:t>
+      </w:r>
+      <w:r>
+        <w:t xml:space="preserve">with a different </w:t>
+      </w:r>
+      <w:proofErr w:type="spellStart"/>
+      <w:r>
+        <w:t>n_estimators</w:t>
+      </w:r>
+      <w:proofErr w:type="spellEnd"/>
+      <w:r>
+        <w:t xml:space="preserve"> or ‘trees’ in the forest of the model to determine what is the optimal number for the algorithm.</w:t>
       </w:r>
     </w:p>
     <w:p>
@@ -11527,6 +11760,13 @@
         </w:rPr>
         <w:t>Independent Variable</w:t>
       </w:r>
+      <w:r>
+        <w:rPr>
+          <w:b/>
+          <w:bCs/>
+        </w:rPr>
+        <w:t>s</w:t>
+      </w:r>
     </w:p>
     <w:p>
       <w:pPr>
@@ -11534,10 +11774,33 @@
         <w:jc w:val="both"/>
       </w:pPr>
       <w:r>
-        <w:t>The independent variable selected for analysis was the data in ‘studi</w:t>
-      </w:r>
-      <w:r>
-        <w:t xml:space="preserve">ed_credits’.  This column was selected as </w:t>
+        <w:t>The independent variable selected for analysis was the data in ‘</w:t>
+      </w:r>
+      <w:r>
+        <w:rPr>
+          <w:color w:val="FF0000"/>
+        </w:rPr>
+        <w:t>studi</w:t>
+      </w:r>
+      <w:r>
+        <w:rPr>
+          <w:color w:val="FF0000"/>
+        </w:rPr>
+        <w:t>ed_</w:t>
+      </w:r>
+      <w:proofErr w:type="gramStart"/>
+      <w:r>
+        <w:rPr>
+          <w:color w:val="FF0000"/>
+        </w:rPr>
+        <w:t>credits</w:t>
+      </w:r>
+      <w:r>
+        <w:t>’</w:t>
+      </w:r>
+      <w:proofErr w:type="gramEnd"/>
+      <w:r>
+        <w:t xml:space="preserve">.  This column was selected as </w:t>
       </w:r>
       <w:r>
         <w:t>it more closely</w:t>
@@ -11570,8 +11833,68 @@
         <w:t xml:space="preserve">  It is important to note here that </w:t>
       </w:r>
       <w:r>
-        <w:t>employees are in control of their own learning journey, and trainings may be recommended by their manager as part of the employees own development.</w:t>
-      </w:r>
+        <w:t xml:space="preserve">employees are in control of their own learning journey, and trainings may be recommended by their manager as part of the </w:t>
+      </w:r>
+      <w:r>
+        <w:t>employee’s</w:t>
+      </w:r>
+      <w:r>
+        <w:t xml:space="preserve"> own development.</w:t>
+      </w:r>
+    </w:p>
+    <w:p>
+      <w:pPr>
+        <w:ind w:left="426"/>
+        <w:jc w:val="both"/>
+      </w:pPr>
+      <w:r>
+        <w:rPr>
+          <w:color w:val="FF0000"/>
+        </w:rPr>
+        <w:t xml:space="preserve">Tenure </w:t>
+      </w:r>
+      <w:r>
+        <w:t xml:space="preserve">… </w:t>
+      </w:r>
+      <w:r>
+        <w:t xml:space="preserve">fill in </w:t>
+      </w:r>
+      <w:proofErr w:type="gramStart"/>
+      <w:r>
+        <w:t>here</w:t>
+      </w:r>
+      <w:proofErr w:type="gramEnd"/>
+    </w:p>
+    <w:p>
+      <w:pPr>
+        <w:ind w:left="426"/>
+        <w:jc w:val="both"/>
+      </w:pPr>
+      <w:r>
+        <w:rPr>
+          <w:color w:val="FF0000"/>
+        </w:rPr>
+        <w:t>Gender</w:t>
+      </w:r>
+      <w:proofErr w:type="gramStart"/>
+      <w:r>
+        <w:rPr>
+          <w:color w:val="FF0000"/>
+        </w:rPr>
+        <w:t xml:space="preserve"> </w:t>
+      </w:r>
+      <w:r>
+        <w:t>..</w:t>
+      </w:r>
+      <w:proofErr w:type="gramEnd"/>
+      <w:r>
+        <w:t xml:space="preserve"> fill in </w:t>
+      </w:r>
+      <w:proofErr w:type="gramStart"/>
+      <w:r>
+        <w:t>here</w:t>
+      </w:r>
+      <w:proofErr w:type="gramEnd"/>
     </w:p>
     <w:p>
       <w:pPr>
@@ -11633,9 +11956,9 @@
         </w:rPr>
         <w:lastRenderedPageBreak/>
         <w:drawing>
-          <wp:inline distT="0" distB="0" distL="0" distR="0" wp14:anchorId="611A64FA" wp14:editId="73F9B46E">
+          <wp:inline distT="0" distB="0" distL="0" distR="0" wp14:anchorId="611A64FA" wp14:editId="2B57D4C9">
             <wp:extent cx="5007610" cy="1534795"/>
-            <wp:effectExtent l="0" t="0" r="2540" b="8255"/>
+            <wp:effectExtent l="0" t="0" r="2540" b="635"/>
             <wp:docPr id="892107843" name="Picture 1"/>
             <wp:cNvGraphicFramePr>
               <a:graphicFrameLocks xmlns:a="http://schemas.openxmlformats.org/drawingml/2006/main" noChangeAspect="1"/>
@@ -12047,7 +12370,15 @@
         <w:t>was changed</w:t>
       </w:r>
       <w:r>
-        <w:t xml:space="preserve"> with each of the four possible kernel’s being employed.</w:t>
+        <w:t xml:space="preserve"> with each of the four possible </w:t>
+      </w:r>
+      <w:proofErr w:type="gramStart"/>
+      <w:r>
+        <w:t>kernel’s</w:t>
+      </w:r>
+      <w:proofErr w:type="gramEnd"/>
+      <w:r>
+        <w:t xml:space="preserve"> being employed.</w:t>
       </w:r>
       <w:r>
         <w:t xml:space="preserve"> </w:t>
@@ -12068,6 +12399,9 @@
         <w:jc w:val="center"/>
       </w:pPr>
       <w:r>
+        <w:rPr>
+          <w:noProof/>
+        </w:rPr>
         <w:drawing>
           <wp:inline distT="0" distB="0" distL="0" distR="0" wp14:anchorId="0DE5B647" wp14:editId="0F63790B">
             <wp:extent cx="4398010" cy="1720215"/>
@@ -12159,10 +12493,7 @@
       </w:r>
       <w:proofErr w:type="spellEnd"/>
       <w:r>
-        <w:t xml:space="preserve"> did not improve the accuracy of the results across any of the updated parameters used as part of the analysis.</w:t>
-      </w:r>
-      <w:r>
-        <w:t xml:space="preserve"> However, </w:t>
+        <w:t xml:space="preserve"> did not improve the accuracy of the results across any of the updated parameters used as part of the analysis. However, </w:t>
       </w:r>
       <w:r>
         <w:t>model output outlines that</w:t>
@@ -12318,6 +12649,64 @@
       <w:r>
         <w:t xml:space="preserve">Classifier.  </w:t>
       </w:r>
+      <w:r>
+        <w:t>As with previous implementations, the model was run first without hyperparameter tuning, focusing on the number of ‘trees’ within the random forest</w:t>
+      </w:r>
+      <w:r>
+        <w:t xml:space="preserve">.  </w:t>
+      </w:r>
+      <w:r>
+        <w:t>The optimal number of trees for the first model is 150 trees</w:t>
+      </w:r>
+      <w:r>
+        <w:t xml:space="preserve">, going up to 200 trees when hyperparameter tuning in the form of GridSearchCV is applied. </w:t>
+      </w:r>
+      <w:r>
+        <w:t xml:space="preserve"> The entropy criterion</w:t>
+      </w:r>
+      <w:r>
+        <w:t>.</w:t>
+      </w:r>
+      <w:r>
+        <w:t xml:space="preserve"> </w:t>
+      </w:r>
+      <w:r>
+        <w:t xml:space="preserve"> </w:t>
+      </w:r>
+      <w:r>
+        <w:t xml:space="preserve">The </w:t>
+      </w:r>
+      <w:proofErr w:type="gramStart"/>
+      <w:r>
+        <w:t>results</w:t>
+      </w:r>
+      <w:proofErr w:type="gramEnd"/>
+      <w:r>
+        <w:t xml:space="preserve"> for </w:t>
+      </w:r>
+      <w:r>
+        <w:t>entropy</w:t>
+      </w:r>
+      <w:r>
+        <w:t xml:space="preserve"> </w:t>
+      </w:r>
+      <w:r>
+        <w:t>shows to be the mos</w:t>
+      </w:r>
+      <w:r>
+        <w:t xml:space="preserve">t </w:t>
+      </w:r>
+      <w:r>
+        <w:t xml:space="preserve">accurate </w:t>
+      </w:r>
+      <w:r>
+        <w:t>with 200 trees selected.</w:t>
+      </w:r>
+    </w:p>
+    <w:p>
+      <w:pPr>
+        <w:jc w:val="both"/>
+      </w:pPr>
     </w:p>
     <w:p>
       <w:pPr>
@@ -12327,10 +12716,12 @@
         <w:jc w:val="center"/>
       </w:pPr>
       <w:r>
-        <w:lastRenderedPageBreak/>
+        <w:rPr>
+          <w:noProof/>
+        </w:rPr>
         <w:drawing>
-          <wp:inline distT="0" distB="0" distL="0" distR="0" wp14:anchorId="777BB0CA" wp14:editId="40A179A8">
-            <wp:extent cx="4485005" cy="1795789"/>
+          <wp:inline distT="0" distB="0" distL="0" distR="0" wp14:anchorId="777BB0CA" wp14:editId="7FA2BAFD">
+            <wp:extent cx="4079122" cy="1795789"/>
             <wp:effectExtent l="0" t="0" r="0" b="0"/>
             <wp:docPr id="1315068623" name="Picture 2"/>
             <wp:cNvGraphicFramePr>
@@ -12360,7 +12751,7 @@
                   <pic:spPr bwMode="auto">
                     <a:xfrm>
                       <a:off x="0" y="0"/>
-                      <a:ext cx="4485005" cy="1795789"/>
+                      <a:ext cx="4079122" cy="1795789"/>
                     </a:xfrm>
                     <a:prstGeom prst="rect">
                       <a:avLst/>
@@ -12409,6 +12800,89 @@
         <w:ind w:left="360"/>
         <w:jc w:val="both"/>
       </w:pPr>
+      <w:r>
+        <w:t xml:space="preserve">The graph below ranks the important </w:t>
+      </w:r>
+      <w:r>
+        <w:t>feature</w:t>
+      </w:r>
+      <w:r>
+        <w:t>’</w:t>
+      </w:r>
+      <w:r>
+        <w:t>s</w:t>
+      </w:r>
+      <w:r>
+        <w:t xml:space="preserve"> with </w:t>
+      </w:r>
+      <w:proofErr w:type="spellStart"/>
+      <w:r>
+        <w:t>GridSearchCv</w:t>
+      </w:r>
+      <w:proofErr w:type="spellEnd"/>
+      <w:r>
+        <w:t xml:space="preserve"> applied as </w:t>
+      </w:r>
+      <w:r>
+        <w:t>h</w:t>
+      </w:r>
+      <w:r>
+        <w:t>yperparameter tuning</w:t>
+      </w:r>
+      <w:r>
+        <w:t xml:space="preserve">. </w:t>
+      </w:r>
+      <w:r>
+        <w:t xml:space="preserve"> Applying </w:t>
+      </w:r>
+      <w:proofErr w:type="spellStart"/>
+      <w:r>
+        <w:t>parm_grid</w:t>
+      </w:r>
+      <w:proofErr w:type="spellEnd"/>
+      <w:r>
+        <w:t xml:space="preserve"> to the Random Forest</w:t>
+      </w:r>
+      <w:r>
+        <w:t xml:space="preserve"> </w:t>
+      </w:r>
+      <w:r>
+        <w:t>with GridSearchCV</w:t>
+      </w:r>
+      <w:r>
+        <w:t xml:space="preserve"> </w:t>
+      </w:r>
+      <w:r>
+        <w:t>identifies that</w:t>
+      </w:r>
+      <w:r>
+        <w:t>:</w:t>
+      </w:r>
+    </w:p>
+    <w:p>
+      <w:pPr>
+        <w:pStyle w:val="ListParagraph"/>
+        <w:ind w:left="360"/>
+        <w:jc w:val="both"/>
+      </w:pPr>
+    </w:p>
+    <w:p>
+      <w:pPr>
+        <w:pStyle w:val="HTMLPreformatted"/>
+        <w:ind w:left="426"/>
+      </w:pPr>
+      <w:r>
+        <w:t>Best Model Accuracy: 0.7012987012987013</w:t>
+      </w:r>
+    </w:p>
+    <w:p>
+      <w:pPr>
+        <w:pStyle w:val="HTMLPreformatted"/>
+        <w:ind w:left="426"/>
+      </w:pPr>
+      <w:r>
+        <w:t>Best Hyperparameters: {'C': 0.1, 'gamma': 0.001, 'kernel': 'linear'}</w:t>
+      </w:r>
     </w:p>
     <w:p>
       <w:pPr>
@@ -12429,9 +12903,9 @@
           <w:noProof/>
         </w:rPr>
         <w:drawing>
-          <wp:inline distT="0" distB="0" distL="0" distR="0" wp14:anchorId="4D14F4D4" wp14:editId="67583ADB">
-            <wp:extent cx="5752465" cy="3030220"/>
-            <wp:effectExtent l="0" t="0" r="635" b="0"/>
+          <wp:inline distT="0" distB="0" distL="0" distR="0" wp14:anchorId="4D14F4D4" wp14:editId="2B4B66DE">
+            <wp:extent cx="5961228" cy="3276600"/>
+            <wp:effectExtent l="0" t="0" r="1905" b="0"/>
             <wp:docPr id="1278315859" name="Picture 1" descr="A graph with a bar graph&#10;&#10;Description automatically generated"/>
             <wp:cNvGraphicFramePr>
               <a:graphicFrameLocks xmlns:a="http://schemas.openxmlformats.org/drawingml/2006/main" noChangeAspect="1"/>
@@ -12443,20 +12917,27 @@
                     <pic:cNvPr id="1278315859" name="Picture 1" descr="A graph with a bar graph&#10;&#10;Description automatically generated"/>
                     <pic:cNvPicPr/>
                   </pic:nvPicPr>
-                  <pic:blipFill>
+                  <pic:blipFill rotWithShape="1">
                     <a:blip r:embed="rId27"/>
-                    <a:stretch>
-                      <a:fillRect/>
-                    </a:stretch>
+                    <a:srcRect l="4163"/>
+                    <a:stretch/>
                   </pic:blipFill>
-                  <pic:spPr>
+                  <pic:spPr bwMode="auto">
                     <a:xfrm>
                       <a:off x="0" y="0"/>
-                      <a:ext cx="5752465" cy="3030220"/>
+                      <a:ext cx="5969466" cy="3281128"/>
                     </a:xfrm>
                     <a:prstGeom prst="rect">
                       <a:avLst/>
                     </a:prstGeom>
+                    <a:ln>
+                      <a:noFill/>
+                    </a:ln>
+                    <a:extLst>
+                      <a:ext uri="{53640926-AAD7-44D8-BBD7-CCE9431645EC}">
+                        <a14:shadowObscured xmlns:a14="http://schemas.microsoft.com/office/drawing/2010/main"/>
+                      </a:ext>
+                    </a:extLst>
                   </pic:spPr>
                 </pic:pic>
               </a:graphicData>
@@ -12489,6 +12970,7 @@
       <w:pPr>
         <w:pStyle w:val="ListParagraph"/>
         <w:ind w:left="360"/>
+        <w:jc w:val="both"/>
       </w:pPr>
     </w:p>
     <w:p>
@@ -12496,52 +12978,97 @@
         <w:pStyle w:val="ListParagraph"/>
         <w:ind w:left="360"/>
         <w:jc w:val="both"/>
-      </w:pPr>
+        <w:rPr>
+          <w:b/>
+          <w:bCs/>
+        </w:rPr>
+      </w:pPr>
+      <w:r>
+        <w:rPr>
+          <w:b/>
+          <w:bCs/>
+        </w:rPr>
+        <w:t xml:space="preserve">Algorithm5 - </w:t>
+      </w:r>
+      <w:r>
+        <w:rPr>
+          <w:b/>
+          <w:bCs/>
+        </w:rPr>
+        <w:t xml:space="preserve">Multi-Layer Perceptron </w:t>
+      </w:r>
+      <w:r>
+        <w:rPr>
+          <w:b/>
+          <w:bCs/>
+        </w:rPr>
+        <w:t>(</w:t>
+      </w:r>
+      <w:r>
+        <w:rPr>
+          <w:b/>
+          <w:bCs/>
+        </w:rPr>
+        <w:t>MLP</w:t>
+      </w:r>
+      <w:r>
+        <w:rPr>
+          <w:b/>
+          <w:bCs/>
+        </w:rPr>
+        <w:t>)</w:t>
+      </w:r>
     </w:p>
     <w:p>
       <w:pPr>
         <w:pStyle w:val="ListParagraph"/>
         <w:ind w:left="360"/>
         <w:jc w:val="both"/>
-        <w:rPr>
-          <w:b/>
-          <w:bCs/>
-        </w:rPr>
-      </w:pPr>
-      <w:r>
-        <w:rPr>
-          <w:b/>
-          <w:bCs/>
-        </w:rPr>
-        <w:t xml:space="preserve">Algorithm5 - </w:t>
-      </w:r>
-      <w:r>
-        <w:rPr>
-          <w:b/>
-          <w:bCs/>
-        </w:rPr>
-        <w:t xml:space="preserve">Multi-Layer Perceptron </w:t>
-      </w:r>
-      <w:r>
-        <w:rPr>
-          <w:b/>
-          <w:bCs/>
-        </w:rPr>
-        <w:t>(</w:t>
-      </w:r>
-      <w:r>
-        <w:rPr>
-          <w:b/>
-          <w:bCs/>
-        </w:rPr>
-        <w:t>MLP</w:t>
-      </w:r>
-      <w:r>
-        <w:rPr>
-          <w:b/>
-          <w:bCs/>
-        </w:rPr>
-        <w:t>)</w:t>
+      </w:pPr>
+      <w:r>
+        <w:t xml:space="preserve">The final algorithm </w:t>
+      </w:r>
+      <w:r>
+        <w:t>selected for analysis was the Multi-Layer Perceptron or MLP neural network.</w:t>
+      </w:r>
+      <w:r>
+        <w:t xml:space="preserve"> </w:t>
+      </w:r>
+      <w:r>
+        <w:t xml:space="preserve"> The model was run with diffe</w:t>
+      </w:r>
+      <w:r>
+        <w:t xml:space="preserve">ring </w:t>
+      </w:r>
+      <w:r>
+        <w:t xml:space="preserve">neurons in the hidden layers.  </w:t>
+      </w:r>
+      <w:r>
+        <w:t xml:space="preserve">The more </w:t>
+      </w:r>
+      <w:r>
+        <w:t>neurons</w:t>
+      </w:r>
+      <w:r>
+        <w:t xml:space="preserve"> </w:t>
+      </w:r>
+      <w:r>
+        <w:t>added to the layers, the</w:t>
+      </w:r>
+      <w:r>
+        <w:t xml:space="preserve"> more</w:t>
+      </w:r>
+      <w:r>
+        <w:t xml:space="preserve"> </w:t>
+      </w:r>
+      <w:r>
+        <w:t xml:space="preserve">varied the </w:t>
+      </w:r>
+      <w:r>
+        <w:t xml:space="preserve">results - see table </w:t>
+      </w:r>
+      <w:r>
+        <w:t>7 below.</w:t>
       </w:r>
     </w:p>
     <w:p>
@@ -12550,6 +13077,1206 @@
         <w:ind w:left="360"/>
         <w:jc w:val="both"/>
       </w:pPr>
+    </w:p>
+    <w:p>
+      <w:pPr>
+        <w:pStyle w:val="ListParagraph"/>
+        <w:keepNext/>
+        <w:ind w:left="360"/>
+        <w:jc w:val="center"/>
+      </w:pPr>
+      <w:r>
+        <w:lastRenderedPageBreak/>
+        <w:drawing>
+          <wp:inline distT="0" distB="0" distL="0" distR="0" wp14:anchorId="33C81116" wp14:editId="37C49E6D">
+            <wp:extent cx="4474210" cy="958215"/>
+            <wp:effectExtent l="0" t="0" r="2540" b="0"/>
+            <wp:docPr id="735058396" name="Picture 1"/>
+            <wp:cNvGraphicFramePr>
+              <a:graphicFrameLocks xmlns:a="http://schemas.openxmlformats.org/drawingml/2006/main" noChangeAspect="1"/>
+            </wp:cNvGraphicFramePr>
+            <a:graphic xmlns:a="http://schemas.openxmlformats.org/drawingml/2006/main">
+              <a:graphicData uri="http://schemas.openxmlformats.org/drawingml/2006/picture">
+                <pic:pic xmlns:pic="http://schemas.openxmlformats.org/drawingml/2006/picture">
+                  <pic:nvPicPr>
+                    <pic:cNvPr id="0" name="Picture 1"/>
+                    <pic:cNvPicPr>
+                      <a:picLocks noChangeAspect="1" noChangeArrowheads="1"/>
+                    </pic:cNvPicPr>
+                  </pic:nvPicPr>
+                  <pic:blipFill>
+                    <a:blip r:embed="rId28">
+                      <a:extLst>
+                        <a:ext uri="{28A0092B-C50C-407E-A947-70E740481C1C}">
+                          <a14:useLocalDpi xmlns:a14="http://schemas.microsoft.com/office/drawing/2010/main" val="0"/>
+                        </a:ext>
+                      </a:extLst>
+                    </a:blip>
+                    <a:srcRect/>
+                    <a:stretch>
+                      <a:fillRect/>
+                    </a:stretch>
+                  </pic:blipFill>
+                  <pic:spPr bwMode="auto">
+                    <a:xfrm>
+                      <a:off x="0" y="0"/>
+                      <a:ext cx="4474210" cy="958215"/>
+                    </a:xfrm>
+                    <a:prstGeom prst="rect">
+                      <a:avLst/>
+                    </a:prstGeom>
+                    <a:noFill/>
+                    <a:ln>
+                      <a:noFill/>
+                    </a:ln>
+                  </pic:spPr>
+                </pic:pic>
+              </a:graphicData>
+            </a:graphic>
+          </wp:inline>
+        </w:drawing>
+      </w:r>
+    </w:p>
+    <w:p>
+      <w:pPr>
+        <w:pStyle w:val="Caption"/>
+        <w:jc w:val="center"/>
+      </w:pPr>
+      <w:r>
+        <w:t xml:space="preserve">Table </w:t>
+      </w:r>
+      <w:fldSimple w:instr=" SEQ Table \* ARABIC ">
+        <w:r>
+          <w:rPr>
+            <w:noProof/>
+          </w:rPr>
+          <w:t>6</w:t>
+        </w:r>
+      </w:fldSimple>
+      <w:r>
+        <w:t xml:space="preserve"> - Algorithm 5 - MPL implementation</w:t>
+      </w:r>
+    </w:p>
+    <w:tbl>
+      <w:tblPr>
+        <w:tblStyle w:val="TableGrid"/>
+        <w:tblW w:w="9138" w:type="dxa"/>
+        <w:tblInd w:w="360" w:type="dxa"/>
+        <w:tblBorders>
+          <w:top w:val="none" w:sz="0" w:space="0" w:color="auto"/>
+          <w:left w:val="none" w:sz="0" w:space="0" w:color="auto"/>
+          <w:bottom w:val="none" w:sz="0" w:space="0" w:color="auto"/>
+          <w:right w:val="none" w:sz="0" w:space="0" w:color="auto"/>
+          <w:insideH w:val="none" w:sz="0" w:space="0" w:color="auto"/>
+          <w:insideV w:val="none" w:sz="0" w:space="0" w:color="auto"/>
+        </w:tblBorders>
+        <w:tblLook w:val="04A0" w:firstRow="1" w:lastRow="0" w:firstColumn="1" w:lastColumn="0" w:noHBand="0" w:noVBand="1"/>
+      </w:tblPr>
+      <w:tblGrid>
+        <w:gridCol w:w="3072"/>
+        <w:gridCol w:w="3096"/>
+        <w:gridCol w:w="3006"/>
+      </w:tblGrid>
+      <w:tr>
+        <w:tc>
+          <w:tcPr>
+            <w:tcW w:w="2954" w:type="dxa"/>
+          </w:tcPr>
+          <w:p>
+            <w:pPr>
+              <w:pStyle w:val="ListParagraph"/>
+              <w:ind w:left="0"/>
+              <w:jc w:val="center"/>
+              <w:rPr>
+                <w:b/>
+                <w:bCs/>
+              </w:rPr>
+            </w:pPr>
+            <w:r>
+              <w:rPr>
+                <w:b/>
+                <w:bCs/>
+              </w:rPr>
+              <w:t>Test 1</w:t>
+            </w:r>
+            <w:r>
+              <w:rPr>
+                <w:b/>
+                <w:bCs/>
+              </w:rPr>
+              <w:t xml:space="preserve"> - Loss</w:t>
+            </w:r>
+          </w:p>
+        </w:tc>
+        <w:tc>
+          <w:tcPr>
+            <w:tcW w:w="2919" w:type="dxa"/>
+          </w:tcPr>
+          <w:p>
+            <w:pPr>
+              <w:pStyle w:val="ListParagraph"/>
+              <w:ind w:left="0"/>
+              <w:jc w:val="center"/>
+              <w:rPr>
+                <w:b/>
+                <w:bCs/>
+              </w:rPr>
+            </w:pPr>
+            <w:r>
+              <w:rPr>
+                <w:b/>
+                <w:bCs/>
+              </w:rPr>
+              <w:t>Test 2</w:t>
+            </w:r>
+            <w:r>
+              <w:rPr>
+                <w:b/>
+                <w:bCs/>
+              </w:rPr>
+              <w:t xml:space="preserve"> - Loss</w:t>
+            </w:r>
+          </w:p>
+        </w:tc>
+        <w:tc>
+          <w:tcPr>
+            <w:tcW w:w="3265" w:type="dxa"/>
+          </w:tcPr>
+          <w:p>
+            <w:pPr>
+              <w:pStyle w:val="ListParagraph"/>
+              <w:ind w:left="0"/>
+              <w:jc w:val="center"/>
+              <w:rPr>
+                <w:b/>
+                <w:bCs/>
+              </w:rPr>
+            </w:pPr>
+            <w:r>
+              <w:rPr>
+                <w:b/>
+                <w:bCs/>
+              </w:rPr>
+              <w:t>Test 3</w:t>
+            </w:r>
+            <w:r>
+              <w:rPr>
+                <w:b/>
+                <w:bCs/>
+              </w:rPr>
+              <w:t xml:space="preserve"> - Loss</w:t>
+            </w:r>
+          </w:p>
+        </w:tc>
+      </w:tr>
+      <w:tr>
+        <w:trPr>
+          <w:trHeight w:val="3356"/>
+        </w:trPr>
+        <w:tc>
+          <w:tcPr>
+            <w:tcW w:w="2954" w:type="dxa"/>
+            <w:vAlign w:val="center"/>
+          </w:tcPr>
+          <w:p>
+            <w:pPr>
+              <w:pStyle w:val="ListParagraph"/>
+              <w:ind w:left="0"/>
+              <w:jc w:val="center"/>
+            </w:pPr>
+            <w:r>
+              <w:rPr>
+                <w:noProof/>
+              </w:rPr>
+              <w:drawing>
+                <wp:inline distT="0" distB="0" distL="0" distR="0" wp14:anchorId="0CD6E5D6" wp14:editId="06B62A95">
+                  <wp:extent cx="1617980" cy="1992086"/>
+                  <wp:effectExtent l="0" t="0" r="1270" b="8255"/>
+                  <wp:docPr id="1559662333" name="Picture 1559662333">
+                    <a:extLst xmlns:a="http://schemas.openxmlformats.org/drawingml/2006/main">
+                      <a:ext uri="{FF2B5EF4-FFF2-40B4-BE49-F238E27FC236}">
+                        <a16:creationId xmlns:a16="http://schemas.microsoft.com/office/drawing/2014/main" id="{E14219AB-C609-E9B4-B241-A343F1F6A8C6}"/>
+                      </a:ext>
+                    </a:extLst>
+                  </wp:docPr>
+                  <wp:cNvGraphicFramePr>
+                    <a:graphicFrameLocks xmlns:a="http://schemas.openxmlformats.org/drawingml/2006/main" noChangeAspect="1"/>
+                  </wp:cNvGraphicFramePr>
+                  <a:graphic xmlns:a="http://schemas.openxmlformats.org/drawingml/2006/main">
+                    <a:graphicData uri="http://schemas.openxmlformats.org/drawingml/2006/picture">
+                      <pic:pic xmlns:pic="http://schemas.openxmlformats.org/drawingml/2006/picture">
+                        <pic:nvPicPr>
+                          <pic:cNvPr id="3" name="Picture 2">
+                            <a:extLst>
+                              <a:ext uri="{FF2B5EF4-FFF2-40B4-BE49-F238E27FC236}">
+                                <a16:creationId xmlns:a16="http://schemas.microsoft.com/office/drawing/2014/main" id="{E14219AB-C609-E9B4-B241-A343F1F6A8C6}"/>
+                              </a:ext>
+                            </a:extLst>
+                          </pic:cNvPr>
+                          <pic:cNvPicPr>
+                            <a:picLocks noChangeAspect="1"/>
+                          </pic:cNvPicPr>
+                        </pic:nvPicPr>
+                        <pic:blipFill rotWithShape="1">
+                          <a:blip r:embed="rId29"/>
+                          <a:srcRect b="4166"/>
+                          <a:stretch/>
+                        </pic:blipFill>
+                        <pic:spPr bwMode="auto">
+                          <a:xfrm>
+                            <a:off x="0" y="0"/>
+                            <a:ext cx="1629724" cy="2006545"/>
+                          </a:xfrm>
+                          <a:prstGeom prst="rect">
+                            <a:avLst/>
+                          </a:prstGeom>
+                          <a:ln>
+                            <a:noFill/>
+                          </a:ln>
+                          <a:extLst>
+                            <a:ext uri="{53640926-AAD7-44D8-BBD7-CCE9431645EC}">
+                              <a14:shadowObscured xmlns:a14="http://schemas.microsoft.com/office/drawing/2010/main"/>
+                            </a:ext>
+                          </a:extLst>
+                        </pic:spPr>
+                      </pic:pic>
+                    </a:graphicData>
+                  </a:graphic>
+                </wp:inline>
+              </w:drawing>
+            </w:r>
+          </w:p>
+        </w:tc>
+        <w:tc>
+          <w:tcPr>
+            <w:tcW w:w="2919" w:type="dxa"/>
+            <w:vAlign w:val="center"/>
+          </w:tcPr>
+          <w:p>
+            <w:pPr>
+              <w:pStyle w:val="ListParagraph"/>
+              <w:ind w:left="0"/>
+              <w:jc w:val="center"/>
+            </w:pPr>
+            <w:r>
+              <w:rPr>
+                <w:noProof/>
+              </w:rPr>
+              <w:drawing>
+                <wp:inline distT="0" distB="0" distL="0" distR="0" wp14:anchorId="2F8A4221" wp14:editId="535CECDA">
+                  <wp:extent cx="1648165" cy="1948543"/>
+                  <wp:effectExtent l="0" t="0" r="9525" b="0"/>
+                  <wp:docPr id="1640186195" name="Picture 1640186195">
+                    <a:extLst xmlns:a="http://schemas.openxmlformats.org/drawingml/2006/main">
+                      <a:ext uri="{FF2B5EF4-FFF2-40B4-BE49-F238E27FC236}">
+                        <a16:creationId xmlns:a16="http://schemas.microsoft.com/office/drawing/2014/main" id="{4266CCAD-E7E9-D3E7-62FB-23681E5FC361}"/>
+                      </a:ext>
+                    </a:extLst>
+                  </wp:docPr>
+                  <wp:cNvGraphicFramePr>
+                    <a:graphicFrameLocks xmlns:a="http://schemas.openxmlformats.org/drawingml/2006/main" noChangeAspect="1"/>
+                  </wp:cNvGraphicFramePr>
+                  <a:graphic xmlns:a="http://schemas.openxmlformats.org/drawingml/2006/main">
+                    <a:graphicData uri="http://schemas.openxmlformats.org/drawingml/2006/picture">
+                      <pic:pic xmlns:pic="http://schemas.openxmlformats.org/drawingml/2006/picture">
+                        <pic:nvPicPr>
+                          <pic:cNvPr id="4" name="Picture 3">
+                            <a:extLst>
+                              <a:ext uri="{FF2B5EF4-FFF2-40B4-BE49-F238E27FC236}">
+                                <a16:creationId xmlns:a16="http://schemas.microsoft.com/office/drawing/2014/main" id="{4266CCAD-E7E9-D3E7-62FB-23681E5FC361}"/>
+                              </a:ext>
+                            </a:extLst>
+                          </pic:cNvPr>
+                          <pic:cNvPicPr>
+                            <a:picLocks noChangeAspect="1"/>
+                          </pic:cNvPicPr>
+                        </pic:nvPicPr>
+                        <pic:blipFill rotWithShape="1">
+                          <a:blip r:embed="rId30"/>
+                          <a:srcRect b="7712"/>
+                          <a:stretch/>
+                        </pic:blipFill>
+                        <pic:spPr bwMode="auto">
+                          <a:xfrm>
+                            <a:off x="0" y="0"/>
+                            <a:ext cx="1659795" cy="1962292"/>
+                          </a:xfrm>
+                          <a:prstGeom prst="rect">
+                            <a:avLst/>
+                          </a:prstGeom>
+                          <a:ln>
+                            <a:noFill/>
+                          </a:ln>
+                          <a:extLst>
+                            <a:ext uri="{53640926-AAD7-44D8-BBD7-CCE9431645EC}">
+                              <a14:shadowObscured xmlns:a14="http://schemas.microsoft.com/office/drawing/2010/main"/>
+                            </a:ext>
+                          </a:extLst>
+                        </pic:spPr>
+                      </pic:pic>
+                    </a:graphicData>
+                  </a:graphic>
+                </wp:inline>
+              </w:drawing>
+            </w:r>
+          </w:p>
+        </w:tc>
+        <w:tc>
+          <w:tcPr>
+            <w:tcW w:w="3265" w:type="dxa"/>
+            <w:vAlign w:val="center"/>
+          </w:tcPr>
+          <w:p>
+            <w:pPr>
+              <w:pStyle w:val="ListParagraph"/>
+              <w:keepNext/>
+              <w:ind w:left="0"/>
+              <w:jc w:val="center"/>
+            </w:pPr>
+            <w:r>
+              <w:rPr>
+                <w:noProof/>
+              </w:rPr>
+              <w:drawing>
+                <wp:inline distT="0" distB="0" distL="0" distR="0" wp14:anchorId="7CEAB5E9" wp14:editId="04D57677">
+                  <wp:extent cx="1654629" cy="2002790"/>
+                  <wp:effectExtent l="0" t="0" r="3175" b="0"/>
+                  <wp:docPr id="1486856523" name="Picture 1"/>
+                  <wp:cNvGraphicFramePr>
+                    <a:graphicFrameLocks xmlns:a="http://schemas.openxmlformats.org/drawingml/2006/main" noChangeAspect="1"/>
+                  </wp:cNvGraphicFramePr>
+                  <a:graphic xmlns:a="http://schemas.openxmlformats.org/drawingml/2006/main">
+                    <a:graphicData uri="http://schemas.openxmlformats.org/drawingml/2006/picture">
+                      <pic:pic xmlns:pic="http://schemas.openxmlformats.org/drawingml/2006/picture">
+                        <pic:nvPicPr>
+                          <pic:cNvPr id="1486856523" name=""/>
+                          <pic:cNvPicPr/>
+                        </pic:nvPicPr>
+                        <pic:blipFill rotWithShape="1">
+                          <a:blip r:embed="rId31"/>
+                          <a:srcRect t="-1" r="4264" b="2638"/>
+                          <a:stretch/>
+                        </pic:blipFill>
+                        <pic:spPr bwMode="auto">
+                          <a:xfrm>
+                            <a:off x="0" y="0"/>
+                            <a:ext cx="1674679" cy="2027059"/>
+                          </a:xfrm>
+                          <a:prstGeom prst="rect">
+                            <a:avLst/>
+                          </a:prstGeom>
+                          <a:ln>
+                            <a:noFill/>
+                          </a:ln>
+                          <a:extLst>
+                            <a:ext uri="{53640926-AAD7-44D8-BBD7-CCE9431645EC}">
+                              <a14:shadowObscured xmlns:a14="http://schemas.microsoft.com/office/drawing/2010/main"/>
+                            </a:ext>
+                          </a:extLst>
+                        </pic:spPr>
+                      </pic:pic>
+                    </a:graphicData>
+                  </a:graphic>
+                </wp:inline>
+              </w:drawing>
+            </w:r>
+          </w:p>
+        </w:tc>
+      </w:tr>
+      <w:tr>
+        <w:trPr>
+          <w:trHeight w:val="424"/>
+        </w:trPr>
+        <w:tc>
+          <w:tcPr>
+            <w:tcW w:w="2954" w:type="dxa"/>
+            <w:vAlign w:val="center"/>
+          </w:tcPr>
+          <w:p>
+            <w:pPr>
+              <w:pStyle w:val="ListParagraph"/>
+              <w:ind w:left="0"/>
+              <w:jc w:val="center"/>
+              <w:rPr>
+                <w:b/>
+                <w:bCs/>
+                <w:noProof/>
+              </w:rPr>
+            </w:pPr>
+            <w:r>
+              <w:rPr>
+                <w:b/>
+                <w:bCs/>
+                <w:noProof/>
+              </w:rPr>
+              <w:t xml:space="preserve">Test 1 - </w:t>
+            </w:r>
+            <w:r>
+              <w:rPr>
+                <w:b/>
+                <w:bCs/>
+              </w:rPr>
+              <w:t>Accuracy</w:t>
+            </w:r>
+          </w:p>
+        </w:tc>
+        <w:tc>
+          <w:tcPr>
+            <w:tcW w:w="2919" w:type="dxa"/>
+            <w:vAlign w:val="center"/>
+          </w:tcPr>
+          <w:p>
+            <w:pPr>
+              <w:pStyle w:val="ListParagraph"/>
+              <w:ind w:left="0"/>
+              <w:jc w:val="center"/>
+              <w:rPr>
+                <w:b/>
+                <w:bCs/>
+                <w:noProof/>
+              </w:rPr>
+            </w:pPr>
+            <w:r>
+              <w:rPr>
+                <w:b/>
+                <w:bCs/>
+                <w:noProof/>
+              </w:rPr>
+              <w:t xml:space="preserve">Test 2 - </w:t>
+            </w:r>
+            <w:r>
+              <w:rPr>
+                <w:b/>
+                <w:bCs/>
+              </w:rPr>
+              <w:t>Accuracy</w:t>
+            </w:r>
+          </w:p>
+        </w:tc>
+        <w:tc>
+          <w:tcPr>
+            <w:tcW w:w="3265" w:type="dxa"/>
+            <w:vAlign w:val="center"/>
+          </w:tcPr>
+          <w:p>
+            <w:pPr>
+              <w:pStyle w:val="ListParagraph"/>
+              <w:keepNext/>
+              <w:ind w:left="0"/>
+              <w:jc w:val="center"/>
+              <w:rPr>
+                <w:b/>
+                <w:bCs/>
+                <w:noProof/>
+              </w:rPr>
+            </w:pPr>
+            <w:r>
+              <w:rPr>
+                <w:b/>
+                <w:bCs/>
+                <w:noProof/>
+              </w:rPr>
+              <w:t xml:space="preserve">Test 3 - </w:t>
+            </w:r>
+            <w:r>
+              <w:rPr>
+                <w:b/>
+                <w:bCs/>
+              </w:rPr>
+              <w:t>Accuracy</w:t>
+            </w:r>
+          </w:p>
+        </w:tc>
+      </w:tr>
+      <w:tr>
+        <w:trPr>
+          <w:trHeight w:val="3356"/>
+        </w:trPr>
+        <w:tc>
+          <w:tcPr>
+            <w:tcW w:w="2954" w:type="dxa"/>
+            <w:vAlign w:val="center"/>
+          </w:tcPr>
+          <w:p>
+            <w:pPr>
+              <w:pStyle w:val="ListParagraph"/>
+              <w:ind w:left="0"/>
+              <w:jc w:val="center"/>
+              <w:rPr>
+                <w:noProof/>
+              </w:rPr>
+            </w:pPr>
+            <w:r>
+              <w:rPr>
+                <w:noProof/>
+              </w:rPr>
+              <w:drawing>
+                <wp:inline distT="0" distB="0" distL="0" distR="0" wp14:anchorId="720C6C3B" wp14:editId="4EDF8757">
+                  <wp:extent cx="1814174" cy="1440000"/>
+                  <wp:effectExtent l="0" t="0" r="0" b="8255"/>
+                  <wp:docPr id="122177048" name="Picture 1"/>
+                  <wp:cNvGraphicFramePr>
+                    <a:graphicFrameLocks xmlns:a="http://schemas.openxmlformats.org/drawingml/2006/main" noChangeAspect="1"/>
+                  </wp:cNvGraphicFramePr>
+                  <a:graphic xmlns:a="http://schemas.openxmlformats.org/drawingml/2006/main">
+                    <a:graphicData uri="http://schemas.openxmlformats.org/drawingml/2006/picture">
+                      <pic:pic xmlns:pic="http://schemas.openxmlformats.org/drawingml/2006/picture">
+                        <pic:nvPicPr>
+                          <pic:cNvPr id="122177048" name=""/>
+                          <pic:cNvPicPr/>
+                        </pic:nvPicPr>
+                        <pic:blipFill>
+                          <a:blip r:embed="rId32"/>
+                          <a:stretch>
+                            <a:fillRect/>
+                          </a:stretch>
+                        </pic:blipFill>
+                        <pic:spPr>
+                          <a:xfrm>
+                            <a:off x="0" y="0"/>
+                            <a:ext cx="1814174" cy="1440000"/>
+                          </a:xfrm>
+                          <a:prstGeom prst="rect">
+                            <a:avLst/>
+                          </a:prstGeom>
+                        </pic:spPr>
+                      </pic:pic>
+                    </a:graphicData>
+                  </a:graphic>
+                </wp:inline>
+              </w:drawing>
+            </w:r>
+          </w:p>
+        </w:tc>
+        <w:tc>
+          <w:tcPr>
+            <w:tcW w:w="2919" w:type="dxa"/>
+            <w:vAlign w:val="center"/>
+          </w:tcPr>
+          <w:p>
+            <w:pPr>
+              <w:pStyle w:val="ListParagraph"/>
+              <w:ind w:left="0"/>
+              <w:jc w:val="center"/>
+              <w:rPr>
+                <w:noProof/>
+              </w:rPr>
+            </w:pPr>
+            <w:r>
+              <w:rPr>
+                <w:noProof/>
+              </w:rPr>
+              <w:drawing>
+                <wp:inline distT="0" distB="0" distL="0" distR="0" wp14:anchorId="3FFA00C0" wp14:editId="2F79808D">
+                  <wp:extent cx="1828571" cy="1440000"/>
+                  <wp:effectExtent l="0" t="0" r="635" b="8255"/>
+                  <wp:docPr id="1053881545" name="Picture 1"/>
+                  <wp:cNvGraphicFramePr>
+                    <a:graphicFrameLocks xmlns:a="http://schemas.openxmlformats.org/drawingml/2006/main" noChangeAspect="1"/>
+                  </wp:cNvGraphicFramePr>
+                  <a:graphic xmlns:a="http://schemas.openxmlformats.org/drawingml/2006/main">
+                    <a:graphicData uri="http://schemas.openxmlformats.org/drawingml/2006/picture">
+                      <pic:pic xmlns:pic="http://schemas.openxmlformats.org/drawingml/2006/picture">
+                        <pic:nvPicPr>
+                          <pic:cNvPr id="1053881545" name=""/>
+                          <pic:cNvPicPr/>
+                        </pic:nvPicPr>
+                        <pic:blipFill>
+                          <a:blip r:embed="rId33"/>
+                          <a:stretch>
+                            <a:fillRect/>
+                          </a:stretch>
+                        </pic:blipFill>
+                        <pic:spPr>
+                          <a:xfrm>
+                            <a:off x="0" y="0"/>
+                            <a:ext cx="1828571" cy="1440000"/>
+                          </a:xfrm>
+                          <a:prstGeom prst="rect">
+                            <a:avLst/>
+                          </a:prstGeom>
+                        </pic:spPr>
+                      </pic:pic>
+                    </a:graphicData>
+                  </a:graphic>
+                </wp:inline>
+              </w:drawing>
+            </w:r>
+          </w:p>
+        </w:tc>
+        <w:tc>
+          <w:tcPr>
+            <w:tcW w:w="3265" w:type="dxa"/>
+            <w:vAlign w:val="center"/>
+          </w:tcPr>
+          <w:p>
+            <w:pPr>
+              <w:pStyle w:val="ListParagraph"/>
+              <w:keepNext/>
+              <w:ind w:left="0"/>
+              <w:jc w:val="center"/>
+              <w:rPr>
+                <w:noProof/>
+              </w:rPr>
+            </w:pPr>
+            <w:r>
+              <w:rPr>
+                <w:noProof/>
+              </w:rPr>
+              <w:drawing>
+                <wp:inline distT="0" distB="0" distL="0" distR="0" wp14:anchorId="633C941D" wp14:editId="5244D635">
+                  <wp:extent cx="1762955" cy="1440000"/>
+                  <wp:effectExtent l="0" t="0" r="8890" b="8255"/>
+                  <wp:docPr id="207035033" name="Picture 1"/>
+                  <wp:cNvGraphicFramePr>
+                    <a:graphicFrameLocks xmlns:a="http://schemas.openxmlformats.org/drawingml/2006/main" noChangeAspect="1"/>
+                  </wp:cNvGraphicFramePr>
+                  <a:graphic xmlns:a="http://schemas.openxmlformats.org/drawingml/2006/main">
+                    <a:graphicData uri="http://schemas.openxmlformats.org/drawingml/2006/picture">
+                      <pic:pic xmlns:pic="http://schemas.openxmlformats.org/drawingml/2006/picture">
+                        <pic:nvPicPr>
+                          <pic:cNvPr id="207035033" name=""/>
+                          <pic:cNvPicPr/>
+                        </pic:nvPicPr>
+                        <pic:blipFill>
+                          <a:blip r:embed="rId34"/>
+                          <a:stretch>
+                            <a:fillRect/>
+                          </a:stretch>
+                        </pic:blipFill>
+                        <pic:spPr>
+                          <a:xfrm>
+                            <a:off x="0" y="0"/>
+                            <a:ext cx="1762955" cy="1440000"/>
+                          </a:xfrm>
+                          <a:prstGeom prst="rect">
+                            <a:avLst/>
+                          </a:prstGeom>
+                        </pic:spPr>
+                      </pic:pic>
+                    </a:graphicData>
+                  </a:graphic>
+                </wp:inline>
+              </w:drawing>
+            </w:r>
+          </w:p>
+        </w:tc>
+      </w:tr>
+    </w:tbl>
+    <w:p>
+      <w:pPr>
+        <w:pStyle w:val="Caption"/>
+        <w:jc w:val="center"/>
+      </w:pPr>
+      <w:r>
+        <w:t xml:space="preserve">Table </w:t>
+      </w:r>
+      <w:fldSimple w:instr=" SEQ Table \* ARABIC ">
+        <w:r>
+          <w:rPr>
+            <w:noProof/>
+          </w:rPr>
+          <w:t>7</w:t>
+        </w:r>
+      </w:fldSimple>
+      <w:r>
+        <w:t xml:space="preserve"> - MLP implementation results</w:t>
+      </w:r>
+      <w:r>
+        <w:t xml:space="preserve"> of loss and accuracy</w:t>
+      </w:r>
+    </w:p>
+    <w:p>
+      <w:pPr>
+        <w:pStyle w:val="ListParagraph"/>
+        <w:ind w:left="360"/>
+        <w:jc w:val="both"/>
+      </w:pPr>
+      <w:r>
+        <w:t xml:space="preserve">The addition of hyperparameter turning on test two </w:t>
+      </w:r>
+      <w:r>
+        <w:t xml:space="preserve">was complicated by the decision to use the </w:t>
+      </w:r>
+      <w:proofErr w:type="spellStart"/>
+      <w:r>
+        <w:t>keras</w:t>
+      </w:r>
+      <w:proofErr w:type="spellEnd"/>
+      <w:r>
+        <w:t xml:space="preserve"> library.  It was necessary to</w:t>
+      </w:r>
+      <w:r>
+        <w:t xml:space="preserve"> create a function to </w:t>
+      </w:r>
+      <w:r>
+        <w:t>allow for turning to take place</w:t>
+      </w:r>
+      <w:r>
+        <w:t xml:space="preserve"> between the </w:t>
+      </w:r>
+      <w:proofErr w:type="spellStart"/>
+      <w:r>
+        <w:t>keras</w:t>
+      </w:r>
+      <w:proofErr w:type="spellEnd"/>
+      <w:r>
+        <w:t xml:space="preserve"> and scikit-learn libraries</w:t>
+      </w:r>
+      <w:r>
+        <w:t>.</w:t>
+      </w:r>
+      <w:r>
+        <w:t xml:space="preserve">  This involved </w:t>
+      </w:r>
+      <w:r>
+        <w:t xml:space="preserve">creating the model within a function, then wrapping it in the </w:t>
+      </w:r>
+      <w:proofErr w:type="spellStart"/>
+      <w:r>
+        <w:t>KerasClassifier</w:t>
+      </w:r>
+      <w:proofErr w:type="spellEnd"/>
+      <w:r>
+        <w:t xml:space="preserve"> </w:t>
+      </w:r>
+      <w:r>
+        <w:t xml:space="preserve">from </w:t>
+      </w:r>
+      <w:proofErr w:type="spellStart"/>
+      <w:r>
+        <w:t>keras.wrappers.scikit_learn</w:t>
+      </w:r>
+      <w:proofErr w:type="spellEnd"/>
+      <w:r>
+        <w:t xml:space="preserve">, which is a standalone module that allow </w:t>
+      </w:r>
+      <w:proofErr w:type="spellStart"/>
+      <w:r>
+        <w:t>keras</w:t>
+      </w:r>
+      <w:proofErr w:type="spellEnd"/>
+      <w:r>
+        <w:t xml:space="preserve"> and sci-kit learn to work in tandem </w:t>
+      </w:r>
+      <w:r>
+        <w:fldChar w:fldCharType="begin"/>
+      </w:r>
+      <w:r>
+        <w:instrText xml:space="preserve"> ADDIN ZOTERO_ITEM CSL_CITATION {"citationID":"4H0eUwm3","properties":{"formattedCitation":"(Brownlee, 2016, 2022; \\uc0\\u8216{}Hyperparameter tuning using GridSearchCV and KerasClassifier\\uc0\\u8217{}, 2020)","plainCitation":"(Brownlee, 2016, 2022; ‘Hyperparameter tuning using GridSearchCV and KerasClassifier’, 2020)","noteIndex":0},"citationItems":[{"id":412,"uris":["http://zotero.org/users/11537704/items/FYRZU8N5"],"itemData":{"id":412,"type":"post-weblog","abstract":"Keras is one of the most popular deep learning libraries in Python for research and development because of its simplicity and ease of use. The scikit-learn library is the most popular library for general machine learning in Python. In this post, you will discover how you can use deep learning models from Keras with the […]","container-title":"MachineLearningMastery.com","language":"en-US","title":"Use Keras Deep Learning Models with Scikit-Learn in Python","URL":"https://machinelearningmastery.com/use-keras-deep-learning-models-scikit-learn-python/","author":[{"family":"Brownlee","given":"Jason"}],"accessed":{"date-parts":[["2023",9,3]]},"issued":{"date-parts":[["2016",5,30]]}},"label":"page"},{"id":410,"uris":["http://zotero.org/users/11537704/items/7RXGAJK8"],"itemData":{"id":410,"type":"post-weblog","abstract":"Hyperparameter optimization is a big part of deep learning. The reason is that neural networks are notoriously difficult to configure, and a lot of parameters need to be set. On top of that, individual models can be very slow to train. In this post, you will discover how to use the grid search capability from […]","container-title":"MachineLearningMastery.com","language":"en-US","title":"How to Grid Search Hyperparameters for Deep Learning Models in Python with Keras","URL":"https://machinelearningmastery.com/grid-search-hyperparameters-deep-learning-models-python-keras/","author":[{"family":"Brownlee","given":"Jason"}],"accessed":{"date-parts":[["2023",9,3]]},"issued":{"date-parts":[["2022",7,1]]}},"label":"page"},{"id":408,"uris":["http://zotero.org/users/11537704/items/IZ3WW4CN"],"itemData":{"id":408,"type":"post-weblog","abstract":"A Computer Science portal for geeks. It contains well written, well thought and well explained computer science and programming articles, quizzes and practice/competitive programming/company interview Questions.","container-title":"GeeksforGeeks","language":"en-us","note":"section: Machine Learning","title":"Hyperparameter tuning using GridSearchCV and KerasClassifier","URL":"https://www.geeksforgeeks.org/hyperparameter-tuning-using-gridsearchcv-and-kerasclassifier/","accessed":{"date-parts":[["2023",9,3]]},"issued":{"date-parts":[["2020",11,25]]}},"label":"page"}],"schema":"https://github.com/citation-style-language/schema/raw/master/csl-citation.json"} </w:instrText>
+      </w:r>
+      <w:r>
+        <w:fldChar w:fldCharType="separate"/>
+      </w:r>
+      <w:r>
+        <w:rPr>
+          <w:szCs w:val="24"/>
+        </w:rPr>
+        <w:t xml:space="preserve">(Brownlee, 2016, 2022; ‘Hyperparameter tuning using GridSearchCV and </w:t>
+      </w:r>
+      <w:proofErr w:type="spellStart"/>
+      <w:r>
+        <w:rPr>
+          <w:szCs w:val="24"/>
+        </w:rPr>
+        <w:t>KerasClassifier</w:t>
+      </w:r>
+      <w:proofErr w:type="spellEnd"/>
+      <w:r>
+        <w:rPr>
+          <w:szCs w:val="24"/>
+        </w:rPr>
+        <w:t>’, 2020)</w:t>
+      </w:r>
+      <w:r>
+        <w:fldChar w:fldCharType="end"/>
+      </w:r>
+      <w:r>
+        <w:t xml:space="preserve">.  </w:t>
+      </w:r>
+      <w:r>
+        <w:t xml:space="preserve">As with other algorithms, a list of variables was </w:t>
+      </w:r>
+      <w:r>
+        <w:t>c</w:t>
+      </w:r>
+      <w:r>
+        <w:t xml:space="preserve">reated using </w:t>
+      </w:r>
+      <w:proofErr w:type="spellStart"/>
+      <w:r>
+        <w:t>param_grid</w:t>
+      </w:r>
+      <w:proofErr w:type="spellEnd"/>
+      <w:r>
+        <w:t xml:space="preserve"> with the intention of identifying the most appropriate variables that could be applied to the data</w:t>
+      </w:r>
+      <w:r>
+        <w:t xml:space="preserve">set.  </w:t>
+      </w:r>
+      <w:r>
+        <w:t>The output of the</w:t>
+      </w:r>
+      <w:r>
+        <w:t xml:space="preserve"> model is outlined </w:t>
+      </w:r>
+      <w:r>
+        <w:t xml:space="preserve">in Table </w:t>
+      </w:r>
+      <w:r>
+        <w:t>8 in terms of accuracy and loss</w:t>
+      </w:r>
+      <w:r>
+        <w:t>.</w:t>
+      </w:r>
+      <w:r>
+        <w:t xml:space="preserve"> It is clear to see that the application of hyperparameter tuning</w:t>
+      </w:r>
+      <w:r>
+        <w:t xml:space="preserve"> initially impacted on the accuracy of the model by the third epoch the model returned to a zero-accuracy result.  In terms of the loss function, again the results are slightly better than previous models as the loss function gradually tuns to loss value rather than immediately doing so as </w:t>
+      </w:r>
+      <w:proofErr w:type="gramStart"/>
+      <w:r>
+        <w:t>it</w:t>
+      </w:r>
+      <w:proofErr w:type="gramEnd"/>
+      <w:r>
+        <w:t xml:space="preserve"> previous iterations.</w:t>
+      </w:r>
+    </w:p>
+    <w:p>
+      <w:pPr>
+        <w:pStyle w:val="ListParagraph"/>
+        <w:ind w:left="360"/>
+        <w:jc w:val="both"/>
+      </w:pPr>
+    </w:p>
+    <w:tbl>
+      <w:tblPr>
+        <w:tblStyle w:val="TableGrid"/>
+        <w:tblW w:w="0" w:type="auto"/>
+        <w:tblInd w:w="360" w:type="dxa"/>
+        <w:tblBorders>
+          <w:top w:val="none" w:sz="0" w:space="0" w:color="auto"/>
+          <w:left w:val="none" w:sz="0" w:space="0" w:color="auto"/>
+          <w:bottom w:val="none" w:sz="0" w:space="0" w:color="auto"/>
+          <w:right w:val="none" w:sz="0" w:space="0" w:color="auto"/>
+          <w:insideH w:val="none" w:sz="0" w:space="0" w:color="auto"/>
+          <w:insideV w:val="none" w:sz="0" w:space="0" w:color="auto"/>
+        </w:tblBorders>
+        <w:tblLook w:val="04A0" w:firstRow="1" w:lastRow="0" w:firstColumn="1" w:lastColumn="0" w:noHBand="0" w:noVBand="1"/>
+      </w:tblPr>
+      <w:tblGrid>
+        <w:gridCol w:w="4234"/>
+        <w:gridCol w:w="4465"/>
+      </w:tblGrid>
+      <w:tr>
+        <w:tc>
+          <w:tcPr>
+            <w:tcW w:w="4524" w:type="dxa"/>
+          </w:tcPr>
+          <w:p>
+            <w:pPr>
+              <w:pStyle w:val="ListParagraph"/>
+              <w:ind w:left="0"/>
+              <w:jc w:val="center"/>
+              <w:rPr>
+                <w:b/>
+                <w:bCs/>
+              </w:rPr>
+            </w:pPr>
+            <w:r>
+              <w:rPr>
+                <w:b/>
+                <w:bCs/>
+              </w:rPr>
+              <w:t xml:space="preserve">Plot of Model </w:t>
+            </w:r>
+            <w:r>
+              <w:rPr>
+                <w:b/>
+                <w:bCs/>
+              </w:rPr>
+              <w:t>Accuracy</w:t>
+            </w:r>
+          </w:p>
+        </w:tc>
+        <w:tc>
+          <w:tcPr>
+            <w:tcW w:w="4525" w:type="dxa"/>
+          </w:tcPr>
+          <w:p>
+            <w:pPr>
+              <w:pStyle w:val="ListParagraph"/>
+              <w:ind w:left="0"/>
+              <w:jc w:val="center"/>
+              <w:rPr>
+                <w:b/>
+                <w:bCs/>
+              </w:rPr>
+            </w:pPr>
+            <w:r>
+              <w:rPr>
+                <w:b/>
+                <w:bCs/>
+              </w:rPr>
+              <w:t xml:space="preserve">Plot of Model </w:t>
+            </w:r>
+            <w:r>
+              <w:rPr>
+                <w:b/>
+                <w:bCs/>
+              </w:rPr>
+              <w:t>Loss</w:t>
+            </w:r>
+          </w:p>
+        </w:tc>
+      </w:tr>
+      <w:tr>
+        <w:trPr>
+          <w:trHeight w:val="4252"/>
+        </w:trPr>
+        <w:tc>
+          <w:tcPr>
+            <w:tcW w:w="4524" w:type="dxa"/>
+            <w:vAlign w:val="center"/>
+          </w:tcPr>
+          <w:p>
+            <w:pPr>
+              <w:pStyle w:val="ListParagraph"/>
+              <w:ind w:left="0"/>
+              <w:jc w:val="center"/>
+            </w:pPr>
+            <w:r>
+              <w:rPr>
+                <w:noProof/>
+              </w:rPr>
+              <w:drawing>
+                <wp:inline distT="0" distB="0" distL="0" distR="0" wp14:anchorId="7CE62728" wp14:editId="3C8D5035">
+                  <wp:extent cx="2500053" cy="2520000"/>
+                  <wp:effectExtent l="0" t="0" r="0" b="0"/>
+                  <wp:docPr id="602754619" name="Picture 1"/>
+                  <wp:cNvGraphicFramePr>
+                    <a:graphicFrameLocks xmlns:a="http://schemas.openxmlformats.org/drawingml/2006/main" noChangeAspect="1"/>
+                  </wp:cNvGraphicFramePr>
+                  <a:graphic xmlns:a="http://schemas.openxmlformats.org/drawingml/2006/main">
+                    <a:graphicData uri="http://schemas.openxmlformats.org/drawingml/2006/picture">
+                      <pic:pic xmlns:pic="http://schemas.openxmlformats.org/drawingml/2006/picture">
+                        <pic:nvPicPr>
+                          <pic:cNvPr id="602754619" name=""/>
+                          <pic:cNvPicPr/>
+                        </pic:nvPicPr>
+                        <pic:blipFill>
+                          <a:blip r:embed="rId35"/>
+                          <a:stretch>
+                            <a:fillRect/>
+                          </a:stretch>
+                        </pic:blipFill>
+                        <pic:spPr>
+                          <a:xfrm>
+                            <a:off x="0" y="0"/>
+                            <a:ext cx="2500053" cy="2520000"/>
+                          </a:xfrm>
+                          <a:prstGeom prst="rect">
+                            <a:avLst/>
+                          </a:prstGeom>
+                        </pic:spPr>
+                      </pic:pic>
+                    </a:graphicData>
+                  </a:graphic>
+                </wp:inline>
+              </w:drawing>
+            </w:r>
+          </w:p>
+        </w:tc>
+        <w:tc>
+          <w:tcPr>
+            <w:tcW w:w="4525" w:type="dxa"/>
+            <w:vAlign w:val="center"/>
+          </w:tcPr>
+          <w:p>
+            <w:pPr>
+              <w:pStyle w:val="ListParagraph"/>
+              <w:keepNext/>
+              <w:ind w:left="0"/>
+              <w:jc w:val="center"/>
+            </w:pPr>
+            <w:r>
+              <w:rPr>
+                <w:noProof/>
+              </w:rPr>
+              <w:drawing>
+                <wp:inline distT="0" distB="0" distL="0" distR="0" wp14:anchorId="7960B15A" wp14:editId="366EF5CB">
+                  <wp:extent cx="2688000" cy="2520000"/>
+                  <wp:effectExtent l="0" t="0" r="0" b="0"/>
+                  <wp:docPr id="1218193311" name="Picture 1"/>
+                  <wp:cNvGraphicFramePr>
+                    <a:graphicFrameLocks xmlns:a="http://schemas.openxmlformats.org/drawingml/2006/main" noChangeAspect="1"/>
+                  </wp:cNvGraphicFramePr>
+                  <a:graphic xmlns:a="http://schemas.openxmlformats.org/drawingml/2006/main">
+                    <a:graphicData uri="http://schemas.openxmlformats.org/drawingml/2006/picture">
+                      <pic:pic xmlns:pic="http://schemas.openxmlformats.org/drawingml/2006/picture">
+                        <pic:nvPicPr>
+                          <pic:cNvPr id="1218193311" name=""/>
+                          <pic:cNvPicPr/>
+                        </pic:nvPicPr>
+                        <pic:blipFill>
+                          <a:blip r:embed="rId36"/>
+                          <a:stretch>
+                            <a:fillRect/>
+                          </a:stretch>
+                        </pic:blipFill>
+                        <pic:spPr>
+                          <a:xfrm>
+                            <a:off x="0" y="0"/>
+                            <a:ext cx="2688000" cy="2520000"/>
+                          </a:xfrm>
+                          <a:prstGeom prst="rect">
+                            <a:avLst/>
+                          </a:prstGeom>
+                        </pic:spPr>
+                      </pic:pic>
+                    </a:graphicData>
+                  </a:graphic>
+                </wp:inline>
+              </w:drawing>
+            </w:r>
+          </w:p>
+        </w:tc>
+      </w:tr>
+    </w:tbl>
+    <w:p>
+      <w:pPr>
+        <w:pStyle w:val="Caption"/>
+        <w:jc w:val="center"/>
+      </w:pPr>
+      <w:r>
+        <w:t xml:space="preserve">Table </w:t>
+      </w:r>
+      <w:fldSimple w:instr=" SEQ Table \* ARABIC ">
+        <w:r>
+          <w:rPr>
+            <w:noProof/>
+          </w:rPr>
+          <w:t>8</w:t>
+        </w:r>
+      </w:fldSimple>
+      <w:r>
+        <w:t xml:space="preserve"> - MLP Results with hyperparameter tuning</w:t>
+      </w:r>
+      <w:r>
+        <w:t>.</w:t>
+      </w:r>
+    </w:p>
+    <w:p>
+      <w:pPr>
+        <w:pStyle w:val="ListParagraph"/>
+        <w:ind w:left="360"/>
+        <w:jc w:val="both"/>
+      </w:pPr>
+    </w:p>
+    <w:p>
+      <w:pPr>
+        <w:pStyle w:val="ListParagraph"/>
+        <w:ind w:left="360"/>
+        <w:jc w:val="both"/>
+      </w:pPr>
+      <w:r>
+        <w:t xml:space="preserve">Overall, the best result for each algorithm selected </w:t>
+      </w:r>
+      <w:r>
+        <w:t xml:space="preserve">is displayed in Table </w:t>
+      </w:r>
+      <w:r>
+        <w:t>9</w:t>
+      </w:r>
+      <w:r>
+        <w:t xml:space="preserve"> below.</w:t>
+      </w:r>
+    </w:p>
+    <w:p>
+      <w:pPr>
+        <w:pStyle w:val="ListParagraph"/>
+        <w:ind w:left="360"/>
+        <w:jc w:val="both"/>
+      </w:pPr>
+    </w:p>
+    <w:p>
+      <w:pPr>
+        <w:pStyle w:val="ListParagraph"/>
+        <w:keepNext/>
+        <w:ind w:left="360"/>
+        <w:jc w:val="center"/>
+      </w:pPr>
+      <w:r>
+        <w:drawing>
+          <wp:inline distT="0" distB="0" distL="0" distR="0" wp14:anchorId="0D583AED" wp14:editId="0BB32A08">
+            <wp:extent cx="4180205" cy="1152175"/>
+            <wp:effectExtent l="0" t="0" r="0" b="0"/>
+            <wp:docPr id="2014429738" name="Picture 2"/>
+            <wp:cNvGraphicFramePr>
+              <a:graphicFrameLocks xmlns:a="http://schemas.openxmlformats.org/drawingml/2006/main" noChangeAspect="1"/>
+            </wp:cNvGraphicFramePr>
+            <a:graphic xmlns:a="http://schemas.openxmlformats.org/drawingml/2006/main">
+              <a:graphicData uri="http://schemas.openxmlformats.org/drawingml/2006/picture">
+                <pic:pic xmlns:pic="http://schemas.openxmlformats.org/drawingml/2006/picture">
+                  <pic:nvPicPr>
+                    <pic:cNvPr id="2014429738" name="Picture 2"/>
+                    <pic:cNvPicPr>
+                      <a:picLocks noChangeAspect="1" noChangeArrowheads="1"/>
+                    </pic:cNvPicPr>
+                  </pic:nvPicPr>
+                  <pic:blipFill>
+                    <a:blip r:embed="rId37">
+                      <a:extLst>
+                        <a:ext uri="{28A0092B-C50C-407E-A947-70E740481C1C}">
+                          <a14:useLocalDpi xmlns:a14="http://schemas.microsoft.com/office/drawing/2010/main" val="0"/>
+                        </a:ext>
+                      </a:extLst>
+                    </a:blip>
+                    <a:stretch>
+                      <a:fillRect/>
+                    </a:stretch>
+                  </pic:blipFill>
+                  <pic:spPr bwMode="auto">
+                    <a:xfrm>
+                      <a:off x="0" y="0"/>
+                      <a:ext cx="4180205" cy="1152175"/>
+                    </a:xfrm>
+                    <a:prstGeom prst="rect">
+                      <a:avLst/>
+                    </a:prstGeom>
+                    <a:noFill/>
+                    <a:ln>
+                      <a:noFill/>
+                    </a:ln>
+                  </pic:spPr>
+                </pic:pic>
+              </a:graphicData>
+            </a:graphic>
+          </wp:inline>
+        </w:drawing>
+      </w:r>
+    </w:p>
+    <w:p>
+      <w:pPr>
+        <w:pStyle w:val="Caption"/>
+        <w:jc w:val="center"/>
+      </w:pPr>
+      <w:r>
+        <w:t xml:space="preserve">Table </w:t>
+      </w:r>
+      <w:fldSimple w:instr=" SEQ Table \* ARABIC ">
+        <w:r>
+          <w:rPr>
+            <w:noProof/>
+          </w:rPr>
+          <w:t>9</w:t>
+        </w:r>
+      </w:fldSimple>
+      <w:r>
+        <w:t xml:space="preserve"> - Best Accuracy Scores by Algorithm</w:t>
+      </w:r>
     </w:p>
     <w:p>
       <w:pPr>
@@ -12566,224 +14293,27 @@
           <w:numId w:val="35"/>
         </w:numPr>
         <w:jc w:val="both"/>
-        <w:rPr>
-          <w:highlight w:val="yellow"/>
-        </w:rPr>
-      </w:pPr>
-      <w:r>
-        <w:rPr>
-          <w:highlight w:val="yellow"/>
-        </w:rPr>
-        <w:t>Chapter 6: Results</w:t>
-      </w:r>
-    </w:p>
-    <w:p>
-      <w:pPr>
-        <w:pStyle w:val="ListParagraph"/>
+      </w:pPr>
+      <w:r>
+        <w:t xml:space="preserve">Chapter </w:t>
+      </w:r>
+      <w:r>
+        <w:t>6</w:t>
+      </w:r>
+      <w:r>
+        <w:t>: Discussion</w:t>
+      </w:r>
+    </w:p>
+    <w:p>
+      <w:pPr>
         <w:ind w:left="360"/>
-        <w:jc w:val="both"/>
-      </w:pPr>
-    </w:p>
-    <w:p>
-      <w:pPr>
-        <w:pStyle w:val="ListParagraph"/>
-        <w:ind w:left="360"/>
-        <w:jc w:val="both"/>
-      </w:pPr>
-    </w:p>
-    <w:p>
-      <w:pPr>
-        <w:pStyle w:val="ListParagraph"/>
-        <w:ind w:left="360"/>
-        <w:jc w:val="both"/>
-        <w:rPr>
-          <w:b/>
-          <w:bCs/>
-        </w:rPr>
-      </w:pPr>
-      <w:r>
-        <w:rPr>
-          <w:b/>
-          <w:bCs/>
-        </w:rPr>
-        <w:t xml:space="preserve">Algorithm 1 </w:t>
-      </w:r>
-      <w:r>
-        <w:rPr>
-          <w:b/>
-          <w:bCs/>
-        </w:rPr>
-        <w:t>- Logistic Regression</w:t>
-      </w:r>
-    </w:p>
-    <w:p>
-      <w:pPr>
-        <w:pStyle w:val="ListParagraph"/>
-        <w:ind w:left="360"/>
-        <w:jc w:val="both"/>
-      </w:pPr>
-    </w:p>
-    <w:p>
-      <w:pPr>
-        <w:pStyle w:val="ListParagraph"/>
-        <w:ind w:left="360"/>
-        <w:jc w:val="both"/>
-        <w:rPr>
-          <w:b/>
-          <w:bCs/>
-        </w:rPr>
-      </w:pPr>
-      <w:r>
-        <w:rPr>
-          <w:b/>
-          <w:bCs/>
-        </w:rPr>
-        <w:t>Algorithm 2</w:t>
-      </w:r>
-      <w:r>
-        <w:rPr>
-          <w:b/>
-          <w:bCs/>
-        </w:rPr>
-        <w:t xml:space="preserve"> - Decision Tree</w:t>
-      </w:r>
-    </w:p>
-    <w:p>
-      <w:pPr>
-        <w:pStyle w:val="ListParagraph"/>
-        <w:ind w:left="360"/>
-        <w:jc w:val="both"/>
-      </w:pPr>
-    </w:p>
-    <w:p>
-      <w:pPr>
-        <w:pStyle w:val="ListParagraph"/>
-        <w:ind w:left="360"/>
-        <w:jc w:val="both"/>
-        <w:rPr>
-          <w:b/>
-          <w:bCs/>
-        </w:rPr>
-      </w:pPr>
-      <w:r>
-        <w:rPr>
-          <w:b/>
-          <w:bCs/>
-        </w:rPr>
-        <w:lastRenderedPageBreak/>
-        <w:t>Algorithm 3</w:t>
-      </w:r>
-      <w:r>
-        <w:rPr>
-          <w:b/>
-          <w:bCs/>
-        </w:rPr>
-        <w:t xml:space="preserve"> - Support Vector Machines (SVM)</w:t>
-      </w:r>
-    </w:p>
-    <w:p>
-      <w:pPr>
-        <w:pStyle w:val="ListParagraph"/>
-        <w:ind w:left="360"/>
-        <w:jc w:val="both"/>
-      </w:pPr>
-    </w:p>
-    <w:p>
-      <w:pPr>
-        <w:pStyle w:val="ListParagraph"/>
-        <w:ind w:left="360"/>
-        <w:jc w:val="both"/>
-        <w:rPr>
-          <w:b/>
-          <w:bCs/>
-        </w:rPr>
-      </w:pPr>
-      <w:r>
-        <w:rPr>
-          <w:b/>
-          <w:bCs/>
-        </w:rPr>
-        <w:t>Algorithm 4</w:t>
-      </w:r>
-      <w:r>
-        <w:rPr>
-          <w:b/>
-          <w:bCs/>
-        </w:rPr>
-        <w:t xml:space="preserve"> - Random Forest </w:t>
-      </w:r>
-    </w:p>
-    <w:p>
-      <w:pPr>
-        <w:pStyle w:val="ListParagraph"/>
-        <w:ind w:left="360"/>
-        <w:jc w:val="both"/>
-      </w:pPr>
-    </w:p>
-    <w:p>
-      <w:pPr>
-        <w:pStyle w:val="ListParagraph"/>
-        <w:ind w:left="360"/>
-        <w:jc w:val="both"/>
-        <w:rPr>
-          <w:b/>
-          <w:bCs/>
-        </w:rPr>
-      </w:pPr>
-      <w:r>
-        <w:rPr>
-          <w:b/>
-          <w:bCs/>
-        </w:rPr>
-        <w:t xml:space="preserve">Algorithm5 </w:t>
-      </w:r>
-      <w:r>
-        <w:rPr>
-          <w:b/>
-          <w:bCs/>
-        </w:rPr>
-        <w:t xml:space="preserve">- </w:t>
-      </w:r>
-      <w:r>
-        <w:rPr>
-          <w:b/>
-          <w:bCs/>
-        </w:rPr>
-        <w:t xml:space="preserve">Multi-Layer Perceptron </w:t>
-      </w:r>
-      <w:r>
-        <w:rPr>
-          <w:b/>
-          <w:bCs/>
-        </w:rPr>
-        <w:t>(</w:t>
-      </w:r>
-      <w:r>
-        <w:rPr>
-          <w:b/>
-          <w:bCs/>
-        </w:rPr>
-        <w:t>MLP</w:t>
-      </w:r>
-      <w:r>
-        <w:rPr>
-          <w:b/>
-          <w:bCs/>
-        </w:rPr>
-        <w:t>)</w:t>
-      </w:r>
-    </w:p>
-    <w:p>
-      <w:pPr>
-        <w:pStyle w:val="ListParagraph"/>
-        <w:ind w:left="360"/>
-        <w:jc w:val="both"/>
-      </w:pPr>
-    </w:p>
-    <w:p>
-      <w:pPr>
-        <w:jc w:val="both"/>
-      </w:pPr>
+      </w:pPr>
+      <w:r>
+        <w:t>The methodology that was outlined in Chapter 4 was applied to each of the five algorithms selected for analysis</w:t>
+      </w:r>
+      <w:r>
+        <w:t xml:space="preserve"> with the implementation and results being discussed in the previous Chapter - Chapter 5.</w:t>
+      </w:r>
     </w:p>
     <w:p>
       <w:pPr>
@@ -12795,7 +14325,13 @@
         <w:jc w:val="both"/>
       </w:pPr>
       <w:r>
-        <w:t>Chapter 7: Discussion</w:t>
+        <w:t xml:space="preserve">Chapter </w:t>
+      </w:r>
+      <w:r>
+        <w:t>7</w:t>
+      </w:r>
+      <w:r>
+        <w:t>: Conclusion</w:t>
       </w:r>
     </w:p>
     <w:p>
@@ -12808,7 +14344,7 @@
         <w:jc w:val="both"/>
       </w:pPr>
       <w:r>
-        <w:t>Chapter 8: Conclusion</w:t>
+        <w:t>Appendix A: Workflow</w:t>
       </w:r>
     </w:p>
     <w:p>
@@ -12821,7 +14357,7 @@
         <w:jc w:val="both"/>
       </w:pPr>
       <w:r>
-        <w:t>Appendix A: Workflow</w:t>
+        <w:t>Appendix B: Interview Transcripts</w:t>
       </w:r>
     </w:p>
     <w:p>
@@ -12834,7 +14370,7 @@
         <w:jc w:val="both"/>
       </w:pPr>
       <w:r>
-        <w:t>Appendix B: Interview Transcripts</w:t>
+        <w:t>Appendix C: Data Permissions</w:t>
       </w:r>
     </w:p>
     <w:p>
@@ -12847,7 +14383,7 @@
         <w:jc w:val="both"/>
       </w:pPr>
       <w:r>
-        <w:t>Appendix C: Data Permissions</w:t>
+        <w:t>Appendix D: Consent Forms</w:t>
       </w:r>
     </w:p>
     <w:p>
@@ -12860,21 +14396,17 @@
         <w:jc w:val="both"/>
       </w:pPr>
       <w:r>
-        <w:t>Appendix D: Consent Forms</w:t>
-      </w:r>
-    </w:p>
-    <w:p>
-      <w:pPr>
-        <w:pStyle w:val="Heading1"/>
-        <w:numPr>
-          <w:ilvl w:val="0"/>
-          <w:numId w:val="35"/>
-        </w:numPr>
+        <w:t>Reference List</w:t>
+      </w:r>
+    </w:p>
+    <w:p>
+      <w:pPr>
         <w:jc w:val="both"/>
-      </w:pPr>
-      <w:r>
-        <w:t>Reference List</w:t>
-      </w:r>
+        <w:rPr>
+          <w:rFonts w:ascii="Times New Roman" w:hAnsi="Times New Roman" w:cs="Times New Roman"/>
+          <w:color w:val="auto"/>
+        </w:rPr>
+      </w:pPr>
     </w:p>
     <w:p>
       <w:pPr>
@@ -12885,10 +14417,165 @@
         </w:rPr>
       </w:pPr>
     </w:p>
+    <w:p>
+      <w:pPr>
+        <w:pStyle w:val="ListParagraph"/>
+        <w:ind w:left="360"/>
+        <w:jc w:val="both"/>
+        <w:rPr>
+          <w:b/>
+          <w:bCs/>
+        </w:rPr>
+      </w:pPr>
+      <w:r>
+        <w:rPr>
+          <w:b/>
+          <w:bCs/>
+        </w:rPr>
+        <w:t>Algorithm 1 - Logistic Regression</w:t>
+      </w:r>
+    </w:p>
+    <w:p>
+      <w:pPr>
+        <w:pStyle w:val="ListParagraph"/>
+        <w:ind w:left="360"/>
+        <w:jc w:val="both"/>
+      </w:pPr>
+    </w:p>
+    <w:p>
+      <w:pPr>
+        <w:pStyle w:val="ListParagraph"/>
+        <w:ind w:left="360"/>
+        <w:jc w:val="both"/>
+        <w:rPr>
+          <w:b/>
+          <w:bCs/>
+        </w:rPr>
+      </w:pPr>
+      <w:r>
+        <w:rPr>
+          <w:b/>
+          <w:bCs/>
+        </w:rPr>
+        <w:t>Algorithm 2 - Decision Tree</w:t>
+      </w:r>
+    </w:p>
+    <w:p>
+      <w:pPr>
+        <w:pStyle w:val="ListParagraph"/>
+        <w:ind w:left="360"/>
+        <w:jc w:val="both"/>
+      </w:pPr>
+    </w:p>
+    <w:p>
+      <w:pPr>
+        <w:pStyle w:val="ListParagraph"/>
+        <w:ind w:left="360"/>
+        <w:jc w:val="both"/>
+        <w:rPr>
+          <w:b/>
+          <w:bCs/>
+        </w:rPr>
+      </w:pPr>
+      <w:r>
+        <w:rPr>
+          <w:b/>
+          <w:bCs/>
+        </w:rPr>
+        <w:t>Algorithm 3 - Support Vector Machines (SVM)</w:t>
+      </w:r>
+    </w:p>
+    <w:p>
+      <w:pPr>
+        <w:pStyle w:val="ListParagraph"/>
+        <w:ind w:left="360"/>
+        <w:jc w:val="both"/>
+      </w:pPr>
+    </w:p>
+    <w:p>
+      <w:pPr>
+        <w:pStyle w:val="ListParagraph"/>
+        <w:ind w:left="360"/>
+        <w:jc w:val="both"/>
+        <w:rPr>
+          <w:b/>
+          <w:bCs/>
+        </w:rPr>
+      </w:pPr>
+      <w:r>
+        <w:rPr>
+          <w:b/>
+          <w:bCs/>
+        </w:rPr>
+        <w:t xml:space="preserve">Algorithm 4 - Random Forest </w:t>
+      </w:r>
+    </w:p>
+    <w:p>
+      <w:pPr>
+        <w:pStyle w:val="ListParagraph"/>
+        <w:ind w:left="360"/>
+        <w:jc w:val="both"/>
+      </w:pPr>
+    </w:p>
+    <w:p>
+      <w:pPr>
+        <w:pStyle w:val="ListParagraph"/>
+        <w:ind w:left="360"/>
+        <w:jc w:val="both"/>
+        <w:rPr>
+          <w:b/>
+          <w:bCs/>
+        </w:rPr>
+      </w:pPr>
+      <w:r>
+        <w:rPr>
+          <w:b/>
+          <w:bCs/>
+        </w:rPr>
+        <w:t xml:space="preserve">Algorithm5 - </w:t>
+      </w:r>
+      <w:r>
+        <w:rPr>
+          <w:b/>
+          <w:bCs/>
+        </w:rPr>
+        <w:t xml:space="preserve">Multi-Layer Perceptron </w:t>
+      </w:r>
+      <w:r>
+        <w:rPr>
+          <w:b/>
+          <w:bCs/>
+        </w:rPr>
+        <w:t>(</w:t>
+      </w:r>
+      <w:r>
+        <w:rPr>
+          <w:b/>
+          <w:bCs/>
+        </w:rPr>
+        <w:t>MLP</w:t>
+      </w:r>
+      <w:r>
+        <w:rPr>
+          <w:b/>
+          <w:bCs/>
+        </w:rPr>
+        <w:t>)</w:t>
+      </w:r>
+    </w:p>
+    <w:p>
+      <w:pPr>
+        <w:jc w:val="both"/>
+        <w:rPr>
+          <w:rFonts w:ascii="Times New Roman" w:hAnsi="Times New Roman" w:cs="Times New Roman"/>
+          <w:color w:val="auto"/>
+        </w:rPr>
+      </w:pPr>
+    </w:p>
     <w:sectPr>
-      <w:footerReference w:type="even" r:id="rId28"/>
-      <w:footerReference w:type="default" r:id="rId29"/>
-      <w:footerReference w:type="first" r:id="rId30"/>
+      <w:footerReference w:type="even" r:id="rId38"/>
+      <w:footerReference w:type="default" r:id="rId39"/>
+      <w:footerReference w:type="first" r:id="rId40"/>
       <w:pgSz w:w="12240" w:h="15840"/>
       <w:pgMar w:top="1105" w:right="1597" w:bottom="1281" w:left="1584" w:header="720" w:footer="720" w:gutter="0"/>
       <w:pgNumType w:start="1"/>

</xml_diff>

<commit_message>
Work on Chaptsers 2 and 5
</commit_message>
<xml_diff>
--- a/01 - Capstone Report - working copy_v2.docx
+++ b/01 - Capstone Report - working copy_v2.docx
@@ -1927,14 +1927,12 @@
         </w:rPr>
         <w:t xml:space="preserve">The author has been working </w:t>
       </w:r>
-      <w:proofErr w:type="gramStart"/>
-      <w:r>
-        <w:rPr>
-          <w:rFonts w:asciiTheme="minorHAnsi" w:hAnsiTheme="minorHAnsi" w:cstheme="minorHAnsi"/>
-        </w:rPr>
-        <w:t>in the area of</w:t>
-      </w:r>
-      <w:proofErr w:type="gramEnd"/>
+      <w:r>
+        <w:rPr>
+          <w:rFonts w:asciiTheme="minorHAnsi" w:hAnsiTheme="minorHAnsi" w:cstheme="minorHAnsi"/>
+        </w:rPr>
+        <w:t>in</w:t>
+      </w:r>
       <w:r>
         <w:rPr>
           <w:rFonts w:asciiTheme="minorHAnsi" w:hAnsiTheme="minorHAnsi" w:cstheme="minorHAnsi"/>
@@ -2045,14 +2043,12 @@
         </w:rPr>
         <w:t xml:space="preserve">employee engagement data using employee experience systems, including performance management </w:t>
       </w:r>
-      <w:proofErr w:type="gramStart"/>
-      <w:r>
-        <w:rPr>
-          <w:rFonts w:asciiTheme="minorHAnsi" w:hAnsiTheme="minorHAnsi" w:cstheme="minorHAnsi"/>
-        </w:rPr>
-        <w:t>data</w:t>
-      </w:r>
-      <w:proofErr w:type="gramEnd"/>
+      <w:r>
+        <w:rPr>
+          <w:rFonts w:asciiTheme="minorHAnsi" w:hAnsiTheme="minorHAnsi" w:cstheme="minorHAnsi"/>
+        </w:rPr>
+        <w:t>data.</w:t>
+      </w:r>
     </w:p>
     <w:p>
       <w:pPr>
@@ -3201,144 +3197,6 @@
           <w:rFonts w:asciiTheme="minorHAnsi" w:hAnsiTheme="minorHAnsi" w:cstheme="minorHAnsi"/>
         </w:rPr>
       </w:pPr>
-      <w:r>
-        <w:rPr>
-          <w:rFonts w:asciiTheme="minorHAnsi" w:hAnsiTheme="minorHAnsi" w:cstheme="minorHAnsi"/>
-        </w:rPr>
-        <w:t xml:space="preserve">In the authors own experience, </w:t>
-      </w:r>
-      <w:r>
-        <w:rPr>
-          <w:rFonts w:asciiTheme="minorHAnsi" w:hAnsiTheme="minorHAnsi" w:cstheme="minorHAnsi"/>
-        </w:rPr>
-        <w:t xml:space="preserve">employee interaction with learning </w:t>
-      </w:r>
-      <w:r>
-        <w:rPr>
-          <w:rFonts w:asciiTheme="minorHAnsi" w:hAnsiTheme="minorHAnsi" w:cstheme="minorHAnsi"/>
-        </w:rPr>
-        <w:t xml:space="preserve">systems can be mixed.  Some employees complete mandatory </w:t>
-      </w:r>
-      <w:r>
-        <w:rPr>
-          <w:rFonts w:asciiTheme="minorHAnsi" w:hAnsiTheme="minorHAnsi" w:cstheme="minorHAnsi"/>
-        </w:rPr>
-        <w:t xml:space="preserve">learnings when assigned, </w:t>
-      </w:r>
-      <w:r>
-        <w:rPr>
-          <w:rFonts w:asciiTheme="minorHAnsi" w:hAnsiTheme="minorHAnsi" w:cstheme="minorHAnsi"/>
-        </w:rPr>
-        <w:t>others</w:t>
-      </w:r>
-      <w:r>
-        <w:rPr>
-          <w:rFonts w:asciiTheme="minorHAnsi" w:hAnsiTheme="minorHAnsi" w:cstheme="minorHAnsi"/>
-        </w:rPr>
-        <w:t xml:space="preserve"> are assigned learnings a development items as aid to their job.  There is another </w:t>
-      </w:r>
-      <w:r>
-        <w:rPr>
-          <w:rFonts w:asciiTheme="minorHAnsi" w:hAnsiTheme="minorHAnsi" w:cstheme="minorHAnsi"/>
-        </w:rPr>
-        <w:t>category</w:t>
-      </w:r>
-      <w:r>
-        <w:rPr>
-          <w:rFonts w:asciiTheme="minorHAnsi" w:hAnsiTheme="minorHAnsi" w:cstheme="minorHAnsi"/>
-        </w:rPr>
-        <w:t xml:space="preserve"> of learners</w:t>
-      </w:r>
-      <w:r>
-        <w:rPr>
-          <w:rFonts w:asciiTheme="minorHAnsi" w:hAnsiTheme="minorHAnsi" w:cstheme="minorHAnsi"/>
-        </w:rPr>
-        <w:t xml:space="preserve"> that need to be considered</w:t>
-      </w:r>
-      <w:r>
-        <w:rPr>
-          <w:rFonts w:asciiTheme="minorHAnsi" w:hAnsiTheme="minorHAnsi" w:cstheme="minorHAnsi"/>
-        </w:rPr>
-        <w:t>, and that is those who complete learnings</w:t>
-      </w:r>
-      <w:r>
-        <w:rPr>
-          <w:rFonts w:asciiTheme="minorHAnsi" w:hAnsiTheme="minorHAnsi" w:cstheme="minorHAnsi"/>
-        </w:rPr>
-        <w:t xml:space="preserve"> based on their own interests, or </w:t>
-      </w:r>
-      <w:r>
-        <w:rPr>
-          <w:rFonts w:asciiTheme="minorHAnsi" w:hAnsiTheme="minorHAnsi" w:cstheme="minorHAnsi"/>
-        </w:rPr>
-        <w:t xml:space="preserve">to increase their knowledge of how the company works.  It’s these outliers that </w:t>
-      </w:r>
-      <w:r>
-        <w:rPr>
-          <w:rFonts w:asciiTheme="minorHAnsi" w:hAnsiTheme="minorHAnsi" w:cstheme="minorHAnsi"/>
-        </w:rPr>
-        <w:t xml:space="preserve">interest the author as managers and human resources may </w:t>
-      </w:r>
-      <w:r>
-        <w:rPr>
-          <w:rFonts w:asciiTheme="minorHAnsi" w:hAnsiTheme="minorHAnsi" w:cstheme="minorHAnsi"/>
-        </w:rPr>
-        <w:t>not</w:t>
-      </w:r>
-      <w:r>
-        <w:rPr>
-          <w:rFonts w:asciiTheme="minorHAnsi" w:hAnsiTheme="minorHAnsi" w:cstheme="minorHAnsi"/>
-        </w:rPr>
-        <w:t xml:space="preserve"> </w:t>
-      </w:r>
-      <w:r>
-        <w:rPr>
-          <w:rFonts w:asciiTheme="minorHAnsi" w:hAnsiTheme="minorHAnsi" w:cstheme="minorHAnsi"/>
-        </w:rPr>
-        <w:t xml:space="preserve">be </w:t>
-      </w:r>
-      <w:r>
-        <w:rPr>
-          <w:rFonts w:asciiTheme="minorHAnsi" w:hAnsiTheme="minorHAnsi" w:cstheme="minorHAnsi"/>
-        </w:rPr>
-        <w:t xml:space="preserve">familiar with either </w:t>
-      </w:r>
-      <w:r>
-        <w:rPr>
-          <w:rFonts w:asciiTheme="minorHAnsi" w:hAnsiTheme="minorHAnsi" w:cstheme="minorHAnsi"/>
-        </w:rPr>
-        <w:t>employees’</w:t>
-      </w:r>
-      <w:r>
-        <w:rPr>
-          <w:rFonts w:asciiTheme="minorHAnsi" w:hAnsiTheme="minorHAnsi" w:cstheme="minorHAnsi"/>
-        </w:rPr>
-        <w:t xml:space="preserve"> areas of interest</w:t>
-      </w:r>
-      <w:r>
-        <w:rPr>
-          <w:rFonts w:asciiTheme="minorHAnsi" w:hAnsiTheme="minorHAnsi" w:cstheme="minorHAnsi"/>
-        </w:rPr>
-        <w:t xml:space="preserve"> or </w:t>
-      </w:r>
-      <w:r>
-        <w:rPr>
-          <w:rFonts w:asciiTheme="minorHAnsi" w:hAnsiTheme="minorHAnsi" w:cstheme="minorHAnsi"/>
-        </w:rPr>
-        <w:t xml:space="preserve">additional </w:t>
-      </w:r>
-      <w:r>
-        <w:rPr>
-          <w:rFonts w:asciiTheme="minorHAnsi" w:hAnsiTheme="minorHAnsi" w:cstheme="minorHAnsi"/>
-        </w:rPr>
-        <w:t>studie</w:t>
-      </w:r>
-      <w:r>
-        <w:rPr>
-          <w:rFonts w:asciiTheme="minorHAnsi" w:hAnsiTheme="minorHAnsi" w:cstheme="minorHAnsi"/>
-        </w:rPr>
-        <w:t xml:space="preserve">s.  </w:t>
-      </w:r>
     </w:p>
     <w:p>
       <w:pPr>
@@ -3352,16 +3210,164 @@
         <w:rPr>
           <w:rFonts w:asciiTheme="minorHAnsi" w:hAnsiTheme="minorHAnsi" w:cstheme="minorHAnsi"/>
         </w:rPr>
-        <w:t xml:space="preserve">An </w:t>
-      </w:r>
-      <w:proofErr w:type="spellStart"/>
-      <w:r>
-        <w:rPr>
-          <w:rFonts w:asciiTheme="minorHAnsi" w:hAnsiTheme="minorHAnsi" w:cstheme="minorHAnsi"/>
-        </w:rPr>
-        <w:t>impa</w:t>
-      </w:r>
-      <w:proofErr w:type="spellEnd"/>
+        <w:t xml:space="preserve">In the authors own experience, </w:t>
+      </w:r>
+      <w:r>
+        <w:rPr>
+          <w:rFonts w:asciiTheme="minorHAnsi" w:hAnsiTheme="minorHAnsi" w:cstheme="minorHAnsi"/>
+        </w:rPr>
+        <w:t xml:space="preserve">employee interaction with learning </w:t>
+      </w:r>
+      <w:r>
+        <w:rPr>
+          <w:rFonts w:asciiTheme="minorHAnsi" w:hAnsiTheme="minorHAnsi" w:cstheme="minorHAnsi"/>
+        </w:rPr>
+        <w:t xml:space="preserve">systems can be mixed.  Some employees complete mandatory </w:t>
+      </w:r>
+      <w:r>
+        <w:rPr>
+          <w:rFonts w:asciiTheme="minorHAnsi" w:hAnsiTheme="minorHAnsi" w:cstheme="minorHAnsi"/>
+        </w:rPr>
+        <w:t xml:space="preserve">learnings when assigned, </w:t>
+      </w:r>
+      <w:r>
+        <w:rPr>
+          <w:rFonts w:asciiTheme="minorHAnsi" w:hAnsiTheme="minorHAnsi" w:cstheme="minorHAnsi"/>
+        </w:rPr>
+        <w:t>others</w:t>
+      </w:r>
+      <w:r>
+        <w:rPr>
+          <w:rFonts w:asciiTheme="minorHAnsi" w:hAnsiTheme="minorHAnsi" w:cstheme="minorHAnsi"/>
+        </w:rPr>
+        <w:t xml:space="preserve"> are assigned learnings a development items as aid to their job.  There is another </w:t>
+      </w:r>
+      <w:r>
+        <w:rPr>
+          <w:rFonts w:asciiTheme="minorHAnsi" w:hAnsiTheme="minorHAnsi" w:cstheme="minorHAnsi"/>
+        </w:rPr>
+        <w:t>category</w:t>
+      </w:r>
+      <w:r>
+        <w:rPr>
+          <w:rFonts w:asciiTheme="minorHAnsi" w:hAnsiTheme="minorHAnsi" w:cstheme="minorHAnsi"/>
+        </w:rPr>
+        <w:t xml:space="preserve"> of learners</w:t>
+      </w:r>
+      <w:r>
+        <w:rPr>
+          <w:rFonts w:asciiTheme="minorHAnsi" w:hAnsiTheme="minorHAnsi" w:cstheme="minorHAnsi"/>
+        </w:rPr>
+        <w:t xml:space="preserve"> that need to be considered</w:t>
+      </w:r>
+      <w:r>
+        <w:rPr>
+          <w:rFonts w:asciiTheme="minorHAnsi" w:hAnsiTheme="minorHAnsi" w:cstheme="minorHAnsi"/>
+        </w:rPr>
+        <w:t>, and that is those who complete learnings</w:t>
+      </w:r>
+      <w:r>
+        <w:rPr>
+          <w:rFonts w:asciiTheme="minorHAnsi" w:hAnsiTheme="minorHAnsi" w:cstheme="minorHAnsi"/>
+        </w:rPr>
+        <w:t xml:space="preserve"> based on their own interests, or </w:t>
+      </w:r>
+      <w:r>
+        <w:rPr>
+          <w:rFonts w:asciiTheme="minorHAnsi" w:hAnsiTheme="minorHAnsi" w:cstheme="minorHAnsi"/>
+        </w:rPr>
+        <w:t xml:space="preserve">to increase their knowledge of how the company works.  It’s these outliers that </w:t>
+      </w:r>
+      <w:r>
+        <w:rPr>
+          <w:rFonts w:asciiTheme="minorHAnsi" w:hAnsiTheme="minorHAnsi" w:cstheme="minorHAnsi"/>
+        </w:rPr>
+        <w:t xml:space="preserve">interest the author as managers and human resources may </w:t>
+      </w:r>
+      <w:r>
+        <w:rPr>
+          <w:rFonts w:asciiTheme="minorHAnsi" w:hAnsiTheme="minorHAnsi" w:cstheme="minorHAnsi"/>
+        </w:rPr>
+        <w:t>not</w:t>
+      </w:r>
+      <w:r>
+        <w:rPr>
+          <w:rFonts w:asciiTheme="minorHAnsi" w:hAnsiTheme="minorHAnsi" w:cstheme="minorHAnsi"/>
+        </w:rPr>
+        <w:t xml:space="preserve"> </w:t>
+      </w:r>
+      <w:r>
+        <w:rPr>
+          <w:rFonts w:asciiTheme="minorHAnsi" w:hAnsiTheme="minorHAnsi" w:cstheme="minorHAnsi"/>
+        </w:rPr>
+        <w:t xml:space="preserve">be </w:t>
+      </w:r>
+      <w:r>
+        <w:rPr>
+          <w:rFonts w:asciiTheme="minorHAnsi" w:hAnsiTheme="minorHAnsi" w:cstheme="minorHAnsi"/>
+        </w:rPr>
+        <w:t xml:space="preserve">familiar with either </w:t>
+      </w:r>
+      <w:r>
+        <w:rPr>
+          <w:rFonts w:asciiTheme="minorHAnsi" w:hAnsiTheme="minorHAnsi" w:cstheme="minorHAnsi"/>
+        </w:rPr>
+        <w:t>employees’</w:t>
+      </w:r>
+      <w:r>
+        <w:rPr>
+          <w:rFonts w:asciiTheme="minorHAnsi" w:hAnsiTheme="minorHAnsi" w:cstheme="minorHAnsi"/>
+        </w:rPr>
+        <w:t xml:space="preserve"> areas of interest</w:t>
+      </w:r>
+      <w:r>
+        <w:rPr>
+          <w:rFonts w:asciiTheme="minorHAnsi" w:hAnsiTheme="minorHAnsi" w:cstheme="minorHAnsi"/>
+        </w:rPr>
+        <w:t xml:space="preserve"> </w:t>
+      </w:r>
+      <w:r>
+        <w:rPr>
+          <w:rFonts w:asciiTheme="minorHAnsi" w:hAnsiTheme="minorHAnsi" w:cstheme="minorHAnsi"/>
+        </w:rPr>
+        <w:t xml:space="preserve">out the scope of their normal job </w:t>
+      </w:r>
+      <w:r>
+        <w:rPr>
+          <w:rFonts w:asciiTheme="minorHAnsi" w:hAnsiTheme="minorHAnsi" w:cstheme="minorHAnsi"/>
+        </w:rPr>
+        <w:t xml:space="preserve">or </w:t>
+      </w:r>
+      <w:r>
+        <w:rPr>
+          <w:rFonts w:asciiTheme="minorHAnsi" w:hAnsiTheme="minorHAnsi" w:cstheme="minorHAnsi"/>
+        </w:rPr>
+        <w:t xml:space="preserve">additional </w:t>
+      </w:r>
+      <w:r>
+        <w:rPr>
+          <w:rFonts w:asciiTheme="minorHAnsi" w:hAnsiTheme="minorHAnsi" w:cstheme="minorHAnsi"/>
+        </w:rPr>
+        <w:t>studie</w:t>
+      </w:r>
+      <w:r>
+        <w:rPr>
+          <w:rFonts w:asciiTheme="minorHAnsi" w:hAnsiTheme="minorHAnsi" w:cstheme="minorHAnsi"/>
+        </w:rPr>
+        <w:t>s</w:t>
+      </w:r>
+      <w:r>
+        <w:rPr>
+          <w:rFonts w:asciiTheme="minorHAnsi" w:hAnsiTheme="minorHAnsi" w:cstheme="minorHAnsi"/>
+        </w:rPr>
+        <w:t xml:space="preserve"> undertaken</w:t>
+      </w:r>
+      <w:r>
+        <w:rPr>
+          <w:rFonts w:asciiTheme="minorHAnsi" w:hAnsiTheme="minorHAnsi" w:cstheme="minorHAnsi"/>
+        </w:rPr>
+        <w:t xml:space="preserve">.  </w:t>
+      </w:r>
     </w:p>
     <w:p>
       <w:pPr>
@@ -3369,132 +3375,8 @@
         <w:jc w:val="both"/>
         <w:rPr>
           <w:rFonts w:asciiTheme="minorHAnsi" w:hAnsiTheme="minorHAnsi" w:cstheme="minorHAnsi"/>
-          <w:color w:val="FF0000"/>
-          <w:sz w:val="32"/>
-          <w:szCs w:val="32"/>
-        </w:rPr>
-      </w:pPr>
-      <w:r>
-        <w:rPr>
-          <w:rFonts w:asciiTheme="minorHAnsi" w:hAnsiTheme="minorHAnsi" w:cstheme="minorHAnsi"/>
-          <w:b/>
-          <w:bCs/>
-          <w:color w:val="FF0000"/>
-          <w:sz w:val="32"/>
-          <w:szCs w:val="32"/>
-        </w:rPr>
-        <w:t>Thesis Title</w:t>
-      </w:r>
-      <w:r>
-        <w:rPr>
-          <w:rFonts w:asciiTheme="minorHAnsi" w:hAnsiTheme="minorHAnsi" w:cstheme="minorHAnsi"/>
-          <w:color w:val="FF0000"/>
-          <w:sz w:val="32"/>
-          <w:szCs w:val="32"/>
-        </w:rPr>
-        <w:t xml:space="preserve"> - </w:t>
-      </w:r>
-      <w:bookmarkStart w:id="0" w:name="_Hlk144931974"/>
-      <w:r>
-        <w:rPr>
-          <w:rFonts w:asciiTheme="minorHAnsi" w:hAnsiTheme="minorHAnsi" w:cstheme="minorHAnsi"/>
-          <w:color w:val="FF0000"/>
-          <w:sz w:val="32"/>
-          <w:szCs w:val="32"/>
-        </w:rPr>
-        <w:t>E</w:t>
-      </w:r>
-      <w:r>
-        <w:rPr>
-          <w:rFonts w:asciiTheme="minorHAnsi" w:hAnsiTheme="minorHAnsi" w:cstheme="minorHAnsi"/>
-          <w:color w:val="FF0000"/>
-          <w:sz w:val="32"/>
-          <w:szCs w:val="32"/>
-        </w:rPr>
-        <w:t xml:space="preserve">mployee </w:t>
-      </w:r>
-      <w:r>
-        <w:rPr>
-          <w:rFonts w:asciiTheme="minorHAnsi" w:hAnsiTheme="minorHAnsi" w:cstheme="minorHAnsi"/>
-          <w:color w:val="FF0000"/>
-          <w:sz w:val="32"/>
-          <w:szCs w:val="32"/>
-        </w:rPr>
-        <w:t xml:space="preserve">learning data and </w:t>
-      </w:r>
-      <w:r>
-        <w:rPr>
-          <w:rFonts w:asciiTheme="minorHAnsi" w:hAnsiTheme="minorHAnsi" w:cstheme="minorHAnsi"/>
-          <w:color w:val="FF0000"/>
-          <w:sz w:val="32"/>
-          <w:szCs w:val="32"/>
-        </w:rPr>
-        <w:t xml:space="preserve">demographic </w:t>
-      </w:r>
-      <w:r>
-        <w:rPr>
-          <w:rFonts w:asciiTheme="minorHAnsi" w:hAnsiTheme="minorHAnsi" w:cstheme="minorHAnsi"/>
-          <w:color w:val="FF0000"/>
-          <w:sz w:val="32"/>
-          <w:szCs w:val="32"/>
-        </w:rPr>
-        <w:t xml:space="preserve">information </w:t>
-      </w:r>
-      <w:r>
-        <w:rPr>
-          <w:rFonts w:asciiTheme="minorHAnsi" w:hAnsiTheme="minorHAnsi" w:cstheme="minorHAnsi"/>
-          <w:color w:val="FF0000"/>
-          <w:sz w:val="32"/>
-          <w:szCs w:val="32"/>
-        </w:rPr>
-        <w:t>a</w:t>
-      </w:r>
-      <w:r>
-        <w:rPr>
-          <w:rFonts w:asciiTheme="minorHAnsi" w:hAnsiTheme="minorHAnsi" w:cstheme="minorHAnsi"/>
-          <w:color w:val="FF0000"/>
-          <w:sz w:val="32"/>
-          <w:szCs w:val="32"/>
-        </w:rPr>
-        <w:t>s a</w:t>
-      </w:r>
-      <w:r>
-        <w:rPr>
-          <w:rFonts w:asciiTheme="minorHAnsi" w:hAnsiTheme="minorHAnsi" w:cstheme="minorHAnsi"/>
-          <w:color w:val="FF0000"/>
-          <w:sz w:val="32"/>
-          <w:szCs w:val="32"/>
-        </w:rPr>
-        <w:t xml:space="preserve">n aid </w:t>
-      </w:r>
-      <w:r>
-        <w:rPr>
-          <w:rFonts w:asciiTheme="minorHAnsi" w:hAnsiTheme="minorHAnsi" w:cstheme="minorHAnsi"/>
-          <w:color w:val="FF0000"/>
-          <w:sz w:val="32"/>
-          <w:szCs w:val="32"/>
-        </w:rPr>
-        <w:t xml:space="preserve">in </w:t>
-      </w:r>
-      <w:r>
-        <w:rPr>
-          <w:rFonts w:asciiTheme="minorHAnsi" w:hAnsiTheme="minorHAnsi" w:cstheme="minorHAnsi"/>
-          <w:color w:val="FF0000"/>
-          <w:sz w:val="32"/>
-          <w:szCs w:val="32"/>
-        </w:rPr>
-        <w:t>the</w:t>
-      </w:r>
-      <w:r>
-        <w:rPr>
-          <w:rFonts w:asciiTheme="minorHAnsi" w:hAnsiTheme="minorHAnsi" w:cstheme="minorHAnsi"/>
-          <w:color w:val="FF0000"/>
-          <w:sz w:val="32"/>
-          <w:szCs w:val="32"/>
-        </w:rPr>
-        <w:t xml:space="preserve"> succession planning process - the role of data analytics.</w:t>
-      </w:r>
-      <w:bookmarkEnd w:id="0"/>
+        </w:rPr>
+      </w:pPr>
     </w:p>
     <w:p>
       <w:pPr>
@@ -3504,6 +3386,267 @@
           <w:rFonts w:asciiTheme="minorHAnsi" w:hAnsiTheme="minorHAnsi" w:cstheme="minorHAnsi"/>
         </w:rPr>
       </w:pPr>
+      <w:r>
+        <w:rPr>
+          <w:rFonts w:asciiTheme="minorHAnsi" w:hAnsiTheme="minorHAnsi" w:cstheme="minorHAnsi"/>
+        </w:rPr>
+        <w:t>There are o</w:t>
+      </w:r>
+      <w:r>
+        <w:rPr>
+          <w:rFonts w:asciiTheme="minorHAnsi" w:hAnsiTheme="minorHAnsi" w:cstheme="minorHAnsi"/>
+        </w:rPr>
+        <w:t>ther influences</w:t>
+      </w:r>
+      <w:r>
+        <w:rPr>
+          <w:rFonts w:asciiTheme="minorHAnsi" w:hAnsiTheme="minorHAnsi" w:cstheme="minorHAnsi"/>
+        </w:rPr>
+        <w:t xml:space="preserve"> that can be analysed </w:t>
+      </w:r>
+      <w:r>
+        <w:rPr>
+          <w:rFonts w:asciiTheme="minorHAnsi" w:hAnsiTheme="minorHAnsi" w:cstheme="minorHAnsi"/>
+        </w:rPr>
+        <w:t>to determine their impact on an employee’s choice</w:t>
+      </w:r>
+      <w:r>
+        <w:rPr>
+          <w:rFonts w:asciiTheme="minorHAnsi" w:hAnsiTheme="minorHAnsi" w:cstheme="minorHAnsi"/>
+        </w:rPr>
+        <w:t xml:space="preserve"> such age, gender, </w:t>
+      </w:r>
+      <w:r>
+        <w:rPr>
+          <w:rFonts w:asciiTheme="minorHAnsi" w:hAnsiTheme="minorHAnsi" w:cstheme="minorHAnsi"/>
+        </w:rPr>
+        <w:t xml:space="preserve">education level, </w:t>
+      </w:r>
+      <w:r>
+        <w:rPr>
+          <w:rFonts w:asciiTheme="minorHAnsi" w:hAnsiTheme="minorHAnsi" w:cstheme="minorHAnsi"/>
+        </w:rPr>
+        <w:t xml:space="preserve">access to education etc.  In the OULAD there is a column for region which identifies where the student is from when they </w:t>
+      </w:r>
+      <w:r>
+        <w:rPr>
+          <w:rFonts w:asciiTheme="minorHAnsi" w:hAnsiTheme="minorHAnsi" w:cstheme="minorHAnsi"/>
+        </w:rPr>
+        <w:t>registered for the course.  Also included is</w:t>
+      </w:r>
+      <w:r>
+        <w:rPr>
+          <w:rFonts w:asciiTheme="minorHAnsi" w:hAnsiTheme="minorHAnsi" w:cstheme="minorHAnsi"/>
+        </w:rPr>
+        <w:t xml:space="preserve"> the column </w:t>
+      </w:r>
+      <w:proofErr w:type="spellStart"/>
+      <w:r>
+        <w:rPr>
+          <w:rFonts w:asciiTheme="minorHAnsi" w:hAnsiTheme="minorHAnsi" w:cstheme="minorHAnsi"/>
+        </w:rPr>
+        <w:t>imd_band</w:t>
+      </w:r>
+      <w:proofErr w:type="spellEnd"/>
+      <w:r>
+        <w:rPr>
+          <w:rFonts w:asciiTheme="minorHAnsi" w:hAnsiTheme="minorHAnsi" w:cstheme="minorHAnsi"/>
+        </w:rPr>
+        <w:t xml:space="preserve">, identifies the </w:t>
+      </w:r>
+      <w:r>
+        <w:rPr>
+          <w:rFonts w:asciiTheme="minorHAnsi" w:hAnsiTheme="minorHAnsi" w:cstheme="minorHAnsi"/>
+        </w:rPr>
+        <w:t>Index of Multiple Depravation</w:t>
+      </w:r>
+      <w:r>
+        <w:rPr>
+          <w:rFonts w:asciiTheme="minorHAnsi" w:hAnsiTheme="minorHAnsi" w:cstheme="minorHAnsi"/>
+        </w:rPr>
+        <w:t xml:space="preserve"> </w:t>
+      </w:r>
+      <w:r>
+        <w:rPr>
+          <w:rFonts w:asciiTheme="minorHAnsi" w:hAnsiTheme="minorHAnsi" w:cstheme="minorHAnsi"/>
+        </w:rPr>
+        <w:t xml:space="preserve">which </w:t>
+      </w:r>
+      <w:r>
+        <w:rPr>
+          <w:rFonts w:asciiTheme="minorHAnsi" w:hAnsiTheme="minorHAnsi" w:cstheme="minorHAnsi"/>
+        </w:rPr>
+        <w:t xml:space="preserve">plots the </w:t>
+      </w:r>
+      <w:r>
+        <w:rPr>
+          <w:rFonts w:asciiTheme="minorHAnsi" w:hAnsiTheme="minorHAnsi" w:cstheme="minorHAnsi"/>
+        </w:rPr>
+        <w:t xml:space="preserve">areas </w:t>
+      </w:r>
+      <w:r>
+        <w:rPr>
+          <w:rFonts w:asciiTheme="minorHAnsi" w:hAnsiTheme="minorHAnsi" w:cstheme="minorHAnsi"/>
+        </w:rPr>
+        <w:t xml:space="preserve">in the UK based </w:t>
+      </w:r>
+      <w:r>
+        <w:rPr>
+          <w:rFonts w:asciiTheme="minorHAnsi" w:hAnsiTheme="minorHAnsi" w:cstheme="minorHAnsi"/>
+        </w:rPr>
+        <w:t>which are relatively deprived based o</w:t>
+      </w:r>
+      <w:r>
+        <w:rPr>
+          <w:rFonts w:asciiTheme="minorHAnsi" w:hAnsiTheme="minorHAnsi" w:cstheme="minorHAnsi"/>
+        </w:rPr>
+        <w:t xml:space="preserve">n socio-economic </w:t>
+      </w:r>
+      <w:r>
+        <w:rPr>
+          <w:rFonts w:asciiTheme="minorHAnsi" w:hAnsiTheme="minorHAnsi" w:cstheme="minorHAnsi"/>
+        </w:rPr>
+        <w:t xml:space="preserve">factors </w:t>
+      </w:r>
+      <w:r>
+        <w:rPr>
+          <w:rFonts w:asciiTheme="minorHAnsi" w:hAnsiTheme="minorHAnsi" w:cstheme="minorHAnsi"/>
+        </w:rPr>
+        <w:fldChar w:fldCharType="begin"/>
+      </w:r>
+      <w:r>
+        <w:rPr>
+          <w:rFonts w:asciiTheme="minorHAnsi" w:hAnsiTheme="minorHAnsi" w:cstheme="minorHAnsi"/>
+        </w:rPr>
+        <w:instrText xml:space="preserve"> ADDIN ZOTERO_ITEM CSL_CITATION {"citationID":"xhFBAu0O","properties":{"formattedCitation":"(Alhakbani and Alnassar, 2022; \\uc0\\u8216{}Multiple deprivation index\\uc0\\u8217{}, 2023)","plainCitation":"(Alhakbani and Alnassar, 2022; ‘Multiple deprivation index’, 2023)","noteIndex":0},"citationItems":[{"id":350,"uris":["http://zotero.org/users/11537704/items/WQTL6Q4Y"],"itemData":{"id":350,"type":"paper-conference","abstract":"Virtual learning has gained increased importance because of the recent pandemic situation. A mass shift to virtual means of education delivery has been observed over the past couple of years, forcing the community to develop efficient performance assessment tools. Open University Learning Analytics Dataset (OULAD) is one of the most comprehensive and benchmark datasets in the learning analytics domain. This paper presents the review of benchmark studies performed using OULAD to assess the performance of students in a Virtual Learning Environment (VLE). The presented review aims to highlight the status of technological advancements in this domain and potential future research directions.","collection-title":"ICMLT '22","container-title":"Proceedings of the 2022 7th International Conference on Machine Learning Technologies","DOI":"10.1145/3529399.3529413","event-place":"New York, NY, USA","ISBN":"978-1-4503-9574-8","page":"81–86","publisher":"Association for Computing Machinery","publisher-place":"New York, NY, USA","source":"ACM Digital Library","title":"Open Learning Analytics: A Systematic Review of Benchmark Studies using Open University Learning Analytics Dataset (OULAD)","title-short":"Open Learning Analytics","URL":"https://doi.org/10.1145/3529399.3529413","author":[{"family":"Alhakbani","given":"Haya A."},{"family":"Alnassar","given":"Fatema M."}],"accessed":{"date-parts":[["2023",7,27]]},"issued":{"date-parts":[["2022",6,10]]}},"label":"page"},{"id":414,"uris":["http://zotero.org/users/11537704/items/9T8IVS39"],"itemData":{"id":414,"type":"entry-encyclopedia","abstract":"Indices of multiple deprivation (IMD) are widely-used datasets within the UK to classify the relative deprivation (essentially a measure of poverty) of small areas. Multiple components of deprivation are weighted with different strengths and compiled into a single score of deprivation.\nThe calculation and publication of the indices is devolved and indices of multiple deprivation for Wales, Scotland, England, and Northern Ireland are calculated separately. While the components of deprivation that make up the overall deprivation score are similar in all four nations of the UK the weights assigned to each component, the size of the geographies for which deprivation scores are calculated, and the years of calculation are different. As a result levels of deprivation cannot be easily compared between nations.\nThe geography at which IMDs are produced varies across the nations of the UK and has varied over time. Currently the smallest geography for which IMDs are published is LSOA level in both England and Wales, data zone level for Scotland, and Super Output Area (SOA) for Northern Ireland. Early versions of the English IMDs were published at electoral ward and English local authority level.\nThe use of IMDs in social analysis aims to balance the desire for a single number describing the concept of deprivation in a place and the recognition that deprivation has many interacting components. IMDs may be an improvement over simpler measures of deprivation such as low average household disposable income because they capture variables such as the advantage of access to a good school and the disadvantage of exposure to high levels of air pollution. A potential disadvantage is that the choice of components and the weighting of those components in the construction of the overall multiple deprivation score is unavoidably subjective.","container-title":"Wikipedia","language":"en","license":"Creative Commons Attribution-ShareAlike License","note":"Page Version ID: 1172805397","source":"Wikipedia","title":"Multiple deprivation index","URL":"https://en.wikipedia.org/w/index.php?title=Multiple_deprivation_index&amp;oldid=1172805397","accessed":{"date-parts":[["2023",9,9]]},"issued":{"date-parts":[["2023",8,29]]}},"label":"page"}],"schema":"https://github.com/citation-style-language/schema/raw/master/csl-citation.json"} </w:instrText>
+      </w:r>
+      <w:r>
+        <w:rPr>
+          <w:rFonts w:asciiTheme="minorHAnsi" w:hAnsiTheme="minorHAnsi" w:cstheme="minorHAnsi"/>
+        </w:rPr>
+        <w:fldChar w:fldCharType="separate"/>
+      </w:r>
+      <w:r>
+        <w:rPr>
+          <w:szCs w:val="24"/>
+        </w:rPr>
+        <w:t>(</w:t>
+      </w:r>
+      <w:proofErr w:type="spellStart"/>
+      <w:r>
+        <w:rPr>
+          <w:szCs w:val="24"/>
+        </w:rPr>
+        <w:t>Alhakbani</w:t>
+      </w:r>
+      <w:proofErr w:type="spellEnd"/>
+      <w:r>
+        <w:rPr>
+          <w:szCs w:val="24"/>
+        </w:rPr>
+        <w:t xml:space="preserve"> and </w:t>
+      </w:r>
+      <w:proofErr w:type="spellStart"/>
+      <w:r>
+        <w:rPr>
+          <w:szCs w:val="24"/>
+        </w:rPr>
+        <w:t>Alnassar</w:t>
+      </w:r>
+      <w:proofErr w:type="spellEnd"/>
+      <w:r>
+        <w:rPr>
+          <w:szCs w:val="24"/>
+        </w:rPr>
+        <w:t>, 2022; ‘Multiple deprivation index’, 2023)</w:t>
+      </w:r>
+      <w:r>
+        <w:rPr>
+          <w:rFonts w:asciiTheme="minorHAnsi" w:hAnsiTheme="minorHAnsi" w:cstheme="minorHAnsi"/>
+        </w:rPr>
+        <w:fldChar w:fldCharType="end"/>
+      </w:r>
+      <w:r>
+        <w:rPr>
+          <w:rFonts w:asciiTheme="minorHAnsi" w:hAnsiTheme="minorHAnsi" w:cstheme="minorHAnsi"/>
+        </w:rPr>
+        <w:t xml:space="preserve">.  </w:t>
+      </w:r>
+      <w:r>
+        <w:rPr>
+          <w:rFonts w:asciiTheme="minorHAnsi" w:hAnsiTheme="minorHAnsi" w:cstheme="minorHAnsi"/>
+        </w:rPr>
+        <w:t>The selected dataset from OULAD, has many of these features that</w:t>
+      </w:r>
+      <w:r>
+        <w:rPr>
+          <w:rFonts w:asciiTheme="minorHAnsi" w:hAnsiTheme="minorHAnsi" w:cstheme="minorHAnsi"/>
+        </w:rPr>
+        <w:t xml:space="preserve"> </w:t>
+      </w:r>
+      <w:r>
+        <w:rPr>
+          <w:rFonts w:asciiTheme="minorHAnsi" w:hAnsiTheme="minorHAnsi" w:cstheme="minorHAnsi"/>
+        </w:rPr>
+        <w:t xml:space="preserve">can be used for such analysis such as </w:t>
+      </w:r>
+      <w:r>
+        <w:rPr>
+          <w:rFonts w:asciiTheme="minorHAnsi" w:hAnsiTheme="minorHAnsi" w:cstheme="minorHAnsi"/>
+        </w:rPr>
+        <w:t xml:space="preserve">age, education, final result, gender and </w:t>
+      </w:r>
+      <w:r>
+        <w:rPr>
+          <w:rFonts w:asciiTheme="minorHAnsi" w:hAnsiTheme="minorHAnsi" w:cstheme="minorHAnsi"/>
+        </w:rPr>
+        <w:t xml:space="preserve">the number of credits that are being studied for.  </w:t>
+      </w:r>
+      <w:r>
+        <w:rPr>
+          <w:rFonts w:asciiTheme="minorHAnsi" w:hAnsiTheme="minorHAnsi" w:cstheme="minorHAnsi"/>
+        </w:rPr>
+        <w:t xml:space="preserve">The author had discounted the region and </w:t>
+      </w:r>
+      <w:proofErr w:type="spellStart"/>
+      <w:r>
+        <w:rPr>
+          <w:rFonts w:asciiTheme="minorHAnsi" w:hAnsiTheme="minorHAnsi" w:cstheme="minorHAnsi"/>
+        </w:rPr>
+        <w:t>imd_band</w:t>
+      </w:r>
+      <w:proofErr w:type="spellEnd"/>
+      <w:r>
+        <w:rPr>
+          <w:rFonts w:asciiTheme="minorHAnsi" w:hAnsiTheme="minorHAnsi" w:cstheme="minorHAnsi"/>
+        </w:rPr>
+        <w:t xml:space="preserve"> columns, as in practice, employees generally live within </w:t>
+      </w:r>
+      <w:r>
+        <w:rPr>
+          <w:rFonts w:asciiTheme="minorHAnsi" w:hAnsiTheme="minorHAnsi" w:cstheme="minorHAnsi"/>
+        </w:rPr>
+        <w:t>commuting</w:t>
+      </w:r>
+      <w:r>
+        <w:rPr>
+          <w:rFonts w:asciiTheme="minorHAnsi" w:hAnsiTheme="minorHAnsi" w:cstheme="minorHAnsi"/>
+        </w:rPr>
+        <w:t xml:space="preserve"> distance to the </w:t>
+      </w:r>
+      <w:r>
+        <w:rPr>
+          <w:rFonts w:asciiTheme="minorHAnsi" w:hAnsiTheme="minorHAnsi" w:cstheme="minorHAnsi"/>
+        </w:rPr>
+        <w:lastRenderedPageBreak/>
+        <w:t xml:space="preserve">workplace, and as such this information is </w:t>
+      </w:r>
+      <w:r>
+        <w:rPr>
+          <w:rFonts w:asciiTheme="minorHAnsi" w:hAnsiTheme="minorHAnsi" w:cstheme="minorHAnsi"/>
+        </w:rPr>
+        <w:t>less relevant.  The addition of a column on tenure will help mimic the relative experience the employee has with the company and will be included for analysis.</w:t>
+      </w:r>
     </w:p>
     <w:p>
       <w:pPr>
@@ -3513,17 +3656,122 @@
           <w:rFonts w:asciiTheme="minorHAnsi" w:hAnsiTheme="minorHAnsi" w:cstheme="minorHAnsi"/>
         </w:rPr>
       </w:pPr>
-      <w:r>
-        <w:rPr>
-          <w:rFonts w:asciiTheme="minorHAnsi" w:hAnsiTheme="minorHAnsi" w:cstheme="minorHAnsi"/>
-          <w:b/>
-          <w:bCs/>
-          <w:color w:val="4472C4" w:themeColor="accent1"/>
-          <w:sz w:val="40"/>
-          <w:szCs w:val="40"/>
-        </w:rPr>
-        <w:t>FINISHED HERE ….</w:t>
-      </w:r>
+    </w:p>
+    <w:p>
+      <w:pPr>
+        <w:ind w:left="360"/>
+        <w:jc w:val="both"/>
+        <w:rPr>
+          <w:rFonts w:asciiTheme="minorHAnsi" w:hAnsiTheme="minorHAnsi" w:cstheme="minorHAnsi"/>
+        </w:rPr>
+      </w:pPr>
+      <w:r>
+        <w:rPr>
+          <w:rFonts w:asciiTheme="minorHAnsi" w:hAnsiTheme="minorHAnsi" w:cstheme="minorHAnsi"/>
+        </w:rPr>
+        <w:t xml:space="preserve">Taking all of this into account, the </w:t>
+      </w:r>
+      <w:r>
+        <w:rPr>
+          <w:rFonts w:asciiTheme="minorHAnsi" w:hAnsiTheme="minorHAnsi" w:cstheme="minorHAnsi"/>
+        </w:rPr>
+        <w:t xml:space="preserve">focus of this study will be </w:t>
+      </w:r>
+      <w:r>
+        <w:rPr>
+          <w:rFonts w:asciiTheme="minorHAnsi" w:hAnsiTheme="minorHAnsi" w:cstheme="minorHAnsi"/>
+        </w:rPr>
+        <w:t xml:space="preserve">on determining if </w:t>
+      </w:r>
+      <w:bookmarkStart w:id="0" w:name="_Hlk144931974"/>
+      <w:r>
+        <w:rPr>
+          <w:rFonts w:asciiTheme="minorHAnsi" w:hAnsiTheme="minorHAnsi" w:cstheme="minorHAnsi"/>
+        </w:rPr>
+        <w:t xml:space="preserve">learning data and </w:t>
+      </w:r>
+      <w:r>
+        <w:rPr>
+          <w:rFonts w:asciiTheme="minorHAnsi" w:hAnsiTheme="minorHAnsi" w:cstheme="minorHAnsi"/>
+        </w:rPr>
+        <w:t xml:space="preserve">demographic </w:t>
+      </w:r>
+      <w:r>
+        <w:rPr>
+          <w:rFonts w:asciiTheme="minorHAnsi" w:hAnsiTheme="minorHAnsi" w:cstheme="minorHAnsi"/>
+        </w:rPr>
+        <w:t xml:space="preserve">information </w:t>
+      </w:r>
+      <w:r>
+        <w:rPr>
+          <w:rFonts w:asciiTheme="minorHAnsi" w:hAnsiTheme="minorHAnsi" w:cstheme="minorHAnsi"/>
+        </w:rPr>
+        <w:t xml:space="preserve">for employees can be used </w:t>
+      </w:r>
+      <w:r>
+        <w:rPr>
+          <w:rFonts w:asciiTheme="minorHAnsi" w:hAnsiTheme="minorHAnsi" w:cstheme="minorHAnsi"/>
+        </w:rPr>
+        <w:t>a</w:t>
+      </w:r>
+      <w:r>
+        <w:rPr>
+          <w:rFonts w:asciiTheme="minorHAnsi" w:hAnsiTheme="minorHAnsi" w:cstheme="minorHAnsi"/>
+        </w:rPr>
+        <w:t>s a</w:t>
+      </w:r>
+      <w:r>
+        <w:rPr>
+          <w:rFonts w:asciiTheme="minorHAnsi" w:hAnsiTheme="minorHAnsi" w:cstheme="minorHAnsi"/>
+        </w:rPr>
+        <w:t xml:space="preserve">n aid </w:t>
+      </w:r>
+      <w:r>
+        <w:rPr>
+          <w:rFonts w:asciiTheme="minorHAnsi" w:hAnsiTheme="minorHAnsi" w:cstheme="minorHAnsi"/>
+        </w:rPr>
+        <w:t xml:space="preserve">in </w:t>
+      </w:r>
+      <w:r>
+        <w:rPr>
+          <w:rFonts w:asciiTheme="minorHAnsi" w:hAnsiTheme="minorHAnsi" w:cstheme="minorHAnsi"/>
+        </w:rPr>
+        <w:t>the</w:t>
+      </w:r>
+      <w:r>
+        <w:rPr>
+          <w:rFonts w:asciiTheme="minorHAnsi" w:hAnsiTheme="minorHAnsi" w:cstheme="minorHAnsi"/>
+        </w:rPr>
+        <w:t xml:space="preserve"> succession planning process</w:t>
+      </w:r>
+      <w:r>
+        <w:rPr>
+          <w:rFonts w:asciiTheme="minorHAnsi" w:hAnsiTheme="minorHAnsi" w:cstheme="minorHAnsi"/>
+        </w:rPr>
+        <w:t xml:space="preserve"> using </w:t>
+      </w:r>
+      <w:r>
+        <w:rPr>
+          <w:rFonts w:asciiTheme="minorHAnsi" w:hAnsiTheme="minorHAnsi" w:cstheme="minorHAnsi"/>
+        </w:rPr>
+        <w:t>data analytics</w:t>
+      </w:r>
+      <w:bookmarkEnd w:id="0"/>
+      <w:r>
+        <w:rPr>
+          <w:rFonts w:asciiTheme="minorHAnsi" w:hAnsiTheme="minorHAnsi" w:cstheme="minorHAnsi"/>
+        </w:rPr>
+        <w:t xml:space="preserve"> to complete the analysis.  </w:t>
+      </w:r>
+    </w:p>
+    <w:p>
+      <w:pPr>
+        <w:ind w:left="360"/>
+        <w:jc w:val="both"/>
+        <w:rPr>
+          <w:rFonts w:asciiTheme="minorHAnsi" w:hAnsiTheme="minorHAnsi" w:cstheme="minorHAnsi"/>
+        </w:rPr>
+      </w:pPr>
     </w:p>
     <w:p>
       <w:pPr>
@@ -3543,7 +3791,6 @@
           <w:rFonts w:asciiTheme="minorHAnsi" w:hAnsiTheme="minorHAnsi" w:cstheme="minorHAnsi"/>
           <w:color w:val="auto"/>
         </w:rPr>
-        <w:lastRenderedPageBreak/>
         <w:t>Research Objectives</w:t>
       </w:r>
     </w:p>
@@ -3555,6 +3802,334 @@
           <w:rFonts w:asciiTheme="minorHAnsi" w:hAnsiTheme="minorHAnsi" w:cstheme="minorHAnsi"/>
         </w:rPr>
       </w:pPr>
+      <w:r>
+        <w:rPr>
+          <w:rFonts w:asciiTheme="minorHAnsi" w:hAnsiTheme="minorHAnsi" w:cstheme="minorHAnsi"/>
+        </w:rPr>
+        <w:t>Now that the focus of the research projected has been defined,</w:t>
+      </w:r>
+      <w:r>
+        <w:rPr>
+          <w:rFonts w:asciiTheme="minorHAnsi" w:hAnsiTheme="minorHAnsi" w:cstheme="minorHAnsi"/>
+        </w:rPr>
+        <w:t xml:space="preserve"> it’s key to clarify what the research objectives are going to be</w:t>
+      </w:r>
+      <w:r>
+        <w:rPr>
+          <w:rFonts w:asciiTheme="minorHAnsi" w:hAnsiTheme="minorHAnsi" w:cstheme="minorHAnsi"/>
+        </w:rPr>
+        <w:t xml:space="preserve"> </w:t>
+      </w:r>
+      <w:r>
+        <w:rPr>
+          <w:rFonts w:asciiTheme="minorHAnsi" w:hAnsiTheme="minorHAnsi" w:cstheme="minorHAnsi"/>
+        </w:rPr>
+        <w:t xml:space="preserve">support this analysis.  </w:t>
+      </w:r>
+      <w:r>
+        <w:rPr>
+          <w:rFonts w:asciiTheme="minorHAnsi" w:hAnsiTheme="minorHAnsi" w:cstheme="minorHAnsi"/>
+        </w:rPr>
+        <w:t>T</w:t>
+      </w:r>
+      <w:r>
+        <w:rPr>
+          <w:rFonts w:asciiTheme="minorHAnsi" w:hAnsiTheme="minorHAnsi" w:cstheme="minorHAnsi"/>
+        </w:rPr>
+        <w:t xml:space="preserve">he research project is focusing on the impact of learning data on succession planning using demographic features.  </w:t>
+      </w:r>
+      <w:r>
+        <w:rPr>
+          <w:rFonts w:asciiTheme="minorHAnsi" w:hAnsiTheme="minorHAnsi" w:cstheme="minorHAnsi"/>
+        </w:rPr>
+        <w:t xml:space="preserve">Traditionally, demographic features are defined as </w:t>
+      </w:r>
+      <w:r>
+        <w:rPr>
+          <w:rFonts w:asciiTheme="minorHAnsi" w:hAnsiTheme="minorHAnsi" w:cstheme="minorHAnsi"/>
+        </w:rPr>
+        <w:t>age, gender, ethnicity</w:t>
+      </w:r>
+      <w:r>
+        <w:rPr>
+          <w:rFonts w:asciiTheme="minorHAnsi" w:hAnsiTheme="minorHAnsi" w:cstheme="minorHAnsi"/>
+        </w:rPr>
+        <w:t>, disability</w:t>
+      </w:r>
+      <w:r>
+        <w:rPr>
+          <w:rFonts w:asciiTheme="minorHAnsi" w:hAnsiTheme="minorHAnsi" w:cstheme="minorHAnsi"/>
+        </w:rPr>
+        <w:t xml:space="preserve"> and</w:t>
+      </w:r>
+      <w:r>
+        <w:rPr>
+          <w:rFonts w:asciiTheme="minorHAnsi" w:hAnsiTheme="minorHAnsi" w:cstheme="minorHAnsi"/>
+        </w:rPr>
+        <w:t xml:space="preserve"> family status</w:t>
+      </w:r>
+      <w:r>
+        <w:rPr>
+          <w:rFonts w:asciiTheme="minorHAnsi" w:hAnsiTheme="minorHAnsi" w:cstheme="minorHAnsi"/>
+        </w:rPr>
+        <w:t xml:space="preserve"> </w:t>
+      </w:r>
+      <w:r>
+        <w:rPr>
+          <w:rFonts w:asciiTheme="minorHAnsi" w:hAnsiTheme="minorHAnsi" w:cstheme="minorHAnsi"/>
+        </w:rPr>
+        <w:fldChar w:fldCharType="begin"/>
+      </w:r>
+      <w:r>
+        <w:rPr>
+          <w:rFonts w:asciiTheme="minorHAnsi" w:hAnsiTheme="minorHAnsi" w:cstheme="minorHAnsi"/>
+        </w:rPr>
+        <w:instrText xml:space="preserve"> ADDIN ZOTERO_ITEM CSL_CITATION {"citationID":"9WIFhr0g","properties":{"formattedCitation":"(Tsui and Gutek, 1999; Clair {\\i{}et al.}, 2019)","plainCitation":"(Tsui and Gutek, 1999; Clair et al., 2019)","noteIndex":0},"citationItems":[{"id":423,"uris":["http://zotero.org/users/11537704/items/VENTFSQC"],"itemData":{"id":423,"type":"book","abstract":"Although diversity is the current buzzword in management theory, we still have only a slight understanding of how demographic differences within organizations influence individuals' attitudes and behavior toward each other and the organization as a whole. Demographic Differences in Organizations fills this void. Meticulously researched and authored by two respected scholars--one working in this country, the other in Hong Kong--this book addresses the problems and benefits associated with an increasingly diverse global workforce. Unlike most other researchers in the field, Anne Tsui and Barbara Gutek are interested in the effects of demographic diversity on all members of an organization, not just minority or newly arrived groups. This broad-based, highly readable study should be read by managers, academics in business management and social psychology, and students of business at the undergraduate and graduate level.","ISBN":"978-0-7391-0056-1","language":"en","note":"Google-Books-ID: Rr8jYPKF0hoC","number-of-pages":"236","publisher":"Lexington Books","source":"Google Books","title":"Demographic Differences in Organizations: Current Research and Future Directions","title-short":"Demographic Differences in Organizations","author":[{"family":"Tsui","given":"Anne S."},{"family":"Gutek","given":"Barbara A."}],"issued":{"date-parts":[["1999"]]}}},{"id":416,"uris":["http://zotero.org/users/11537704/items/SZD8WPHC"],"itemData":{"id":416,"type":"article-journal","abstract":"Traditional systems for categorizing individuals into demographic groups have become increasingly misaligned with how individuals understand their own demographic identities. For organizational scholars, considering this misalignment has significant implications for theory and empirical research on demographic diversity in organizations; misalignments between traditional categorization systems and individuals' demographic identities also have important implications for managers who seek to create inclusive work environments. In this article we offer a conceptual framework articulating four types of demographic identities that are misaligned with traditional categorization systems, which are not adequately recognized in existing organizational diversity research or in organizations: intracategorical multiplicity, intracategorical mobility, intracategorical uncertainty, and identities that are acategorical in nature. We build from this framework to theorize that individuals who identify demographically in these nonnormative ways may experience categorization threat, a particular form of identity threat infrequently studied in diversity scholarship, because their needs for identity autonomy and identity legitimacy are likely to be frustrated in organizations whose categorization systems are based on traditional assumptions. We also theorize about how variations in individuals' demographic identities and in organizational contexts can affect experiences of categorization threat.","container-title":"Academy of Management Review","DOI":"10.5465/amr.2017.0054","ISSN":"03637425","issue":"3","note":"publisher: Academy of Management","page":"592-617","source":"EBSCOhost","title":"Loosening Categorical Thinking: Extending the Terrain of Theory and Research on Demographic Identities in Organizations","title-short":"Loosening Categorical Thinking","URL":"https://search.ebscohost.com/login.aspx?direct=true&amp;db=bsh&amp;AN=137167139&amp;site=eds-live&amp;scope=site&amp;authtype=sso&amp;custid=ns250504","volume":"44","author":[{"family":"Clair","given":"Judith A."},{"family":"Humberd","given":"Beth K."},{"family":"Rouse","given":"Elizabeth D."},{"family":"Jones","given":"Elise B."}],"accessed":{"date-parts":[["2023",9,9]]},"issued":{"date-parts":[["2019",7]]}}}],"schema":"https://github.com/citation-style-language/schema/raw/master/csl-citation.json"} </w:instrText>
+      </w:r>
+      <w:r>
+        <w:rPr>
+          <w:rFonts w:asciiTheme="minorHAnsi" w:hAnsiTheme="minorHAnsi" w:cstheme="minorHAnsi"/>
+        </w:rPr>
+        <w:fldChar w:fldCharType="separate"/>
+      </w:r>
+      <w:r>
+        <w:rPr>
+          <w:szCs w:val="24"/>
+        </w:rPr>
+        <w:t xml:space="preserve">(Tsui and Gutek, 1999; Clair </w:t>
+      </w:r>
+      <w:r>
+        <w:rPr>
+          <w:i/>
+          <w:iCs/>
+          <w:szCs w:val="24"/>
+        </w:rPr>
+        <w:t>et al.</w:t>
+      </w:r>
+      <w:r>
+        <w:rPr>
+          <w:szCs w:val="24"/>
+        </w:rPr>
+        <w:t>, 2019)</w:t>
+      </w:r>
+      <w:r>
+        <w:rPr>
+          <w:rFonts w:asciiTheme="minorHAnsi" w:hAnsiTheme="minorHAnsi" w:cstheme="minorHAnsi"/>
+        </w:rPr>
+        <w:fldChar w:fldCharType="end"/>
+      </w:r>
+      <w:r>
+        <w:rPr>
+          <w:rFonts w:asciiTheme="minorHAnsi" w:hAnsiTheme="minorHAnsi" w:cstheme="minorHAnsi"/>
+        </w:rPr>
+        <w:t>.</w:t>
+      </w:r>
+      <w:r>
+        <w:rPr>
+          <w:rFonts w:asciiTheme="minorHAnsi" w:hAnsiTheme="minorHAnsi" w:cstheme="minorHAnsi"/>
+        </w:rPr>
+        <w:t xml:space="preserve">  It has to be acknowledged that</w:t>
+      </w:r>
+      <w:r>
+        <w:rPr>
+          <w:rFonts w:asciiTheme="minorHAnsi" w:hAnsiTheme="minorHAnsi" w:cstheme="minorHAnsi"/>
+        </w:rPr>
+        <w:t xml:space="preserve"> current t</w:t>
+      </w:r>
+      <w:r>
+        <w:rPr>
+          <w:rFonts w:asciiTheme="minorHAnsi" w:hAnsiTheme="minorHAnsi" w:cstheme="minorHAnsi"/>
+        </w:rPr>
+        <w:t>hinking within</w:t>
+      </w:r>
+      <w:r>
+        <w:rPr>
+          <w:rFonts w:asciiTheme="minorHAnsi" w:hAnsiTheme="minorHAnsi" w:cstheme="minorHAnsi"/>
+        </w:rPr>
+        <w:t xml:space="preserve"> organisations </w:t>
+      </w:r>
+      <w:r>
+        <w:rPr>
+          <w:rFonts w:asciiTheme="minorHAnsi" w:hAnsiTheme="minorHAnsi" w:cstheme="minorHAnsi"/>
+        </w:rPr>
+        <w:t>show</w:t>
+      </w:r>
+      <w:r>
+        <w:rPr>
+          <w:rFonts w:asciiTheme="minorHAnsi" w:hAnsiTheme="minorHAnsi" w:cstheme="minorHAnsi"/>
+        </w:rPr>
+        <w:t xml:space="preserve"> a more inclusive view of </w:t>
+      </w:r>
+      <w:r>
+        <w:rPr>
+          <w:rFonts w:asciiTheme="minorHAnsi" w:hAnsiTheme="minorHAnsi" w:cstheme="minorHAnsi"/>
+        </w:rPr>
+        <w:t xml:space="preserve">the definition of demographic traits such as gender fluid employees, </w:t>
+      </w:r>
+      <w:r>
+        <w:rPr>
+          <w:rFonts w:asciiTheme="minorHAnsi" w:hAnsiTheme="minorHAnsi" w:cstheme="minorHAnsi"/>
+        </w:rPr>
+        <w:t xml:space="preserve">whilst academia recognises that </w:t>
+      </w:r>
+      <w:r>
+        <w:rPr>
+          <w:rFonts w:asciiTheme="minorHAnsi" w:hAnsiTheme="minorHAnsi" w:cstheme="minorHAnsi"/>
+        </w:rPr>
+        <w:t xml:space="preserve">demographic traits are move fluid than previously defined </w:t>
+      </w:r>
+      <w:r>
+        <w:rPr>
+          <w:rFonts w:asciiTheme="minorHAnsi" w:hAnsiTheme="minorHAnsi" w:cstheme="minorHAnsi"/>
+        </w:rPr>
+        <w:fldChar w:fldCharType="begin"/>
+      </w:r>
+      <w:r>
+        <w:rPr>
+          <w:rFonts w:asciiTheme="minorHAnsi" w:hAnsiTheme="minorHAnsi" w:cstheme="minorHAnsi"/>
+        </w:rPr>
+        <w:instrText xml:space="preserve"> ADDIN ZOTERO_ITEM CSL_CITATION {"citationID":"6WAqeIit","properties":{"formattedCitation":"(Clair {\\i{}et al.}, 2019)","plainCitation":"(Clair et al., 2019)","noteIndex":0},"citationItems":[{"id":416,"uris":["http://zotero.org/users/11537704/items/SZD8WPHC"],"itemData":{"id":416,"type":"article-journal","abstract":"Traditional systems for categorizing individuals into demographic groups have become increasingly misaligned with how individuals understand their own demographic identities. For organizational scholars, considering this misalignment has significant implications for theory and empirical research on demographic diversity in organizations; misalignments between traditional categorization systems and individuals' demographic identities also have important implications for managers who seek to create inclusive work environments. In this article we offer a conceptual framework articulating four types of demographic identities that are misaligned with traditional categorization systems, which are not adequately recognized in existing organizational diversity research or in organizations: intracategorical multiplicity, intracategorical mobility, intracategorical uncertainty, and identities that are acategorical in nature. We build from this framework to theorize that individuals who identify demographically in these nonnormative ways may experience categorization threat, a particular form of identity threat infrequently studied in diversity scholarship, because their needs for identity autonomy and identity legitimacy are likely to be frustrated in organizations whose categorization systems are based on traditional assumptions. We also theorize about how variations in individuals' demographic identities and in organizational contexts can affect experiences of categorization threat.","container-title":"Academy of Management Review","DOI":"10.5465/amr.2017.0054","ISSN":"03637425","issue":"3","note":"publisher: Academy of Management","page":"592-617","source":"EBSCOhost","title":"Loosening Categorical Thinking: Extending the Terrain of Theory and Research on Demographic Identities in Organizations","title-short":"Loosening Categorical Thinking","URL":"https://search.ebscohost.com/login.aspx?direct=true&amp;db=bsh&amp;AN=137167139&amp;site=eds-live&amp;scope=site&amp;authtype=sso&amp;custid=ns250504","volume":"44","author":[{"family":"Clair","given":"Judith A."},{"family":"Humberd","given":"Beth K."},{"family":"Rouse","given":"Elizabeth D."},{"family":"Jones","given":"Elise B."}],"accessed":{"date-parts":[["2023",9,9]]},"issued":{"date-parts":[["2019",7]]}}}],"schema":"https://github.com/citation-style-language/schema/raw/master/csl-citation.json"} </w:instrText>
+      </w:r>
+      <w:r>
+        <w:rPr>
+          <w:rFonts w:asciiTheme="minorHAnsi" w:hAnsiTheme="minorHAnsi" w:cstheme="minorHAnsi"/>
+        </w:rPr>
+        <w:fldChar w:fldCharType="separate"/>
+      </w:r>
+      <w:r>
+        <w:rPr>
+          <w:szCs w:val="24"/>
+        </w:rPr>
+        <w:t xml:space="preserve">(Clair </w:t>
+      </w:r>
+      <w:r>
+        <w:rPr>
+          <w:i/>
+          <w:iCs/>
+          <w:szCs w:val="24"/>
+        </w:rPr>
+        <w:t>et al.</w:t>
+      </w:r>
+      <w:r>
+        <w:rPr>
+          <w:szCs w:val="24"/>
+        </w:rPr>
+        <w:t>, 2019)</w:t>
+      </w:r>
+      <w:r>
+        <w:rPr>
+          <w:rFonts w:asciiTheme="minorHAnsi" w:hAnsiTheme="minorHAnsi" w:cstheme="minorHAnsi"/>
+        </w:rPr>
+        <w:fldChar w:fldCharType="end"/>
+      </w:r>
+      <w:r>
+        <w:rPr>
+          <w:rFonts w:asciiTheme="minorHAnsi" w:hAnsiTheme="minorHAnsi" w:cstheme="minorHAnsi"/>
+        </w:rPr>
+        <w:t xml:space="preserve">.  The researcher acknowledges these definitions.  However, in the dataset selected for use as part of this analysis </w:t>
+      </w:r>
+      <w:r>
+        <w:rPr>
+          <w:rFonts w:asciiTheme="minorHAnsi" w:hAnsiTheme="minorHAnsi" w:cstheme="minorHAnsi"/>
+        </w:rPr>
+        <w:t>does not reflect such updated thinking</w:t>
+      </w:r>
+      <w:r>
+        <w:rPr>
+          <w:rFonts w:asciiTheme="minorHAnsi" w:hAnsiTheme="minorHAnsi" w:cstheme="minorHAnsi"/>
+        </w:rPr>
+        <w:t>, and standard demographic information will be used for analysis.</w:t>
+      </w:r>
+      <w:r>
+        <w:rPr>
+          <w:rFonts w:asciiTheme="minorHAnsi" w:hAnsiTheme="minorHAnsi" w:cstheme="minorHAnsi"/>
+        </w:rPr>
+        <w:t xml:space="preserve">  </w:t>
+      </w:r>
+      <w:r>
+        <w:rPr>
+          <w:rFonts w:asciiTheme="minorHAnsi" w:hAnsiTheme="minorHAnsi" w:cstheme="minorHAnsi"/>
+        </w:rPr>
+        <w:t>Therefore</w:t>
+      </w:r>
+      <w:r>
+        <w:rPr>
+          <w:rFonts w:asciiTheme="minorHAnsi" w:hAnsiTheme="minorHAnsi" w:cstheme="minorHAnsi"/>
+        </w:rPr>
+        <w:t>, th</w:t>
+      </w:r>
+      <w:r>
+        <w:rPr>
+          <w:rFonts w:asciiTheme="minorHAnsi" w:hAnsiTheme="minorHAnsi" w:cstheme="minorHAnsi"/>
+        </w:rPr>
+        <w:t xml:space="preserve">is research paper will focus on </w:t>
+      </w:r>
+      <w:r>
+        <w:rPr>
+          <w:rFonts w:asciiTheme="minorHAnsi" w:hAnsiTheme="minorHAnsi" w:cstheme="minorHAnsi"/>
+        </w:rPr>
+        <w:t xml:space="preserve">identifying if there is a </w:t>
+      </w:r>
+      <w:r>
+        <w:rPr>
+          <w:rFonts w:asciiTheme="minorHAnsi" w:hAnsiTheme="minorHAnsi" w:cstheme="minorHAnsi"/>
+        </w:rPr>
+        <w:t>machine learning algorithm</w:t>
+      </w:r>
+      <w:r>
+        <w:rPr>
+          <w:rFonts w:asciiTheme="minorHAnsi" w:hAnsiTheme="minorHAnsi" w:cstheme="minorHAnsi"/>
+        </w:rPr>
+        <w:t xml:space="preserve"> that is effective </w:t>
+      </w:r>
+      <w:r>
+        <w:rPr>
+          <w:rFonts w:asciiTheme="minorHAnsi" w:hAnsiTheme="minorHAnsi" w:cstheme="minorHAnsi"/>
+        </w:rPr>
+        <w:t>in</w:t>
+      </w:r>
+      <w:r>
+        <w:rPr>
+          <w:rFonts w:asciiTheme="minorHAnsi" w:hAnsiTheme="minorHAnsi" w:cstheme="minorHAnsi"/>
+        </w:rPr>
+        <w:t xml:space="preserve"> accurately predicting with accuracy the success of a</w:t>
+      </w:r>
+      <w:r>
+        <w:rPr>
+          <w:rFonts w:asciiTheme="minorHAnsi" w:hAnsiTheme="minorHAnsi" w:cstheme="minorHAnsi"/>
+        </w:rPr>
+        <w:t>n</w:t>
+      </w:r>
+      <w:r>
+        <w:rPr>
+          <w:rFonts w:asciiTheme="minorHAnsi" w:hAnsiTheme="minorHAnsi" w:cstheme="minorHAnsi"/>
+        </w:rPr>
+        <w:t xml:space="preserve"> employee</w:t>
+      </w:r>
+      <w:r>
+        <w:rPr>
+          <w:rFonts w:asciiTheme="minorHAnsi" w:hAnsiTheme="minorHAnsi" w:cstheme="minorHAnsi"/>
+        </w:rPr>
+        <w:t xml:space="preserve"> in the succession planning process using </w:t>
+      </w:r>
+      <w:r>
+        <w:rPr>
+          <w:rFonts w:asciiTheme="minorHAnsi" w:hAnsiTheme="minorHAnsi" w:cstheme="minorHAnsi"/>
+        </w:rPr>
+        <w:t>traditional</w:t>
+      </w:r>
+      <w:r>
+        <w:rPr>
+          <w:rFonts w:asciiTheme="minorHAnsi" w:hAnsiTheme="minorHAnsi" w:cstheme="minorHAnsi"/>
+        </w:rPr>
+        <w:t xml:space="preserve"> </w:t>
+      </w:r>
+      <w:r>
+        <w:rPr>
+          <w:rFonts w:asciiTheme="minorHAnsi" w:hAnsiTheme="minorHAnsi" w:cstheme="minorHAnsi"/>
+        </w:rPr>
+        <w:t xml:space="preserve">demographic information.  </w:t>
+      </w:r>
     </w:p>
     <w:p>
       <w:pPr>
@@ -3562,9 +4137,15 @@
         <w:jc w:val="both"/>
         <w:rPr>
           <w:rFonts w:asciiTheme="minorHAnsi" w:hAnsiTheme="minorHAnsi" w:cstheme="minorHAnsi"/>
-          <w:color w:val="FF0000"/>
-          <w:sz w:val="32"/>
-          <w:szCs w:val="32"/>
+        </w:rPr>
+      </w:pPr>
+    </w:p>
+    <w:p>
+      <w:pPr>
+        <w:ind w:left="360"/>
+        <w:jc w:val="both"/>
+        <w:rPr>
+          <w:rFonts w:asciiTheme="minorHAnsi" w:hAnsiTheme="minorHAnsi" w:cstheme="minorHAnsi"/>
         </w:rPr>
       </w:pPr>
       <w:r>
@@ -3572,20 +4153,50 @@
           <w:rFonts w:asciiTheme="minorHAnsi" w:hAnsiTheme="minorHAnsi" w:cstheme="minorHAnsi"/>
           <w:b/>
           <w:bCs/>
-          <w:color w:val="FF0000"/>
-          <w:sz w:val="32"/>
-          <w:szCs w:val="32"/>
         </w:rPr>
         <w:t>Objective 1</w:t>
       </w:r>
       <w:r>
         <w:rPr>
           <w:rFonts w:asciiTheme="minorHAnsi" w:hAnsiTheme="minorHAnsi" w:cstheme="minorHAnsi"/>
-          <w:color w:val="FF0000"/>
-          <w:sz w:val="32"/>
-          <w:szCs w:val="32"/>
-        </w:rPr>
-        <w:t xml:space="preserve"> - Does employee tenure have an impact on a succession planning?</w:t>
+        </w:rPr>
+        <w:t xml:space="preserve"> - </w:t>
+      </w:r>
+      <w:r>
+        <w:rPr>
+          <w:rFonts w:asciiTheme="minorHAnsi" w:hAnsiTheme="minorHAnsi" w:cstheme="minorHAnsi"/>
+        </w:rPr>
+        <w:t xml:space="preserve">Using </w:t>
+      </w:r>
+      <w:r>
+        <w:rPr>
+          <w:rFonts w:asciiTheme="minorHAnsi" w:hAnsiTheme="minorHAnsi" w:cstheme="minorHAnsi"/>
+        </w:rPr>
+        <w:t xml:space="preserve">is an </w:t>
+      </w:r>
+      <w:r>
+        <w:rPr>
+          <w:rFonts w:asciiTheme="minorHAnsi" w:hAnsiTheme="minorHAnsi" w:cstheme="minorHAnsi"/>
+        </w:rPr>
+        <w:t>employee’s</w:t>
+      </w:r>
+      <w:r>
+        <w:rPr>
+          <w:rFonts w:asciiTheme="minorHAnsi" w:hAnsiTheme="minorHAnsi" w:cstheme="minorHAnsi"/>
+        </w:rPr>
+        <w:t xml:space="preserve"> gender a reference point for </w:t>
+      </w:r>
+      <w:r>
+        <w:rPr>
+          <w:rFonts w:asciiTheme="minorHAnsi" w:hAnsiTheme="minorHAnsi" w:cstheme="minorHAnsi"/>
+        </w:rPr>
+        <w:t>succession planning</w:t>
+      </w:r>
+      <w:r>
+        <w:rPr>
+          <w:rFonts w:asciiTheme="minorHAnsi" w:hAnsiTheme="minorHAnsi" w:cstheme="minorHAnsi"/>
+        </w:rPr>
+        <w:t>?</w:t>
       </w:r>
     </w:p>
     <w:p>
@@ -3594,9 +4205,15 @@
         <w:jc w:val="both"/>
         <w:rPr>
           <w:rFonts w:asciiTheme="minorHAnsi" w:hAnsiTheme="minorHAnsi" w:cstheme="minorHAnsi"/>
-          <w:color w:val="FF0000"/>
-          <w:sz w:val="32"/>
-          <w:szCs w:val="32"/>
+        </w:rPr>
+      </w:pPr>
+    </w:p>
+    <w:p>
+      <w:pPr>
+        <w:ind w:left="360"/>
+        <w:jc w:val="both"/>
+        <w:rPr>
+          <w:rFonts w:asciiTheme="minorHAnsi" w:hAnsiTheme="minorHAnsi" w:cstheme="minorHAnsi"/>
         </w:rPr>
       </w:pPr>
       <w:r>
@@ -3604,38 +4221,50 @@
           <w:rFonts w:asciiTheme="minorHAnsi" w:hAnsiTheme="minorHAnsi" w:cstheme="minorHAnsi"/>
           <w:b/>
           <w:bCs/>
-          <w:color w:val="FF0000"/>
-          <w:sz w:val="32"/>
-          <w:szCs w:val="32"/>
         </w:rPr>
         <w:t>Objective 2</w:t>
       </w:r>
       <w:r>
         <w:rPr>
           <w:rFonts w:asciiTheme="minorHAnsi" w:hAnsiTheme="minorHAnsi" w:cstheme="minorHAnsi"/>
-          <w:color w:val="FF0000"/>
-          <w:sz w:val="32"/>
-          <w:szCs w:val="32"/>
-        </w:rPr>
-        <w:t xml:space="preserve"> - Can an employee’s previous </w:t>
-      </w:r>
-      <w:r>
-        <w:rPr>
-          <w:rFonts w:asciiTheme="minorHAnsi" w:hAnsiTheme="minorHAnsi" w:cstheme="minorHAnsi"/>
-          <w:color w:val="FF0000"/>
-          <w:sz w:val="32"/>
-          <w:szCs w:val="32"/>
-        </w:rPr>
-        <w:t xml:space="preserve">learnings withing the learning management system </w:t>
-      </w:r>
-      <w:r>
-        <w:rPr>
-          <w:rFonts w:asciiTheme="minorHAnsi" w:hAnsiTheme="minorHAnsi" w:cstheme="minorHAnsi"/>
-          <w:color w:val="FF0000"/>
-          <w:sz w:val="32"/>
-          <w:szCs w:val="32"/>
-        </w:rPr>
-        <w:t>have an impact on succession planning?</w:t>
+        </w:rPr>
+        <w:t xml:space="preserve"> - </w:t>
+      </w:r>
+      <w:r>
+        <w:rPr>
+          <w:rFonts w:asciiTheme="minorHAnsi" w:hAnsiTheme="minorHAnsi" w:cstheme="minorHAnsi"/>
+        </w:rPr>
+        <w:t xml:space="preserve">using studied_credits </w:t>
+      </w:r>
+      <w:r>
+        <w:rPr>
+          <w:rFonts w:asciiTheme="minorHAnsi" w:hAnsiTheme="minorHAnsi" w:cstheme="minorHAnsi"/>
+        </w:rPr>
+        <w:t xml:space="preserve">as a substitute for number of courses completed, </w:t>
+      </w:r>
+      <w:r>
+        <w:rPr>
+          <w:rFonts w:asciiTheme="minorHAnsi" w:hAnsiTheme="minorHAnsi" w:cstheme="minorHAnsi"/>
+        </w:rPr>
+        <w:t>what machine learning algorithm</w:t>
+      </w:r>
+      <w:r>
+        <w:rPr>
+          <w:rFonts w:asciiTheme="minorHAnsi" w:hAnsiTheme="minorHAnsi" w:cstheme="minorHAnsi"/>
+        </w:rPr>
+        <w:t xml:space="preserve"> will provide an accurate measure</w:t>
+      </w:r>
+      <w:r>
+        <w:rPr>
+          <w:rFonts w:asciiTheme="minorHAnsi" w:hAnsiTheme="minorHAnsi" w:cstheme="minorHAnsi"/>
+        </w:rPr>
+        <w:t xml:space="preserve"> for succession planning</w:t>
+      </w:r>
+      <w:r>
+        <w:rPr>
+          <w:rFonts w:asciiTheme="minorHAnsi" w:hAnsiTheme="minorHAnsi" w:cstheme="minorHAnsi"/>
+        </w:rPr>
+        <w:t>?</w:t>
       </w:r>
     </w:p>
     <w:p>
@@ -3644,9 +4273,15 @@
         <w:jc w:val="both"/>
         <w:rPr>
           <w:rFonts w:asciiTheme="minorHAnsi" w:hAnsiTheme="minorHAnsi" w:cstheme="minorHAnsi"/>
-          <w:color w:val="FF0000"/>
-          <w:sz w:val="32"/>
-          <w:szCs w:val="32"/>
+        </w:rPr>
+      </w:pPr>
+    </w:p>
+    <w:p>
+      <w:pPr>
+        <w:ind w:left="360"/>
+        <w:jc w:val="both"/>
+        <w:rPr>
+          <w:rFonts w:asciiTheme="minorHAnsi" w:hAnsiTheme="minorHAnsi" w:cstheme="minorHAnsi"/>
         </w:rPr>
       </w:pPr>
       <w:r>
@@ -3654,20 +4289,20 @@
           <w:rFonts w:asciiTheme="minorHAnsi" w:hAnsiTheme="minorHAnsi" w:cstheme="minorHAnsi"/>
           <w:b/>
           <w:bCs/>
-          <w:color w:val="FF0000"/>
-          <w:sz w:val="32"/>
-          <w:szCs w:val="32"/>
         </w:rPr>
         <w:t>Objective 3</w:t>
       </w:r>
       <w:r>
         <w:rPr>
           <w:rFonts w:asciiTheme="minorHAnsi" w:hAnsiTheme="minorHAnsi" w:cstheme="minorHAnsi"/>
-          <w:color w:val="FF0000"/>
-          <w:sz w:val="32"/>
-          <w:szCs w:val="32"/>
-        </w:rPr>
-        <w:t xml:space="preserve"> - Are there other demographic features which have an impact such as age or gender?</w:t>
+        </w:rPr>
+        <w:t xml:space="preserve"> - </w:t>
+      </w:r>
+      <w:r>
+        <w:rPr>
+          <w:rFonts w:asciiTheme="minorHAnsi" w:hAnsiTheme="minorHAnsi" w:cstheme="minorHAnsi"/>
+        </w:rPr>
+        <w:t>Does employee tenure have an impact on a succession planning?</w:t>
       </w:r>
     </w:p>
     <w:p>
@@ -3895,27 +4530,14 @@
         <w:rPr>
           <w:rFonts w:asciiTheme="minorHAnsi" w:hAnsiTheme="minorHAnsi" w:cstheme="minorHAnsi"/>
         </w:rPr>
+        <w:lastRenderedPageBreak/>
         <w:t>To ensure that the right mix of experts are chosen, Saunders et al (2012) outline that identifying the characteristics of the experts prior to selection will create a more rounded group of experts.  To that end, the author has identified two characteristics that would be key in answering the research objectives posed a</w:t>
       </w:r>
       <w:r>
         <w:rPr>
           <w:rFonts w:asciiTheme="minorHAnsi" w:hAnsiTheme="minorHAnsi" w:cstheme="minorHAnsi"/>
         </w:rPr>
-        <w:t xml:space="preserve">s part of this research, </w:t>
-      </w:r>
-      <w:proofErr w:type="gramStart"/>
-      <w:r>
-        <w:rPr>
-          <w:rFonts w:asciiTheme="minorHAnsi" w:hAnsiTheme="minorHAnsi" w:cstheme="minorHAnsi"/>
-        </w:rPr>
-        <w:t>namely;</w:t>
-      </w:r>
-      <w:proofErr w:type="gramEnd"/>
-      <w:r>
-        <w:rPr>
-          <w:rFonts w:asciiTheme="minorHAnsi" w:hAnsiTheme="minorHAnsi" w:cstheme="minorHAnsi"/>
-        </w:rPr>
-        <w:t xml:space="preserve"> </w:t>
+        <w:t xml:space="preserve">s part of this research, namely; </w:t>
       </w:r>
     </w:p>
     <w:p>
@@ -4019,14 +4641,7 @@
         <w:rPr>
           <w:rFonts w:asciiTheme="minorHAnsi" w:hAnsiTheme="minorHAnsi" w:cstheme="minorHAnsi"/>
         </w:rPr>
-        <w:t xml:space="preserve"> In terms of gaining a holistic view of the succession planning process, the </w:t>
-      </w:r>
-      <w:r>
-        <w:rPr>
-          <w:rFonts w:asciiTheme="minorHAnsi" w:hAnsiTheme="minorHAnsi" w:cstheme="minorHAnsi"/>
-        </w:rPr>
-        <w:lastRenderedPageBreak/>
-        <w:t xml:space="preserve">interviewees have been identified from different part of the organisation.  One </w:t>
+        <w:t xml:space="preserve"> In terms of gaining a holistic view of the succession planning process, the interviewees have been identified from different part of the organisation.  One </w:t>
       </w:r>
       <w:r>
         <w:rPr>
@@ -4265,21 +4880,7 @@
         <w:rPr>
           <w:rFonts w:asciiTheme="minorHAnsi" w:hAnsiTheme="minorHAnsi" w:cstheme="minorHAnsi"/>
         </w:rPr>
-        <w:t xml:space="preserve"> = as a simulation / substitute for level of interaction with the system </w:t>
-      </w:r>
-      <w:proofErr w:type="gramStart"/>
-      <w:r>
-        <w:rPr>
-          <w:rFonts w:asciiTheme="minorHAnsi" w:hAnsiTheme="minorHAnsi" w:cstheme="minorHAnsi"/>
-        </w:rPr>
-        <w:t>i.e.</w:t>
-      </w:r>
-      <w:proofErr w:type="gramEnd"/>
-      <w:r>
-        <w:rPr>
-          <w:rFonts w:asciiTheme="minorHAnsi" w:hAnsiTheme="minorHAnsi" w:cstheme="minorHAnsi"/>
-        </w:rPr>
-        <w:t xml:space="preserve"> the more credits gained, the more courses completed.</w:t>
+        <w:t xml:space="preserve"> = as a simulation / substitute for level of interaction with the system i.e. the more credits gained, the more courses completed.</w:t>
       </w:r>
     </w:p>
     <w:p>
@@ -4578,7 +5179,6 @@
         <w:rPr>
           <w:rFonts w:asciiTheme="minorHAnsi" w:hAnsiTheme="minorHAnsi" w:cstheme="minorHAnsi"/>
         </w:rPr>
-        <w:lastRenderedPageBreak/>
         <w:t>Currency in this instance is a potential barrier to the methodology of this research.  The author has chosen to use simulated data extracted from an educational institute learning management system.  The data was originally released in 2017 and contains data from 2013.  It is true to say that the data is not current, however, it closely mimics the data is contained within the company’s own LMS.  That being the case, the author has chosen to accept the risk to the validity of the results of this research paper.</w:t>
       </w:r>
     </w:p>
@@ -4650,16 +5250,12 @@
         <w:rPr>
           <w:rFonts w:asciiTheme="minorHAnsi" w:hAnsiTheme="minorHAnsi" w:cstheme="minorHAnsi"/>
           <w:color w:val="auto"/>
-          <w:sz w:val="22"/>
-          <w:szCs w:val="22"/>
-        </w:rPr>
-      </w:pPr>
-      <w:r>
-        <w:rPr>
-          <w:rFonts w:asciiTheme="minorHAnsi" w:hAnsiTheme="minorHAnsi" w:cstheme="minorHAnsi"/>
-          <w:color w:val="auto"/>
-          <w:sz w:val="22"/>
-          <w:szCs w:val="22"/>
+        </w:rPr>
+      </w:pPr>
+      <w:r>
+        <w:rPr>
+          <w:rFonts w:asciiTheme="minorHAnsi" w:hAnsiTheme="minorHAnsi" w:cstheme="minorHAnsi"/>
+          <w:color w:val="auto"/>
         </w:rPr>
         <w:t>Ethical Considerations</w:t>
       </w:r>
@@ -4766,21 +5362,7 @@
         <w:rPr>
           <w:rFonts w:asciiTheme="minorHAnsi" w:hAnsiTheme="minorHAnsi" w:cstheme="minorHAnsi"/>
         </w:rPr>
-        <w:t xml:space="preserve"> No incentives have been given to any participant </w:t>
-      </w:r>
-      <w:proofErr w:type="gramStart"/>
-      <w:r>
-        <w:rPr>
-          <w:rFonts w:asciiTheme="minorHAnsi" w:hAnsiTheme="minorHAnsi" w:cstheme="minorHAnsi"/>
-        </w:rPr>
-        <w:t>in order to</w:t>
-      </w:r>
-      <w:proofErr w:type="gramEnd"/>
-      <w:r>
-        <w:rPr>
-          <w:rFonts w:asciiTheme="minorHAnsi" w:hAnsiTheme="minorHAnsi" w:cstheme="minorHAnsi"/>
-        </w:rPr>
-        <w:t xml:space="preserve"> gain their support in the research process.</w:t>
+        <w:t xml:space="preserve"> No incentives have been given to any participant in order to gain their support in the research process.</w:t>
       </w:r>
       <w:r>
         <w:rPr>
@@ -4848,19 +5430,11 @@
         </w:rPr>
         <w:t xml:space="preserve">.  </w:t>
       </w:r>
-      <w:proofErr w:type="gramStart"/>
-      <w:r>
-        <w:rPr>
-          <w:rFonts w:asciiTheme="minorHAnsi" w:hAnsiTheme="minorHAnsi" w:cstheme="minorHAnsi"/>
-        </w:rPr>
-        <w:t>In the event that</w:t>
-      </w:r>
-      <w:proofErr w:type="gramEnd"/>
-      <w:r>
-        <w:rPr>
-          <w:rFonts w:asciiTheme="minorHAnsi" w:hAnsiTheme="minorHAnsi" w:cstheme="minorHAnsi"/>
-        </w:rPr>
-        <w:t xml:space="preserve"> </w:t>
+      <w:r>
+        <w:rPr>
+          <w:rFonts w:asciiTheme="minorHAnsi" w:hAnsiTheme="minorHAnsi" w:cstheme="minorHAnsi"/>
+        </w:rPr>
+        <w:t xml:space="preserve">In the event that </w:t>
       </w:r>
       <w:r>
         <w:rPr>
@@ -4992,16 +5566,44 @@
         <w:rPr>
           <w:rFonts w:asciiTheme="minorHAnsi" w:hAnsiTheme="minorHAnsi" w:cstheme="minorHAnsi"/>
         </w:rPr>
-        <w:t xml:space="preserve">dataset contains more the 34000 data points which have already </w:t>
-      </w:r>
-      <w:proofErr w:type="gramStart"/>
-      <w:r>
-        <w:rPr>
-          <w:rFonts w:asciiTheme="minorHAnsi" w:hAnsiTheme="minorHAnsi" w:cstheme="minorHAnsi"/>
-        </w:rPr>
-        <w:t>be</w:t>
-      </w:r>
-      <w:proofErr w:type="gramEnd"/>
+        <w:t xml:space="preserve">dataset contains more the 34000 data points which have already be </w:t>
+      </w:r>
+      <w:r>
+        <w:rPr>
+          <w:rFonts w:asciiTheme="minorHAnsi" w:hAnsiTheme="minorHAnsi" w:cstheme="minorHAnsi"/>
+        </w:rPr>
+        <w:t>anonymised</w:t>
+      </w:r>
+      <w:r>
+        <w:rPr>
+          <w:rFonts w:asciiTheme="minorHAnsi" w:hAnsiTheme="minorHAnsi" w:cstheme="minorHAnsi"/>
+        </w:rPr>
+        <w:t>, thus</w:t>
+      </w:r>
+      <w:r>
+        <w:rPr>
+          <w:rFonts w:asciiTheme="minorHAnsi" w:hAnsiTheme="minorHAnsi" w:cstheme="minorHAnsi"/>
+        </w:rPr>
+        <w:t xml:space="preserve"> limiting any potential data breach.  The General Data </w:t>
+      </w:r>
+      <w:r>
+        <w:rPr>
+          <w:rFonts w:asciiTheme="minorHAnsi" w:hAnsiTheme="minorHAnsi" w:cstheme="minorHAnsi"/>
+        </w:rPr>
+        <w:t>Protection</w:t>
+      </w:r>
+      <w:r>
+        <w:rPr>
+          <w:rFonts w:asciiTheme="minorHAnsi" w:hAnsiTheme="minorHAnsi" w:cstheme="minorHAnsi"/>
+        </w:rPr>
+        <w:t xml:space="preserve"> Regulations (GDPR) outline</w:t>
+      </w:r>
+      <w:r>
+        <w:rPr>
+          <w:rFonts w:asciiTheme="minorHAnsi" w:hAnsiTheme="minorHAnsi" w:cstheme="minorHAnsi"/>
+        </w:rPr>
+        <w:t>s</w:t>
+      </w:r>
       <w:r>
         <w:rPr>
           <w:rFonts w:asciiTheme="minorHAnsi" w:hAnsiTheme="minorHAnsi" w:cstheme="minorHAnsi"/>
@@ -5012,48 +5614,6 @@
         <w:rPr>
           <w:rFonts w:asciiTheme="minorHAnsi" w:hAnsiTheme="minorHAnsi" w:cstheme="minorHAnsi"/>
         </w:rPr>
-        <w:t>anonymised</w:t>
-      </w:r>
-      <w:r>
-        <w:rPr>
-          <w:rFonts w:asciiTheme="minorHAnsi" w:hAnsiTheme="minorHAnsi" w:cstheme="minorHAnsi"/>
-        </w:rPr>
-        <w:t>, thus</w:t>
-      </w:r>
-      <w:r>
-        <w:rPr>
-          <w:rFonts w:asciiTheme="minorHAnsi" w:hAnsiTheme="minorHAnsi" w:cstheme="minorHAnsi"/>
-        </w:rPr>
-        <w:t xml:space="preserve"> limiting any potential data breach.  The General Data </w:t>
-      </w:r>
-      <w:r>
-        <w:rPr>
-          <w:rFonts w:asciiTheme="minorHAnsi" w:hAnsiTheme="minorHAnsi" w:cstheme="minorHAnsi"/>
-        </w:rPr>
-        <w:t>Protection</w:t>
-      </w:r>
-      <w:r>
-        <w:rPr>
-          <w:rFonts w:asciiTheme="minorHAnsi" w:hAnsiTheme="minorHAnsi" w:cstheme="minorHAnsi"/>
-        </w:rPr>
-        <w:t xml:space="preserve"> Regulations (GDPR) outline</w:t>
-      </w:r>
-      <w:r>
-        <w:rPr>
-          <w:rFonts w:asciiTheme="minorHAnsi" w:hAnsiTheme="minorHAnsi" w:cstheme="minorHAnsi"/>
-        </w:rPr>
-        <w:t>s</w:t>
-      </w:r>
-      <w:r>
-        <w:rPr>
-          <w:rFonts w:asciiTheme="minorHAnsi" w:hAnsiTheme="minorHAnsi" w:cstheme="minorHAnsi"/>
-        </w:rPr>
-        <w:t xml:space="preserve"> </w:t>
-      </w:r>
-      <w:r>
-        <w:rPr>
-          <w:rFonts w:asciiTheme="minorHAnsi" w:hAnsiTheme="minorHAnsi" w:cstheme="minorHAnsi"/>
-        </w:rPr>
         <w:t>companies’</w:t>
       </w:r>
       <w:r>
@@ -5108,14 +5668,7 @@
         <w:rPr>
           <w:rFonts w:asciiTheme="minorHAnsi" w:hAnsiTheme="minorHAnsi" w:cstheme="minorHAnsi"/>
         </w:rPr>
-        <w:t xml:space="preserve"> any potential risks.  The decision to use a widely available dataset </w:t>
-      </w:r>
-      <w:r>
-        <w:rPr>
-          <w:rFonts w:asciiTheme="minorHAnsi" w:hAnsiTheme="minorHAnsi" w:cstheme="minorHAnsi"/>
-        </w:rPr>
-        <w:lastRenderedPageBreak/>
-        <w:t xml:space="preserve">instead of actual employee data a </w:t>
+        <w:t xml:space="preserve"> any potential risks.  The decision to use a widely available dataset instead of actual employee data a </w:t>
       </w:r>
       <w:r>
         <w:rPr>
@@ -5235,32 +5788,14 @@
           <w:iCs/>
           <w:color w:val="auto"/>
         </w:rPr>
-        <w:t xml:space="preserve">The analysis of employee and workforce data to reveal insights and provide recommendations to improve business </w:t>
-      </w:r>
-      <w:proofErr w:type="gramStart"/>
-      <w:r>
-        <w:rPr>
-          <w:rFonts w:asciiTheme="minorHAnsi" w:hAnsiTheme="minorHAnsi" w:cstheme="minorHAnsi"/>
-          <w:i/>
-          <w:iCs/>
-          <w:color w:val="auto"/>
-        </w:rPr>
-        <w:t>outcomes</w:t>
-      </w:r>
-      <w:r>
-        <w:rPr>
-          <w:rFonts w:asciiTheme="minorHAnsi" w:hAnsiTheme="minorHAnsi" w:cstheme="minorHAnsi"/>
-          <w:color w:val="auto"/>
-        </w:rPr>
-        <w:t>’</w:t>
-      </w:r>
-      <w:proofErr w:type="gramEnd"/>
-      <w:r>
-        <w:rPr>
-          <w:rFonts w:asciiTheme="minorHAnsi" w:hAnsiTheme="minorHAnsi" w:cstheme="minorHAnsi"/>
-          <w:color w:val="auto"/>
-        </w:rPr>
-        <w:t>.  Numerous authors outline the importance of using data analytics to empower business decisions within the Human Resources Function (Ferrar et al. 2021, Mattox et all 2020, Rasmussen and Ulrich 2015).  Rasmussen and Ulrich (2015) however point out the need to ask the ‘</w:t>
+        <w:t>The analysis of employee and workforce data to reveal insights and provide recommendations to improve business outcomes</w:t>
+      </w:r>
+      <w:r>
+        <w:rPr>
+          <w:rFonts w:asciiTheme="minorHAnsi" w:hAnsiTheme="minorHAnsi" w:cstheme="minorHAnsi"/>
+          <w:color w:val="auto"/>
+        </w:rPr>
+        <w:t>’.  Numerous authors outline the importance of using data analytics to empower business decisions within the Human Resources Function (Ferrar et al. 2021, Mattox et all 2020, Rasmussen and Ulrich 2015).  Rasmussen and Ulrich (2015) however point out the need to ask the ‘</w:t>
       </w:r>
       <w:r>
         <w:rPr>
@@ -5307,23 +5842,7 @@
           <w:rFonts w:asciiTheme="minorHAnsi" w:hAnsiTheme="minorHAnsi" w:cstheme="minorHAnsi"/>
           <w:color w:val="auto"/>
         </w:rPr>
-        <w:t xml:space="preserve">Learning analytics on the other hand, focuses on the effectiveness of a learner’s experience and is routed in basic training evaluation models such as the Four Levels of Evaluation model developed by Don Kirkpatrick (Mattox et al 2020).  Specifically in this research paper, the author will focus on training provided solely within a corporate structure.  Using a Learning Management Systems (LMS) has provided an effective way of gathering, </w:t>
-      </w:r>
-      <w:proofErr w:type="gramStart"/>
-      <w:r>
-        <w:rPr>
-          <w:rFonts w:asciiTheme="minorHAnsi" w:hAnsiTheme="minorHAnsi" w:cstheme="minorHAnsi"/>
-          <w:color w:val="auto"/>
-        </w:rPr>
-        <w:t>analysing</w:t>
-      </w:r>
-      <w:proofErr w:type="gramEnd"/>
-      <w:r>
-        <w:rPr>
-          <w:rFonts w:asciiTheme="minorHAnsi" w:hAnsiTheme="minorHAnsi" w:cstheme="minorHAnsi"/>
-          <w:color w:val="auto"/>
-        </w:rPr>
-        <w:t xml:space="preserve"> and reporting on learning related data (Sin and Muthu, 2015, Arka et al 2022, Mattox et al 2020).  LMS’s such as Moodle have long been used in academic circles and have provided rich data sources in understanding how students learn and interact with systems (Sin and Muthu, 2015, Arka et al 2022). </w:t>
+        <w:t xml:space="preserve">Learning analytics on the other hand, focuses on the effectiveness of a learner’s experience and is routed in basic training evaluation models such as the Four Levels of Evaluation model developed by Don Kirkpatrick (Mattox et al 2020).  Specifically in this research paper, the author will focus on training provided solely within a corporate structure.  Using a Learning Management Systems (LMS) has provided an effective way of gathering, analysing and reporting on learning related data (Sin and Muthu, 2015, Arka et al 2022, Mattox et al 2020).  LMS’s such as Moodle have long been used in academic circles and have provided rich data sources in understanding how students learn and interact with systems (Sin and Muthu, 2015, Arka et al 2022). </w:t>
       </w:r>
     </w:p>
     <w:p>
@@ -5562,15 +6081,7 @@
           <w:rFonts w:asciiTheme="minorHAnsi" w:hAnsiTheme="minorHAnsi" w:cstheme="minorHAnsi"/>
           <w:color w:val="auto"/>
         </w:rPr>
-        <w:t xml:space="preserve">.  </w:t>
-      </w:r>
-      <w:r>
-        <w:rPr>
-          <w:rFonts w:asciiTheme="minorHAnsi" w:hAnsiTheme="minorHAnsi" w:cstheme="minorHAnsi"/>
-          <w:color w:val="auto"/>
-        </w:rPr>
-        <w:lastRenderedPageBreak/>
-        <w:t xml:space="preserve">David Ulrich outlines how people analytics can add value to companies by allowing teams to make informed decision led with data in support of the business (Ferrar and Green, 2021).  </w:t>
+        <w:t xml:space="preserve">.  David Ulrich outlines how people analytics can add value to companies by allowing teams to make informed decision led with data in support of the business (Ferrar and Green, 2021).  </w:t>
       </w:r>
     </w:p>
     <w:p>
@@ -7109,15 +7620,7 @@
           <w:rFonts w:asciiTheme="minorHAnsi" w:hAnsiTheme="minorHAnsi" w:cstheme="minorHAnsi"/>
           <w:color w:val="auto"/>
         </w:rPr>
-        <w:t xml:space="preserve">, 2022; </w:t>
-      </w:r>
-      <w:r>
-        <w:rPr>
-          <w:rFonts w:asciiTheme="minorHAnsi" w:hAnsiTheme="minorHAnsi" w:cstheme="minorHAnsi"/>
-          <w:color w:val="auto"/>
-        </w:rPr>
-        <w:lastRenderedPageBreak/>
-        <w:t>Mustafa Yağcı, 2022)</w:t>
+        <w:t>, 2022; Mustafa Yağcı, 2022)</w:t>
       </w:r>
       <w:r>
         <w:rPr>
@@ -8393,15 +8896,7 @@
           <w:rFonts w:asciiTheme="minorHAnsi" w:hAnsiTheme="minorHAnsi" w:cstheme="minorHAnsi"/>
           <w:color w:val="auto"/>
         </w:rPr>
-        <w:t xml:space="preserve">Tambe et al (2019) outline the benefits of using causal discovering and reasoning as a method for working with HR datasets, such allowing analysts to focus on the characteristics and behaviours of </w:t>
-      </w:r>
-      <w:r>
-        <w:rPr>
-          <w:rFonts w:asciiTheme="minorHAnsi" w:hAnsiTheme="minorHAnsi" w:cstheme="minorHAnsi"/>
-          <w:color w:val="auto"/>
-        </w:rPr>
-        <w:lastRenderedPageBreak/>
-        <w:t xml:space="preserve">the variables in the dataset, decreasing the cost of data management as well as allowing users to articulate  and display the relations between variables also </w:t>
+        <w:t xml:space="preserve">Tambe et al (2019) outline the benefits of using causal discovering and reasoning as a method for working with HR datasets, such allowing analysts to focus on the characteristics and behaviours of the variables in the dataset, decreasing the cost of data management as well as allowing users to articulate  and display the relations between variables also </w:t>
       </w:r>
       <w:r>
         <w:rPr>
@@ -8872,7 +9367,6 @@
           <w:rFonts w:asciiTheme="minorHAnsi" w:hAnsiTheme="minorHAnsi" w:cstheme="minorHAnsi"/>
           <w:color w:val="auto"/>
         </w:rPr>
-        <w:lastRenderedPageBreak/>
         <w:t>Constraint based algorithms which display connections between the causal graphs and independencies that are found in the data.</w:t>
       </w:r>
     </w:p>
@@ -9231,23 +9725,7 @@
           <w:rFonts w:asciiTheme="minorHAnsi" w:hAnsiTheme="minorHAnsi" w:cstheme="minorHAnsi"/>
           <w:color w:val="auto"/>
         </w:rPr>
-        <w:t xml:space="preserve"> (2022) applied causal discovery to time series data sharing </w:t>
-      </w:r>
-      <w:proofErr w:type="gramStart"/>
-      <w:r>
-        <w:rPr>
-          <w:rFonts w:asciiTheme="minorHAnsi" w:hAnsiTheme="minorHAnsi" w:cstheme="minorHAnsi"/>
-          <w:color w:val="auto"/>
-        </w:rPr>
-        <w:t>a number of</w:t>
-      </w:r>
-      <w:proofErr w:type="gramEnd"/>
-      <w:r>
-        <w:rPr>
-          <w:rFonts w:asciiTheme="minorHAnsi" w:hAnsiTheme="minorHAnsi" w:cstheme="minorHAnsi"/>
-          <w:color w:val="auto"/>
-        </w:rPr>
-        <w:t xml:space="preserve"> different approaches to this type of analysis.  They outlined a number of issues applying theory to practice and warn that causal discovery and time series is still an active area for research </w:t>
+        <w:t xml:space="preserve"> (2022) applied causal discovery to time series data sharing a number of different approaches to this type of analysis.  They outlined a number of issues applying theory to practice and warn that causal discovery and time series is still an active area for research </w:t>
       </w:r>
       <w:r>
         <w:rPr>
@@ -10246,7 +10724,6 @@
           <w:rFonts w:asciiTheme="minorHAnsi" w:hAnsiTheme="minorHAnsi" w:cstheme="minorHAnsi"/>
           <w:noProof/>
         </w:rPr>
-        <w:lastRenderedPageBreak/>
         <w:drawing>
           <wp:inline distT="0" distB="0" distL="0" distR="0" wp14:anchorId="1383D11D" wp14:editId="2B7CA65C">
             <wp:extent cx="5486400" cy="1977656"/>
@@ -10312,16 +10789,8 @@
         <w:rPr>
           <w:rFonts w:asciiTheme="minorHAnsi" w:hAnsiTheme="minorHAnsi" w:cstheme="minorHAnsi"/>
         </w:rPr>
-        <w:t xml:space="preserve">- Python Libraries used for </w:t>
-      </w:r>
-      <w:proofErr w:type="gramStart"/>
-      <w:r>
-        <w:rPr>
-          <w:rFonts w:asciiTheme="minorHAnsi" w:hAnsiTheme="minorHAnsi" w:cstheme="minorHAnsi"/>
-        </w:rPr>
-        <w:t>analysis</w:t>
-      </w:r>
-      <w:proofErr w:type="gramEnd"/>
+        <w:t>- Python Libraries used for analysis</w:t>
+      </w:r>
     </w:p>
     <w:p>
       <w:pPr>
@@ -10545,7 +11014,6 @@
         <w:t xml:space="preserve"> - helps display graphs and visualisations of the data using pandas and </w:t>
       </w:r>
       <w:proofErr w:type="spellStart"/>
-      <w:proofErr w:type="gramStart"/>
       <w:r>
         <w:rPr>
           <w:rFonts w:asciiTheme="minorHAnsi" w:hAnsiTheme="minorHAnsi" w:cstheme="minorHAnsi"/>
@@ -10553,7 +11021,6 @@
         <w:t>numpy</w:t>
       </w:r>
       <w:proofErr w:type="spellEnd"/>
-      <w:proofErr w:type="gramEnd"/>
       <w:r>
         <w:rPr>
           <w:rFonts w:asciiTheme="minorHAnsi" w:hAnsiTheme="minorHAnsi" w:cstheme="minorHAnsi"/>
@@ -10958,7 +11425,6 @@
           <w:bCs/>
           <w:noProof/>
         </w:rPr>
-        <w:lastRenderedPageBreak/>
         <w:drawing>
           <wp:inline distT="0" distB="0" distL="0" distR="0" wp14:anchorId="762F3FB8" wp14:editId="51595DFD">
             <wp:extent cx="5486400" cy="3200400"/>
@@ -11545,7 +12011,6 @@
           <w:rFonts w:asciiTheme="minorHAnsi" w:hAnsiTheme="minorHAnsi" w:cstheme="minorHAnsi"/>
           <w:noProof/>
         </w:rPr>
-        <w:lastRenderedPageBreak/>
         <w:drawing>
           <wp:inline distT="0" distB="0" distL="0" distR="0" wp14:anchorId="721FA454" wp14:editId="6451482E">
             <wp:extent cx="5752465" cy="4187825"/>
@@ -12274,14 +12739,7 @@
         <w:rPr>
           <w:rFonts w:asciiTheme="minorHAnsi" w:hAnsiTheme="minorHAnsi" w:cstheme="minorHAnsi"/>
         </w:rPr>
-        <w:t xml:space="preserve">ped </w:t>
-      </w:r>
-      <w:r>
-        <w:rPr>
-          <w:rFonts w:asciiTheme="minorHAnsi" w:hAnsiTheme="minorHAnsi" w:cstheme="minorHAnsi"/>
-        </w:rPr>
-        <w:lastRenderedPageBreak/>
-        <w:t>column, and an ungrouped column.</w:t>
+        <w:t>ped column, and an ungrouped column.</w:t>
       </w:r>
       <w:r>
         <w:rPr>
@@ -12330,29 +12788,7 @@
           <w:color w:val="FF0000"/>
           <w:highlight w:val="yellow"/>
         </w:rPr>
-        <w:t>Upload Zhang</w:t>
-      </w:r>
-      <w:proofErr w:type="gramStart"/>
-      <w:r>
-        <w:rPr>
-          <w:rFonts w:asciiTheme="minorHAnsi" w:hAnsiTheme="minorHAnsi" w:cstheme="minorHAnsi"/>
-          <w:b/>
-          <w:bCs/>
-          <w:color w:val="FF0000"/>
-          <w:highlight w:val="yellow"/>
-        </w:rPr>
-        <w:t xml:space="preserve"> ..</w:t>
-      </w:r>
-      <w:proofErr w:type="gramEnd"/>
-      <w:r>
-        <w:rPr>
-          <w:rFonts w:asciiTheme="minorHAnsi" w:hAnsiTheme="minorHAnsi" w:cstheme="minorHAnsi"/>
-          <w:b/>
-          <w:bCs/>
-          <w:color w:val="FF0000"/>
-          <w:highlight w:val="yellow"/>
-        </w:rPr>
-        <w:t xml:space="preserve"> and check SVM / SVC  </w:t>
+        <w:t xml:space="preserve">Upload Zhang .. and check SVM / SVC  </w:t>
       </w:r>
     </w:p>
     <w:p>
@@ -13037,21 +13473,7 @@
         <w:rPr>
           <w:rFonts w:asciiTheme="minorHAnsi" w:hAnsiTheme="minorHAnsi" w:cstheme="minorHAnsi"/>
         </w:rPr>
-        <w:t xml:space="preserve">three possible </w:t>
-      </w:r>
-      <w:proofErr w:type="gramStart"/>
-      <w:r>
-        <w:rPr>
-          <w:rFonts w:asciiTheme="minorHAnsi" w:hAnsiTheme="minorHAnsi" w:cstheme="minorHAnsi"/>
-        </w:rPr>
-        <w:t>criterion</w:t>
-      </w:r>
-      <w:proofErr w:type="gramEnd"/>
-      <w:r>
-        <w:rPr>
-          <w:rFonts w:asciiTheme="minorHAnsi" w:hAnsiTheme="minorHAnsi" w:cstheme="minorHAnsi"/>
-        </w:rPr>
-        <w:t xml:space="preserve"> to assess</w:t>
+        <w:t>three possible criterion to assess</w:t>
       </w:r>
       <w:r>
         <w:rPr>
@@ -13475,7 +13897,6 @@
         <w:rPr>
           <w:rFonts w:asciiTheme="minorHAnsi" w:hAnsiTheme="minorHAnsi" w:cstheme="minorHAnsi"/>
         </w:rPr>
-        <w:lastRenderedPageBreak/>
         <w:t>Chapter 5: Implementation</w:t>
       </w:r>
       <w:r>
@@ -13553,16 +13974,12 @@
         <w:rPr>
           <w:rFonts w:asciiTheme="minorHAnsi" w:hAnsiTheme="minorHAnsi" w:cstheme="minorHAnsi"/>
           <w:color w:val="auto"/>
-          <w:sz w:val="22"/>
-          <w:szCs w:val="22"/>
-        </w:rPr>
-      </w:pPr>
-      <w:r>
-        <w:rPr>
-          <w:rFonts w:asciiTheme="minorHAnsi" w:hAnsiTheme="minorHAnsi" w:cstheme="minorHAnsi"/>
-          <w:color w:val="auto"/>
-          <w:sz w:val="22"/>
-          <w:szCs w:val="22"/>
+        </w:rPr>
+      </w:pPr>
+      <w:r>
+        <w:rPr>
+          <w:rFonts w:asciiTheme="minorHAnsi" w:hAnsiTheme="minorHAnsi" w:cstheme="minorHAnsi"/>
+          <w:color w:val="auto"/>
         </w:rPr>
         <w:t xml:space="preserve">Dataset </w:t>
       </w:r>
@@ -13754,16 +14171,12 @@
         <w:rPr>
           <w:rFonts w:asciiTheme="minorHAnsi" w:hAnsiTheme="minorHAnsi" w:cstheme="minorHAnsi"/>
           <w:color w:val="auto"/>
-          <w:sz w:val="22"/>
-          <w:szCs w:val="22"/>
-        </w:rPr>
-      </w:pPr>
-      <w:r>
-        <w:rPr>
-          <w:rFonts w:asciiTheme="minorHAnsi" w:hAnsiTheme="minorHAnsi" w:cstheme="minorHAnsi"/>
-          <w:color w:val="auto"/>
-          <w:sz w:val="22"/>
-          <w:szCs w:val="22"/>
+        </w:rPr>
+      </w:pPr>
+      <w:r>
+        <w:rPr>
+          <w:rFonts w:asciiTheme="minorHAnsi" w:hAnsiTheme="minorHAnsi" w:cstheme="minorHAnsi"/>
+          <w:color w:val="auto"/>
         </w:rPr>
         <w:t>Independent Variable</w:t>
       </w:r>
@@ -13771,8 +14184,6 @@
         <w:rPr>
           <w:rFonts w:asciiTheme="minorHAnsi" w:hAnsiTheme="minorHAnsi" w:cstheme="minorHAnsi"/>
           <w:color w:val="auto"/>
-          <w:sz w:val="22"/>
-          <w:szCs w:val="22"/>
         </w:rPr>
         <w:t>s</w:t>
       </w:r>
@@ -13789,120 +14200,49 @@
         <w:rPr>
           <w:rFonts w:asciiTheme="minorHAnsi" w:hAnsiTheme="minorHAnsi" w:cstheme="minorHAnsi"/>
         </w:rPr>
-        <w:t>The independent variable selected for analysis was the data in ‘</w:t>
-      </w:r>
-      <w:r>
-        <w:rPr>
-          <w:rFonts w:asciiTheme="minorHAnsi" w:hAnsiTheme="minorHAnsi" w:cstheme="minorHAnsi"/>
-          <w:color w:val="FF0000"/>
-        </w:rPr>
-        <w:t>studi</w:t>
-      </w:r>
-      <w:r>
-        <w:rPr>
-          <w:rFonts w:asciiTheme="minorHAnsi" w:hAnsiTheme="minorHAnsi" w:cstheme="minorHAnsi"/>
-          <w:color w:val="FF0000"/>
-        </w:rPr>
-        <w:t>ed_</w:t>
-      </w:r>
-      <w:proofErr w:type="gramStart"/>
-      <w:r>
-        <w:rPr>
-          <w:rFonts w:asciiTheme="minorHAnsi" w:hAnsiTheme="minorHAnsi" w:cstheme="minorHAnsi"/>
-          <w:color w:val="FF0000"/>
-        </w:rPr>
-        <w:t>credits</w:t>
-      </w:r>
-      <w:r>
-        <w:rPr>
-          <w:rFonts w:asciiTheme="minorHAnsi" w:hAnsiTheme="minorHAnsi" w:cstheme="minorHAnsi"/>
-        </w:rPr>
-        <w:t>’</w:t>
-      </w:r>
-      <w:proofErr w:type="gramEnd"/>
-      <w:r>
-        <w:rPr>
-          <w:rFonts w:asciiTheme="minorHAnsi" w:hAnsiTheme="minorHAnsi" w:cstheme="minorHAnsi"/>
-        </w:rPr>
-        <w:t xml:space="preserve">.  This column was selected as </w:t>
-      </w:r>
-      <w:r>
-        <w:rPr>
-          <w:rFonts w:asciiTheme="minorHAnsi" w:hAnsiTheme="minorHAnsi" w:cstheme="minorHAnsi"/>
-        </w:rPr>
-        <w:t>it more closely</w:t>
-      </w:r>
-      <w:r>
-        <w:rPr>
-          <w:rFonts w:asciiTheme="minorHAnsi" w:hAnsiTheme="minorHAnsi" w:cstheme="minorHAnsi"/>
-        </w:rPr>
-        <w:t xml:space="preserve"> mimic’s employee interactions with </w:t>
-      </w:r>
-      <w:r>
-        <w:rPr>
-          <w:rFonts w:asciiTheme="minorHAnsi" w:hAnsiTheme="minorHAnsi" w:cstheme="minorHAnsi"/>
-        </w:rPr>
-        <w:t>training materials.  Those with minimum interaction</w:t>
-      </w:r>
-      <w:r>
-        <w:rPr>
-          <w:rFonts w:asciiTheme="minorHAnsi" w:hAnsiTheme="minorHAnsi" w:cstheme="minorHAnsi"/>
-        </w:rPr>
-        <w:t>s (such as only completing mandatory train</w:t>
-      </w:r>
-      <w:r>
-        <w:rPr>
-          <w:rFonts w:asciiTheme="minorHAnsi" w:hAnsiTheme="minorHAnsi" w:cstheme="minorHAnsi"/>
-        </w:rPr>
-        <w:t>ing</w:t>
-      </w:r>
-      <w:r>
-        <w:rPr>
-          <w:rFonts w:asciiTheme="minorHAnsi" w:hAnsiTheme="minorHAnsi" w:cstheme="minorHAnsi"/>
-        </w:rPr>
-        <w:t>)</w:t>
-      </w:r>
-      <w:r>
-        <w:rPr>
-          <w:rFonts w:asciiTheme="minorHAnsi" w:hAnsiTheme="minorHAnsi" w:cstheme="minorHAnsi"/>
-        </w:rPr>
-        <w:t xml:space="preserve"> would have less credits earned than those with more </w:t>
-      </w:r>
-      <w:r>
-        <w:rPr>
-          <w:rFonts w:asciiTheme="minorHAnsi" w:hAnsiTheme="minorHAnsi" w:cstheme="minorHAnsi"/>
-        </w:rPr>
-        <w:t>credits would be seen as availing of the courses on offer more frequently</w:t>
-      </w:r>
-      <w:r>
-        <w:rPr>
-          <w:rFonts w:asciiTheme="minorHAnsi" w:hAnsiTheme="minorHAnsi" w:cstheme="minorHAnsi"/>
-        </w:rPr>
-        <w:t>.</w:t>
-      </w:r>
-      <w:r>
-        <w:rPr>
-          <w:rFonts w:asciiTheme="minorHAnsi" w:hAnsiTheme="minorHAnsi" w:cstheme="minorHAnsi"/>
-        </w:rPr>
-        <w:t xml:space="preserve">  It is important to note here that </w:t>
-      </w:r>
-      <w:r>
-        <w:rPr>
-          <w:rFonts w:asciiTheme="minorHAnsi" w:hAnsiTheme="minorHAnsi" w:cstheme="minorHAnsi"/>
-        </w:rPr>
-        <w:t xml:space="preserve">employees are in control of their own learning journey, and trainings may be recommended by their manager as part of the </w:t>
-      </w:r>
-      <w:r>
-        <w:rPr>
-          <w:rFonts w:asciiTheme="minorHAnsi" w:hAnsiTheme="minorHAnsi" w:cstheme="minorHAnsi"/>
-        </w:rPr>
-        <w:t>employee’s</w:t>
-      </w:r>
-      <w:r>
-        <w:rPr>
-          <w:rFonts w:asciiTheme="minorHAnsi" w:hAnsiTheme="minorHAnsi" w:cstheme="minorHAnsi"/>
-        </w:rPr>
-        <w:t xml:space="preserve"> own development.</w:t>
+        <w:t xml:space="preserve">The first variable selected for analysis was that of gender to study </w:t>
+      </w:r>
+      <w:r>
+        <w:rPr>
+          <w:rFonts w:asciiTheme="minorHAnsi" w:hAnsiTheme="minorHAnsi" w:cstheme="minorHAnsi"/>
+        </w:rPr>
+        <w:t xml:space="preserve">if an employee’s gender has any impact on learning and may be useful in helping with the area of succession planning.  </w:t>
+      </w:r>
+      <w:r>
+        <w:rPr>
+          <w:rFonts w:asciiTheme="minorHAnsi" w:hAnsiTheme="minorHAnsi" w:cstheme="minorHAnsi"/>
+        </w:rPr>
+        <w:t>Note that this data set only records gender as being male or female.  The author recognises that in real world data more gender types are now common and not reflected in th</w:t>
+      </w:r>
+      <w:r>
+        <w:rPr>
+          <w:rFonts w:asciiTheme="minorHAnsi" w:hAnsiTheme="minorHAnsi" w:cstheme="minorHAnsi"/>
+        </w:rPr>
+        <w:t xml:space="preserve">e selected dataset.  When implementing the algorithm using real world data, it </w:t>
+      </w:r>
+      <w:r>
+        <w:rPr>
+          <w:rFonts w:asciiTheme="minorHAnsi" w:hAnsiTheme="minorHAnsi" w:cstheme="minorHAnsi"/>
+        </w:rPr>
+        <w:t>will</w:t>
+      </w:r>
+      <w:r>
+        <w:rPr>
+          <w:rFonts w:asciiTheme="minorHAnsi" w:hAnsiTheme="minorHAnsi" w:cstheme="minorHAnsi"/>
+        </w:rPr>
+        <w:t xml:space="preserve"> </w:t>
+      </w:r>
+      <w:r>
+        <w:rPr>
+          <w:rFonts w:asciiTheme="minorHAnsi" w:hAnsiTheme="minorHAnsi" w:cstheme="minorHAnsi"/>
+        </w:rPr>
+        <w:t>be necessary to reflect employee gender types as they appear within the company’s</w:t>
+      </w:r>
+      <w:r>
+        <w:rPr>
+          <w:rFonts w:asciiTheme="minorHAnsi" w:hAnsiTheme="minorHAnsi" w:cstheme="minorHAnsi"/>
+        </w:rPr>
+        <w:t xml:space="preserve"> employee database.</w:t>
       </w:r>
     </w:p>
     <w:p>
@@ -13913,33 +14253,6 @@
           <w:rFonts w:asciiTheme="minorHAnsi" w:hAnsiTheme="minorHAnsi" w:cstheme="minorHAnsi"/>
         </w:rPr>
       </w:pPr>
-      <w:r>
-        <w:rPr>
-          <w:rFonts w:asciiTheme="minorHAnsi" w:hAnsiTheme="minorHAnsi" w:cstheme="minorHAnsi"/>
-          <w:color w:val="FF0000"/>
-        </w:rPr>
-        <w:t xml:space="preserve">Tenure </w:t>
-      </w:r>
-      <w:r>
-        <w:rPr>
-          <w:rFonts w:asciiTheme="minorHAnsi" w:hAnsiTheme="minorHAnsi" w:cstheme="minorHAnsi"/>
-        </w:rPr>
-        <w:t xml:space="preserve">… </w:t>
-      </w:r>
-      <w:r>
-        <w:rPr>
-          <w:rFonts w:asciiTheme="minorHAnsi" w:hAnsiTheme="minorHAnsi" w:cstheme="minorHAnsi"/>
-        </w:rPr>
-        <w:t xml:space="preserve">fill in </w:t>
-      </w:r>
-      <w:proofErr w:type="gramStart"/>
-      <w:r>
-        <w:rPr>
-          <w:rFonts w:asciiTheme="minorHAnsi" w:hAnsiTheme="minorHAnsi" w:cstheme="minorHAnsi"/>
-        </w:rPr>
-        <w:t>here</w:t>
-      </w:r>
-      <w:proofErr w:type="gramEnd"/>
     </w:p>
     <w:p>
       <w:pPr>
@@ -13952,15 +14265,12 @@
       <w:r>
         <w:rPr>
           <w:rFonts w:asciiTheme="minorHAnsi" w:hAnsiTheme="minorHAnsi" w:cstheme="minorHAnsi"/>
-          <w:color w:val="FF0000"/>
-        </w:rPr>
-        <w:t>Gender</w:t>
-      </w:r>
-      <w:proofErr w:type="gramStart"/>
-      <w:r>
-        <w:rPr>
-          <w:rFonts w:asciiTheme="minorHAnsi" w:hAnsiTheme="minorHAnsi" w:cstheme="minorHAnsi"/>
-          <w:color w:val="FF0000"/>
+        </w:rPr>
+        <w:t>The</w:t>
+      </w:r>
+      <w:r>
+        <w:rPr>
+          <w:rFonts w:asciiTheme="minorHAnsi" w:hAnsiTheme="minorHAnsi" w:cstheme="minorHAnsi"/>
         </w:rPr>
         <w:t xml:space="preserve"> </w:t>
       </w:r>
@@ -13968,23 +14278,182 @@
         <w:rPr>
           <w:rFonts w:asciiTheme="minorHAnsi" w:hAnsiTheme="minorHAnsi" w:cstheme="minorHAnsi"/>
         </w:rPr>
-        <w:t>..</w:t>
-      </w:r>
-      <w:proofErr w:type="gramEnd"/>
-      <w:r>
-        <w:rPr>
-          <w:rFonts w:asciiTheme="minorHAnsi" w:hAnsiTheme="minorHAnsi" w:cstheme="minorHAnsi"/>
-        </w:rPr>
-        <w:t xml:space="preserve"> fill in </w:t>
-      </w:r>
-      <w:proofErr w:type="gramStart"/>
-      <w:r>
-        <w:rPr>
-          <w:rFonts w:asciiTheme="minorHAnsi" w:hAnsiTheme="minorHAnsi" w:cstheme="minorHAnsi"/>
-        </w:rPr>
-        <w:t>here</w:t>
-      </w:r>
-      <w:proofErr w:type="gramEnd"/>
+        <w:t>second</w:t>
+      </w:r>
+      <w:r>
+        <w:rPr>
+          <w:rFonts w:asciiTheme="minorHAnsi" w:hAnsiTheme="minorHAnsi" w:cstheme="minorHAnsi"/>
+        </w:rPr>
+        <w:t xml:space="preserve"> independent variable selected for analysis was the data in ‘</w:t>
+      </w:r>
+      <w:r>
+        <w:rPr>
+          <w:rFonts w:asciiTheme="minorHAnsi" w:hAnsiTheme="minorHAnsi" w:cstheme="minorHAnsi"/>
+        </w:rPr>
+        <w:t>studi</w:t>
+      </w:r>
+      <w:r>
+        <w:rPr>
+          <w:rFonts w:asciiTheme="minorHAnsi" w:hAnsiTheme="minorHAnsi" w:cstheme="minorHAnsi"/>
+        </w:rPr>
+        <w:t>ed_credits</w:t>
+      </w:r>
+      <w:r>
+        <w:rPr>
+          <w:rFonts w:asciiTheme="minorHAnsi" w:hAnsiTheme="minorHAnsi" w:cstheme="minorHAnsi"/>
+        </w:rPr>
+        <w:t xml:space="preserve">’.  This column was selected as </w:t>
+      </w:r>
+      <w:r>
+        <w:rPr>
+          <w:rFonts w:asciiTheme="minorHAnsi" w:hAnsiTheme="minorHAnsi" w:cstheme="minorHAnsi"/>
+        </w:rPr>
+        <w:t>it more closely</w:t>
+      </w:r>
+      <w:r>
+        <w:rPr>
+          <w:rFonts w:asciiTheme="minorHAnsi" w:hAnsiTheme="minorHAnsi" w:cstheme="minorHAnsi"/>
+        </w:rPr>
+        <w:t xml:space="preserve"> mimic’s employee interactions with </w:t>
+      </w:r>
+      <w:r>
+        <w:rPr>
+          <w:rFonts w:asciiTheme="minorHAnsi" w:hAnsiTheme="minorHAnsi" w:cstheme="minorHAnsi"/>
+        </w:rPr>
+        <w:t>training materials.  Those with minimum interaction</w:t>
+      </w:r>
+      <w:r>
+        <w:rPr>
+          <w:rFonts w:asciiTheme="minorHAnsi" w:hAnsiTheme="minorHAnsi" w:cstheme="minorHAnsi"/>
+        </w:rPr>
+        <w:t>s (such as only completing mandatory train</w:t>
+      </w:r>
+      <w:r>
+        <w:rPr>
+          <w:rFonts w:asciiTheme="minorHAnsi" w:hAnsiTheme="minorHAnsi" w:cstheme="minorHAnsi"/>
+        </w:rPr>
+        <w:t>ing</w:t>
+      </w:r>
+      <w:r>
+        <w:rPr>
+          <w:rFonts w:asciiTheme="minorHAnsi" w:hAnsiTheme="minorHAnsi" w:cstheme="minorHAnsi"/>
+        </w:rPr>
+        <w:t>)</w:t>
+      </w:r>
+      <w:r>
+        <w:rPr>
+          <w:rFonts w:asciiTheme="minorHAnsi" w:hAnsiTheme="minorHAnsi" w:cstheme="minorHAnsi"/>
+        </w:rPr>
+        <w:t xml:space="preserve"> would have less credits earned than those with more </w:t>
+      </w:r>
+      <w:r>
+        <w:rPr>
+          <w:rFonts w:asciiTheme="minorHAnsi" w:hAnsiTheme="minorHAnsi" w:cstheme="minorHAnsi"/>
+        </w:rPr>
+        <w:t>credits would be seen as availing of the courses on offer more frequently</w:t>
+      </w:r>
+      <w:r>
+        <w:rPr>
+          <w:rFonts w:asciiTheme="minorHAnsi" w:hAnsiTheme="minorHAnsi" w:cstheme="minorHAnsi"/>
+        </w:rPr>
+        <w:t>.</w:t>
+      </w:r>
+      <w:r>
+        <w:rPr>
+          <w:rFonts w:asciiTheme="minorHAnsi" w:hAnsiTheme="minorHAnsi" w:cstheme="minorHAnsi"/>
+        </w:rPr>
+        <w:t xml:space="preserve">  It is important to note here that </w:t>
+      </w:r>
+      <w:r>
+        <w:rPr>
+          <w:rFonts w:asciiTheme="minorHAnsi" w:hAnsiTheme="minorHAnsi" w:cstheme="minorHAnsi"/>
+        </w:rPr>
+        <w:t xml:space="preserve">employees are in control of their own learning journey, and trainings may be recommended by their manager as part of the </w:t>
+      </w:r>
+      <w:r>
+        <w:rPr>
+          <w:rFonts w:asciiTheme="minorHAnsi" w:hAnsiTheme="minorHAnsi" w:cstheme="minorHAnsi"/>
+        </w:rPr>
+        <w:t>employee’s</w:t>
+      </w:r>
+      <w:r>
+        <w:rPr>
+          <w:rFonts w:asciiTheme="minorHAnsi" w:hAnsiTheme="minorHAnsi" w:cstheme="minorHAnsi"/>
+        </w:rPr>
+        <w:t xml:space="preserve"> own developmen</w:t>
+      </w:r>
+      <w:r>
+        <w:rPr>
+          <w:rFonts w:asciiTheme="minorHAnsi" w:hAnsiTheme="minorHAnsi" w:cstheme="minorHAnsi"/>
+        </w:rPr>
+        <w:t>t, or they may source courses on their own initiative.</w:t>
+      </w:r>
+    </w:p>
+    <w:p>
+      <w:pPr>
+        <w:ind w:left="426"/>
+        <w:jc w:val="both"/>
+        <w:rPr>
+          <w:rFonts w:asciiTheme="minorHAnsi" w:hAnsiTheme="minorHAnsi" w:cstheme="minorHAnsi"/>
+        </w:rPr>
+      </w:pPr>
+    </w:p>
+    <w:p>
+      <w:pPr>
+        <w:ind w:left="426"/>
+        <w:jc w:val="both"/>
+        <w:rPr>
+          <w:rFonts w:asciiTheme="minorHAnsi" w:hAnsiTheme="minorHAnsi" w:cstheme="minorHAnsi"/>
+        </w:rPr>
+      </w:pPr>
+      <w:r>
+        <w:rPr>
+          <w:rFonts w:asciiTheme="minorHAnsi" w:hAnsiTheme="minorHAnsi" w:cstheme="minorHAnsi"/>
+        </w:rPr>
+        <w:t xml:space="preserve">The final </w:t>
+      </w:r>
+      <w:r>
+        <w:rPr>
+          <w:rFonts w:asciiTheme="minorHAnsi" w:hAnsiTheme="minorHAnsi" w:cstheme="minorHAnsi"/>
+        </w:rPr>
+        <w:t>i</w:t>
+      </w:r>
+      <w:r>
+        <w:rPr>
+          <w:rFonts w:asciiTheme="minorHAnsi" w:hAnsiTheme="minorHAnsi" w:cstheme="minorHAnsi"/>
+        </w:rPr>
+        <w:t xml:space="preserve">ndependent variable selected </w:t>
+      </w:r>
+      <w:r>
+        <w:rPr>
+          <w:rFonts w:asciiTheme="minorHAnsi" w:hAnsiTheme="minorHAnsi" w:cstheme="minorHAnsi"/>
+        </w:rPr>
+        <w:t xml:space="preserve">is that of </w:t>
+      </w:r>
+      <w:r>
+        <w:rPr>
+          <w:rFonts w:asciiTheme="minorHAnsi" w:hAnsiTheme="minorHAnsi" w:cstheme="minorHAnsi"/>
+        </w:rPr>
+        <w:t xml:space="preserve">tenure, which reflects </w:t>
+      </w:r>
+      <w:r>
+        <w:rPr>
+          <w:rFonts w:asciiTheme="minorHAnsi" w:hAnsiTheme="minorHAnsi" w:cstheme="minorHAnsi"/>
+        </w:rPr>
+        <w:t>the length of time the employee has been with the company.  This is synthetic data and added using a random number generator</w:t>
+      </w:r>
+      <w:r>
+        <w:rPr>
+          <w:rFonts w:asciiTheme="minorHAnsi" w:hAnsiTheme="minorHAnsi" w:cstheme="minorHAnsi"/>
+        </w:rPr>
+        <w:t xml:space="preserve"> as outline previously</w:t>
+      </w:r>
+      <w:r>
+        <w:rPr>
+          <w:rFonts w:asciiTheme="minorHAnsi" w:hAnsiTheme="minorHAnsi" w:cstheme="minorHAnsi"/>
+        </w:rPr>
+        <w:t>.</w:t>
+      </w:r>
     </w:p>
     <w:p>
       <w:pPr>
@@ -14006,16 +14475,12 @@
         <w:rPr>
           <w:rFonts w:asciiTheme="minorHAnsi" w:hAnsiTheme="minorHAnsi" w:cstheme="minorHAnsi"/>
           <w:color w:val="auto"/>
-          <w:sz w:val="22"/>
-          <w:szCs w:val="22"/>
-        </w:rPr>
-      </w:pPr>
-      <w:r>
-        <w:rPr>
-          <w:rFonts w:asciiTheme="minorHAnsi" w:hAnsiTheme="minorHAnsi" w:cstheme="minorHAnsi"/>
-          <w:color w:val="auto"/>
-          <w:sz w:val="22"/>
-          <w:szCs w:val="22"/>
+        </w:rPr>
+      </w:pPr>
+      <w:r>
+        <w:rPr>
+          <w:rFonts w:asciiTheme="minorHAnsi" w:hAnsiTheme="minorHAnsi" w:cstheme="minorHAnsi"/>
+          <w:color w:val="auto"/>
         </w:rPr>
         <w:t>Algorithm 1 - Logistic Regression</w:t>
       </w:r>
@@ -14073,7 +14538,6 @@
           <w:rFonts w:asciiTheme="minorHAnsi" w:hAnsiTheme="minorHAnsi" w:cstheme="minorHAnsi"/>
           <w:noProof/>
         </w:rPr>
-        <w:lastRenderedPageBreak/>
         <w:drawing>
           <wp:inline distT="0" distB="0" distL="0" distR="0" wp14:anchorId="611A64FA" wp14:editId="2B57D4C9">
             <wp:extent cx="5007610" cy="1534795"/>
@@ -14198,16 +14662,12 @@
         <w:rPr>
           <w:rFonts w:asciiTheme="minorHAnsi" w:hAnsiTheme="minorHAnsi" w:cstheme="minorHAnsi"/>
           <w:color w:val="auto"/>
-          <w:sz w:val="22"/>
-          <w:szCs w:val="22"/>
-        </w:rPr>
-      </w:pPr>
-      <w:r>
-        <w:rPr>
-          <w:rFonts w:asciiTheme="minorHAnsi" w:hAnsiTheme="minorHAnsi" w:cstheme="minorHAnsi"/>
-          <w:color w:val="auto"/>
-          <w:sz w:val="22"/>
-          <w:szCs w:val="22"/>
+        </w:rPr>
+      </w:pPr>
+      <w:r>
+        <w:rPr>
+          <w:rFonts w:asciiTheme="minorHAnsi" w:hAnsiTheme="minorHAnsi" w:cstheme="minorHAnsi"/>
+          <w:color w:val="auto"/>
         </w:rPr>
         <w:t>Algorithm 2 - Decision Tree</w:t>
       </w:r>
@@ -14633,18 +15093,13 @@
         <w:rPr>
           <w:rFonts w:asciiTheme="minorHAnsi" w:hAnsiTheme="minorHAnsi" w:cstheme="minorHAnsi"/>
           <w:color w:val="auto"/>
-          <w:sz w:val="22"/>
-          <w:szCs w:val="22"/>
-        </w:rPr>
-      </w:pPr>
-      <w:r>
-        <w:rPr>
-          <w:rFonts w:asciiTheme="minorHAnsi" w:hAnsiTheme="minorHAnsi" w:cstheme="minorHAnsi"/>
-          <w:color w:val="auto"/>
-          <w:sz w:val="22"/>
-          <w:szCs w:val="22"/>
-        </w:rPr>
-        <w:lastRenderedPageBreak/>
+        </w:rPr>
+      </w:pPr>
+      <w:r>
+        <w:rPr>
+          <w:rFonts w:asciiTheme="minorHAnsi" w:hAnsiTheme="minorHAnsi" w:cstheme="minorHAnsi"/>
+          <w:color w:val="auto"/>
+        </w:rPr>
         <w:t>Algorithm 3 - Support Vector Machines (SVM)</w:t>
       </w:r>
     </w:p>
@@ -14717,14 +15172,12 @@
         </w:rPr>
         <w:t xml:space="preserve"> with each of the four possible </w:t>
       </w:r>
-      <w:proofErr w:type="gramStart"/>
-      <w:r>
-        <w:rPr>
-          <w:rFonts w:asciiTheme="minorHAnsi" w:hAnsiTheme="minorHAnsi" w:cstheme="minorHAnsi"/>
-        </w:rPr>
-        <w:t>kernel’s</w:t>
-      </w:r>
-      <w:proofErr w:type="gramEnd"/>
+      <w:r>
+        <w:rPr>
+          <w:rFonts w:asciiTheme="minorHAnsi" w:hAnsiTheme="minorHAnsi" w:cstheme="minorHAnsi"/>
+        </w:rPr>
+        <w:t>kernels’</w:t>
+      </w:r>
       <w:r>
         <w:rPr>
           <w:rFonts w:asciiTheme="minorHAnsi" w:hAnsiTheme="minorHAnsi" w:cstheme="minorHAnsi"/>
@@ -15084,16 +15537,12 @@
         <w:rPr>
           <w:rFonts w:asciiTheme="minorHAnsi" w:hAnsiTheme="minorHAnsi" w:cstheme="minorHAnsi"/>
           <w:color w:val="auto"/>
-          <w:sz w:val="22"/>
-          <w:szCs w:val="22"/>
-        </w:rPr>
-      </w:pPr>
-      <w:r>
-        <w:rPr>
-          <w:rFonts w:asciiTheme="minorHAnsi" w:hAnsiTheme="minorHAnsi" w:cstheme="minorHAnsi"/>
-          <w:color w:val="auto"/>
-          <w:sz w:val="22"/>
-          <w:szCs w:val="22"/>
+        </w:rPr>
+      </w:pPr>
+      <w:r>
+        <w:rPr>
+          <w:rFonts w:asciiTheme="minorHAnsi" w:hAnsiTheme="minorHAnsi" w:cstheme="minorHAnsi"/>
+          <w:color w:val="auto"/>
         </w:rPr>
         <w:t xml:space="preserve">Algorithm 4 - Random Forest </w:t>
       </w:r>
@@ -15141,14 +15590,7 @@
         <w:rPr>
           <w:rFonts w:asciiTheme="minorHAnsi" w:hAnsiTheme="minorHAnsi" w:cstheme="minorHAnsi"/>
         </w:rPr>
-        <w:t xml:space="preserve">, </w:t>
-      </w:r>
-      <w:r>
-        <w:rPr>
-          <w:rFonts w:asciiTheme="minorHAnsi" w:hAnsiTheme="minorHAnsi" w:cstheme="minorHAnsi"/>
-        </w:rPr>
-        <w:lastRenderedPageBreak/>
-        <w:t xml:space="preserve">going up to 200 trees when hyperparameter tuning in the form of GridSearchCV is applied. </w:t>
+        <w:t xml:space="preserve">, going up to 200 trees when hyperparameter tuning in the form of GridSearchCV is applied. </w:t>
       </w:r>
       <w:r>
         <w:rPr>
@@ -15482,6 +15924,12 @@
         <w:rPr>
           <w:rFonts w:asciiTheme="minorHAnsi" w:hAnsiTheme="minorHAnsi" w:cstheme="minorHAnsi"/>
         </w:rPr>
+        <w:t xml:space="preserve"> the best parameters to be applied are</w:t>
+      </w:r>
+      <w:r>
+        <w:rPr>
+          <w:rFonts w:asciiTheme="minorHAnsi" w:hAnsiTheme="minorHAnsi" w:cstheme="minorHAnsi"/>
+        </w:rPr>
         <w:t>:</w:t>
       </w:r>
     </w:p>
@@ -15676,26 +16124,19 @@
         <w:rPr>
           <w:rFonts w:asciiTheme="minorHAnsi" w:hAnsiTheme="minorHAnsi" w:cstheme="minorHAnsi"/>
           <w:color w:val="auto"/>
-          <w:sz w:val="22"/>
-          <w:szCs w:val="22"/>
-        </w:rPr>
-      </w:pPr>
-      <w:r>
-        <w:rPr>
-          <w:rFonts w:asciiTheme="minorHAnsi" w:hAnsiTheme="minorHAnsi" w:cstheme="minorHAnsi"/>
-          <w:color w:val="auto"/>
-          <w:sz w:val="22"/>
-          <w:szCs w:val="22"/>
-        </w:rPr>
-        <w:lastRenderedPageBreak/>
+        </w:rPr>
+      </w:pPr>
+      <w:r>
+        <w:rPr>
+          <w:rFonts w:asciiTheme="minorHAnsi" w:hAnsiTheme="minorHAnsi" w:cstheme="minorHAnsi"/>
+          <w:color w:val="auto"/>
+        </w:rPr>
         <w:t xml:space="preserve">Algorithm5 - </w:t>
       </w:r>
       <w:r>
         <w:rPr>
           <w:rFonts w:asciiTheme="minorHAnsi" w:hAnsiTheme="minorHAnsi" w:cstheme="minorHAnsi"/>
           <w:color w:val="auto"/>
-          <w:sz w:val="22"/>
-          <w:szCs w:val="22"/>
         </w:rPr>
         <w:t>Multi-Layer Perceptron (MLP)</w:t>
       </w:r>
@@ -16828,14 +17269,7 @@
         <w:rPr>
           <w:rFonts w:asciiTheme="minorHAnsi" w:hAnsiTheme="minorHAnsi" w:cstheme="minorHAnsi"/>
         </w:rPr>
-        <w:t xml:space="preserve"> with the intention of identifying the most appropriate variables that could be </w:t>
-      </w:r>
-      <w:r>
-        <w:rPr>
-          <w:rFonts w:asciiTheme="minorHAnsi" w:hAnsiTheme="minorHAnsi" w:cstheme="minorHAnsi"/>
-        </w:rPr>
-        <w:lastRenderedPageBreak/>
-        <w:t>applied to the data</w:t>
+        <w:t xml:space="preserve"> with the intention of identifying the most appropriate variables that could be applied to the data</w:t>
       </w:r>
       <w:r>
         <w:rPr>
@@ -17198,19 +17632,97 @@
         <w:rPr>
           <w:rFonts w:asciiTheme="minorHAnsi" w:hAnsiTheme="minorHAnsi" w:cstheme="minorHAnsi"/>
         </w:rPr>
-        <w:t xml:space="preserve">Overall, the best result for each algorithm </w:t>
-      </w:r>
-      <w:r>
-        <w:rPr>
-          <w:rFonts w:asciiTheme="minorHAnsi" w:hAnsiTheme="minorHAnsi" w:cstheme="minorHAnsi"/>
-        </w:rPr>
-        <w:t xml:space="preserve">by variable </w:t>
-      </w:r>
-      <w:r>
-        <w:rPr>
-          <w:rFonts w:asciiTheme="minorHAnsi" w:hAnsiTheme="minorHAnsi" w:cstheme="minorHAnsi"/>
-        </w:rPr>
-        <w:t xml:space="preserve">is displayed in Table </w:t>
+        <w:t xml:space="preserve">Once all the algorithms had been </w:t>
+      </w:r>
+      <w:r>
+        <w:rPr>
+          <w:rFonts w:asciiTheme="minorHAnsi" w:hAnsiTheme="minorHAnsi" w:cstheme="minorHAnsi"/>
+        </w:rPr>
+        <w:t>tested,</w:t>
+      </w:r>
+      <w:r>
+        <w:rPr>
+          <w:rFonts w:asciiTheme="minorHAnsi" w:hAnsiTheme="minorHAnsi" w:cstheme="minorHAnsi"/>
+        </w:rPr>
+        <w:t xml:space="preserve"> the</w:t>
+      </w:r>
+      <w:r>
+        <w:rPr>
+          <w:rFonts w:asciiTheme="minorHAnsi" w:hAnsiTheme="minorHAnsi" w:cstheme="minorHAnsi"/>
+        </w:rPr>
+        <w:t xml:space="preserve"> versions with the best results were </w:t>
+      </w:r>
+      <w:r>
+        <w:rPr>
+          <w:rFonts w:asciiTheme="minorHAnsi" w:hAnsiTheme="minorHAnsi" w:cstheme="minorHAnsi"/>
+        </w:rPr>
+        <w:t xml:space="preserve">run against the </w:t>
+      </w:r>
+      <w:r>
+        <w:rPr>
+          <w:rFonts w:asciiTheme="minorHAnsi" w:hAnsiTheme="minorHAnsi" w:cstheme="minorHAnsi"/>
+        </w:rPr>
+        <w:t xml:space="preserve">variables selected as part of the </w:t>
+      </w:r>
+      <w:r>
+        <w:rPr>
+          <w:rFonts w:asciiTheme="minorHAnsi" w:hAnsiTheme="minorHAnsi" w:cstheme="minorHAnsi"/>
+        </w:rPr>
+        <w:t xml:space="preserve">research paper.  The </w:t>
+      </w:r>
+      <w:r>
+        <w:rPr>
+          <w:rFonts w:asciiTheme="minorHAnsi" w:hAnsiTheme="minorHAnsi" w:cstheme="minorHAnsi"/>
+        </w:rPr>
+        <w:t>result</w:t>
+      </w:r>
+      <w:r>
+        <w:rPr>
+          <w:rFonts w:asciiTheme="minorHAnsi" w:hAnsiTheme="minorHAnsi" w:cstheme="minorHAnsi"/>
+        </w:rPr>
+        <w:t>s</w:t>
+      </w:r>
+      <w:r>
+        <w:rPr>
+          <w:rFonts w:asciiTheme="minorHAnsi" w:hAnsiTheme="minorHAnsi" w:cstheme="minorHAnsi"/>
+        </w:rPr>
+        <w:t xml:space="preserve"> for each algorithm </w:t>
+      </w:r>
+      <w:r>
+        <w:rPr>
+          <w:rFonts w:asciiTheme="minorHAnsi" w:hAnsiTheme="minorHAnsi" w:cstheme="minorHAnsi"/>
+        </w:rPr>
+        <w:t>by</w:t>
+      </w:r>
+      <w:r>
+        <w:rPr>
+          <w:rFonts w:asciiTheme="minorHAnsi" w:hAnsiTheme="minorHAnsi" w:cstheme="minorHAnsi"/>
+        </w:rPr>
+        <w:t xml:space="preserve"> the </w:t>
+      </w:r>
+      <w:r>
+        <w:rPr>
+          <w:rFonts w:asciiTheme="minorHAnsi" w:hAnsiTheme="minorHAnsi" w:cstheme="minorHAnsi"/>
+        </w:rPr>
+        <w:t xml:space="preserve">relevant </w:t>
+      </w:r>
+      <w:r>
+        <w:rPr>
+          <w:rFonts w:asciiTheme="minorHAnsi" w:hAnsiTheme="minorHAnsi" w:cstheme="minorHAnsi"/>
+        </w:rPr>
+        <w:t xml:space="preserve">variable </w:t>
+      </w:r>
+      <w:r>
+        <w:rPr>
+          <w:rFonts w:asciiTheme="minorHAnsi" w:hAnsiTheme="minorHAnsi" w:cstheme="minorHAnsi"/>
+        </w:rPr>
+        <w:t>are</w:t>
+      </w:r>
+      <w:r>
+        <w:rPr>
+          <w:rFonts w:asciiTheme="minorHAnsi" w:hAnsiTheme="minorHAnsi" w:cstheme="minorHAnsi"/>
+        </w:rPr>
+        <w:t xml:space="preserve"> displayed in Table </w:t>
       </w:r>
       <w:r>
         <w:rPr>
@@ -17222,7 +17734,19 @@
         <w:rPr>
           <w:rFonts w:asciiTheme="minorHAnsi" w:hAnsiTheme="minorHAnsi" w:cstheme="minorHAnsi"/>
         </w:rPr>
-        <w:t xml:space="preserve"> below.</w:t>
+        <w:t xml:space="preserve"> below</w:t>
+      </w:r>
+      <w:r>
+        <w:rPr>
+          <w:rFonts w:asciiTheme="minorHAnsi" w:hAnsiTheme="minorHAnsi" w:cstheme="minorHAnsi"/>
+        </w:rPr>
+        <w:t xml:space="preserve"> and will be discussed in detail in the following </w:t>
+      </w:r>
+      <w:r>
+        <w:rPr>
+          <w:rFonts w:asciiTheme="minorHAnsi" w:hAnsiTheme="minorHAnsi" w:cstheme="minorHAnsi"/>
+        </w:rPr>
+        <w:t>chapter.</w:t>
       </w:r>
     </w:p>
     <w:p>
@@ -17251,8 +17775,8 @@
           <w:noProof/>
         </w:rPr>
         <w:drawing>
-          <wp:inline distT="0" distB="0" distL="0" distR="0" wp14:anchorId="0D583AED" wp14:editId="7CADC940">
-            <wp:extent cx="4180205" cy="955281"/>
+          <wp:inline distT="0" distB="0" distL="0" distR="0" wp14:anchorId="0D583AED" wp14:editId="2C679E2D">
+            <wp:extent cx="4180201" cy="955281"/>
             <wp:effectExtent l="0" t="0" r="0" b="0"/>
             <wp:docPr id="2014429738" name="Picture 2"/>
             <wp:cNvGraphicFramePr>
@@ -17282,7 +17806,7 @@
                   <pic:spPr bwMode="auto">
                     <a:xfrm>
                       <a:off x="0" y="0"/>
-                      <a:ext cx="4180205" cy="955281"/>
+                      <a:ext cx="4180201" cy="955281"/>
                     </a:xfrm>
                     <a:prstGeom prst="rect">
                       <a:avLst/>
@@ -17349,7 +17873,13 @@
         <w:rPr>
           <w:rFonts w:asciiTheme="minorHAnsi" w:hAnsiTheme="minorHAnsi" w:cstheme="minorHAnsi"/>
         </w:rPr>
-        <w:t xml:space="preserve"> - Best Accuracy Scores by Algorithm</w:t>
+        <w:t xml:space="preserve"> - Accuracy Scores by Algorithm</w:t>
+      </w:r>
+      <w:r>
+        <w:rPr>
+          <w:rFonts w:asciiTheme="minorHAnsi" w:hAnsiTheme="minorHAnsi" w:cstheme="minorHAnsi"/>
+        </w:rPr>
+        <w:t xml:space="preserve"> and by Target Variable</w:t>
       </w:r>
     </w:p>
     <w:p>
@@ -17415,6 +17945,22 @@
     </w:p>
     <w:p>
       <w:pPr>
+        <w:ind w:left="360"/>
+        <w:rPr>
+          <w:rFonts w:asciiTheme="minorHAnsi" w:hAnsiTheme="minorHAnsi" w:cstheme="minorHAnsi"/>
+        </w:rPr>
+      </w:pPr>
+    </w:p>
+    <w:p>
+      <w:pPr>
+        <w:ind w:left="360"/>
+        <w:rPr>
+          <w:rFonts w:asciiTheme="minorHAnsi" w:hAnsiTheme="minorHAnsi" w:cstheme="minorHAnsi"/>
+        </w:rPr>
+      </w:pPr>
+    </w:p>
+    <w:p>
+      <w:pPr>
         <w:pStyle w:val="Heading1"/>
         <w:numPr>
           <w:ilvl w:val="0"/>
@@ -17429,7 +17975,6 @@
         <w:rPr>
           <w:rFonts w:asciiTheme="minorHAnsi" w:hAnsiTheme="minorHAnsi" w:cstheme="minorHAnsi"/>
         </w:rPr>
-        <w:lastRenderedPageBreak/>
         <w:t xml:space="preserve">Chapter </w:t>
       </w:r>
       <w:r>
@@ -23020,7 +23565,6 @@
   <w:style w:type="character" w:default="1" w:styleId="DefaultParagraphFont">
     <w:name w:val="Default Paragraph Font"/>
     <w:uiPriority w:val="1"/>
-    <w:semiHidden/>
     <w:unhideWhenUsed/>
   </w:style>
   <w:style w:type="table" w:default="1" w:styleId="TableNormal">

</xml_diff>

<commit_message>
Update 01 - Capstone Report - working copy_v2.docx
Outline of the discussion section
</commit_message>
<xml_diff>
--- a/01 - Capstone Report - working copy_v2.docx
+++ b/01 - Capstone Report - working copy_v2.docx
@@ -1937,7 +1937,7 @@
         <w:rPr>
           <w:rFonts w:asciiTheme="minorHAnsi" w:hAnsiTheme="minorHAnsi" w:cstheme="minorHAnsi"/>
         </w:rPr>
-        <w:t xml:space="preserve"> Human Resource Management for nearly 20 years, specifically within a multinational company for nearly half that time.  </w:t>
+        <w:t xml:space="preserve"> Human Resource Management for nearly 20 years, within a multinational company for nearly half that time.  </w:t>
       </w:r>
       <w:r>
         <w:rPr>
@@ -3438,21 +3438,7 @@
         <w:rPr>
           <w:rFonts w:asciiTheme="minorHAnsi" w:hAnsiTheme="minorHAnsi" w:cstheme="minorHAnsi"/>
         </w:rPr>
-        <w:t xml:space="preserve"> the column </w:t>
-      </w:r>
-      <w:proofErr w:type="spellStart"/>
-      <w:r>
-        <w:rPr>
-          <w:rFonts w:asciiTheme="minorHAnsi" w:hAnsiTheme="minorHAnsi" w:cstheme="minorHAnsi"/>
-        </w:rPr>
-        <w:t>imd_band</w:t>
-      </w:r>
-      <w:proofErr w:type="spellEnd"/>
-      <w:r>
-        <w:rPr>
-          <w:rFonts w:asciiTheme="minorHAnsi" w:hAnsiTheme="minorHAnsi" w:cstheme="minorHAnsi"/>
-        </w:rPr>
-        <w:t xml:space="preserve">, identifies the </w:t>
+        <w:t xml:space="preserve"> the column imd_band, identifies the </w:t>
       </w:r>
       <w:r>
         <w:rPr>
@@ -3530,35 +3516,7 @@
         <w:rPr>
           <w:szCs w:val="24"/>
         </w:rPr>
-        <w:t>(</w:t>
-      </w:r>
-      <w:proofErr w:type="spellStart"/>
-      <w:r>
-        <w:rPr>
-          <w:szCs w:val="24"/>
-        </w:rPr>
-        <w:t>Alhakbani</w:t>
-      </w:r>
-      <w:proofErr w:type="spellEnd"/>
-      <w:r>
-        <w:rPr>
-          <w:szCs w:val="24"/>
-        </w:rPr>
-        <w:t xml:space="preserve"> and </w:t>
-      </w:r>
-      <w:proofErr w:type="spellStart"/>
-      <w:r>
-        <w:rPr>
-          <w:szCs w:val="24"/>
-        </w:rPr>
-        <w:t>Alnassar</w:t>
-      </w:r>
-      <w:proofErr w:type="spellEnd"/>
-      <w:r>
-        <w:rPr>
-          <w:szCs w:val="24"/>
-        </w:rPr>
-        <w:t>, 2022; ‘Multiple deprivation index’, 2023)</w:t>
+        <w:t>(Alhakbani and Alnassar, 2022; ‘Multiple deprivation index’, 2023)</w:t>
       </w:r>
       <w:r>
         <w:rPr>
@@ -3608,19 +3566,11 @@
         </w:rPr>
         <w:t xml:space="preserve">The author had discounted the region and </w:t>
       </w:r>
-      <w:proofErr w:type="spellStart"/>
-      <w:r>
-        <w:rPr>
-          <w:rFonts w:asciiTheme="minorHAnsi" w:hAnsiTheme="minorHAnsi" w:cstheme="minorHAnsi"/>
-        </w:rPr>
-        <w:t>imd_band</w:t>
-      </w:r>
-      <w:proofErr w:type="spellEnd"/>
-      <w:r>
-        <w:rPr>
-          <w:rFonts w:asciiTheme="minorHAnsi" w:hAnsiTheme="minorHAnsi" w:cstheme="minorHAnsi"/>
-        </w:rPr>
-        <w:t xml:space="preserve"> columns, as in practice, employees generally live within </w:t>
+      <w:r>
+        <w:rPr>
+          <w:rFonts w:asciiTheme="minorHAnsi" w:hAnsiTheme="minorHAnsi" w:cstheme="minorHAnsi"/>
+        </w:rPr>
+        <w:t xml:space="preserve">imd_band columns, as in practice, employees generally live within </w:t>
       </w:r>
       <w:r>
         <w:rPr>
@@ -4488,7 +4438,14 @@
         <w:rPr>
           <w:rFonts w:asciiTheme="minorHAnsi" w:hAnsiTheme="minorHAnsi" w:cstheme="minorHAnsi"/>
         </w:rPr>
-        <w:t>(Kumar, 2011; Saunders, Lewis and Thornhill, 2012; Wilson, 2013)</w:t>
+        <w:t xml:space="preserve">(Kumar, </w:t>
+      </w:r>
+      <w:r>
+        <w:rPr>
+          <w:rFonts w:asciiTheme="minorHAnsi" w:hAnsiTheme="minorHAnsi" w:cstheme="minorHAnsi"/>
+        </w:rPr>
+        <w:lastRenderedPageBreak/>
+        <w:t>2011; Saunders, Lewis and Thornhill, 2012; Wilson, 2013)</w:t>
       </w:r>
       <w:r>
         <w:rPr>
@@ -4530,7 +4487,6 @@
         <w:rPr>
           <w:rFonts w:asciiTheme="minorHAnsi" w:hAnsiTheme="minorHAnsi" w:cstheme="minorHAnsi"/>
         </w:rPr>
-        <w:lastRenderedPageBreak/>
         <w:t>To ensure that the right mix of experts are chosen, Saunders et al (2012) outline that identifying the characteristics of the experts prior to selection will create a more rounded group of experts.  To that end, the author has identified two characteristics that would be key in answering the research objectives posed a</w:t>
       </w:r>
       <w:r>
@@ -4690,16 +4646,12 @@
         <w:rPr>
           <w:rFonts w:asciiTheme="minorHAnsi" w:hAnsiTheme="minorHAnsi" w:cstheme="minorHAnsi"/>
           <w:color w:val="auto"/>
-          <w:sz w:val="22"/>
-          <w:szCs w:val="22"/>
-        </w:rPr>
-      </w:pPr>
-      <w:r>
-        <w:rPr>
-          <w:rFonts w:asciiTheme="minorHAnsi" w:hAnsiTheme="minorHAnsi" w:cstheme="minorHAnsi"/>
-          <w:color w:val="auto"/>
-          <w:sz w:val="22"/>
-          <w:szCs w:val="22"/>
+        </w:rPr>
+      </w:pPr>
+      <w:r>
+        <w:rPr>
+          <w:rFonts w:asciiTheme="minorHAnsi" w:hAnsiTheme="minorHAnsi" w:cstheme="minorHAnsi"/>
+          <w:color w:val="auto"/>
         </w:rPr>
         <w:t>Secondary Data Collection</w:t>
       </w:r>
@@ -4837,7 +4789,6 @@
           <w:rFonts w:asciiTheme="minorHAnsi" w:hAnsiTheme="minorHAnsi" w:cstheme="minorHAnsi"/>
         </w:rPr>
       </w:pPr>
-      <w:proofErr w:type="spellStart"/>
       <w:r>
         <w:rPr>
           <w:rFonts w:asciiTheme="minorHAnsi" w:hAnsiTheme="minorHAnsi" w:cstheme="minorHAnsi"/>
@@ -4846,7 +4797,6 @@
         </w:rPr>
         <w:t>Student_Id</w:t>
       </w:r>
-      <w:proofErr w:type="spellEnd"/>
       <w:r>
         <w:rPr>
           <w:rFonts w:asciiTheme="minorHAnsi" w:hAnsiTheme="minorHAnsi" w:cstheme="minorHAnsi"/>
@@ -4866,7 +4816,6 @@
           <w:rFonts w:asciiTheme="minorHAnsi" w:hAnsiTheme="minorHAnsi" w:cstheme="minorHAnsi"/>
         </w:rPr>
       </w:pPr>
-      <w:proofErr w:type="spellStart"/>
       <w:r>
         <w:rPr>
           <w:rFonts w:asciiTheme="minorHAnsi" w:hAnsiTheme="minorHAnsi" w:cstheme="minorHAnsi"/>
@@ -4875,7 +4824,6 @@
         </w:rPr>
         <w:t>Studied_Credit</w:t>
       </w:r>
-      <w:proofErr w:type="spellEnd"/>
       <w:r>
         <w:rPr>
           <w:rFonts w:asciiTheme="minorHAnsi" w:hAnsiTheme="minorHAnsi" w:cstheme="minorHAnsi"/>
@@ -5024,6 +4972,7 @@
         <w:rPr>
           <w:rFonts w:asciiTheme="minorHAnsi" w:hAnsiTheme="minorHAnsi" w:cstheme="minorHAnsi"/>
         </w:rPr>
+        <w:lastRenderedPageBreak/>
         <w:t>The use of OULAD reduces the risks associated with data privacy</w:t>
       </w:r>
       <w:r>
@@ -5757,8 +5706,6 @@
         <w:rPr>
           <w:rFonts w:asciiTheme="minorHAnsi" w:hAnsiTheme="minorHAnsi" w:cstheme="minorHAnsi"/>
           <w:color w:val="auto"/>
-          <w:sz w:val="22"/>
-          <w:szCs w:val="22"/>
         </w:rPr>
         <w:t>Introduction</w:t>
       </w:r>
@@ -5842,7 +5789,15 @@
           <w:rFonts w:asciiTheme="minorHAnsi" w:hAnsiTheme="minorHAnsi" w:cstheme="minorHAnsi"/>
           <w:color w:val="auto"/>
         </w:rPr>
-        <w:t xml:space="preserve">Learning analytics on the other hand, focuses on the effectiveness of a learner’s experience and is routed in basic training evaluation models such as the Four Levels of Evaluation model developed by Don Kirkpatrick (Mattox et al 2020).  Specifically in this research paper, the author will focus on training provided solely within a corporate structure.  Using a Learning Management Systems (LMS) has provided an effective way of gathering, analysing and reporting on learning related data (Sin and Muthu, 2015, Arka et al 2022, Mattox et al 2020).  LMS’s such as Moodle have long been used in academic circles and have provided rich data sources in understanding how students learn and interact with systems (Sin and Muthu, 2015, Arka et al 2022). </w:t>
+        <w:t xml:space="preserve">Learning analytics on the other hand, focuses on the effectiveness of a learner’s experience and is routed in basic training evaluation models such as the Four Levels of Evaluation model developed by Don Kirkpatrick (Mattox et al 2020).  Specifically in this research paper, the author will focus on training provided solely within a corporate structure.  Using a Learning Management Systems (LMS) has provided an effective way of gathering, analysing and reporting on learning related data (Sin and Muthu, 2015, Arka et al 2022, Mattox et al 2020).  LMS’s such as Moodle </w:t>
+      </w:r>
+      <w:r>
+        <w:rPr>
+          <w:rFonts w:asciiTheme="minorHAnsi" w:hAnsiTheme="minorHAnsi" w:cstheme="minorHAnsi"/>
+          <w:color w:val="auto"/>
+        </w:rPr>
+        <w:lastRenderedPageBreak/>
+        <w:t xml:space="preserve">have long been used in academic circles and have provided rich data sources in understanding how students learn and interact with systems (Sin and Muthu, 2015, Arka et al 2022). </w:t>
       </w:r>
     </w:p>
     <w:p>
@@ -5951,16 +5906,12 @@
         <w:rPr>
           <w:rFonts w:asciiTheme="minorHAnsi" w:hAnsiTheme="minorHAnsi" w:cstheme="minorHAnsi"/>
           <w:color w:val="auto"/>
-          <w:sz w:val="22"/>
-          <w:szCs w:val="22"/>
-        </w:rPr>
-      </w:pPr>
-      <w:r>
-        <w:rPr>
-          <w:rFonts w:asciiTheme="minorHAnsi" w:hAnsiTheme="minorHAnsi" w:cstheme="minorHAnsi"/>
-          <w:color w:val="auto"/>
-          <w:sz w:val="22"/>
-          <w:szCs w:val="22"/>
+        </w:rPr>
+      </w:pPr>
+      <w:r>
+        <w:rPr>
+          <w:rFonts w:asciiTheme="minorHAnsi" w:hAnsiTheme="minorHAnsi" w:cstheme="minorHAnsi"/>
+          <w:color w:val="auto"/>
         </w:rPr>
         <w:t xml:space="preserve">Opportunities for use of Human Resource Data </w:t>
       </w:r>
@@ -6410,7 +6361,15 @@
           <w:rFonts w:asciiTheme="minorHAnsi" w:hAnsiTheme="minorHAnsi" w:cstheme="minorHAnsi"/>
           <w:color w:val="auto"/>
         </w:rPr>
-        <w:t xml:space="preserve">, (pp 121).  In monetary terms analysis has shown that small changes to processes can make cost savings for the business such as implementing training reminders to cut down on the amount of time to complete induction, or to uncover a link between engagement data and business performance </w:t>
+        <w:t xml:space="preserve">, (pp 121).  In monetary terms analysis has shown that small changes to processes can make cost savings for the business such as implementing training reminders to cut down on the amount of time to complete induction, or to uncover a link between engagement </w:t>
+      </w:r>
+      <w:r>
+        <w:rPr>
+          <w:rFonts w:asciiTheme="minorHAnsi" w:hAnsiTheme="minorHAnsi" w:cstheme="minorHAnsi"/>
+          <w:color w:val="auto"/>
+        </w:rPr>
+        <w:lastRenderedPageBreak/>
+        <w:t xml:space="preserve">data and business performance </w:t>
       </w:r>
       <w:r>
         <w:rPr>
@@ -6751,23 +6710,7 @@
           <w:rFonts w:asciiTheme="minorHAnsi" w:hAnsiTheme="minorHAnsi" w:cstheme="minorHAnsi"/>
           <w:color w:val="auto"/>
         </w:rPr>
-        <w:t xml:space="preserve">.  Experience in one case-study outlined by Ferrar et al (pp 20 - 26), </w:t>
-      </w:r>
-      <w:proofErr w:type="spellStart"/>
-      <w:r>
-        <w:rPr>
-          <w:rFonts w:asciiTheme="minorHAnsi" w:hAnsiTheme="minorHAnsi" w:cstheme="minorHAnsi"/>
-          <w:color w:val="auto"/>
-        </w:rPr>
-        <w:t>recofirms</w:t>
-      </w:r>
-      <w:proofErr w:type="spellEnd"/>
-      <w:r>
-        <w:rPr>
-          <w:rFonts w:asciiTheme="minorHAnsi" w:hAnsiTheme="minorHAnsi" w:cstheme="minorHAnsi"/>
-          <w:color w:val="auto"/>
-        </w:rPr>
-        <w:t xml:space="preserve"> that HR data is different to other types of data and to  successfully analyse it HR must be included in system development </w:t>
+        <w:t xml:space="preserve">.  Experience in one case-study outlined by Ferrar et al (pp 20 - 26), recofirms that HR data is different to other types of data and to  successfully analyse it HR must be included in system development </w:t>
       </w:r>
       <w:r>
         <w:rPr>
@@ -6866,21 +6809,12 @@
           <w:color w:val="auto"/>
         </w:rPr>
       </w:pPr>
-      <w:proofErr w:type="spellStart"/>
-      <w:r>
-        <w:rPr>
-          <w:rFonts w:asciiTheme="minorHAnsi" w:hAnsiTheme="minorHAnsi" w:cstheme="minorHAnsi"/>
-          <w:color w:val="auto"/>
-        </w:rPr>
-        <w:t>Bankins</w:t>
-      </w:r>
-      <w:proofErr w:type="spellEnd"/>
-      <w:r>
-        <w:rPr>
-          <w:rFonts w:asciiTheme="minorHAnsi" w:hAnsiTheme="minorHAnsi" w:cstheme="minorHAnsi"/>
-          <w:color w:val="auto"/>
-        </w:rPr>
-        <w:t xml:space="preserve"> et al (2021) has proposed a framework to help with the ethical implementation of artificial intelligence within an organisation </w:t>
+      <w:r>
+        <w:rPr>
+          <w:rFonts w:asciiTheme="minorHAnsi" w:hAnsiTheme="minorHAnsi" w:cstheme="minorHAnsi"/>
+          <w:color w:val="auto"/>
+        </w:rPr>
+        <w:t xml:space="preserve">Bankins et al (2021) has proposed a framework to help with the ethical implementation of artificial intelligence within an organisation </w:t>
       </w:r>
       <w:r>
         <w:rPr>
@@ -6989,7 +6923,14 @@
           <w:sz w:val="22"/>
           <w:szCs w:val="22"/>
         </w:rPr>
-        <w:t>Learning Analytics</w:t>
+        <w:t>L</w:t>
+      </w:r>
+      <w:r>
+        <w:rPr>
+          <w:rFonts w:asciiTheme="minorHAnsi" w:hAnsiTheme="minorHAnsi" w:cstheme="minorHAnsi"/>
+          <w:color w:val="auto"/>
+        </w:rPr>
+        <w:t>earning Analytics</w:t>
       </w:r>
     </w:p>
     <w:p>
@@ -7155,6 +7096,7 @@
           <w:rFonts w:asciiTheme="minorHAnsi" w:hAnsiTheme="minorHAnsi" w:cstheme="minorHAnsi"/>
           <w:color w:val="auto"/>
         </w:rPr>
+        <w:lastRenderedPageBreak/>
         <w:t xml:space="preserve">The advent of LMS systems has led to a culture of self-directed learning by employees within companies </w:t>
       </w:r>
       <w:r>
@@ -7371,23 +7313,7 @@
           <w:rFonts w:asciiTheme="minorHAnsi" w:hAnsiTheme="minorHAnsi" w:cstheme="minorHAnsi"/>
           <w:color w:val="auto"/>
         </w:rPr>
-        <w:t xml:space="preserve">.  </w:t>
-      </w:r>
-      <w:proofErr w:type="spellStart"/>
-      <w:r>
-        <w:rPr>
-          <w:rFonts w:asciiTheme="minorHAnsi" w:hAnsiTheme="minorHAnsi" w:cstheme="minorHAnsi"/>
-          <w:color w:val="auto"/>
-        </w:rPr>
-        <w:t>Kokoc</w:t>
-      </w:r>
-      <w:proofErr w:type="spellEnd"/>
-      <w:r>
-        <w:rPr>
-          <w:rFonts w:asciiTheme="minorHAnsi" w:hAnsiTheme="minorHAnsi" w:cstheme="minorHAnsi"/>
-          <w:color w:val="auto"/>
-        </w:rPr>
-        <w:t xml:space="preserve"> et al (2021) present the theory that by giving learners (employees) access to a dashboard to support their individual learning journey they will have more motivation to develop based on consistent feedback on their progress </w:t>
+        <w:t xml:space="preserve">.  Kokoc et al (2021) present the theory that by giving learners (employees) access to a dashboard to support their individual learning journey they will have more motivation to develop based on consistent feedback on their progress </w:t>
       </w:r>
       <w:r>
         <w:rPr>
@@ -7854,23 +7780,7 @@
           <w:rFonts w:asciiTheme="minorHAnsi" w:hAnsiTheme="minorHAnsi" w:cstheme="minorHAnsi"/>
           <w:color w:val="auto"/>
         </w:rPr>
-        <w:t xml:space="preserve">As outlined in the research objectives above, the succession planning process is critical to the business’ ability to develop its employees.  </w:t>
-      </w:r>
-      <w:proofErr w:type="spellStart"/>
-      <w:r>
-        <w:rPr>
-          <w:rFonts w:asciiTheme="minorHAnsi" w:hAnsiTheme="minorHAnsi" w:cstheme="minorHAnsi"/>
-          <w:color w:val="auto"/>
-        </w:rPr>
-        <w:t>Huselid</w:t>
-      </w:r>
-      <w:proofErr w:type="spellEnd"/>
-      <w:r>
-        <w:rPr>
-          <w:rFonts w:asciiTheme="minorHAnsi" w:hAnsiTheme="minorHAnsi" w:cstheme="minorHAnsi"/>
-          <w:color w:val="auto"/>
-        </w:rPr>
-        <w:t xml:space="preserve"> et al (2005) agree and outline that it is better to identify roles that are critical for the business and then spend time investing in the development of employees going into those roles to ensure that the right people are in place to drive the business forward </w:t>
+        <w:t xml:space="preserve">As outlined in the research objectives above, the succession planning process is critical to the business’ ability to develop its employees.  Huselid et al (2005) agree and outline that it is better to identify roles that are critical for the business and then spend time investing in the development of employees going into those roles to ensure that the right people are in place to drive the business forward </w:t>
       </w:r>
       <w:r>
         <w:rPr>
@@ -7938,17 +7848,14 @@
         <w:rPr>
           <w:rFonts w:asciiTheme="minorHAnsi" w:hAnsiTheme="minorHAnsi" w:cstheme="minorHAnsi"/>
           <w:color w:val="auto"/>
-          <w:sz w:val="22"/>
-          <w:szCs w:val="22"/>
-        </w:rPr>
-      </w:pPr>
-      <w:r>
-        <w:rPr>
-          <w:rFonts w:asciiTheme="minorHAnsi" w:hAnsiTheme="minorHAnsi" w:cstheme="minorHAnsi"/>
-          <w:color w:val="auto"/>
-          <w:sz w:val="22"/>
-          <w:szCs w:val="22"/>
-        </w:rPr>
+        </w:rPr>
+      </w:pPr>
+      <w:r>
+        <w:rPr>
+          <w:rFonts w:asciiTheme="minorHAnsi" w:hAnsiTheme="minorHAnsi" w:cstheme="minorHAnsi"/>
+          <w:color w:val="auto"/>
+        </w:rPr>
+        <w:lastRenderedPageBreak/>
         <w:t>Causal Discovery</w:t>
       </w:r>
     </w:p>
@@ -8167,39 +8074,7 @@
           <w:rFonts w:asciiTheme="minorHAnsi" w:hAnsiTheme="minorHAnsi" w:cstheme="minorHAnsi"/>
           <w:color w:val="auto"/>
         </w:rPr>
-        <w:t xml:space="preserve">.  An example of a DAG graph used by Vowels et al (2023) is displayed in Figure 1 below.  The figure on the left-hand side indicates that B has an impact on both A and C, and that A also has an impact on A.  Applying the CMC theory to the figure on the right-hand side, the external values of </w:t>
-      </w:r>
-      <w:proofErr w:type="spellStart"/>
-      <w:r>
-        <w:rPr>
-          <w:rFonts w:asciiTheme="minorHAnsi" w:hAnsiTheme="minorHAnsi" w:cstheme="minorHAnsi"/>
-          <w:color w:val="auto"/>
-        </w:rPr>
-        <w:t>Ua</w:t>
-      </w:r>
-      <w:proofErr w:type="spellEnd"/>
-      <w:r>
-        <w:rPr>
-          <w:rFonts w:asciiTheme="minorHAnsi" w:hAnsiTheme="minorHAnsi" w:cstheme="minorHAnsi"/>
-          <w:color w:val="auto"/>
-        </w:rPr>
-        <w:t xml:space="preserve">, </w:t>
-      </w:r>
-      <w:proofErr w:type="spellStart"/>
-      <w:r>
-        <w:rPr>
-          <w:rFonts w:asciiTheme="minorHAnsi" w:hAnsiTheme="minorHAnsi" w:cstheme="minorHAnsi"/>
-          <w:color w:val="auto"/>
-        </w:rPr>
-        <w:t>Ub</w:t>
-      </w:r>
-      <w:proofErr w:type="spellEnd"/>
-      <w:r>
-        <w:rPr>
-          <w:rFonts w:asciiTheme="minorHAnsi" w:hAnsiTheme="minorHAnsi" w:cstheme="minorHAnsi"/>
-          <w:color w:val="auto"/>
-        </w:rPr>
-        <w:t xml:space="preserve"> and Uc are found to all have a causal relationship. </w:t>
+        <w:t xml:space="preserve">.  An example of a DAG graph used by Vowels et al (2023) is displayed in Figure 1 below.  The figure on the left-hand side indicates that B has an impact on both A and C, and that A also has an impact on A.  Applying the CMC theory to the figure on the right-hand side, the external values of Ua, Ub and Uc are found to all have a causal relationship. </w:t>
       </w:r>
     </w:p>
     <w:p>
@@ -8592,6 +8467,7 @@
           <w:rFonts w:asciiTheme="minorHAnsi" w:hAnsiTheme="minorHAnsi" w:cstheme="minorHAnsi"/>
           <w:color w:val="auto"/>
         </w:rPr>
+        <w:lastRenderedPageBreak/>
         <w:t xml:space="preserve">A point raised in articles reviewed for this case study is that ‘causation is not correlation’, which is very true </w:t>
       </w:r>
       <w:r>
@@ -9110,16 +8986,12 @@
         <w:rPr>
           <w:rFonts w:asciiTheme="minorHAnsi" w:hAnsiTheme="minorHAnsi" w:cstheme="minorHAnsi"/>
           <w:color w:val="auto"/>
-          <w:sz w:val="22"/>
-          <w:szCs w:val="22"/>
-        </w:rPr>
-      </w:pPr>
-      <w:r>
-        <w:rPr>
-          <w:rFonts w:asciiTheme="minorHAnsi" w:hAnsiTheme="minorHAnsi" w:cstheme="minorHAnsi"/>
-          <w:color w:val="auto"/>
-          <w:sz w:val="22"/>
-          <w:szCs w:val="22"/>
+        </w:rPr>
+      </w:pPr>
+      <w:r>
+        <w:rPr>
+          <w:rFonts w:asciiTheme="minorHAnsi" w:hAnsiTheme="minorHAnsi" w:cstheme="minorHAnsi"/>
+          <w:color w:val="auto"/>
         </w:rPr>
         <w:t>Casual Search Algorithms</w:t>
       </w:r>
@@ -9182,7 +9054,15 @@
           <w:rFonts w:asciiTheme="minorHAnsi" w:hAnsiTheme="minorHAnsi" w:cstheme="minorHAnsi"/>
           <w:color w:val="auto"/>
         </w:rPr>
-        <w:t xml:space="preserve">.  The benefit of using causal search algorithms is they help explain questions like ‘what makes a person intelligent’ by displaying all possible connections between subjects such as math, logic and writing test scores, leaving the analyst to select the best model based on the data and their own experience </w:t>
+        <w:t xml:space="preserve">.  The benefit of using causal search algorithms is they help explain questions like ‘what makes a person intelligent’ by displaying all possible connections between subjects such as math, logic and writing test scores, leaving the </w:t>
+      </w:r>
+      <w:r>
+        <w:rPr>
+          <w:rFonts w:asciiTheme="minorHAnsi" w:hAnsiTheme="minorHAnsi" w:cstheme="minorHAnsi"/>
+          <w:color w:val="auto"/>
+        </w:rPr>
+        <w:lastRenderedPageBreak/>
+        <w:t xml:space="preserve">analyst to select the best model based on the data and their own experience </w:t>
       </w:r>
       <w:r>
         <w:rPr>
@@ -9255,23 +9135,7 @@
           <w:rFonts w:asciiTheme="minorHAnsi" w:hAnsiTheme="minorHAnsi" w:cstheme="minorHAnsi"/>
           <w:color w:val="auto"/>
         </w:rPr>
-        <w:t xml:space="preserve">As expected, when applying causal search algorithms, there are a myriad of implementations possible, and some of these are detailed in the following sections. However, it would be helpful to understand the data preparation process that is recommended by Malinsky et al to help specifically with causal search algorithms.  The first step is to assume that variables are ‘semantically independent’, </w:t>
-      </w:r>
-      <w:proofErr w:type="spellStart"/>
-      <w:r>
-        <w:rPr>
-          <w:rFonts w:asciiTheme="minorHAnsi" w:hAnsiTheme="minorHAnsi" w:cstheme="minorHAnsi"/>
-          <w:color w:val="auto"/>
-        </w:rPr>
-        <w:t>i.e</w:t>
-      </w:r>
-      <w:proofErr w:type="spellEnd"/>
-      <w:r>
-        <w:rPr>
-          <w:rFonts w:asciiTheme="minorHAnsi" w:hAnsiTheme="minorHAnsi" w:cstheme="minorHAnsi"/>
-          <w:color w:val="auto"/>
-        </w:rPr>
-        <w:t xml:space="preserve"> that they are capable of being manipulated independently.  Therefore, it is important to remove any unnecessary or redundant variables before beginning analysis.  The second step / assumption is that variable is continuous or categorical in nature, therefore any mixed datasets should be ‘cleaned’ and with the recommendation that values be placed within a scale to minimise any potential bias that could occur in the results.  The third step is ensuring that any proxy or estimated values are as accurate as possible and of a single unobserved causal factor.  The fourth step is to consider the timeframe that the data collected represents - is it month by month / day by day etc as the analyst must be able to outline if the measurement are for the same individual or for different ones over time.  Finally, the fifth step is for the analyst to consider their own knowledge of potential causal relationships </w:t>
+        <w:t xml:space="preserve">As expected, when applying causal search algorithms, there are a myriad of implementations possible, and some of these are detailed in the following sections. However, it would be helpful to understand the data preparation process that is recommended by Malinsky et al to help specifically with causal search algorithms.  The first step is to assume that variables are ‘semantically independent’, i.e that they are capable of being manipulated independently.  Therefore, it is important to remove any unnecessary or redundant variables before beginning analysis.  The second step / assumption is that variable is continuous or categorical in nature, therefore any mixed datasets should be ‘cleaned’ and with the recommendation that values be placed within a scale to minimise any potential bias that could occur in the results.  The third step is ensuring that any proxy or estimated values are as accurate as possible and of a single unobserved causal factor.  The fourth step is to consider the timeframe that the data collected represents - is it month by month / day by day etc as the analyst must be able to outline if the measurement are for the same individual or for different ones over time.  Finally, the fifth step is for the analyst to consider their own knowledge of potential causal relationships </w:t>
       </w:r>
       <w:r>
         <w:rPr>
@@ -9467,23 +9331,7 @@
           <w:rFonts w:asciiTheme="minorHAnsi" w:hAnsiTheme="minorHAnsi" w:cstheme="minorHAnsi"/>
           <w:color w:val="auto"/>
         </w:rPr>
-        <w:t xml:space="preserve">Example so applying such causal search algorithms are outlined in the beginning with </w:t>
-      </w:r>
-      <w:proofErr w:type="spellStart"/>
-      <w:r>
-        <w:rPr>
-          <w:rFonts w:asciiTheme="minorHAnsi" w:hAnsiTheme="minorHAnsi" w:cstheme="minorHAnsi"/>
-          <w:color w:val="auto"/>
-        </w:rPr>
-        <w:t>Mӓkelӓ</w:t>
-      </w:r>
-      <w:proofErr w:type="spellEnd"/>
-      <w:r>
-        <w:rPr>
-          <w:rFonts w:asciiTheme="minorHAnsi" w:hAnsiTheme="minorHAnsi" w:cstheme="minorHAnsi"/>
-          <w:color w:val="auto"/>
-        </w:rPr>
-        <w:t xml:space="preserve"> et al who applied a constraint based algorithms to their paper on Earth system sciences </w:t>
+        <w:t xml:space="preserve">Example so applying such causal search algorithms are outlined in the beginning with Mӓkelӓ et al who applied a constraint based algorithms to their paper on Earth system sciences </w:t>
       </w:r>
       <w:r>
         <w:rPr>
@@ -9709,23 +9557,15 @@
           <w:rFonts w:asciiTheme="minorHAnsi" w:hAnsiTheme="minorHAnsi" w:cstheme="minorHAnsi"/>
           <w:color w:val="auto"/>
         </w:rPr>
-        <w:t xml:space="preserve">Assaad and </w:t>
-      </w:r>
-      <w:proofErr w:type="spellStart"/>
-      <w:r>
-        <w:rPr>
-          <w:rFonts w:asciiTheme="minorHAnsi" w:hAnsiTheme="minorHAnsi" w:cstheme="minorHAnsi"/>
-          <w:color w:val="auto"/>
-        </w:rPr>
-        <w:t>Devijer</w:t>
-      </w:r>
-      <w:proofErr w:type="spellEnd"/>
-      <w:r>
-        <w:rPr>
-          <w:rFonts w:asciiTheme="minorHAnsi" w:hAnsiTheme="minorHAnsi" w:cstheme="minorHAnsi"/>
-          <w:color w:val="auto"/>
-        </w:rPr>
-        <w:t xml:space="preserve"> (2022) applied causal discovery to time series data sharing a number of different approaches to this type of analysis.  They outlined a number of issues applying theory to practice and warn that causal discovery and time series is still an active area for research </w:t>
+        <w:t xml:space="preserve">Assaad and Devijer (2022) applied causal discovery to time series data sharing a number of different approaches to this type of analysis.  They outlined a number of issues applying theory to practice </w:t>
+      </w:r>
+      <w:r>
+        <w:rPr>
+          <w:rFonts w:asciiTheme="minorHAnsi" w:hAnsiTheme="minorHAnsi" w:cstheme="minorHAnsi"/>
+          <w:color w:val="auto"/>
+        </w:rPr>
+        <w:lastRenderedPageBreak/>
+        <w:t xml:space="preserve">and warn that causal discovery and time series is still an active area for research </w:t>
       </w:r>
       <w:r>
         <w:rPr>
@@ -9879,23 +9719,7 @@
           <w:rFonts w:asciiTheme="minorHAnsi" w:hAnsiTheme="minorHAnsi" w:cstheme="minorHAnsi"/>
           <w:color w:val="auto"/>
         </w:rPr>
-        <w:t xml:space="preserve">Finally, </w:t>
-      </w:r>
-      <w:proofErr w:type="spellStart"/>
-      <w:r>
-        <w:rPr>
-          <w:rFonts w:asciiTheme="minorHAnsi" w:hAnsiTheme="minorHAnsi" w:cstheme="minorHAnsi"/>
-          <w:color w:val="auto"/>
-        </w:rPr>
-        <w:t>Kalainatha</w:t>
-      </w:r>
-      <w:proofErr w:type="spellEnd"/>
-      <w:r>
-        <w:rPr>
-          <w:rFonts w:asciiTheme="minorHAnsi" w:hAnsiTheme="minorHAnsi" w:cstheme="minorHAnsi"/>
-          <w:color w:val="auto"/>
-        </w:rPr>
-        <w:t xml:space="preserve"> et al (2020) propose a method for using causal discovery within Python called the Casual Discovery toolbox (CDT) </w:t>
+        <w:t xml:space="preserve">Finally, Kalainatha et al (2020) propose a method for using causal discovery within Python called the Casual Discovery toolbox (CDT) </w:t>
       </w:r>
       <w:r>
         <w:rPr>
@@ -10237,16 +10061,12 @@
         <w:rPr>
           <w:rFonts w:asciiTheme="minorHAnsi" w:hAnsiTheme="minorHAnsi" w:cstheme="minorHAnsi"/>
           <w:color w:val="auto"/>
-          <w:sz w:val="22"/>
-          <w:szCs w:val="22"/>
-        </w:rPr>
-      </w:pPr>
-      <w:r>
-        <w:rPr>
-          <w:rFonts w:asciiTheme="minorHAnsi" w:hAnsiTheme="minorHAnsi" w:cstheme="minorHAnsi"/>
-          <w:color w:val="auto"/>
-          <w:sz w:val="22"/>
-          <w:szCs w:val="22"/>
+        </w:rPr>
+      </w:pPr>
+      <w:r>
+        <w:rPr>
+          <w:rFonts w:asciiTheme="minorHAnsi" w:hAnsiTheme="minorHAnsi" w:cstheme="minorHAnsi"/>
+          <w:color w:val="auto"/>
         </w:rPr>
         <w:t>Conclusion</w:t>
       </w:r>
@@ -10441,7 +10261,14 @@
         <w:rPr>
           <w:rFonts w:asciiTheme="minorHAnsi" w:hAnsiTheme="minorHAnsi" w:cstheme="minorHAnsi"/>
         </w:rPr>
-        <w:t xml:space="preserve">the work environment, where learning opportunities may be more limited or directed by </w:t>
+        <w:t xml:space="preserve">the work environment, </w:t>
+      </w:r>
+      <w:r>
+        <w:rPr>
+          <w:rFonts w:asciiTheme="minorHAnsi" w:hAnsiTheme="minorHAnsi" w:cstheme="minorHAnsi"/>
+        </w:rPr>
+        <w:lastRenderedPageBreak/>
+        <w:t xml:space="preserve">where learning opportunities may be more limited or directed by </w:t>
       </w:r>
       <w:r>
         <w:rPr>
@@ -10488,16 +10315,12 @@
         <w:rPr>
           <w:rFonts w:asciiTheme="minorHAnsi" w:hAnsiTheme="minorHAnsi" w:cstheme="minorHAnsi"/>
           <w:color w:val="auto"/>
-          <w:sz w:val="22"/>
-          <w:szCs w:val="22"/>
-        </w:rPr>
-      </w:pPr>
-      <w:r>
-        <w:rPr>
-          <w:rFonts w:asciiTheme="minorHAnsi" w:hAnsiTheme="minorHAnsi" w:cstheme="minorHAnsi"/>
-          <w:color w:val="auto"/>
-          <w:sz w:val="22"/>
-          <w:szCs w:val="22"/>
+        </w:rPr>
+      </w:pPr>
+      <w:r>
+        <w:rPr>
+          <w:rFonts w:asciiTheme="minorHAnsi" w:hAnsiTheme="minorHAnsi" w:cstheme="minorHAnsi"/>
+          <w:color w:val="auto"/>
         </w:rPr>
         <w:t xml:space="preserve">Dataset </w:t>
       </w:r>
@@ -10549,16 +10372,12 @@
         <w:rPr>
           <w:rFonts w:asciiTheme="minorHAnsi" w:hAnsiTheme="minorHAnsi" w:cstheme="minorHAnsi"/>
           <w:color w:val="auto"/>
-          <w:sz w:val="22"/>
-          <w:szCs w:val="22"/>
-        </w:rPr>
-      </w:pPr>
-      <w:r>
-        <w:rPr>
-          <w:rFonts w:asciiTheme="minorHAnsi" w:hAnsiTheme="minorHAnsi" w:cstheme="minorHAnsi"/>
-          <w:color w:val="auto"/>
-          <w:sz w:val="22"/>
-          <w:szCs w:val="22"/>
+        </w:rPr>
+      </w:pPr>
+      <w:r>
+        <w:rPr>
+          <w:rFonts w:asciiTheme="minorHAnsi" w:hAnsiTheme="minorHAnsi" w:cstheme="minorHAnsi"/>
+          <w:color w:val="auto"/>
         </w:rPr>
         <w:t xml:space="preserve">Python Libraries - </w:t>
       </w:r>
@@ -10566,8 +10385,6 @@
         <w:rPr>
           <w:rFonts w:asciiTheme="minorHAnsi" w:hAnsiTheme="minorHAnsi" w:cstheme="minorHAnsi"/>
           <w:color w:val="auto"/>
-          <w:sz w:val="22"/>
-          <w:szCs w:val="22"/>
         </w:rPr>
         <w:t>Calculations, Graphs</w:t>
       </w:r>
@@ -10575,8 +10392,6 @@
         <w:rPr>
           <w:rFonts w:asciiTheme="minorHAnsi" w:hAnsiTheme="minorHAnsi" w:cstheme="minorHAnsi"/>
           <w:color w:val="auto"/>
-          <w:sz w:val="22"/>
-          <w:szCs w:val="22"/>
         </w:rPr>
         <w:t xml:space="preserve"> and Analysis</w:t>
       </w:r>
@@ -11011,21 +10826,7 @@
         <w:rPr>
           <w:rFonts w:asciiTheme="minorHAnsi" w:hAnsiTheme="minorHAnsi" w:cstheme="minorHAnsi"/>
         </w:rPr>
-        <w:t xml:space="preserve"> - helps display graphs and visualisations of the data using pandas and </w:t>
-      </w:r>
-      <w:proofErr w:type="spellStart"/>
-      <w:r>
-        <w:rPr>
-          <w:rFonts w:asciiTheme="minorHAnsi" w:hAnsiTheme="minorHAnsi" w:cstheme="minorHAnsi"/>
-        </w:rPr>
-        <w:t>numpy</w:t>
-      </w:r>
-      <w:proofErr w:type="spellEnd"/>
-      <w:r>
-        <w:rPr>
-          <w:rFonts w:asciiTheme="minorHAnsi" w:hAnsiTheme="minorHAnsi" w:cstheme="minorHAnsi"/>
-        </w:rPr>
-        <w:t xml:space="preserve"> </w:t>
+        <w:t xml:space="preserve"> - helps display graphs and visualisations of the data using pandas and numpy </w:t>
       </w:r>
     </w:p>
     <w:p>
@@ -11099,6 +10900,7 @@
         <w:rPr>
           <w:rFonts w:asciiTheme="minorHAnsi" w:hAnsiTheme="minorHAnsi" w:cstheme="minorHAnsi"/>
         </w:rPr>
+        <w:lastRenderedPageBreak/>
         <w:t xml:space="preserve">Scikit-Learn </w:t>
       </w:r>
       <w:r>
@@ -11132,14 +10934,12 @@
           <w:rFonts w:asciiTheme="minorHAnsi" w:hAnsiTheme="minorHAnsi" w:cstheme="minorHAnsi"/>
         </w:rPr>
       </w:pPr>
-      <w:proofErr w:type="spellStart"/>
       <w:r>
         <w:rPr>
           <w:rFonts w:asciiTheme="minorHAnsi" w:hAnsiTheme="minorHAnsi" w:cstheme="minorHAnsi"/>
         </w:rPr>
         <w:t>Scipy</w:t>
       </w:r>
-      <w:proofErr w:type="spellEnd"/>
       <w:r>
         <w:rPr>
           <w:rFonts w:asciiTheme="minorHAnsi" w:hAnsiTheme="minorHAnsi" w:cstheme="minorHAnsi"/>
@@ -11167,7 +10967,6 @@
           <w:highlight w:val="yellow"/>
         </w:rPr>
       </w:pPr>
-      <w:proofErr w:type="spellStart"/>
       <w:r>
         <w:rPr>
           <w:rFonts w:asciiTheme="minorHAnsi" w:hAnsiTheme="minorHAnsi" w:cstheme="minorHAnsi"/>
@@ -11176,7 +10975,6 @@
         </w:rPr>
         <w:t>Keras</w:t>
       </w:r>
-      <w:proofErr w:type="spellEnd"/>
     </w:p>
     <w:p>
       <w:pPr>
@@ -11198,16 +10996,12 @@
         <w:rPr>
           <w:rFonts w:asciiTheme="minorHAnsi" w:hAnsiTheme="minorHAnsi" w:cstheme="minorHAnsi"/>
           <w:color w:val="auto"/>
-          <w:sz w:val="22"/>
-          <w:szCs w:val="22"/>
-        </w:rPr>
-      </w:pPr>
-      <w:r>
-        <w:rPr>
-          <w:rFonts w:asciiTheme="minorHAnsi" w:hAnsiTheme="minorHAnsi" w:cstheme="minorHAnsi"/>
-          <w:color w:val="auto"/>
-          <w:sz w:val="22"/>
-          <w:szCs w:val="22"/>
+        </w:rPr>
+      </w:pPr>
+      <w:r>
+        <w:rPr>
+          <w:rFonts w:asciiTheme="minorHAnsi" w:hAnsiTheme="minorHAnsi" w:cstheme="minorHAnsi"/>
+          <w:color w:val="auto"/>
         </w:rPr>
         <w:t xml:space="preserve">Exploratory data analysis </w:t>
       </w:r>
@@ -11515,16 +11309,12 @@
         <w:rPr>
           <w:rFonts w:asciiTheme="minorHAnsi" w:hAnsiTheme="minorHAnsi" w:cstheme="minorHAnsi"/>
           <w:color w:val="auto"/>
-          <w:sz w:val="22"/>
-          <w:szCs w:val="22"/>
-        </w:rPr>
-      </w:pPr>
-      <w:r>
-        <w:rPr>
-          <w:rFonts w:asciiTheme="minorHAnsi" w:hAnsiTheme="minorHAnsi" w:cstheme="minorHAnsi"/>
-          <w:color w:val="auto"/>
-          <w:sz w:val="22"/>
-          <w:szCs w:val="22"/>
+        </w:rPr>
+      </w:pPr>
+      <w:r>
+        <w:rPr>
+          <w:rFonts w:asciiTheme="minorHAnsi" w:hAnsiTheme="minorHAnsi" w:cstheme="minorHAnsi"/>
+          <w:color w:val="auto"/>
         </w:rPr>
         <w:t>Encoding Data Types</w:t>
       </w:r>
@@ -11813,21 +11603,7 @@
         <w:rPr>
           <w:rFonts w:asciiTheme="minorHAnsi" w:hAnsiTheme="minorHAnsi" w:cstheme="minorHAnsi"/>
         </w:rPr>
-        <w:t xml:space="preserve">data value to give given </w:t>
-      </w:r>
-      <w:proofErr w:type="spellStart"/>
-      <w:r>
-        <w:rPr>
-          <w:rFonts w:asciiTheme="minorHAnsi" w:hAnsiTheme="minorHAnsi" w:cstheme="minorHAnsi"/>
-        </w:rPr>
-        <w:t>it’s</w:t>
-      </w:r>
-      <w:proofErr w:type="spellEnd"/>
-      <w:r>
-        <w:rPr>
-          <w:rFonts w:asciiTheme="minorHAnsi" w:hAnsiTheme="minorHAnsi" w:cstheme="minorHAnsi"/>
-        </w:rPr>
-        <w:t xml:space="preserve"> own column </w:t>
+        <w:t xml:space="preserve">data value to give given it’s own column </w:t>
       </w:r>
       <w:r>
         <w:rPr>
@@ -11938,16 +11714,12 @@
         <w:rPr>
           <w:rFonts w:asciiTheme="minorHAnsi" w:hAnsiTheme="minorHAnsi" w:cstheme="minorHAnsi"/>
           <w:color w:val="auto"/>
-          <w:sz w:val="22"/>
-          <w:szCs w:val="22"/>
-        </w:rPr>
-      </w:pPr>
-      <w:r>
-        <w:rPr>
-          <w:rFonts w:asciiTheme="minorHAnsi" w:hAnsiTheme="minorHAnsi" w:cstheme="minorHAnsi"/>
-          <w:color w:val="auto"/>
-          <w:sz w:val="22"/>
-          <w:szCs w:val="22"/>
+        </w:rPr>
+      </w:pPr>
+      <w:r>
+        <w:rPr>
+          <w:rFonts w:asciiTheme="minorHAnsi" w:hAnsiTheme="minorHAnsi" w:cstheme="minorHAnsi"/>
+          <w:color w:val="auto"/>
         </w:rPr>
         <w:t>Machine Learning Models</w:t>
       </w:r>
@@ -12125,16 +11897,12 @@
         <w:rPr>
           <w:rFonts w:asciiTheme="minorHAnsi" w:hAnsiTheme="minorHAnsi" w:cstheme="minorHAnsi"/>
           <w:color w:val="auto"/>
-          <w:sz w:val="22"/>
-          <w:szCs w:val="22"/>
-        </w:rPr>
-      </w:pPr>
-      <w:r>
-        <w:rPr>
-          <w:rFonts w:asciiTheme="minorHAnsi" w:hAnsiTheme="minorHAnsi" w:cstheme="minorHAnsi"/>
-          <w:color w:val="auto"/>
-          <w:sz w:val="22"/>
-          <w:szCs w:val="22"/>
+        </w:rPr>
+      </w:pPr>
+      <w:r>
+        <w:rPr>
+          <w:rFonts w:asciiTheme="minorHAnsi" w:hAnsiTheme="minorHAnsi" w:cstheme="minorHAnsi"/>
+          <w:color w:val="auto"/>
         </w:rPr>
         <w:t xml:space="preserve">Algorithm </w:t>
       </w:r>
@@ -12142,8 +11910,6 @@
         <w:rPr>
           <w:rFonts w:asciiTheme="minorHAnsi" w:hAnsiTheme="minorHAnsi" w:cstheme="minorHAnsi"/>
           <w:color w:val="auto"/>
-          <w:sz w:val="22"/>
-          <w:szCs w:val="22"/>
         </w:rPr>
         <w:t xml:space="preserve">1 - </w:t>
       </w:r>
@@ -12151,8 +11917,6 @@
         <w:rPr>
           <w:rFonts w:asciiTheme="minorHAnsi" w:hAnsiTheme="minorHAnsi" w:cstheme="minorHAnsi"/>
           <w:color w:val="auto"/>
-          <w:sz w:val="22"/>
-          <w:szCs w:val="22"/>
         </w:rPr>
         <w:t>Logistic Regression</w:t>
       </w:r>
@@ -12413,15 +12177,6 @@
         </w:rPr>
         <w:t xml:space="preserve"> </w:t>
       </w:r>
-    </w:p>
-    <w:p>
-      <w:pPr>
-        <w:ind w:left="426"/>
-        <w:jc w:val="both"/>
-        <w:rPr>
-          <w:rFonts w:asciiTheme="minorHAnsi" w:hAnsiTheme="minorHAnsi" w:cstheme="minorHAnsi"/>
-        </w:rPr>
-      </w:pPr>
     </w:p>
     <w:p>
       <w:pPr>
@@ -12433,363 +12188,8 @@
         <w:jc w:val="both"/>
         <w:rPr>
           <w:rFonts w:asciiTheme="minorHAnsi" w:hAnsiTheme="minorHAnsi" w:cstheme="minorHAnsi"/>
-          <w:color w:val="auto"/>
-          <w:sz w:val="22"/>
-          <w:szCs w:val="22"/>
-        </w:rPr>
-      </w:pPr>
-      <w:r>
-        <w:rPr>
-          <w:rFonts w:asciiTheme="minorHAnsi" w:hAnsiTheme="minorHAnsi" w:cstheme="minorHAnsi"/>
-          <w:color w:val="auto"/>
-          <w:sz w:val="22"/>
-          <w:szCs w:val="22"/>
-        </w:rPr>
-        <w:t xml:space="preserve">Algorithm 2 - </w:t>
-      </w:r>
-      <w:r>
-        <w:rPr>
-          <w:rFonts w:asciiTheme="minorHAnsi" w:hAnsiTheme="minorHAnsi" w:cstheme="minorHAnsi"/>
-          <w:color w:val="auto"/>
-          <w:sz w:val="22"/>
-          <w:szCs w:val="22"/>
-        </w:rPr>
-        <w:t xml:space="preserve">Decision Trees </w:t>
-      </w:r>
-    </w:p>
-    <w:p>
-      <w:pPr>
-        <w:ind w:left="426"/>
-        <w:jc w:val="both"/>
-        <w:rPr>
-          <w:rFonts w:asciiTheme="minorHAnsi" w:hAnsiTheme="minorHAnsi" w:cstheme="minorHAnsi"/>
-        </w:rPr>
-      </w:pPr>
-      <w:r>
-        <w:rPr>
-          <w:rFonts w:asciiTheme="minorHAnsi" w:hAnsiTheme="minorHAnsi" w:cstheme="minorHAnsi"/>
-        </w:rPr>
-        <w:t xml:space="preserve">As logistic regression was not conclusive in terms of </w:t>
-      </w:r>
-      <w:r>
-        <w:rPr>
-          <w:rFonts w:asciiTheme="minorHAnsi" w:hAnsiTheme="minorHAnsi" w:cstheme="minorHAnsi"/>
-        </w:rPr>
-        <w:t>its</w:t>
-      </w:r>
-      <w:r>
-        <w:rPr>
-          <w:rFonts w:asciiTheme="minorHAnsi" w:hAnsiTheme="minorHAnsi" w:cstheme="minorHAnsi"/>
-        </w:rPr>
-        <w:t xml:space="preserve"> results, the author decided to implement a similar model capable of </w:t>
-      </w:r>
-      <w:r>
-        <w:rPr>
-          <w:rFonts w:asciiTheme="minorHAnsi" w:hAnsiTheme="minorHAnsi" w:cstheme="minorHAnsi"/>
-        </w:rPr>
-        <w:t xml:space="preserve">working with categorical data.  Decision Trees was selected as the second algorithm to test as it had been used </w:t>
-      </w:r>
-      <w:r>
-        <w:rPr>
-          <w:rFonts w:asciiTheme="minorHAnsi" w:hAnsiTheme="minorHAnsi" w:cstheme="minorHAnsi"/>
-        </w:rPr>
-        <w:t xml:space="preserve">by other researchers </w:t>
-      </w:r>
-      <w:r>
-        <w:rPr>
-          <w:rFonts w:asciiTheme="minorHAnsi" w:hAnsiTheme="minorHAnsi" w:cstheme="minorHAnsi"/>
-        </w:rPr>
-        <w:fldChar w:fldCharType="begin"/>
-      </w:r>
-      <w:r>
-        <w:rPr>
-          <w:rFonts w:asciiTheme="minorHAnsi" w:hAnsiTheme="minorHAnsi" w:cstheme="minorHAnsi"/>
-        </w:rPr>
-        <w:instrText xml:space="preserve"> ADDIN ZOTERO_ITEM CSL_CITATION {"citationID":"cS2xUQBG","properties":{"formattedCitation":"(Djoundourian, 2017; Hussain {\\i{}et al.}, 2018)","plainCitation":"(Djoundourian, 2017; Hussain et al., 2018)","noteIndex":0},"citationItems":[{"id":97,"uris":["http://zotero.org/users/11537704/items/RHY4LSTN"],"itemData":{"id":97,"type":"article-journal","abstract":"The author gives an overview of typical learning outcomes in business education and assessment instruments that help measure and test these outcomes. Using data from a recently accredited program the author investigated the determinants of performance on assessment exams to help identify and evaluate differences between homegrown and standardized assessment instruments. The results indicate that performance on assessment exams whether standardized or homegrown is significantly related to the general performance of the students in the program. Accordingly, the ultimate choice of the instrument boils down to 2 important variables: the match between exam objectives and institutional objectives and the total cost of the instrument.","container-title":"Journal of Education for Business","DOI":"10.1080/08832323.2017.1339662","ISSN":"0883-2323","issue":"5","note":"publisher: Routledge\n_eprint: https://doi.org/10.1080/08832323.2017.1339662","page":"238-244","source":"Taylor and Francis+NEJM","title":"Assessment of learning in business education: Standardized or homegrown?","title-short":"Assessment of learning in business education","URL":"https://doi.org/10.1080/08832323.2017.1339662","volume":"92","author":[{"family":"Djoundourian","given":"Salpie S."}],"accessed":{"date-parts":[["2023",5,8]]},"issued":{"date-parts":[["2017",7,4]]}},"label":"page"},{"id":316,"uris":["http://zotero.org/users/11537704/items/SUUVU8XP"],"itemData":{"id":316,"type":"article-journal","abstract":"Several challenges are associated with e-learning systems, the most significant of which is the lack of student motivation in various course activities and for various course materials. In this study, we used machine learning (ML) algorithms to identify low-engagement students in a social science course at the Open University (OU) to assess the effect of engagement on student performance. The input variables of the study included highest education level, final results, score on the assessment, and the number of clicks on virtual learning environment (VLE) activities, which included dataplus, forumng, glossary, oucollaborate, oucontent, resources, subpages, homepage, and URL during the first course assessment. The output variable was the student level of engagement in the various activities. To predict low-engagement students, we applied several ML algorithms to the dataset. Using these algorithms, trained models were first obtained; then, the accuracy and kappa values of the models were compared. The results demonstrated that the J48, decision tree, JRIP, and gradient-boosted classifiers exhibited better performance in terms of the accuracy, kappa value, and recall compared to the other tested models. Based on these findings, we developed a dashboard to facilitate instructor at the OU. These models can easily be incorporated into VLE systems to help instructors evaluate student engagement during VLE courses with regard to different activities and materials and to provide additional interventions for students in advance of their final exam. Furthermore, this study examined the relationship between student engagement and the course assessment score.","container-title":"Computational Intelligence and Neuroscience","DOI":"10.1155/2018/6347186","ISSN":"1687-5265","language":"en","note":"publisher: Hindawi","page":"e6347186","source":"www.hindawi.com","title":"Student Engagement Predictions in an e-Learning System and Their Impact on Student Course Assessment Scores","URL":"https://www.hindawi.com/journals/cin/2018/6347186/","volume":"2018","author":[{"family":"Hussain","given":"Mushtaq"},{"family":"Zhu","given":"Wenhao"},{"family":"Zhang","given":"Wu"},{"family":"Abidi","given":"Syed Muhammad Raza"}],"accessed":{"date-parts":[["2023",7,18]]},"issued":{"date-parts":[["2018",10,2]]}},"label":"page"}],"schema":"https://github.com/citation-style-language/schema/raw/master/csl-citation.json"} </w:instrText>
-      </w:r>
-      <w:r>
-        <w:rPr>
-          <w:rFonts w:asciiTheme="minorHAnsi" w:hAnsiTheme="minorHAnsi" w:cstheme="minorHAnsi"/>
-        </w:rPr>
-        <w:fldChar w:fldCharType="separate"/>
-      </w:r>
-      <w:r>
-        <w:rPr>
-          <w:rFonts w:asciiTheme="minorHAnsi" w:hAnsiTheme="minorHAnsi" w:cstheme="minorHAnsi"/>
-        </w:rPr>
-        <w:t xml:space="preserve">(Djoundourian, 2017; Hussain </w:t>
-      </w:r>
-      <w:r>
-        <w:rPr>
-          <w:rFonts w:asciiTheme="minorHAnsi" w:hAnsiTheme="minorHAnsi" w:cstheme="minorHAnsi"/>
-          <w:i/>
-          <w:iCs/>
-        </w:rPr>
-        <w:t>et al.</w:t>
-      </w:r>
-      <w:r>
-        <w:rPr>
-          <w:rFonts w:asciiTheme="minorHAnsi" w:hAnsiTheme="minorHAnsi" w:cstheme="minorHAnsi"/>
-        </w:rPr>
-        <w:t>, 2018)</w:t>
-      </w:r>
-      <w:r>
-        <w:rPr>
-          <w:rFonts w:asciiTheme="minorHAnsi" w:hAnsiTheme="minorHAnsi" w:cstheme="minorHAnsi"/>
-        </w:rPr>
-        <w:fldChar w:fldCharType="end"/>
-      </w:r>
-      <w:r>
-        <w:rPr>
-          <w:rFonts w:asciiTheme="minorHAnsi" w:hAnsiTheme="minorHAnsi" w:cstheme="minorHAnsi"/>
-        </w:rPr>
-        <w:t xml:space="preserve">. </w:t>
-      </w:r>
-      <w:r>
-        <w:rPr>
-          <w:rFonts w:asciiTheme="minorHAnsi" w:hAnsiTheme="minorHAnsi" w:cstheme="minorHAnsi"/>
-        </w:rPr>
-        <w:t xml:space="preserve"> </w:t>
-      </w:r>
-      <w:r>
-        <w:rPr>
-          <w:rFonts w:asciiTheme="minorHAnsi" w:hAnsiTheme="minorHAnsi" w:cstheme="minorHAnsi"/>
-        </w:rPr>
-        <w:t>Different methods of h</w:t>
-      </w:r>
-      <w:r>
-        <w:rPr>
-          <w:rFonts w:asciiTheme="minorHAnsi" w:hAnsiTheme="minorHAnsi" w:cstheme="minorHAnsi"/>
-        </w:rPr>
-        <w:t>yperparameter</w:t>
-      </w:r>
-      <w:r>
-        <w:rPr>
-          <w:rFonts w:asciiTheme="minorHAnsi" w:hAnsiTheme="minorHAnsi" w:cstheme="minorHAnsi"/>
-        </w:rPr>
-        <w:t xml:space="preserve"> tuning </w:t>
-      </w:r>
-      <w:r>
-        <w:rPr>
-          <w:rFonts w:asciiTheme="minorHAnsi" w:hAnsiTheme="minorHAnsi" w:cstheme="minorHAnsi"/>
-        </w:rPr>
-        <w:t xml:space="preserve">were </w:t>
-      </w:r>
-      <w:r>
-        <w:rPr>
-          <w:rFonts w:asciiTheme="minorHAnsi" w:hAnsiTheme="minorHAnsi" w:cstheme="minorHAnsi"/>
-        </w:rPr>
-        <w:t>applied</w:t>
-      </w:r>
-      <w:r>
-        <w:rPr>
-          <w:rFonts w:asciiTheme="minorHAnsi" w:hAnsiTheme="minorHAnsi" w:cstheme="minorHAnsi"/>
-        </w:rPr>
-        <w:t xml:space="preserve"> in the form of cross validation </w:t>
-      </w:r>
-      <w:r>
-        <w:rPr>
-          <w:rFonts w:asciiTheme="minorHAnsi" w:hAnsiTheme="minorHAnsi" w:cstheme="minorHAnsi"/>
-        </w:rPr>
-        <w:t xml:space="preserve">and GridSearchCV </w:t>
-      </w:r>
-      <w:r>
-        <w:rPr>
-          <w:rFonts w:asciiTheme="minorHAnsi" w:hAnsiTheme="minorHAnsi" w:cstheme="minorHAnsi"/>
-        </w:rPr>
-        <w:t>from sc</w:t>
-      </w:r>
-      <w:r>
-        <w:rPr>
-          <w:rFonts w:asciiTheme="minorHAnsi" w:hAnsiTheme="minorHAnsi" w:cstheme="minorHAnsi"/>
-        </w:rPr>
-        <w:t xml:space="preserve">ikit-learn.  Cross Validation was selected as it was used in previous </w:t>
-      </w:r>
-      <w:r>
-        <w:rPr>
-          <w:rFonts w:asciiTheme="minorHAnsi" w:hAnsiTheme="minorHAnsi" w:cstheme="minorHAnsi"/>
-        </w:rPr>
-        <w:t>papers</w:t>
-      </w:r>
-      <w:r>
-        <w:rPr>
-          <w:rFonts w:asciiTheme="minorHAnsi" w:hAnsiTheme="minorHAnsi" w:cstheme="minorHAnsi"/>
-        </w:rPr>
-        <w:t xml:space="preserve"> </w:t>
-      </w:r>
-      <w:r>
-        <w:rPr>
-          <w:rFonts w:asciiTheme="minorHAnsi" w:hAnsiTheme="minorHAnsi" w:cstheme="minorHAnsi"/>
-        </w:rPr>
-        <w:fldChar w:fldCharType="begin"/>
-      </w:r>
-      <w:r>
-        <w:rPr>
-          <w:rFonts w:asciiTheme="minorHAnsi" w:hAnsiTheme="minorHAnsi" w:cstheme="minorHAnsi"/>
-        </w:rPr>
-        <w:instrText xml:space="preserve"> ADDIN ZOTERO_ITEM CSL_CITATION {"citationID":"T8e1jzj6","properties":{"formattedCitation":"(Kohnke, Foung and Chen, 2022)","plainCitation":"(Kohnke, Foung and Chen, 2022)","noteIndex":0},"citationItems":[{"id":320,"uris":["http://zotero.org/users/11537704/items/UE2YKYAL"],"itemData":{"id":320,"type":"article-journal","abstract":"Blended learning pedagogical practices supported by learning management systems have become an important part of higher education curricula. In most cases, these blended curricula are evaluated through multimodal formative assessments. Although assessments can strongly affect student outcomes, research on the topic is limited. In this paper, we adopted a learning analytics approach to explore student engagement with formative assessments and the power of these assessments to predict student outcomes in an English for Academic Purposes courses in a Hong Kong university. The study retrieved the data logs from 7,815 students and used the data to analyze student engagement with the formative assessments. The results suggested that the students put effort into completing the assessments. The degree to which assessments predict learning outcomes depend on students’ level of subject knowledge and their understanding of the relevance of the assessments. This study showed that learning analytics provided reliable evidence for understanding students’ engagement and identifying at-risk students. Therefore, learning analytics research has the potential to inform pedagogical practice.","container-title":"SAGE Open","DOI":"10.1177/21582440221089957","ISSN":"2158-2440","issue":"2","language":"en","note":"publisher: SAGE Publications","page":"21582440221089957","source":"SAGE Journals","title":"Using Learner Analytics to Explore the Potential Contribution of Multimodal Formative Assessment to Academic Success in Higher Education","URL":"https://doi.org/10.1177/21582440221089957","volume":"12","author":[{"family":"Kohnke","given":"Lucas"},{"family":"Foung","given":"Dennis"},{"family":"Chen","given":"Julia"}],"accessed":{"date-parts":[["2023",7,18]]},"issued":{"date-parts":[["2022",4,1]]}},"label":"page"}],"schema":"https://github.com/citation-style-language/schema/raw/master/csl-citation.json"} </w:instrText>
-      </w:r>
-      <w:r>
-        <w:rPr>
-          <w:rFonts w:asciiTheme="minorHAnsi" w:hAnsiTheme="minorHAnsi" w:cstheme="minorHAnsi"/>
-        </w:rPr>
-        <w:fldChar w:fldCharType="separate"/>
-      </w:r>
-      <w:r>
-        <w:rPr>
-          <w:rFonts w:asciiTheme="minorHAnsi" w:hAnsiTheme="minorHAnsi" w:cstheme="minorHAnsi"/>
-        </w:rPr>
-        <w:t>(Kohnke, Foung and Chen, 2022)</w:t>
-      </w:r>
-      <w:r>
-        <w:rPr>
-          <w:rFonts w:asciiTheme="minorHAnsi" w:hAnsiTheme="minorHAnsi" w:cstheme="minorHAnsi"/>
-        </w:rPr>
-        <w:fldChar w:fldCharType="end"/>
-      </w:r>
-      <w:r>
-        <w:rPr>
-          <w:rFonts w:asciiTheme="minorHAnsi" w:hAnsiTheme="minorHAnsi" w:cstheme="minorHAnsi"/>
-        </w:rPr>
-        <w:t xml:space="preserve"> </w:t>
-      </w:r>
-      <w:r>
-        <w:rPr>
-          <w:rFonts w:asciiTheme="minorHAnsi" w:hAnsiTheme="minorHAnsi" w:cstheme="minorHAnsi"/>
-          <w:b/>
-          <w:bCs/>
-          <w:color w:val="FF0000"/>
-          <w:highlight w:val="yellow"/>
-        </w:rPr>
-        <w:t>INSERT ZHANG</w:t>
-      </w:r>
-      <w:r>
-        <w:rPr>
-          <w:rFonts w:asciiTheme="minorHAnsi" w:hAnsiTheme="minorHAnsi" w:cstheme="minorHAnsi"/>
-        </w:rPr>
-        <w:t>)</w:t>
-      </w:r>
-      <w:r>
-        <w:rPr>
-          <w:rFonts w:asciiTheme="minorHAnsi" w:hAnsiTheme="minorHAnsi" w:cstheme="minorHAnsi"/>
-        </w:rPr>
-        <w:t xml:space="preserve">, </w:t>
-      </w:r>
-      <w:r>
-        <w:rPr>
-          <w:rFonts w:asciiTheme="minorHAnsi" w:hAnsiTheme="minorHAnsi" w:cstheme="minorHAnsi"/>
-        </w:rPr>
-        <w:t>whilst scikit learn was selected as the library</w:t>
-      </w:r>
-      <w:r>
-        <w:rPr>
-          <w:rFonts w:asciiTheme="minorHAnsi" w:hAnsiTheme="minorHAnsi" w:cstheme="minorHAnsi"/>
-        </w:rPr>
-        <w:t xml:space="preserve"> as both the model and </w:t>
-      </w:r>
-      <w:r>
-        <w:rPr>
-          <w:rFonts w:asciiTheme="minorHAnsi" w:hAnsiTheme="minorHAnsi" w:cstheme="minorHAnsi"/>
-        </w:rPr>
-        <w:t>hyperparameter tuning was selected from both.</w:t>
-      </w:r>
-      <w:r>
-        <w:rPr>
-          <w:rFonts w:asciiTheme="minorHAnsi" w:hAnsiTheme="minorHAnsi" w:cstheme="minorHAnsi"/>
-        </w:rPr>
-        <w:t xml:space="preserve"> </w:t>
-      </w:r>
-      <w:r>
-        <w:rPr>
-          <w:rFonts w:asciiTheme="minorHAnsi" w:hAnsiTheme="minorHAnsi" w:cstheme="minorHAnsi"/>
-        </w:rPr>
-        <w:t xml:space="preserve"> For Cross Validation, a range of features were tried to identify what </w:t>
-      </w:r>
-      <w:r>
-        <w:rPr>
-          <w:rFonts w:asciiTheme="minorHAnsi" w:hAnsiTheme="minorHAnsi" w:cstheme="minorHAnsi"/>
-        </w:rPr>
-        <w:t>number of features is optimal for the best results within the model.</w:t>
-      </w:r>
-      <w:r>
-        <w:rPr>
-          <w:rFonts w:asciiTheme="minorHAnsi" w:hAnsiTheme="minorHAnsi" w:cstheme="minorHAnsi"/>
-        </w:rPr>
-        <w:t xml:space="preserve">  </w:t>
-      </w:r>
-      <w:r>
-        <w:rPr>
-          <w:rFonts w:asciiTheme="minorHAnsi" w:hAnsiTheme="minorHAnsi" w:cstheme="minorHAnsi"/>
-        </w:rPr>
-        <w:t>In addition, t</w:t>
-      </w:r>
-      <w:r>
-        <w:rPr>
-          <w:rFonts w:asciiTheme="minorHAnsi" w:hAnsiTheme="minorHAnsi" w:cstheme="minorHAnsi"/>
-        </w:rPr>
-        <w:t>he autho</w:t>
-      </w:r>
-      <w:r>
-        <w:rPr>
-          <w:rFonts w:asciiTheme="minorHAnsi" w:hAnsiTheme="minorHAnsi" w:cstheme="minorHAnsi"/>
-        </w:rPr>
-        <w:t>r sought to look at tenure both as a grou</w:t>
-      </w:r>
-      <w:r>
-        <w:rPr>
-          <w:rFonts w:asciiTheme="minorHAnsi" w:hAnsiTheme="minorHAnsi" w:cstheme="minorHAnsi"/>
-        </w:rPr>
-        <w:t>ped column, and an ungrouped column.</w:t>
-      </w:r>
-      <w:r>
-        <w:rPr>
-          <w:rFonts w:asciiTheme="minorHAnsi" w:hAnsiTheme="minorHAnsi" w:cstheme="minorHAnsi"/>
-        </w:rPr>
-        <w:t xml:space="preserve">  This was completed to </w:t>
-      </w:r>
-      <w:r>
-        <w:rPr>
-          <w:rFonts w:asciiTheme="minorHAnsi" w:hAnsiTheme="minorHAnsi" w:cstheme="minorHAnsi"/>
-        </w:rPr>
-        <w:t>identify</w:t>
-      </w:r>
-      <w:r>
-        <w:rPr>
-          <w:rFonts w:asciiTheme="minorHAnsi" w:hAnsiTheme="minorHAnsi" w:cstheme="minorHAnsi"/>
-        </w:rPr>
-        <w:t xml:space="preserve"> if </w:t>
-      </w:r>
-      <w:r>
-        <w:rPr>
-          <w:rFonts w:asciiTheme="minorHAnsi" w:hAnsiTheme="minorHAnsi" w:cstheme="minorHAnsi"/>
-        </w:rPr>
-        <w:t xml:space="preserve">the </w:t>
-      </w:r>
-      <w:r>
-        <w:rPr>
-          <w:rFonts w:asciiTheme="minorHAnsi" w:hAnsiTheme="minorHAnsi" w:cstheme="minorHAnsi"/>
-        </w:rPr>
-        <w:t>there was any difference in the results.</w:t>
-      </w:r>
-    </w:p>
-    <w:p>
-      <w:pPr>
-        <w:ind w:left="426"/>
-        <w:jc w:val="both"/>
-        <w:rPr>
-          <w:rFonts w:asciiTheme="minorHAnsi" w:hAnsiTheme="minorHAnsi" w:cstheme="minorHAnsi"/>
-        </w:rPr>
-      </w:pPr>
-      <w:r>
-        <w:rPr>
-          <w:rFonts w:asciiTheme="minorHAnsi" w:hAnsiTheme="minorHAnsi" w:cstheme="minorHAnsi"/>
-          <w:b/>
-          <w:bCs/>
-          <w:color w:val="FF0000"/>
-          <w:highlight w:val="yellow"/>
-        </w:rPr>
-        <w:t xml:space="preserve">Upload Zhang .. and check SVM / SVC  </w:t>
-      </w:r>
+        </w:rPr>
+      </w:pPr>
     </w:p>
     <w:p>
       <w:pPr>
@@ -12802,27 +12202,21 @@
         <w:rPr>
           <w:rFonts w:asciiTheme="minorHAnsi" w:hAnsiTheme="minorHAnsi" w:cstheme="minorHAnsi"/>
           <w:color w:val="auto"/>
-          <w:sz w:val="22"/>
-          <w:szCs w:val="22"/>
-        </w:rPr>
-      </w:pPr>
-      <w:r>
-        <w:rPr>
-          <w:rFonts w:asciiTheme="minorHAnsi" w:hAnsiTheme="minorHAnsi" w:cstheme="minorHAnsi"/>
-          <w:color w:val="auto"/>
-          <w:sz w:val="22"/>
-          <w:szCs w:val="22"/>
-        </w:rPr>
-        <w:t xml:space="preserve">Algorithm 3 - </w:t>
-      </w:r>
-      <w:r>
-        <w:rPr>
-          <w:rFonts w:asciiTheme="minorHAnsi" w:hAnsiTheme="minorHAnsi" w:cstheme="minorHAnsi"/>
-          <w:color w:val="auto"/>
-          <w:sz w:val="22"/>
-          <w:szCs w:val="22"/>
-        </w:rPr>
-        <w:t xml:space="preserve">Support Vector Machines </w:t>
+        </w:rPr>
+      </w:pPr>
+      <w:r>
+        <w:rPr>
+          <w:rFonts w:asciiTheme="minorHAnsi" w:hAnsiTheme="minorHAnsi" w:cstheme="minorHAnsi"/>
+          <w:color w:val="auto"/>
+        </w:rPr>
+        <w:t xml:space="preserve">Algorithm 2 - </w:t>
+      </w:r>
+      <w:r>
+        <w:rPr>
+          <w:rFonts w:asciiTheme="minorHAnsi" w:hAnsiTheme="minorHAnsi" w:cstheme="minorHAnsi"/>
+          <w:color w:val="auto"/>
+        </w:rPr>
+        <w:t xml:space="preserve">Decision Trees </w:t>
       </w:r>
     </w:p>
     <w:p>
@@ -12837,13 +12231,31 @@
         <w:rPr>
           <w:rFonts w:asciiTheme="minorHAnsi" w:hAnsiTheme="minorHAnsi" w:cstheme="minorHAnsi"/>
         </w:rPr>
-        <w:t xml:space="preserve">Support Vector Machines (SVM) is also </w:t>
-      </w:r>
-      <w:r>
-        <w:rPr>
-          <w:rFonts w:asciiTheme="minorHAnsi" w:hAnsiTheme="minorHAnsi" w:cstheme="minorHAnsi"/>
-        </w:rPr>
-        <w:t xml:space="preserve">able to work with classification data, and is able to identify outliers in the data </w:t>
+        <w:t xml:space="preserve">As logistic regression was not conclusive in terms of </w:t>
+      </w:r>
+      <w:r>
+        <w:rPr>
+          <w:rFonts w:asciiTheme="minorHAnsi" w:hAnsiTheme="minorHAnsi" w:cstheme="minorHAnsi"/>
+        </w:rPr>
+        <w:t>its</w:t>
+      </w:r>
+      <w:r>
+        <w:rPr>
+          <w:rFonts w:asciiTheme="minorHAnsi" w:hAnsiTheme="minorHAnsi" w:cstheme="minorHAnsi"/>
+        </w:rPr>
+        <w:t xml:space="preserve"> results, the author decided to implement a similar model capable of </w:t>
+      </w:r>
+      <w:r>
+        <w:rPr>
+          <w:rFonts w:asciiTheme="minorHAnsi" w:hAnsiTheme="minorHAnsi" w:cstheme="minorHAnsi"/>
+        </w:rPr>
+        <w:t xml:space="preserve">working with categorical data.  Decision Trees was selected as the second algorithm to test as it had been used </w:t>
+      </w:r>
+      <w:r>
+        <w:rPr>
+          <w:rFonts w:asciiTheme="minorHAnsi" w:hAnsiTheme="minorHAnsi" w:cstheme="minorHAnsi"/>
+        </w:rPr>
+        <w:t xml:space="preserve">by other researchers </w:t>
       </w:r>
       <w:r>
         <w:rPr>
@@ -12855,7 +12267,7 @@
         <w:rPr>
           <w:rFonts w:asciiTheme="minorHAnsi" w:hAnsiTheme="minorHAnsi" w:cstheme="minorHAnsi"/>
         </w:rPr>
-        <w:instrText xml:space="preserve"> ADDIN ZOTERO_ITEM CSL_CITATION {"citationID":"WVoxgM2H","properties":{"formattedCitation":"({\\i{}1.4. Support Vector Machines \\uc0\\u8212{} scikit-learn 1.3.0 documentation}, no date)","plainCitation":"(1.4. Support Vector Machines — scikit-learn 1.3.0 documentation, no date)","noteIndex":0},"citationItems":[{"id":398,"uris":["http://zotero.org/users/11537704/items/THEH5DCX"],"itemData":{"id":398,"type":"webpage","title":"1.4. Support Vector Machines — scikit-learn 1.3.0 documentation","URL":"https://scikit-learn.org/stable/modules/svm.html","accessed":{"date-parts":[["2023",8,30]]}}}],"schema":"https://github.com/citation-style-language/schema/raw/master/csl-citation.json"} </w:instrText>
+        <w:instrText xml:space="preserve"> ADDIN ZOTERO_ITEM CSL_CITATION {"citationID":"cS2xUQBG","properties":{"formattedCitation":"(Djoundourian, 2017; Hussain {\\i{}et al.}, 2018)","plainCitation":"(Djoundourian, 2017; Hussain et al., 2018)","noteIndex":0},"citationItems":[{"id":97,"uris":["http://zotero.org/users/11537704/items/RHY4LSTN"],"itemData":{"id":97,"type":"article-journal","abstract":"The author gives an overview of typical learning outcomes in business education and assessment instruments that help measure and test these outcomes. Using data from a recently accredited program the author investigated the determinants of performance on assessment exams to help identify and evaluate differences between homegrown and standardized assessment instruments. The results indicate that performance on assessment exams whether standardized or homegrown is significantly related to the general performance of the students in the program. Accordingly, the ultimate choice of the instrument boils down to 2 important variables: the match between exam objectives and institutional objectives and the total cost of the instrument.","container-title":"Journal of Education for Business","DOI":"10.1080/08832323.2017.1339662","ISSN":"0883-2323","issue":"5","note":"publisher: Routledge\n_eprint: https://doi.org/10.1080/08832323.2017.1339662","page":"238-244","source":"Taylor and Francis+NEJM","title":"Assessment of learning in business education: Standardized or homegrown?","title-short":"Assessment of learning in business education","URL":"https://doi.org/10.1080/08832323.2017.1339662","volume":"92","author":[{"family":"Djoundourian","given":"Salpie S."}],"accessed":{"date-parts":[["2023",5,8]]},"issued":{"date-parts":[["2017",7,4]]}},"label":"page"},{"id":316,"uris":["http://zotero.org/users/11537704/items/SUUVU8XP"],"itemData":{"id":316,"type":"article-journal","abstract":"Several challenges are associated with e-learning systems, the most significant of which is the lack of student motivation in various course activities and for various course materials. In this study, we used machine learning (ML) algorithms to identify low-engagement students in a social science course at the Open University (OU) to assess the effect of engagement on student performance. The input variables of the study included highest education level, final results, score on the assessment, and the number of clicks on virtual learning environment (VLE) activities, which included dataplus, forumng, glossary, oucollaborate, oucontent, resources, subpages, homepage, and URL during the first course assessment. The output variable was the student level of engagement in the various activities. To predict low-engagement students, we applied several ML algorithms to the dataset. Using these algorithms, trained models were first obtained; then, the accuracy and kappa values of the models were compared. The results demonstrated that the J48, decision tree, JRIP, and gradient-boosted classifiers exhibited better performance in terms of the accuracy, kappa value, and recall compared to the other tested models. Based on these findings, we developed a dashboard to facilitate instructor at the OU. These models can easily be incorporated into VLE systems to help instructors evaluate student engagement during VLE courses with regard to different activities and materials and to provide additional interventions for students in advance of their final exam. Furthermore, this study examined the relationship between student engagement and the course assessment score.","container-title":"Computational Intelligence and Neuroscience","DOI":"10.1155/2018/6347186","ISSN":"1687-5265","language":"en","note":"publisher: Hindawi","page":"e6347186","source":"www.hindawi.com","title":"Student Engagement Predictions in an e-Learning System and Their Impact on Student Course Assessment Scores","URL":"https://www.hindawi.com/journals/cin/2018/6347186/","volume":"2018","author":[{"family":"Hussain","given":"Mushtaq"},{"family":"Zhu","given":"Wenhao"},{"family":"Zhang","given":"Wu"},{"family":"Abidi","given":"Syed Muhammad Raza"}],"accessed":{"date-parts":[["2023",7,18]]},"issued":{"date-parts":[["2018",10,2]]}},"label":"page"}],"schema":"https://github.com/citation-style-language/schema/raw/master/csl-citation.json"} </w:instrText>
       </w:r>
       <w:r>
         <w:rPr>
@@ -12867,7 +12279,7 @@
         <w:rPr>
           <w:rFonts w:asciiTheme="minorHAnsi" w:hAnsiTheme="minorHAnsi" w:cstheme="minorHAnsi"/>
         </w:rPr>
-        <w:t>(</w:t>
+        <w:t xml:space="preserve">(Djoundourian, 2017; Hussain </w:t>
       </w:r>
       <w:r>
         <w:rPr>
@@ -12875,13 +12287,13 @@
           <w:i/>
           <w:iCs/>
         </w:rPr>
-        <w:t>1.4. Support Vector Machines — scikit-learn 1.3.0 documentation</w:t>
-      </w:r>
-      <w:r>
-        <w:rPr>
-          <w:rFonts w:asciiTheme="minorHAnsi" w:hAnsiTheme="minorHAnsi" w:cstheme="minorHAnsi"/>
-        </w:rPr>
-        <w:t>, no date)</w:t>
+        <w:t>et al.</w:t>
+      </w:r>
+      <w:r>
+        <w:rPr>
+          <w:rFonts w:asciiTheme="minorHAnsi" w:hAnsiTheme="minorHAnsi" w:cstheme="minorHAnsi"/>
+        </w:rPr>
+        <w:t>, 2018)</w:t>
       </w:r>
       <w:r>
         <w:rPr>
@@ -12893,7 +12305,7 @@
         <w:rPr>
           <w:rFonts w:asciiTheme="minorHAnsi" w:hAnsiTheme="minorHAnsi" w:cstheme="minorHAnsi"/>
         </w:rPr>
-        <w:t>.</w:t>
+        <w:t xml:space="preserve">. </w:t>
       </w:r>
       <w:r>
         <w:rPr>
@@ -12905,63 +12317,74 @@
         <w:rPr>
           <w:rFonts w:asciiTheme="minorHAnsi" w:hAnsiTheme="minorHAnsi" w:cstheme="minorHAnsi"/>
         </w:rPr>
-        <w:t xml:space="preserve"> Zhang et al (2023) also used SV</w:t>
-      </w:r>
-      <w:r>
-        <w:rPr>
-          <w:rFonts w:asciiTheme="minorHAnsi" w:hAnsiTheme="minorHAnsi" w:cstheme="minorHAnsi"/>
-        </w:rPr>
-        <w:t>M to carry out their analysis on OULAD</w:t>
-      </w:r>
-      <w:r>
-        <w:rPr>
-          <w:rFonts w:asciiTheme="minorHAnsi" w:hAnsiTheme="minorHAnsi" w:cstheme="minorHAnsi"/>
-        </w:rPr>
-        <w:t xml:space="preserve"> dataset</w:t>
-      </w:r>
-      <w:r>
-        <w:rPr>
-          <w:rFonts w:asciiTheme="minorHAnsi" w:hAnsiTheme="minorHAnsi" w:cstheme="minorHAnsi"/>
-        </w:rPr>
-        <w:t xml:space="preserve">.  </w:t>
-      </w:r>
-      <w:r>
-        <w:rPr>
-          <w:rFonts w:asciiTheme="minorHAnsi" w:hAnsiTheme="minorHAnsi" w:cstheme="minorHAnsi"/>
-        </w:rPr>
-        <w:t xml:space="preserve">Scikit-learn documentation highly recommend that data used for SVM </w:t>
-      </w:r>
-      <w:r>
-        <w:rPr>
-          <w:rFonts w:asciiTheme="minorHAnsi" w:hAnsiTheme="minorHAnsi" w:cstheme="minorHAnsi"/>
-        </w:rPr>
-        <w:t>analysis</w:t>
-      </w:r>
-      <w:r>
-        <w:rPr>
-          <w:rFonts w:asciiTheme="minorHAnsi" w:hAnsiTheme="minorHAnsi" w:cstheme="minorHAnsi"/>
-        </w:rPr>
-        <w:t xml:space="preserve"> be </w:t>
-      </w:r>
-      <w:r>
-        <w:rPr>
-          <w:rFonts w:asciiTheme="minorHAnsi" w:hAnsiTheme="minorHAnsi" w:cstheme="minorHAnsi"/>
-        </w:rPr>
-        <w:t xml:space="preserve">scaled using the </w:t>
-      </w:r>
-      <w:proofErr w:type="spellStart"/>
-      <w:r>
-        <w:rPr>
-          <w:rFonts w:asciiTheme="minorHAnsi" w:hAnsiTheme="minorHAnsi" w:cstheme="minorHAnsi"/>
-        </w:rPr>
-        <w:t>StandardScaler</w:t>
-      </w:r>
-      <w:proofErr w:type="spellEnd"/>
-      <w:r>
-        <w:rPr>
-          <w:rFonts w:asciiTheme="minorHAnsi" w:hAnsiTheme="minorHAnsi" w:cstheme="minorHAnsi"/>
-        </w:rPr>
-        <w:t xml:space="preserve">(), and the author intends to follow this advice </w:t>
+        <w:t>Different methods of h</w:t>
+      </w:r>
+      <w:r>
+        <w:rPr>
+          <w:rFonts w:asciiTheme="minorHAnsi" w:hAnsiTheme="minorHAnsi" w:cstheme="minorHAnsi"/>
+        </w:rPr>
+        <w:t>yperparameter</w:t>
+      </w:r>
+      <w:r>
+        <w:rPr>
+          <w:rFonts w:asciiTheme="minorHAnsi" w:hAnsiTheme="minorHAnsi" w:cstheme="minorHAnsi"/>
+        </w:rPr>
+        <w:t xml:space="preserve"> tuning </w:t>
+      </w:r>
+      <w:r>
+        <w:rPr>
+          <w:rFonts w:asciiTheme="minorHAnsi" w:hAnsiTheme="minorHAnsi" w:cstheme="minorHAnsi"/>
+        </w:rPr>
+        <w:t xml:space="preserve">were </w:t>
+      </w:r>
+      <w:r>
+        <w:rPr>
+          <w:rFonts w:asciiTheme="minorHAnsi" w:hAnsiTheme="minorHAnsi" w:cstheme="minorHAnsi"/>
+        </w:rPr>
+        <w:t>applied</w:t>
+      </w:r>
+      <w:r>
+        <w:rPr>
+          <w:rFonts w:asciiTheme="minorHAnsi" w:hAnsiTheme="minorHAnsi" w:cstheme="minorHAnsi"/>
+        </w:rPr>
+        <w:t xml:space="preserve"> in the form of cross </w:t>
+      </w:r>
+      <w:r>
+        <w:rPr>
+          <w:rFonts w:asciiTheme="minorHAnsi" w:hAnsiTheme="minorHAnsi" w:cstheme="minorHAnsi"/>
+        </w:rPr>
+        <w:lastRenderedPageBreak/>
+        <w:t xml:space="preserve">validation </w:t>
+      </w:r>
+      <w:r>
+        <w:rPr>
+          <w:rFonts w:asciiTheme="minorHAnsi" w:hAnsiTheme="minorHAnsi" w:cstheme="minorHAnsi"/>
+        </w:rPr>
+        <w:t xml:space="preserve">and GridSearchCV </w:t>
+      </w:r>
+      <w:r>
+        <w:rPr>
+          <w:rFonts w:asciiTheme="minorHAnsi" w:hAnsiTheme="minorHAnsi" w:cstheme="minorHAnsi"/>
+        </w:rPr>
+        <w:t>from sc</w:t>
+      </w:r>
+      <w:r>
+        <w:rPr>
+          <w:rFonts w:asciiTheme="minorHAnsi" w:hAnsiTheme="minorHAnsi" w:cstheme="minorHAnsi"/>
+        </w:rPr>
+        <w:t xml:space="preserve">ikit-learn.  Cross Validation was selected as it was used in previous </w:t>
+      </w:r>
+      <w:r>
+        <w:rPr>
+          <w:rFonts w:asciiTheme="minorHAnsi" w:hAnsiTheme="minorHAnsi" w:cstheme="minorHAnsi"/>
+        </w:rPr>
+        <w:t>papers</w:t>
+      </w:r>
+      <w:r>
+        <w:rPr>
+          <w:rFonts w:asciiTheme="minorHAnsi" w:hAnsiTheme="minorHAnsi" w:cstheme="minorHAnsi"/>
+        </w:rPr>
+        <w:t xml:space="preserve"> </w:t>
       </w:r>
       <w:r>
         <w:rPr>
@@ -12973,7 +12396,7 @@
         <w:rPr>
           <w:rFonts w:asciiTheme="minorHAnsi" w:hAnsiTheme="minorHAnsi" w:cstheme="minorHAnsi"/>
         </w:rPr>
-        <w:instrText xml:space="preserve"> ADDIN ZOTERO_ITEM CSL_CITATION {"citationID":"zYrWvSIk","properties":{"formattedCitation":"({\\i{}1.4. Support Vector Machines \\uc0\\u8212{} scikit-learn 1.3.0 documentation}, no date)","plainCitation":"(1.4. Support Vector Machines — scikit-learn 1.3.0 documentation, no date)","noteIndex":0},"citationItems":[{"id":398,"uris":["http://zotero.org/users/11537704/items/THEH5DCX"],"itemData":{"id":398,"type":"webpage","title":"1.4. Support Vector Machines — scikit-learn 1.3.0 documentation","URL":"https://scikit-learn.org/stable/modules/svm.html","accessed":{"date-parts":[["2023",8,30]]}}}],"schema":"https://github.com/citation-style-language/schema/raw/master/csl-citation.json"} </w:instrText>
+        <w:instrText xml:space="preserve"> ADDIN ZOTERO_ITEM CSL_CITATION {"citationID":"T8e1jzj6","properties":{"formattedCitation":"(Kohnke, Foung and Chen, 2022)","plainCitation":"(Kohnke, Foung and Chen, 2022)","noteIndex":0},"citationItems":[{"id":320,"uris":["http://zotero.org/users/11537704/items/UE2YKYAL"],"itemData":{"id":320,"type":"article-journal","abstract":"Blended learning pedagogical practices supported by learning management systems have become an important part of higher education curricula. In most cases, these blended curricula are evaluated through multimodal formative assessments. Although assessments can strongly affect student outcomes, research on the topic is limited. In this paper, we adopted a learning analytics approach to explore student engagement with formative assessments and the power of these assessments to predict student outcomes in an English for Academic Purposes courses in a Hong Kong university. The study retrieved the data logs from 7,815 students and used the data to analyze student engagement with the formative assessments. The results suggested that the students put effort into completing the assessments. The degree to which assessments predict learning outcomes depend on students’ level of subject knowledge and their understanding of the relevance of the assessments. This study showed that learning analytics provided reliable evidence for understanding students’ engagement and identifying at-risk students. Therefore, learning analytics research has the potential to inform pedagogical practice.","container-title":"SAGE Open","DOI":"10.1177/21582440221089957","ISSN":"2158-2440","issue":"2","language":"en","note":"publisher: SAGE Publications","page":"21582440221089957","source":"SAGE Journals","title":"Using Learner Analytics to Explore the Potential Contribution of Multimodal Formative Assessment to Academic Success in Higher Education","URL":"https://doi.org/10.1177/21582440221089957","volume":"12","author":[{"family":"Kohnke","given":"Lucas"},{"family":"Foung","given":"Dennis"},{"family":"Chen","given":"Julia"}],"accessed":{"date-parts":[["2023",7,18]]},"issued":{"date-parts":[["2022",4,1]]}},"label":"page"}],"schema":"https://github.com/citation-style-language/schema/raw/master/csl-citation.json"} </w:instrText>
       </w:r>
       <w:r>
         <w:rPr>
@@ -12985,21 +12408,7 @@
         <w:rPr>
           <w:rFonts w:asciiTheme="minorHAnsi" w:hAnsiTheme="minorHAnsi" w:cstheme="minorHAnsi"/>
         </w:rPr>
-        <w:t>(</w:t>
-      </w:r>
-      <w:r>
-        <w:rPr>
-          <w:rFonts w:asciiTheme="minorHAnsi" w:hAnsiTheme="minorHAnsi" w:cstheme="minorHAnsi"/>
-          <w:i/>
-          <w:iCs/>
-        </w:rPr>
-        <w:t>1.4. Support Vector Machines — scikit-learn 1.3.0 documentation</w:t>
-      </w:r>
-      <w:r>
-        <w:rPr>
-          <w:rFonts w:asciiTheme="minorHAnsi" w:hAnsiTheme="minorHAnsi" w:cstheme="minorHAnsi"/>
-        </w:rPr>
-        <w:t>, no date)</w:t>
+        <w:t>(Kohnke, Foung and Chen, 2022)</w:t>
       </w:r>
       <w:r>
         <w:rPr>
@@ -13011,148 +12420,48 @@
         <w:rPr>
           <w:rFonts w:asciiTheme="minorHAnsi" w:hAnsiTheme="minorHAnsi" w:cstheme="minorHAnsi"/>
         </w:rPr>
-        <w:t xml:space="preserve">.  </w:t>
-      </w:r>
-      <w:r>
-        <w:rPr>
-          <w:rFonts w:asciiTheme="minorHAnsi" w:hAnsiTheme="minorHAnsi" w:cstheme="minorHAnsi"/>
-        </w:rPr>
-        <w:t xml:space="preserve">In terms of </w:t>
-      </w:r>
-      <w:r>
-        <w:rPr>
-          <w:rFonts w:asciiTheme="minorHAnsi" w:hAnsiTheme="minorHAnsi" w:cstheme="minorHAnsi"/>
-        </w:rPr>
-        <w:t xml:space="preserve">other variables, </w:t>
-      </w:r>
-      <w:r>
-        <w:rPr>
-          <w:rFonts w:asciiTheme="minorHAnsi" w:hAnsiTheme="minorHAnsi" w:cstheme="minorHAnsi"/>
-        </w:rPr>
-        <w:t xml:space="preserve">a range of kernels </w:t>
-      </w:r>
-      <w:r>
-        <w:rPr>
-          <w:rFonts w:asciiTheme="minorHAnsi" w:hAnsiTheme="minorHAnsi" w:cstheme="minorHAnsi"/>
-        </w:rPr>
-        <w:t xml:space="preserve">are to be </w:t>
-      </w:r>
-      <w:r>
-        <w:rPr>
-          <w:rFonts w:asciiTheme="minorHAnsi" w:hAnsiTheme="minorHAnsi" w:cstheme="minorHAnsi"/>
-        </w:rPr>
-        <w:t>applied to identify which is the most suitabl</w:t>
-      </w:r>
-      <w:r>
-        <w:rPr>
-          <w:rFonts w:asciiTheme="minorHAnsi" w:hAnsiTheme="minorHAnsi" w:cstheme="minorHAnsi"/>
-        </w:rPr>
-        <w:t xml:space="preserve">e.  </w:t>
-      </w:r>
-      <w:r>
-        <w:rPr>
-          <w:rFonts w:asciiTheme="minorHAnsi" w:hAnsiTheme="minorHAnsi" w:cstheme="minorHAnsi"/>
-        </w:rPr>
-        <w:t>T</w:t>
-      </w:r>
-      <w:r>
-        <w:rPr>
-          <w:rFonts w:asciiTheme="minorHAnsi" w:hAnsiTheme="minorHAnsi" w:cstheme="minorHAnsi"/>
-        </w:rPr>
-        <w:t xml:space="preserve">he kernel </w:t>
-      </w:r>
-      <w:r>
-        <w:rPr>
-          <w:rFonts w:asciiTheme="minorHAnsi" w:hAnsiTheme="minorHAnsi" w:cstheme="minorHAnsi"/>
-        </w:rPr>
-        <w:t xml:space="preserve">criteria </w:t>
-      </w:r>
-      <w:r>
-        <w:rPr>
-          <w:rFonts w:asciiTheme="minorHAnsi" w:hAnsiTheme="minorHAnsi" w:cstheme="minorHAnsi"/>
-        </w:rPr>
-        <w:t>utilise</w:t>
-      </w:r>
-      <w:r>
-        <w:rPr>
-          <w:rFonts w:asciiTheme="minorHAnsi" w:hAnsiTheme="minorHAnsi" w:cstheme="minorHAnsi"/>
-        </w:rPr>
-        <w:t xml:space="preserve"> different mathematical bases to </w:t>
-      </w:r>
-      <w:r>
-        <w:rPr>
-          <w:rFonts w:asciiTheme="minorHAnsi" w:hAnsiTheme="minorHAnsi" w:cstheme="minorHAnsi"/>
-        </w:rPr>
-        <w:t>transform the data across di</w:t>
-      </w:r>
-      <w:r>
-        <w:rPr>
-          <w:rFonts w:asciiTheme="minorHAnsi" w:hAnsiTheme="minorHAnsi" w:cstheme="minorHAnsi"/>
-        </w:rPr>
-        <w:t>fferent vectors (</w:t>
-      </w:r>
-      <w:r>
-        <w:rPr>
-          <w:rFonts w:asciiTheme="minorHAnsi" w:hAnsiTheme="minorHAnsi" w:cstheme="minorHAnsi"/>
-        </w:rPr>
-        <w:t>into 3d to better view the data)</w:t>
-      </w:r>
-      <w:r>
-        <w:rPr>
-          <w:rFonts w:asciiTheme="minorHAnsi" w:hAnsiTheme="minorHAnsi" w:cstheme="minorHAnsi"/>
-        </w:rPr>
-        <w:t xml:space="preserve">. </w:t>
-      </w:r>
-      <w:r>
-        <w:rPr>
-          <w:rFonts w:asciiTheme="minorHAnsi" w:hAnsiTheme="minorHAnsi" w:cstheme="minorHAnsi"/>
-        </w:rPr>
-        <w:t>Hyperparameter tuning was applied in the form of GridSearchCV</w:t>
-      </w:r>
-      <w:r>
-        <w:rPr>
-          <w:rFonts w:asciiTheme="minorHAnsi" w:hAnsiTheme="minorHAnsi" w:cstheme="minorHAnsi"/>
-        </w:rPr>
         <w:t xml:space="preserve"> </w:t>
       </w:r>
       <w:r>
         <w:rPr>
           <w:rFonts w:asciiTheme="minorHAnsi" w:hAnsiTheme="minorHAnsi" w:cstheme="minorHAnsi"/>
-        </w:rPr>
-        <w:t>as recommended by Scikit-Learn</w:t>
-      </w:r>
-      <w:r>
-        <w:rPr>
-          <w:rFonts w:asciiTheme="minorHAnsi" w:hAnsiTheme="minorHAnsi" w:cstheme="minorHAnsi"/>
-        </w:rPr>
-        <w:t xml:space="preserve">, and the applied further </w:t>
-      </w:r>
-      <w:r>
-        <w:rPr>
-          <w:rFonts w:asciiTheme="minorHAnsi" w:hAnsiTheme="minorHAnsi" w:cstheme="minorHAnsi"/>
-        </w:rPr>
-        <w:t>tun</w:t>
-      </w:r>
-      <w:r>
-        <w:rPr>
-          <w:rFonts w:asciiTheme="minorHAnsi" w:hAnsiTheme="minorHAnsi" w:cstheme="minorHAnsi"/>
-        </w:rPr>
-        <w:t xml:space="preserve">ing </w:t>
-      </w:r>
-      <w:r>
-        <w:rPr>
-          <w:rFonts w:asciiTheme="minorHAnsi" w:hAnsiTheme="minorHAnsi" w:cstheme="minorHAnsi"/>
-        </w:rPr>
-        <w:t xml:space="preserve">by applying </w:t>
-      </w:r>
-      <w:proofErr w:type="spellStart"/>
-      <w:r>
-        <w:rPr>
-          <w:rFonts w:asciiTheme="minorHAnsi" w:hAnsiTheme="minorHAnsi" w:cstheme="minorHAnsi"/>
-        </w:rPr>
-        <w:t>param_grid</w:t>
-      </w:r>
-      <w:proofErr w:type="spellEnd"/>
+          <w:b/>
+          <w:bCs/>
+          <w:color w:val="FF0000"/>
+          <w:highlight w:val="yellow"/>
+        </w:rPr>
+        <w:t>INSERT ZHANG</w:t>
+      </w:r>
+      <w:r>
+        <w:rPr>
+          <w:rFonts w:asciiTheme="minorHAnsi" w:hAnsiTheme="minorHAnsi" w:cstheme="minorHAnsi"/>
+        </w:rPr>
+        <w:t>)</w:t>
+      </w:r>
+      <w:r>
+        <w:rPr>
+          <w:rFonts w:asciiTheme="minorHAnsi" w:hAnsiTheme="minorHAnsi" w:cstheme="minorHAnsi"/>
+        </w:rPr>
+        <w:t xml:space="preserve">, </w:t>
+      </w:r>
+      <w:r>
+        <w:rPr>
+          <w:rFonts w:asciiTheme="minorHAnsi" w:hAnsiTheme="minorHAnsi" w:cstheme="minorHAnsi"/>
+        </w:rPr>
+        <w:t>whilst scikit learn was selected as the library</w:t>
+      </w:r>
+      <w:r>
+        <w:rPr>
+          <w:rFonts w:asciiTheme="minorHAnsi" w:hAnsiTheme="minorHAnsi" w:cstheme="minorHAnsi"/>
+        </w:rPr>
+        <w:t xml:space="preserve"> as both the model and </w:t>
+      </w:r>
+      <w:r>
+        <w:rPr>
+          <w:rFonts w:asciiTheme="minorHAnsi" w:hAnsiTheme="minorHAnsi" w:cstheme="minorHAnsi"/>
+        </w:rPr>
+        <w:t>hyperparameter tuning was selected from both.</w:t>
+      </w:r>
       <w:r>
         <w:rPr>
           <w:rFonts w:asciiTheme="minorHAnsi" w:hAnsiTheme="minorHAnsi" w:cstheme="minorHAnsi"/>
@@ -13163,49 +12472,73 @@
         <w:rPr>
           <w:rFonts w:asciiTheme="minorHAnsi" w:hAnsiTheme="minorHAnsi" w:cstheme="minorHAnsi"/>
         </w:rPr>
-        <w:t xml:space="preserve">as a further addition to the parameters </w:t>
-      </w:r>
-      <w:r>
-        <w:rPr>
-          <w:rFonts w:asciiTheme="minorHAnsi" w:hAnsiTheme="minorHAnsi" w:cstheme="minorHAnsi"/>
-        </w:rPr>
-        <w:t xml:space="preserve">to allow for a search to be completed over </w:t>
-      </w:r>
-      <w:r>
-        <w:rPr>
-          <w:rFonts w:asciiTheme="minorHAnsi" w:hAnsiTheme="minorHAnsi" w:cstheme="minorHAnsi"/>
-        </w:rPr>
-        <w:t>a wider sequence of parameter settings</w:t>
-      </w:r>
-      <w:r>
-        <w:rPr>
-          <w:rFonts w:asciiTheme="minorHAnsi" w:hAnsiTheme="minorHAnsi" w:cstheme="minorHAnsi"/>
-        </w:rPr>
-        <w:t xml:space="preserve"> including ‘C’ and ‘gamma’</w:t>
-      </w:r>
-      <w:r>
-        <w:rPr>
-          <w:rFonts w:asciiTheme="minorHAnsi" w:hAnsiTheme="minorHAnsi" w:cstheme="minorHAnsi"/>
-        </w:rPr>
-        <w:t>.</w:t>
-      </w:r>
-      <w:r>
-        <w:rPr>
-          <w:rFonts w:asciiTheme="minorHAnsi" w:hAnsiTheme="minorHAnsi" w:cstheme="minorHAnsi"/>
-        </w:rPr>
-        <w:t xml:space="preserve">  The </w:t>
-      </w:r>
-      <w:r>
-        <w:rPr>
-          <w:rFonts w:asciiTheme="minorHAnsi" w:hAnsiTheme="minorHAnsi" w:cstheme="minorHAnsi"/>
-        </w:rPr>
-        <w:t>cross-validation</w:t>
-      </w:r>
-      <w:r>
-        <w:rPr>
-          <w:rFonts w:asciiTheme="minorHAnsi" w:hAnsiTheme="minorHAnsi" w:cstheme="minorHAnsi"/>
-        </w:rPr>
-        <w:t xml:space="preserve"> parameter in this instance was set to 5.</w:t>
+        <w:t xml:space="preserve"> For Cross Validation, a range of features were tried to identify what </w:t>
+      </w:r>
+      <w:r>
+        <w:rPr>
+          <w:rFonts w:asciiTheme="minorHAnsi" w:hAnsiTheme="minorHAnsi" w:cstheme="minorHAnsi"/>
+        </w:rPr>
+        <w:t>number of features is optimal for the best results within the model.</w:t>
+      </w:r>
+      <w:r>
+        <w:rPr>
+          <w:rFonts w:asciiTheme="minorHAnsi" w:hAnsiTheme="minorHAnsi" w:cstheme="minorHAnsi"/>
+        </w:rPr>
+        <w:t xml:space="preserve">  </w:t>
+      </w:r>
+      <w:r>
+        <w:rPr>
+          <w:rFonts w:asciiTheme="minorHAnsi" w:hAnsiTheme="minorHAnsi" w:cstheme="minorHAnsi"/>
+        </w:rPr>
+        <w:t>In addition, t</w:t>
+      </w:r>
+      <w:r>
+        <w:rPr>
+          <w:rFonts w:asciiTheme="minorHAnsi" w:hAnsiTheme="minorHAnsi" w:cstheme="minorHAnsi"/>
+        </w:rPr>
+        <w:t>he autho</w:t>
+      </w:r>
+      <w:r>
+        <w:rPr>
+          <w:rFonts w:asciiTheme="minorHAnsi" w:hAnsiTheme="minorHAnsi" w:cstheme="minorHAnsi"/>
+        </w:rPr>
+        <w:t>r sought to look at tenure both as a grou</w:t>
+      </w:r>
+      <w:r>
+        <w:rPr>
+          <w:rFonts w:asciiTheme="minorHAnsi" w:hAnsiTheme="minorHAnsi" w:cstheme="minorHAnsi"/>
+        </w:rPr>
+        <w:t>ped column, and an ungrouped column.</w:t>
+      </w:r>
+      <w:r>
+        <w:rPr>
+          <w:rFonts w:asciiTheme="minorHAnsi" w:hAnsiTheme="minorHAnsi" w:cstheme="minorHAnsi"/>
+        </w:rPr>
+        <w:t xml:space="preserve">  This was completed to </w:t>
+      </w:r>
+      <w:r>
+        <w:rPr>
+          <w:rFonts w:asciiTheme="minorHAnsi" w:hAnsiTheme="minorHAnsi" w:cstheme="minorHAnsi"/>
+        </w:rPr>
+        <w:t>identify</w:t>
+      </w:r>
+      <w:r>
+        <w:rPr>
+          <w:rFonts w:asciiTheme="minorHAnsi" w:hAnsiTheme="minorHAnsi" w:cstheme="minorHAnsi"/>
+        </w:rPr>
+        <w:t xml:space="preserve"> if </w:t>
+      </w:r>
+      <w:r>
+        <w:rPr>
+          <w:rFonts w:asciiTheme="minorHAnsi" w:hAnsiTheme="minorHAnsi" w:cstheme="minorHAnsi"/>
+        </w:rPr>
+        <w:t xml:space="preserve">the </w:t>
+      </w:r>
+      <w:r>
+        <w:rPr>
+          <w:rFonts w:asciiTheme="minorHAnsi" w:hAnsiTheme="minorHAnsi" w:cstheme="minorHAnsi"/>
+        </w:rPr>
+        <w:t>there was any difference in the results.</w:t>
       </w:r>
     </w:p>
     <w:p>
@@ -13216,6 +12549,16 @@
           <w:rFonts w:asciiTheme="minorHAnsi" w:hAnsiTheme="minorHAnsi" w:cstheme="minorHAnsi"/>
         </w:rPr>
       </w:pPr>
+      <w:r>
+        <w:rPr>
+          <w:rFonts w:asciiTheme="minorHAnsi" w:hAnsiTheme="minorHAnsi" w:cstheme="minorHAnsi"/>
+          <w:b/>
+          <w:bCs/>
+          <w:color w:val="FF0000"/>
+          <w:highlight w:val="yellow"/>
+        </w:rPr>
+        <w:t xml:space="preserve">Upload Zhang .. and check SVM / SVC  </w:t>
+      </w:r>
     </w:p>
     <w:p>
       <w:pPr>
@@ -13228,27 +12571,21 @@
         <w:rPr>
           <w:rFonts w:asciiTheme="minorHAnsi" w:hAnsiTheme="minorHAnsi" w:cstheme="minorHAnsi"/>
           <w:color w:val="auto"/>
-          <w:sz w:val="22"/>
-          <w:szCs w:val="22"/>
-        </w:rPr>
-      </w:pPr>
-      <w:r>
-        <w:rPr>
-          <w:rFonts w:asciiTheme="minorHAnsi" w:hAnsiTheme="minorHAnsi" w:cstheme="minorHAnsi"/>
-          <w:color w:val="auto"/>
-          <w:sz w:val="22"/>
-          <w:szCs w:val="22"/>
-        </w:rPr>
-        <w:t xml:space="preserve">Algorithm 4 - </w:t>
-      </w:r>
-      <w:r>
-        <w:rPr>
-          <w:rFonts w:asciiTheme="minorHAnsi" w:hAnsiTheme="minorHAnsi" w:cstheme="minorHAnsi"/>
-          <w:color w:val="auto"/>
-          <w:sz w:val="22"/>
-          <w:szCs w:val="22"/>
-        </w:rPr>
-        <w:t>Random Forest</w:t>
+        </w:rPr>
+      </w:pPr>
+      <w:r>
+        <w:rPr>
+          <w:rFonts w:asciiTheme="minorHAnsi" w:hAnsiTheme="minorHAnsi" w:cstheme="minorHAnsi"/>
+          <w:color w:val="auto"/>
+        </w:rPr>
+        <w:t xml:space="preserve">Algorithm 3 - </w:t>
+      </w:r>
+      <w:r>
+        <w:rPr>
+          <w:rFonts w:asciiTheme="minorHAnsi" w:hAnsiTheme="minorHAnsi" w:cstheme="minorHAnsi"/>
+          <w:color w:val="auto"/>
+        </w:rPr>
+        <w:t xml:space="preserve">Support Vector Machines </w:t>
       </w:r>
     </w:p>
     <w:p>
@@ -13263,49 +12600,13 @@
         <w:rPr>
           <w:rFonts w:asciiTheme="minorHAnsi" w:hAnsiTheme="minorHAnsi" w:cstheme="minorHAnsi"/>
         </w:rPr>
-        <w:t xml:space="preserve">Based on the results achieved using Decision Trees, the author </w:t>
-      </w:r>
-      <w:r>
-        <w:rPr>
-          <w:rFonts w:asciiTheme="minorHAnsi" w:hAnsiTheme="minorHAnsi" w:cstheme="minorHAnsi"/>
-        </w:rPr>
-        <w:t>decided</w:t>
-      </w:r>
-      <w:r>
-        <w:rPr>
-          <w:rFonts w:asciiTheme="minorHAnsi" w:hAnsiTheme="minorHAnsi" w:cstheme="minorHAnsi"/>
-        </w:rPr>
-        <w:t xml:space="preserve"> </w:t>
-      </w:r>
-      <w:r>
-        <w:rPr>
-          <w:rFonts w:asciiTheme="minorHAnsi" w:hAnsiTheme="minorHAnsi" w:cstheme="minorHAnsi"/>
-        </w:rPr>
-        <w:t xml:space="preserve">to use the Random Forest algorithm from scikit learn.  </w:t>
-      </w:r>
-      <w:r>
-        <w:rPr>
-          <w:rFonts w:asciiTheme="minorHAnsi" w:hAnsiTheme="minorHAnsi" w:cstheme="minorHAnsi"/>
-        </w:rPr>
-        <w:t xml:space="preserve">Random Forest is an ‘ensemble’ algorithm </w:t>
-      </w:r>
-      <w:r>
-        <w:rPr>
-          <w:rFonts w:asciiTheme="minorHAnsi" w:hAnsiTheme="minorHAnsi" w:cstheme="minorHAnsi"/>
-        </w:rPr>
-        <w:t xml:space="preserve">which </w:t>
-      </w:r>
-      <w:r>
-        <w:rPr>
-          <w:rFonts w:asciiTheme="minorHAnsi" w:hAnsiTheme="minorHAnsi" w:cstheme="minorHAnsi"/>
-        </w:rPr>
-        <w:t>builds a ‘forest’ of decision trees to complete the desired analysis</w:t>
-      </w:r>
-      <w:r>
-        <w:rPr>
-          <w:rFonts w:asciiTheme="minorHAnsi" w:hAnsiTheme="minorHAnsi" w:cstheme="minorHAnsi"/>
-        </w:rPr>
-        <w:t xml:space="preserve"> </w:t>
+        <w:t xml:space="preserve">Support Vector Machines (SVM) is also </w:t>
+      </w:r>
+      <w:r>
+        <w:rPr>
+          <w:rFonts w:asciiTheme="minorHAnsi" w:hAnsiTheme="minorHAnsi" w:cstheme="minorHAnsi"/>
+        </w:rPr>
+        <w:t xml:space="preserve">able to work with classification data, and is able to identify outliers in the data </w:t>
       </w:r>
       <w:r>
         <w:rPr>
@@ -13317,7 +12618,7 @@
         <w:rPr>
           <w:rFonts w:asciiTheme="minorHAnsi" w:hAnsiTheme="minorHAnsi" w:cstheme="minorHAnsi"/>
         </w:rPr>
-        <w:instrText xml:space="preserve"> ADDIN ZOTERO_ITEM CSL_CITATION {"citationID":"GjwdZptM","properties":{"formattedCitation":"({\\i{}sklearn.ensemble.RandomForestClassifier}, no date; {\\i{}1.11. Ensemble methods}, no date)","plainCitation":"(sklearn.ensemble.RandomForestClassifier, no date; 1.11. Ensemble methods, no date)","noteIndex":0},"citationItems":[{"id":402,"uris":["http://zotero.org/users/11537704/items/ZUR95G4Q"],"itemData":{"id":402,"type":"webpage","abstract":"Examples using sklearn.ensemble.RandomForestClassifier: Release Highlights for scikit-learn 0.24 Release Highlights for scikit-learn 0.22 Comparison of Calibration of Classifiers Probability Calibr...","container-title":"scikit-learn","language":"en","title":"sklearn.ensemble.RandomForestClassifier","URL":"https://scikit-learn/stable/modules/generated/sklearn.ensemble.RandomForestClassifier.html","accessed":{"date-parts":[["2023",8,31]]}},"label":"page"},{"id":400,"uris":["http://zotero.org/users/11537704/items/ULGR56I8"],"itemData":{"id":400,"type":"webpage","abstract":"The goal of ensemble methods is to combine the predictions of several base estimators built with a given learning algorithm in order to improve generalizability / robustness over a single estimator...","container-title":"scikit-learn","language":"en","title":"1.11. Ensemble methods","URL":"https://scikit-learn/stable/modules/ensemble.html","accessed":{"date-parts":[["2023",8,31]]}},"label":"page"}],"schema":"https://github.com/citation-style-language/schema/raw/master/csl-citation.json"} </w:instrText>
+        <w:instrText xml:space="preserve"> ADDIN ZOTERO_ITEM CSL_CITATION {"citationID":"WVoxgM2H","properties":{"formattedCitation":"({\\i{}1.4. Support Vector Machines \\uc0\\u8212{} scikit-learn 1.3.0 documentation}, no date)","plainCitation":"(1.4. Support Vector Machines — scikit-learn 1.3.0 documentation, no date)","noteIndex":0},"citationItems":[{"id":398,"uris":["http://zotero.org/users/11537704/items/THEH5DCX"],"itemData":{"id":398,"type":"webpage","title":"1.4. Support Vector Machines — scikit-learn 1.3.0 documentation","URL":"https://scikit-learn.org/stable/modules/svm.html","accessed":{"date-parts":[["2023",8,30]]}}}],"schema":"https://github.com/citation-style-language/schema/raw/master/csl-citation.json"} </w:instrText>
       </w:r>
       <w:r>
         <w:rPr>
@@ -13337,13 +12638,103 @@
           <w:i/>
           <w:iCs/>
         </w:rPr>
-        <w:t>sklearn.ensemble.RandomForestClassifier</w:t>
-      </w:r>
-      <w:r>
-        <w:rPr>
-          <w:rFonts w:asciiTheme="minorHAnsi" w:hAnsiTheme="minorHAnsi" w:cstheme="minorHAnsi"/>
-        </w:rPr>
-        <w:t xml:space="preserve">, no date; </w:t>
+        <w:t>1.4. Support Vector Machines — scikit-learn 1.3.0 documentation</w:t>
+      </w:r>
+      <w:r>
+        <w:rPr>
+          <w:rFonts w:asciiTheme="minorHAnsi" w:hAnsiTheme="minorHAnsi" w:cstheme="minorHAnsi"/>
+        </w:rPr>
+        <w:t>, no date)</w:t>
+      </w:r>
+      <w:r>
+        <w:rPr>
+          <w:rFonts w:asciiTheme="minorHAnsi" w:hAnsiTheme="minorHAnsi" w:cstheme="minorHAnsi"/>
+        </w:rPr>
+        <w:fldChar w:fldCharType="end"/>
+      </w:r>
+      <w:r>
+        <w:rPr>
+          <w:rFonts w:asciiTheme="minorHAnsi" w:hAnsiTheme="minorHAnsi" w:cstheme="minorHAnsi"/>
+        </w:rPr>
+        <w:t>.</w:t>
+      </w:r>
+      <w:r>
+        <w:rPr>
+          <w:rFonts w:asciiTheme="minorHAnsi" w:hAnsiTheme="minorHAnsi" w:cstheme="minorHAnsi"/>
+        </w:rPr>
+        <w:t xml:space="preserve"> </w:t>
+      </w:r>
+      <w:r>
+        <w:rPr>
+          <w:rFonts w:asciiTheme="minorHAnsi" w:hAnsiTheme="minorHAnsi" w:cstheme="minorHAnsi"/>
+        </w:rPr>
+        <w:t xml:space="preserve"> Zhang et al (2023) also used SV</w:t>
+      </w:r>
+      <w:r>
+        <w:rPr>
+          <w:rFonts w:asciiTheme="minorHAnsi" w:hAnsiTheme="minorHAnsi" w:cstheme="minorHAnsi"/>
+        </w:rPr>
+        <w:t>M to carry out their analysis on OULAD</w:t>
+      </w:r>
+      <w:r>
+        <w:rPr>
+          <w:rFonts w:asciiTheme="minorHAnsi" w:hAnsiTheme="minorHAnsi" w:cstheme="minorHAnsi"/>
+        </w:rPr>
+        <w:t xml:space="preserve"> dataset</w:t>
+      </w:r>
+      <w:r>
+        <w:rPr>
+          <w:rFonts w:asciiTheme="minorHAnsi" w:hAnsiTheme="minorHAnsi" w:cstheme="minorHAnsi"/>
+        </w:rPr>
+        <w:t xml:space="preserve">.  </w:t>
+      </w:r>
+      <w:r>
+        <w:rPr>
+          <w:rFonts w:asciiTheme="minorHAnsi" w:hAnsiTheme="minorHAnsi" w:cstheme="minorHAnsi"/>
+        </w:rPr>
+        <w:t xml:space="preserve">Scikit-learn documentation highly recommend that data used for SVM </w:t>
+      </w:r>
+      <w:r>
+        <w:rPr>
+          <w:rFonts w:asciiTheme="minorHAnsi" w:hAnsiTheme="minorHAnsi" w:cstheme="minorHAnsi"/>
+        </w:rPr>
+        <w:t>analysis</w:t>
+      </w:r>
+      <w:r>
+        <w:rPr>
+          <w:rFonts w:asciiTheme="minorHAnsi" w:hAnsiTheme="minorHAnsi" w:cstheme="minorHAnsi"/>
+        </w:rPr>
+        <w:t xml:space="preserve"> be </w:t>
+      </w:r>
+      <w:r>
+        <w:rPr>
+          <w:rFonts w:asciiTheme="minorHAnsi" w:hAnsiTheme="minorHAnsi" w:cstheme="minorHAnsi"/>
+        </w:rPr>
+        <w:t xml:space="preserve">scaled using the StandardScaler(), and the author intends to follow this advice </w:t>
+      </w:r>
+      <w:r>
+        <w:rPr>
+          <w:rFonts w:asciiTheme="minorHAnsi" w:hAnsiTheme="minorHAnsi" w:cstheme="minorHAnsi"/>
+        </w:rPr>
+        <w:fldChar w:fldCharType="begin"/>
+      </w:r>
+      <w:r>
+        <w:rPr>
+          <w:rFonts w:asciiTheme="minorHAnsi" w:hAnsiTheme="minorHAnsi" w:cstheme="minorHAnsi"/>
+        </w:rPr>
+        <w:instrText xml:space="preserve"> ADDIN ZOTERO_ITEM CSL_CITATION {"citationID":"zYrWvSIk","properties":{"formattedCitation":"({\\i{}1.4. Support Vector Machines \\uc0\\u8212{} scikit-learn 1.3.0 documentation}, no date)","plainCitation":"(1.4. Support Vector Machines — scikit-learn 1.3.0 documentation, no date)","noteIndex":0},"citationItems":[{"id":398,"uris":["http://zotero.org/users/11537704/items/THEH5DCX"],"itemData":{"id":398,"type":"webpage","title":"1.4. Support Vector Machines — scikit-learn 1.3.0 documentation","URL":"https://scikit-learn.org/stable/modules/svm.html","accessed":{"date-parts":[["2023",8,30]]}}}],"schema":"https://github.com/citation-style-language/schema/raw/master/csl-citation.json"} </w:instrText>
+      </w:r>
+      <w:r>
+        <w:rPr>
+          <w:rFonts w:asciiTheme="minorHAnsi" w:hAnsiTheme="minorHAnsi" w:cstheme="minorHAnsi"/>
+        </w:rPr>
+        <w:fldChar w:fldCharType="separate"/>
+      </w:r>
+      <w:r>
+        <w:rPr>
+          <w:rFonts w:asciiTheme="minorHAnsi" w:hAnsiTheme="minorHAnsi" w:cstheme="minorHAnsi"/>
+        </w:rPr>
+        <w:t>(</w:t>
       </w:r>
       <w:r>
         <w:rPr>
@@ -13351,7 +12742,7 @@
           <w:i/>
           <w:iCs/>
         </w:rPr>
-        <w:t>1.11. Ensemble methods</w:t>
+        <w:t>1.4. Support Vector Machines — scikit-learn 1.3.0 documentation</w:t>
       </w:r>
       <w:r>
         <w:rPr>
@@ -13375,25 +12766,97 @@
         <w:rPr>
           <w:rFonts w:asciiTheme="minorHAnsi" w:hAnsiTheme="minorHAnsi" w:cstheme="minorHAnsi"/>
         </w:rPr>
-        <w:t>Ensemble in this instance refers to the</w:t>
-      </w:r>
-      <w:r>
-        <w:rPr>
-          <w:rFonts w:asciiTheme="minorHAnsi" w:hAnsiTheme="minorHAnsi" w:cstheme="minorHAnsi"/>
-        </w:rPr>
-        <w:t xml:space="preserve"> classifiers</w:t>
-      </w:r>
-      <w:r>
-        <w:rPr>
-          <w:rFonts w:asciiTheme="minorHAnsi" w:hAnsiTheme="minorHAnsi" w:cstheme="minorHAnsi"/>
-        </w:rPr>
-        <w:t xml:space="preserve"> method </w:t>
-      </w:r>
-      <w:r>
-        <w:rPr>
-          <w:rFonts w:asciiTheme="minorHAnsi" w:hAnsiTheme="minorHAnsi" w:cstheme="minorHAnsi"/>
-        </w:rPr>
-        <w:t>of</w:t>
+        <w:t xml:space="preserve">In terms of </w:t>
+      </w:r>
+      <w:r>
+        <w:rPr>
+          <w:rFonts w:asciiTheme="minorHAnsi" w:hAnsiTheme="minorHAnsi" w:cstheme="minorHAnsi"/>
+        </w:rPr>
+        <w:t xml:space="preserve">other variables, </w:t>
+      </w:r>
+      <w:r>
+        <w:rPr>
+          <w:rFonts w:asciiTheme="minorHAnsi" w:hAnsiTheme="minorHAnsi" w:cstheme="minorHAnsi"/>
+        </w:rPr>
+        <w:t xml:space="preserve">a range of kernels </w:t>
+      </w:r>
+      <w:r>
+        <w:rPr>
+          <w:rFonts w:asciiTheme="minorHAnsi" w:hAnsiTheme="minorHAnsi" w:cstheme="minorHAnsi"/>
+        </w:rPr>
+        <w:t xml:space="preserve">are to be </w:t>
+      </w:r>
+      <w:r>
+        <w:rPr>
+          <w:rFonts w:asciiTheme="minorHAnsi" w:hAnsiTheme="minorHAnsi" w:cstheme="minorHAnsi"/>
+        </w:rPr>
+        <w:t>applied to identify which is the most suitabl</w:t>
+      </w:r>
+      <w:r>
+        <w:rPr>
+          <w:rFonts w:asciiTheme="minorHAnsi" w:hAnsiTheme="minorHAnsi" w:cstheme="minorHAnsi"/>
+        </w:rPr>
+        <w:t xml:space="preserve">e.  </w:t>
+      </w:r>
+      <w:r>
+        <w:rPr>
+          <w:rFonts w:asciiTheme="minorHAnsi" w:hAnsiTheme="minorHAnsi" w:cstheme="minorHAnsi"/>
+        </w:rPr>
+        <w:t>T</w:t>
+      </w:r>
+      <w:r>
+        <w:rPr>
+          <w:rFonts w:asciiTheme="minorHAnsi" w:hAnsiTheme="minorHAnsi" w:cstheme="minorHAnsi"/>
+        </w:rPr>
+        <w:t xml:space="preserve">he kernel </w:t>
+      </w:r>
+      <w:r>
+        <w:rPr>
+          <w:rFonts w:asciiTheme="minorHAnsi" w:hAnsiTheme="minorHAnsi" w:cstheme="minorHAnsi"/>
+        </w:rPr>
+        <w:t xml:space="preserve">criteria </w:t>
+      </w:r>
+      <w:r>
+        <w:rPr>
+          <w:rFonts w:asciiTheme="minorHAnsi" w:hAnsiTheme="minorHAnsi" w:cstheme="minorHAnsi"/>
+        </w:rPr>
+        <w:t>utilise</w:t>
+      </w:r>
+      <w:r>
+        <w:rPr>
+          <w:rFonts w:asciiTheme="minorHAnsi" w:hAnsiTheme="minorHAnsi" w:cstheme="minorHAnsi"/>
+        </w:rPr>
+        <w:t xml:space="preserve"> different mathematical bases to </w:t>
+      </w:r>
+      <w:r>
+        <w:rPr>
+          <w:rFonts w:asciiTheme="minorHAnsi" w:hAnsiTheme="minorHAnsi" w:cstheme="minorHAnsi"/>
+        </w:rPr>
+        <w:t>transform the data across di</w:t>
+      </w:r>
+      <w:r>
+        <w:rPr>
+          <w:rFonts w:asciiTheme="minorHAnsi" w:hAnsiTheme="minorHAnsi" w:cstheme="minorHAnsi"/>
+        </w:rPr>
+        <w:t>fferent vectors (</w:t>
+      </w:r>
+      <w:r>
+        <w:rPr>
+          <w:rFonts w:asciiTheme="minorHAnsi" w:hAnsiTheme="minorHAnsi" w:cstheme="minorHAnsi"/>
+        </w:rPr>
+        <w:t>into 3d to better view the data)</w:t>
+      </w:r>
+      <w:r>
+        <w:rPr>
+          <w:rFonts w:asciiTheme="minorHAnsi" w:hAnsiTheme="minorHAnsi" w:cstheme="minorHAnsi"/>
+        </w:rPr>
+        <w:t xml:space="preserve">. </w:t>
+      </w:r>
+      <w:r>
+        <w:rPr>
+          <w:rFonts w:asciiTheme="minorHAnsi" w:hAnsiTheme="minorHAnsi" w:cstheme="minorHAnsi"/>
+        </w:rPr>
+        <w:t>Hyperparameter tuning was applied in the form of GridSearchCV</w:t>
       </w:r>
       <w:r>
         <w:rPr>
@@ -13405,187 +12868,61 @@
         <w:rPr>
           <w:rFonts w:asciiTheme="minorHAnsi" w:hAnsiTheme="minorHAnsi" w:cstheme="minorHAnsi"/>
         </w:rPr>
-        <w:t>combing different</w:t>
-      </w:r>
-      <w:r>
-        <w:rPr>
-          <w:rFonts w:asciiTheme="minorHAnsi" w:hAnsiTheme="minorHAnsi" w:cstheme="minorHAnsi"/>
-        </w:rPr>
-        <w:t xml:space="preserve"> </w:t>
-      </w:r>
-      <w:r>
-        <w:rPr>
-          <w:rFonts w:asciiTheme="minorHAnsi" w:hAnsiTheme="minorHAnsi" w:cstheme="minorHAnsi"/>
-        </w:rPr>
-        <w:t>estimators</w:t>
-      </w:r>
-      <w:r>
-        <w:rPr>
-          <w:rFonts w:asciiTheme="minorHAnsi" w:hAnsiTheme="minorHAnsi" w:cstheme="minorHAnsi"/>
-        </w:rPr>
-        <w:t xml:space="preserve"> (Decision tree</w:t>
-      </w:r>
-      <w:r>
-        <w:rPr>
-          <w:rFonts w:asciiTheme="minorHAnsi" w:hAnsiTheme="minorHAnsi" w:cstheme="minorHAnsi"/>
-        </w:rPr>
-        <w:t>s in this instance) to arrive at a single result (</w:t>
-      </w:r>
-      <w:r>
-        <w:rPr>
-          <w:rFonts w:asciiTheme="minorHAnsi" w:hAnsiTheme="minorHAnsi" w:cstheme="minorHAnsi"/>
-          <w:i/>
-          <w:iCs/>
-        </w:rPr>
-        <w:t>1.11. Ensemble methods</w:t>
-      </w:r>
-      <w:r>
-        <w:rPr>
-          <w:rFonts w:asciiTheme="minorHAnsi" w:hAnsiTheme="minorHAnsi" w:cstheme="minorHAnsi"/>
-        </w:rPr>
-        <w:t>, no date).</w:t>
-      </w:r>
-      <w:r>
-        <w:rPr>
-          <w:rFonts w:asciiTheme="minorHAnsi" w:hAnsiTheme="minorHAnsi" w:cstheme="minorHAnsi"/>
-        </w:rPr>
-        <w:t xml:space="preserve">  </w:t>
-      </w:r>
-      <w:r>
-        <w:rPr>
-          <w:rFonts w:asciiTheme="minorHAnsi" w:hAnsiTheme="minorHAnsi" w:cstheme="minorHAnsi"/>
-        </w:rPr>
-        <w:t>It is possible to select on</w:t>
-      </w:r>
-      <w:r>
-        <w:rPr>
-          <w:rFonts w:asciiTheme="minorHAnsi" w:hAnsiTheme="minorHAnsi" w:cstheme="minorHAnsi"/>
-        </w:rPr>
-        <w:t>e</w:t>
-      </w:r>
-      <w:r>
-        <w:rPr>
-          <w:rFonts w:asciiTheme="minorHAnsi" w:hAnsiTheme="minorHAnsi" w:cstheme="minorHAnsi"/>
-        </w:rPr>
-        <w:t xml:space="preserve"> of </w:t>
-      </w:r>
-      <w:r>
-        <w:rPr>
-          <w:rFonts w:asciiTheme="minorHAnsi" w:hAnsiTheme="minorHAnsi" w:cstheme="minorHAnsi"/>
-        </w:rPr>
-        <w:t>three possible criterion to assess</w:t>
-      </w:r>
-      <w:r>
-        <w:rPr>
-          <w:rFonts w:asciiTheme="minorHAnsi" w:hAnsiTheme="minorHAnsi" w:cstheme="minorHAnsi"/>
-        </w:rPr>
-        <w:t xml:space="preserve"> the quality of the splits in the data.  </w:t>
-      </w:r>
-      <w:r>
-        <w:rPr>
-          <w:rFonts w:asciiTheme="minorHAnsi" w:hAnsiTheme="minorHAnsi" w:cstheme="minorHAnsi"/>
-        </w:rPr>
-        <w:t xml:space="preserve">Two of the </w:t>
-      </w:r>
-      <w:r>
-        <w:rPr>
-          <w:rFonts w:asciiTheme="minorHAnsi" w:hAnsiTheme="minorHAnsi" w:cstheme="minorHAnsi"/>
-        </w:rPr>
-        <w:t>methods were used to evaluate which was the most fitting</w:t>
-      </w:r>
-      <w:r>
-        <w:rPr>
-          <w:rFonts w:asciiTheme="minorHAnsi" w:hAnsiTheme="minorHAnsi" w:cstheme="minorHAnsi"/>
-        </w:rPr>
-        <w:t xml:space="preserve"> - entropy and </w:t>
-      </w:r>
-      <w:proofErr w:type="spellStart"/>
-      <w:r>
-        <w:rPr>
-          <w:rFonts w:asciiTheme="minorHAnsi" w:hAnsiTheme="minorHAnsi" w:cstheme="minorHAnsi"/>
-        </w:rPr>
-        <w:t>gini</w:t>
-      </w:r>
-      <w:proofErr w:type="spellEnd"/>
-      <w:r>
-        <w:rPr>
-          <w:rFonts w:asciiTheme="minorHAnsi" w:hAnsiTheme="minorHAnsi" w:cstheme="minorHAnsi"/>
-        </w:rPr>
-        <w:t xml:space="preserve"> as the default</w:t>
-      </w:r>
-      <w:r>
-        <w:rPr>
-          <w:rFonts w:asciiTheme="minorHAnsi" w:hAnsiTheme="minorHAnsi" w:cstheme="minorHAnsi"/>
-        </w:rPr>
-        <w:t xml:space="preserve">. </w:t>
-      </w:r>
-      <w:r>
-        <w:rPr>
-          <w:rFonts w:asciiTheme="minorHAnsi" w:hAnsiTheme="minorHAnsi" w:cstheme="minorHAnsi"/>
-        </w:rPr>
-        <w:t xml:space="preserve"> </w:t>
-      </w:r>
-      <w:r>
-        <w:rPr>
-          <w:rFonts w:asciiTheme="minorHAnsi" w:hAnsiTheme="minorHAnsi" w:cstheme="minorHAnsi"/>
-        </w:rPr>
-        <w:t xml:space="preserve">Only </w:t>
-      </w:r>
-      <w:r>
-        <w:rPr>
-          <w:rFonts w:asciiTheme="minorHAnsi" w:hAnsiTheme="minorHAnsi" w:cstheme="minorHAnsi"/>
-        </w:rPr>
-        <w:t xml:space="preserve">Entropy was selected </w:t>
-      </w:r>
-      <w:r>
-        <w:rPr>
-          <w:rFonts w:asciiTheme="minorHAnsi" w:hAnsiTheme="minorHAnsi" w:cstheme="minorHAnsi"/>
-        </w:rPr>
-        <w:t xml:space="preserve">as </w:t>
-      </w:r>
-      <w:r>
-        <w:rPr>
-          <w:rFonts w:asciiTheme="minorHAnsi" w:hAnsiTheme="minorHAnsi" w:cstheme="minorHAnsi"/>
-        </w:rPr>
-        <w:t xml:space="preserve">for the remaining </w:t>
-      </w:r>
-      <w:r>
-        <w:rPr>
-          <w:rFonts w:asciiTheme="minorHAnsi" w:hAnsiTheme="minorHAnsi" w:cstheme="minorHAnsi"/>
-        </w:rPr>
-        <w:t>criterion</w:t>
-      </w:r>
-      <w:r>
-        <w:rPr>
-          <w:rFonts w:asciiTheme="minorHAnsi" w:hAnsiTheme="minorHAnsi" w:cstheme="minorHAnsi"/>
-        </w:rPr>
-        <w:t xml:space="preserve"> a</w:t>
-      </w:r>
-      <w:r>
-        <w:rPr>
-          <w:rFonts w:asciiTheme="minorHAnsi" w:hAnsiTheme="minorHAnsi" w:cstheme="minorHAnsi"/>
-        </w:rPr>
-        <w:t xml:space="preserve">s both it and </w:t>
-      </w:r>
-      <w:proofErr w:type="spellStart"/>
-      <w:r>
-        <w:rPr>
-          <w:rFonts w:asciiTheme="minorHAnsi" w:hAnsiTheme="minorHAnsi" w:cstheme="minorHAnsi"/>
-        </w:rPr>
-        <w:t>log_loss</w:t>
-      </w:r>
-      <w:proofErr w:type="spellEnd"/>
-      <w:r>
-        <w:rPr>
-          <w:rFonts w:asciiTheme="minorHAnsi" w:hAnsiTheme="minorHAnsi" w:cstheme="minorHAnsi"/>
-        </w:rPr>
-        <w:t xml:space="preserve"> use the same method of </w:t>
-      </w:r>
-      <w:r>
-        <w:rPr>
-          <w:rFonts w:asciiTheme="minorHAnsi" w:hAnsiTheme="minorHAnsi" w:cstheme="minorHAnsi"/>
-        </w:rPr>
-        <w:t>evaluation</w:t>
+        <w:t>as recommended by Scikit-Learn</w:t>
+      </w:r>
+      <w:r>
+        <w:rPr>
+          <w:rFonts w:asciiTheme="minorHAnsi" w:hAnsiTheme="minorHAnsi" w:cstheme="minorHAnsi"/>
+        </w:rPr>
+        <w:t xml:space="preserve">, and the applied further </w:t>
+      </w:r>
+      <w:r>
+        <w:rPr>
+          <w:rFonts w:asciiTheme="minorHAnsi" w:hAnsiTheme="minorHAnsi" w:cstheme="minorHAnsi"/>
+        </w:rPr>
+        <w:t>tun</w:t>
+      </w:r>
+      <w:r>
+        <w:rPr>
+          <w:rFonts w:asciiTheme="minorHAnsi" w:hAnsiTheme="minorHAnsi" w:cstheme="minorHAnsi"/>
+        </w:rPr>
+        <w:t xml:space="preserve">ing </w:t>
+      </w:r>
+      <w:r>
+        <w:rPr>
+          <w:rFonts w:asciiTheme="minorHAnsi" w:hAnsiTheme="minorHAnsi" w:cstheme="minorHAnsi"/>
+        </w:rPr>
+        <w:t xml:space="preserve">by applying </w:t>
+      </w:r>
+      <w:r>
+        <w:rPr>
+          <w:rFonts w:asciiTheme="minorHAnsi" w:hAnsiTheme="minorHAnsi" w:cstheme="minorHAnsi"/>
+        </w:rPr>
+        <w:t xml:space="preserve">param_grid </w:t>
+      </w:r>
+      <w:r>
+        <w:rPr>
+          <w:rFonts w:asciiTheme="minorHAnsi" w:hAnsiTheme="minorHAnsi" w:cstheme="minorHAnsi"/>
+        </w:rPr>
+        <w:t xml:space="preserve">as a further addition to the parameters </w:t>
+      </w:r>
+      <w:r>
+        <w:rPr>
+          <w:rFonts w:asciiTheme="minorHAnsi" w:hAnsiTheme="minorHAnsi" w:cstheme="minorHAnsi"/>
+        </w:rPr>
+        <w:t xml:space="preserve">to allow for a search to be completed over </w:t>
+      </w:r>
+      <w:r>
+        <w:rPr>
+          <w:rFonts w:asciiTheme="minorHAnsi" w:hAnsiTheme="minorHAnsi" w:cstheme="minorHAnsi"/>
+        </w:rPr>
+        <w:t>a wider sequence of parameter settings</w:t>
+      </w:r>
+      <w:r>
+        <w:rPr>
+          <w:rFonts w:asciiTheme="minorHAnsi" w:hAnsiTheme="minorHAnsi" w:cstheme="minorHAnsi"/>
+        </w:rPr>
+        <w:t xml:space="preserve"> including ‘C’ and ‘gamma’</w:t>
       </w:r>
       <w:r>
         <w:rPr>
@@ -13597,95 +12934,19 @@
         <w:rPr>
           <w:rFonts w:asciiTheme="minorHAnsi" w:hAnsiTheme="minorHAnsi" w:cstheme="minorHAnsi"/>
         </w:rPr>
-        <w:t xml:space="preserve">  </w:t>
-      </w:r>
-      <w:r>
-        <w:rPr>
-          <w:rFonts w:asciiTheme="minorHAnsi" w:hAnsiTheme="minorHAnsi" w:cstheme="minorHAnsi"/>
-        </w:rPr>
-        <w:t xml:space="preserve">As with previous models, no feature selection or hyperparameter turning was applied in the first </w:t>
-      </w:r>
-      <w:r>
-        <w:rPr>
-          <w:rFonts w:asciiTheme="minorHAnsi" w:hAnsiTheme="minorHAnsi" w:cstheme="minorHAnsi"/>
-        </w:rPr>
-        <w:t xml:space="preserve">run of the model.  </w:t>
-      </w:r>
-      <w:r>
-        <w:rPr>
-          <w:rFonts w:asciiTheme="minorHAnsi" w:hAnsiTheme="minorHAnsi" w:cstheme="minorHAnsi"/>
-        </w:rPr>
-        <w:t>GridSearchCV and</w:t>
-      </w:r>
-      <w:r>
-        <w:rPr>
-          <w:rFonts w:asciiTheme="minorHAnsi" w:hAnsiTheme="minorHAnsi" w:cstheme="minorHAnsi"/>
-        </w:rPr>
-        <w:t xml:space="preserve"> </w:t>
-      </w:r>
-      <w:proofErr w:type="spellStart"/>
-      <w:r>
-        <w:rPr>
-          <w:rFonts w:asciiTheme="minorHAnsi" w:hAnsiTheme="minorHAnsi" w:cstheme="minorHAnsi"/>
-        </w:rPr>
-        <w:t>parm_grid</w:t>
-      </w:r>
-      <w:proofErr w:type="spellEnd"/>
-      <w:r>
-        <w:rPr>
-          <w:rFonts w:asciiTheme="minorHAnsi" w:hAnsiTheme="minorHAnsi" w:cstheme="minorHAnsi"/>
-        </w:rPr>
-        <w:t xml:space="preserve"> </w:t>
-      </w:r>
-      <w:r>
-        <w:rPr>
-          <w:rFonts w:asciiTheme="minorHAnsi" w:hAnsiTheme="minorHAnsi" w:cstheme="minorHAnsi"/>
-        </w:rPr>
-        <w:t>was</w:t>
-      </w:r>
-      <w:r>
-        <w:rPr>
-          <w:rFonts w:asciiTheme="minorHAnsi" w:hAnsiTheme="minorHAnsi" w:cstheme="minorHAnsi"/>
-        </w:rPr>
-        <w:t xml:space="preserve"> selected as the most appropriate tuning methods based on the results obtained when working with algorithm two.</w:t>
-      </w:r>
-      <w:r>
-        <w:rPr>
-          <w:rFonts w:asciiTheme="minorHAnsi" w:hAnsiTheme="minorHAnsi" w:cstheme="minorHAnsi"/>
-        </w:rPr>
-        <w:t xml:space="preserve">  </w:t>
-      </w:r>
-      <w:r>
-        <w:rPr>
-          <w:rFonts w:asciiTheme="minorHAnsi" w:hAnsiTheme="minorHAnsi" w:cstheme="minorHAnsi"/>
-        </w:rPr>
-        <w:t xml:space="preserve">The </w:t>
-      </w:r>
-      <w:r>
-        <w:rPr>
-          <w:rFonts w:asciiTheme="minorHAnsi" w:hAnsiTheme="minorHAnsi" w:cstheme="minorHAnsi"/>
-        </w:rPr>
-        <w:t xml:space="preserve">model was also run </w:t>
-      </w:r>
-      <w:r>
-        <w:rPr>
-          <w:rFonts w:asciiTheme="minorHAnsi" w:hAnsiTheme="minorHAnsi" w:cstheme="minorHAnsi"/>
-        </w:rPr>
-        <w:t xml:space="preserve">with a different </w:t>
-      </w:r>
-      <w:proofErr w:type="spellStart"/>
-      <w:r>
-        <w:rPr>
-          <w:rFonts w:asciiTheme="minorHAnsi" w:hAnsiTheme="minorHAnsi" w:cstheme="minorHAnsi"/>
-        </w:rPr>
-        <w:t>n_estimators</w:t>
-      </w:r>
-      <w:proofErr w:type="spellEnd"/>
-      <w:r>
-        <w:rPr>
-          <w:rFonts w:asciiTheme="minorHAnsi" w:hAnsiTheme="minorHAnsi" w:cstheme="minorHAnsi"/>
-        </w:rPr>
-        <w:t xml:space="preserve"> or ‘trees’ in the forest of the model to determine what is the optimal number for the algorithm.</w:t>
+        <w:t xml:space="preserve">  The </w:t>
+      </w:r>
+      <w:r>
+        <w:rPr>
+          <w:rFonts w:asciiTheme="minorHAnsi" w:hAnsiTheme="minorHAnsi" w:cstheme="minorHAnsi"/>
+        </w:rPr>
+        <w:t>cross-validation</w:t>
+      </w:r>
+      <w:r>
+        <w:rPr>
+          <w:rFonts w:asciiTheme="minorHAnsi" w:hAnsiTheme="minorHAnsi" w:cstheme="minorHAnsi"/>
+        </w:rPr>
+        <w:t xml:space="preserve"> parameter in this instance was set to 5.</w:t>
       </w:r>
     </w:p>
     <w:p>
@@ -13708,45 +12969,21 @@
         <w:rPr>
           <w:rFonts w:asciiTheme="minorHAnsi" w:hAnsiTheme="minorHAnsi" w:cstheme="minorHAnsi"/>
           <w:color w:val="auto"/>
-          <w:sz w:val="22"/>
-          <w:szCs w:val="22"/>
-        </w:rPr>
-      </w:pPr>
-      <w:r>
-        <w:rPr>
-          <w:rFonts w:asciiTheme="minorHAnsi" w:hAnsiTheme="minorHAnsi" w:cstheme="minorHAnsi"/>
-          <w:color w:val="auto"/>
-          <w:sz w:val="22"/>
-          <w:szCs w:val="22"/>
-        </w:rPr>
-        <w:t xml:space="preserve">Algorithm 5 - </w:t>
-      </w:r>
-      <w:r>
-        <w:rPr>
-          <w:rFonts w:asciiTheme="minorHAnsi" w:hAnsiTheme="minorHAnsi" w:cstheme="minorHAnsi"/>
-          <w:color w:val="auto"/>
-          <w:sz w:val="22"/>
-          <w:szCs w:val="22"/>
-        </w:rPr>
-        <w:t>Multi-Layer Perceptron (</w:t>
-      </w:r>
-      <w:r>
-        <w:rPr>
-          <w:rFonts w:asciiTheme="minorHAnsi" w:hAnsiTheme="minorHAnsi" w:cstheme="minorHAnsi"/>
-          <w:color w:val="auto"/>
-          <w:sz w:val="22"/>
-          <w:szCs w:val="22"/>
-        </w:rPr>
-        <w:t>MLP</w:t>
-      </w:r>
-      <w:r>
-        <w:rPr>
-          <w:rFonts w:asciiTheme="minorHAnsi" w:hAnsiTheme="minorHAnsi" w:cstheme="minorHAnsi"/>
-          <w:color w:val="auto"/>
-          <w:sz w:val="22"/>
-          <w:szCs w:val="22"/>
-        </w:rPr>
-        <w:t>)</w:t>
+        </w:rPr>
+      </w:pPr>
+      <w:r>
+        <w:rPr>
+          <w:rFonts w:asciiTheme="minorHAnsi" w:hAnsiTheme="minorHAnsi" w:cstheme="minorHAnsi"/>
+          <w:color w:val="auto"/>
+        </w:rPr>
+        <w:t xml:space="preserve">Algorithm 4 - </w:t>
+      </w:r>
+      <w:r>
+        <w:rPr>
+          <w:rFonts w:asciiTheme="minorHAnsi" w:hAnsiTheme="minorHAnsi" w:cstheme="minorHAnsi"/>
+          <w:color w:val="auto"/>
+        </w:rPr>
+        <w:t>Random Forest</w:t>
       </w:r>
     </w:p>
     <w:p>
@@ -13761,6 +12998,450 @@
         <w:rPr>
           <w:rFonts w:asciiTheme="minorHAnsi" w:hAnsiTheme="minorHAnsi" w:cstheme="minorHAnsi"/>
         </w:rPr>
+        <w:t xml:space="preserve">Based on the results achieved using Decision Trees, the author </w:t>
+      </w:r>
+      <w:r>
+        <w:rPr>
+          <w:rFonts w:asciiTheme="minorHAnsi" w:hAnsiTheme="minorHAnsi" w:cstheme="minorHAnsi"/>
+        </w:rPr>
+        <w:t>decided</w:t>
+      </w:r>
+      <w:r>
+        <w:rPr>
+          <w:rFonts w:asciiTheme="minorHAnsi" w:hAnsiTheme="minorHAnsi" w:cstheme="minorHAnsi"/>
+        </w:rPr>
+        <w:t xml:space="preserve"> </w:t>
+      </w:r>
+      <w:r>
+        <w:rPr>
+          <w:rFonts w:asciiTheme="minorHAnsi" w:hAnsiTheme="minorHAnsi" w:cstheme="minorHAnsi"/>
+        </w:rPr>
+        <w:t xml:space="preserve">to use the Random Forest algorithm from scikit learn.  </w:t>
+      </w:r>
+      <w:r>
+        <w:rPr>
+          <w:rFonts w:asciiTheme="minorHAnsi" w:hAnsiTheme="minorHAnsi" w:cstheme="minorHAnsi"/>
+        </w:rPr>
+        <w:t xml:space="preserve">Random Forest is an ‘ensemble’ algorithm </w:t>
+      </w:r>
+      <w:r>
+        <w:rPr>
+          <w:rFonts w:asciiTheme="minorHAnsi" w:hAnsiTheme="minorHAnsi" w:cstheme="minorHAnsi"/>
+        </w:rPr>
+        <w:t xml:space="preserve">which </w:t>
+      </w:r>
+      <w:r>
+        <w:rPr>
+          <w:rFonts w:asciiTheme="minorHAnsi" w:hAnsiTheme="minorHAnsi" w:cstheme="minorHAnsi"/>
+        </w:rPr>
+        <w:t>builds a ‘forest’ of decision trees to complete the desired analysis</w:t>
+      </w:r>
+      <w:r>
+        <w:rPr>
+          <w:rFonts w:asciiTheme="minorHAnsi" w:hAnsiTheme="minorHAnsi" w:cstheme="minorHAnsi"/>
+        </w:rPr>
+        <w:t xml:space="preserve"> </w:t>
+      </w:r>
+      <w:r>
+        <w:rPr>
+          <w:rFonts w:asciiTheme="minorHAnsi" w:hAnsiTheme="minorHAnsi" w:cstheme="minorHAnsi"/>
+        </w:rPr>
+        <w:fldChar w:fldCharType="begin"/>
+      </w:r>
+      <w:r>
+        <w:rPr>
+          <w:rFonts w:asciiTheme="minorHAnsi" w:hAnsiTheme="minorHAnsi" w:cstheme="minorHAnsi"/>
+        </w:rPr>
+        <w:instrText xml:space="preserve"> ADDIN ZOTERO_ITEM CSL_CITATION {"citationID":"GjwdZptM","properties":{"formattedCitation":"({\\i{}sklearn.ensemble.RandomForestClassifier}, no date; {\\i{}1.11. Ensemble methods}, no date)","plainCitation":"(sklearn.ensemble.RandomForestClassifier, no date; 1.11. Ensemble methods, no date)","noteIndex":0},"citationItems":[{"id":402,"uris":["http://zotero.org/users/11537704/items/ZUR95G4Q"],"itemData":{"id":402,"type":"webpage","abstract":"Examples using sklearn.ensemble.RandomForestClassifier: Release Highlights for scikit-learn 0.24 Release Highlights for scikit-learn 0.22 Comparison of Calibration of Classifiers Probability Calibr...","container-title":"scikit-learn","language":"en","title":"sklearn.ensemble.RandomForestClassifier","URL":"https://scikit-learn/stable/modules/generated/sklearn.ensemble.RandomForestClassifier.html","accessed":{"date-parts":[["2023",8,31]]}},"label":"page"},{"id":400,"uris":["http://zotero.org/users/11537704/items/ULGR56I8"],"itemData":{"id":400,"type":"webpage","abstract":"The goal of ensemble methods is to combine the predictions of several base estimators built with a given learning algorithm in order to improve generalizability / robustness over a single estimator...","container-title":"scikit-learn","language":"en","title":"1.11. Ensemble methods","URL":"https://scikit-learn/stable/modules/ensemble.html","accessed":{"date-parts":[["2023",8,31]]}},"label":"page"}],"schema":"https://github.com/citation-style-language/schema/raw/master/csl-citation.json"} </w:instrText>
+      </w:r>
+      <w:r>
+        <w:rPr>
+          <w:rFonts w:asciiTheme="minorHAnsi" w:hAnsiTheme="minorHAnsi" w:cstheme="minorHAnsi"/>
+        </w:rPr>
+        <w:fldChar w:fldCharType="separate"/>
+      </w:r>
+      <w:r>
+        <w:rPr>
+          <w:rFonts w:asciiTheme="minorHAnsi" w:hAnsiTheme="minorHAnsi" w:cstheme="minorHAnsi"/>
+        </w:rPr>
+        <w:t>(</w:t>
+      </w:r>
+      <w:r>
+        <w:rPr>
+          <w:rFonts w:asciiTheme="minorHAnsi" w:hAnsiTheme="minorHAnsi" w:cstheme="minorHAnsi"/>
+          <w:i/>
+          <w:iCs/>
+        </w:rPr>
+        <w:t>sklearn.ensemble.RandomForestClassifier</w:t>
+      </w:r>
+      <w:r>
+        <w:rPr>
+          <w:rFonts w:asciiTheme="minorHAnsi" w:hAnsiTheme="minorHAnsi" w:cstheme="minorHAnsi"/>
+        </w:rPr>
+        <w:t xml:space="preserve">, no date; </w:t>
+      </w:r>
+      <w:r>
+        <w:rPr>
+          <w:rFonts w:asciiTheme="minorHAnsi" w:hAnsiTheme="minorHAnsi" w:cstheme="minorHAnsi"/>
+          <w:i/>
+          <w:iCs/>
+        </w:rPr>
+        <w:t>1.11. Ensemble methods</w:t>
+      </w:r>
+      <w:r>
+        <w:rPr>
+          <w:rFonts w:asciiTheme="minorHAnsi" w:hAnsiTheme="minorHAnsi" w:cstheme="minorHAnsi"/>
+        </w:rPr>
+        <w:t>, no date)</w:t>
+      </w:r>
+      <w:r>
+        <w:rPr>
+          <w:rFonts w:asciiTheme="minorHAnsi" w:hAnsiTheme="minorHAnsi" w:cstheme="minorHAnsi"/>
+        </w:rPr>
+        <w:fldChar w:fldCharType="end"/>
+      </w:r>
+      <w:r>
+        <w:rPr>
+          <w:rFonts w:asciiTheme="minorHAnsi" w:hAnsiTheme="minorHAnsi" w:cstheme="minorHAnsi"/>
+        </w:rPr>
+        <w:t xml:space="preserve">.  </w:t>
+      </w:r>
+      <w:r>
+        <w:rPr>
+          <w:rFonts w:asciiTheme="minorHAnsi" w:hAnsiTheme="minorHAnsi" w:cstheme="minorHAnsi"/>
+        </w:rPr>
+        <w:t>Ensemble in this instance refers to the</w:t>
+      </w:r>
+      <w:r>
+        <w:rPr>
+          <w:rFonts w:asciiTheme="minorHAnsi" w:hAnsiTheme="minorHAnsi" w:cstheme="minorHAnsi"/>
+        </w:rPr>
+        <w:t xml:space="preserve"> classifiers</w:t>
+      </w:r>
+      <w:r>
+        <w:rPr>
+          <w:rFonts w:asciiTheme="minorHAnsi" w:hAnsiTheme="minorHAnsi" w:cstheme="minorHAnsi"/>
+        </w:rPr>
+        <w:t xml:space="preserve"> method </w:t>
+      </w:r>
+      <w:r>
+        <w:rPr>
+          <w:rFonts w:asciiTheme="minorHAnsi" w:hAnsiTheme="minorHAnsi" w:cstheme="minorHAnsi"/>
+        </w:rPr>
+        <w:t>of</w:t>
+      </w:r>
+      <w:r>
+        <w:rPr>
+          <w:rFonts w:asciiTheme="minorHAnsi" w:hAnsiTheme="minorHAnsi" w:cstheme="minorHAnsi"/>
+        </w:rPr>
+        <w:t xml:space="preserve"> </w:t>
+      </w:r>
+      <w:r>
+        <w:rPr>
+          <w:rFonts w:asciiTheme="minorHAnsi" w:hAnsiTheme="minorHAnsi" w:cstheme="minorHAnsi"/>
+        </w:rPr>
+        <w:t>combing different</w:t>
+      </w:r>
+      <w:r>
+        <w:rPr>
+          <w:rFonts w:asciiTheme="minorHAnsi" w:hAnsiTheme="minorHAnsi" w:cstheme="minorHAnsi"/>
+        </w:rPr>
+        <w:t xml:space="preserve"> </w:t>
+      </w:r>
+      <w:r>
+        <w:rPr>
+          <w:rFonts w:asciiTheme="minorHAnsi" w:hAnsiTheme="minorHAnsi" w:cstheme="minorHAnsi"/>
+        </w:rPr>
+        <w:t>estimators</w:t>
+      </w:r>
+      <w:r>
+        <w:rPr>
+          <w:rFonts w:asciiTheme="minorHAnsi" w:hAnsiTheme="minorHAnsi" w:cstheme="minorHAnsi"/>
+        </w:rPr>
+        <w:t xml:space="preserve"> (Decision tree</w:t>
+      </w:r>
+      <w:r>
+        <w:rPr>
+          <w:rFonts w:asciiTheme="minorHAnsi" w:hAnsiTheme="minorHAnsi" w:cstheme="minorHAnsi"/>
+        </w:rPr>
+        <w:t>s in this instance) to arrive at a single result (</w:t>
+      </w:r>
+      <w:r>
+        <w:rPr>
+          <w:rFonts w:asciiTheme="minorHAnsi" w:hAnsiTheme="minorHAnsi" w:cstheme="minorHAnsi"/>
+          <w:i/>
+          <w:iCs/>
+        </w:rPr>
+        <w:t>1.11. Ensemble methods</w:t>
+      </w:r>
+      <w:r>
+        <w:rPr>
+          <w:rFonts w:asciiTheme="minorHAnsi" w:hAnsiTheme="minorHAnsi" w:cstheme="minorHAnsi"/>
+        </w:rPr>
+        <w:t>, no date).</w:t>
+      </w:r>
+      <w:r>
+        <w:rPr>
+          <w:rFonts w:asciiTheme="minorHAnsi" w:hAnsiTheme="minorHAnsi" w:cstheme="minorHAnsi"/>
+        </w:rPr>
+        <w:t xml:space="preserve">  </w:t>
+      </w:r>
+      <w:r>
+        <w:rPr>
+          <w:rFonts w:asciiTheme="minorHAnsi" w:hAnsiTheme="minorHAnsi" w:cstheme="minorHAnsi"/>
+        </w:rPr>
+        <w:t>It is possible to select on</w:t>
+      </w:r>
+      <w:r>
+        <w:rPr>
+          <w:rFonts w:asciiTheme="minorHAnsi" w:hAnsiTheme="minorHAnsi" w:cstheme="minorHAnsi"/>
+        </w:rPr>
+        <w:t>e</w:t>
+      </w:r>
+      <w:r>
+        <w:rPr>
+          <w:rFonts w:asciiTheme="minorHAnsi" w:hAnsiTheme="minorHAnsi" w:cstheme="minorHAnsi"/>
+        </w:rPr>
+        <w:t xml:space="preserve"> of </w:t>
+      </w:r>
+      <w:r>
+        <w:rPr>
+          <w:rFonts w:asciiTheme="minorHAnsi" w:hAnsiTheme="minorHAnsi" w:cstheme="minorHAnsi"/>
+        </w:rPr>
+        <w:t>three possible criterion to assess</w:t>
+      </w:r>
+      <w:r>
+        <w:rPr>
+          <w:rFonts w:asciiTheme="minorHAnsi" w:hAnsiTheme="minorHAnsi" w:cstheme="minorHAnsi"/>
+        </w:rPr>
+        <w:t xml:space="preserve"> the quality of the splits in the data.  </w:t>
+      </w:r>
+      <w:r>
+        <w:rPr>
+          <w:rFonts w:asciiTheme="minorHAnsi" w:hAnsiTheme="minorHAnsi" w:cstheme="minorHAnsi"/>
+        </w:rPr>
+        <w:t xml:space="preserve">Two of the </w:t>
+      </w:r>
+      <w:r>
+        <w:rPr>
+          <w:rFonts w:asciiTheme="minorHAnsi" w:hAnsiTheme="minorHAnsi" w:cstheme="minorHAnsi"/>
+        </w:rPr>
+        <w:t>methods were used to evaluate which was the most fitting</w:t>
+      </w:r>
+      <w:r>
+        <w:rPr>
+          <w:rFonts w:asciiTheme="minorHAnsi" w:hAnsiTheme="minorHAnsi" w:cstheme="minorHAnsi"/>
+        </w:rPr>
+        <w:t xml:space="preserve"> - entropy and gini as the default</w:t>
+      </w:r>
+      <w:r>
+        <w:rPr>
+          <w:rFonts w:asciiTheme="minorHAnsi" w:hAnsiTheme="minorHAnsi" w:cstheme="minorHAnsi"/>
+        </w:rPr>
+        <w:t xml:space="preserve">. </w:t>
+      </w:r>
+      <w:r>
+        <w:rPr>
+          <w:rFonts w:asciiTheme="minorHAnsi" w:hAnsiTheme="minorHAnsi" w:cstheme="minorHAnsi"/>
+        </w:rPr>
+        <w:t xml:space="preserve"> </w:t>
+      </w:r>
+      <w:r>
+        <w:rPr>
+          <w:rFonts w:asciiTheme="minorHAnsi" w:hAnsiTheme="minorHAnsi" w:cstheme="minorHAnsi"/>
+        </w:rPr>
+        <w:t xml:space="preserve">Only </w:t>
+      </w:r>
+      <w:r>
+        <w:rPr>
+          <w:rFonts w:asciiTheme="minorHAnsi" w:hAnsiTheme="minorHAnsi" w:cstheme="minorHAnsi"/>
+        </w:rPr>
+        <w:t xml:space="preserve">Entropy was selected </w:t>
+      </w:r>
+      <w:r>
+        <w:rPr>
+          <w:rFonts w:asciiTheme="minorHAnsi" w:hAnsiTheme="minorHAnsi" w:cstheme="minorHAnsi"/>
+        </w:rPr>
+        <w:t xml:space="preserve">as </w:t>
+      </w:r>
+      <w:r>
+        <w:rPr>
+          <w:rFonts w:asciiTheme="minorHAnsi" w:hAnsiTheme="minorHAnsi" w:cstheme="minorHAnsi"/>
+        </w:rPr>
+        <w:t xml:space="preserve">for the remaining </w:t>
+      </w:r>
+      <w:r>
+        <w:rPr>
+          <w:rFonts w:asciiTheme="minorHAnsi" w:hAnsiTheme="minorHAnsi" w:cstheme="minorHAnsi"/>
+        </w:rPr>
+        <w:t>criterion</w:t>
+      </w:r>
+      <w:r>
+        <w:rPr>
+          <w:rFonts w:asciiTheme="minorHAnsi" w:hAnsiTheme="minorHAnsi" w:cstheme="minorHAnsi"/>
+        </w:rPr>
+        <w:t xml:space="preserve"> a</w:t>
+      </w:r>
+      <w:r>
+        <w:rPr>
+          <w:rFonts w:asciiTheme="minorHAnsi" w:hAnsiTheme="minorHAnsi" w:cstheme="minorHAnsi"/>
+        </w:rPr>
+        <w:t xml:space="preserve">s both it and log_loss use the same method of </w:t>
+      </w:r>
+      <w:r>
+        <w:rPr>
+          <w:rFonts w:asciiTheme="minorHAnsi" w:hAnsiTheme="minorHAnsi" w:cstheme="minorHAnsi"/>
+        </w:rPr>
+        <w:t>evaluation</w:t>
+      </w:r>
+      <w:r>
+        <w:rPr>
+          <w:rFonts w:asciiTheme="minorHAnsi" w:hAnsiTheme="minorHAnsi" w:cstheme="minorHAnsi"/>
+        </w:rPr>
+        <w:t>.</w:t>
+      </w:r>
+      <w:r>
+        <w:rPr>
+          <w:rFonts w:asciiTheme="minorHAnsi" w:hAnsiTheme="minorHAnsi" w:cstheme="minorHAnsi"/>
+        </w:rPr>
+        <w:t xml:space="preserve">  </w:t>
+      </w:r>
+      <w:r>
+        <w:rPr>
+          <w:rFonts w:asciiTheme="minorHAnsi" w:hAnsiTheme="minorHAnsi" w:cstheme="minorHAnsi"/>
+        </w:rPr>
+        <w:t xml:space="preserve">As with previous models, no feature selection or hyperparameter turning was applied in the first </w:t>
+      </w:r>
+      <w:r>
+        <w:rPr>
+          <w:rFonts w:asciiTheme="minorHAnsi" w:hAnsiTheme="minorHAnsi" w:cstheme="minorHAnsi"/>
+        </w:rPr>
+        <w:t xml:space="preserve">run of the model.  </w:t>
+      </w:r>
+      <w:r>
+        <w:rPr>
+          <w:rFonts w:asciiTheme="minorHAnsi" w:hAnsiTheme="minorHAnsi" w:cstheme="minorHAnsi"/>
+        </w:rPr>
+        <w:t>GridSearchCV and</w:t>
+      </w:r>
+      <w:r>
+        <w:rPr>
+          <w:rFonts w:asciiTheme="minorHAnsi" w:hAnsiTheme="minorHAnsi" w:cstheme="minorHAnsi"/>
+        </w:rPr>
+        <w:t xml:space="preserve"> parm_grid</w:t>
+      </w:r>
+      <w:r>
+        <w:rPr>
+          <w:rFonts w:asciiTheme="minorHAnsi" w:hAnsiTheme="minorHAnsi" w:cstheme="minorHAnsi"/>
+        </w:rPr>
+        <w:t xml:space="preserve"> </w:t>
+      </w:r>
+      <w:r>
+        <w:rPr>
+          <w:rFonts w:asciiTheme="minorHAnsi" w:hAnsiTheme="minorHAnsi" w:cstheme="minorHAnsi"/>
+        </w:rPr>
+        <w:t>was</w:t>
+      </w:r>
+      <w:r>
+        <w:rPr>
+          <w:rFonts w:asciiTheme="minorHAnsi" w:hAnsiTheme="minorHAnsi" w:cstheme="minorHAnsi"/>
+        </w:rPr>
+        <w:t xml:space="preserve"> selected as the most appropriate tuning methods based on the results obtained when working with algorithm two.</w:t>
+      </w:r>
+      <w:r>
+        <w:rPr>
+          <w:rFonts w:asciiTheme="minorHAnsi" w:hAnsiTheme="minorHAnsi" w:cstheme="minorHAnsi"/>
+        </w:rPr>
+        <w:t xml:space="preserve">  </w:t>
+      </w:r>
+      <w:r>
+        <w:rPr>
+          <w:rFonts w:asciiTheme="minorHAnsi" w:hAnsiTheme="minorHAnsi" w:cstheme="minorHAnsi"/>
+        </w:rPr>
+        <w:t xml:space="preserve">The </w:t>
+      </w:r>
+      <w:r>
+        <w:rPr>
+          <w:rFonts w:asciiTheme="minorHAnsi" w:hAnsiTheme="minorHAnsi" w:cstheme="minorHAnsi"/>
+        </w:rPr>
+        <w:t xml:space="preserve">model was also run </w:t>
+      </w:r>
+      <w:r>
+        <w:rPr>
+          <w:rFonts w:asciiTheme="minorHAnsi" w:hAnsiTheme="minorHAnsi" w:cstheme="minorHAnsi"/>
+        </w:rPr>
+        <w:t xml:space="preserve">with a different </w:t>
+      </w:r>
+      <w:r>
+        <w:rPr>
+          <w:rFonts w:asciiTheme="minorHAnsi" w:hAnsiTheme="minorHAnsi" w:cstheme="minorHAnsi"/>
+        </w:rPr>
+        <w:t>n_estimators or ‘trees’ in the forest of the model to determine what is the optimal number for the algorithm.</w:t>
+      </w:r>
+    </w:p>
+    <w:p>
+      <w:pPr>
+        <w:ind w:left="426"/>
+        <w:jc w:val="both"/>
+        <w:rPr>
+          <w:rFonts w:asciiTheme="minorHAnsi" w:hAnsiTheme="minorHAnsi" w:cstheme="minorHAnsi"/>
+        </w:rPr>
+      </w:pPr>
+    </w:p>
+    <w:p>
+      <w:pPr>
+        <w:pStyle w:val="Heading2"/>
+        <w:numPr>
+          <w:ilvl w:val="1"/>
+          <w:numId w:val="35"/>
+        </w:numPr>
+        <w:jc w:val="both"/>
+        <w:rPr>
+          <w:rFonts w:asciiTheme="minorHAnsi" w:hAnsiTheme="minorHAnsi" w:cstheme="minorHAnsi"/>
+          <w:color w:val="auto"/>
+        </w:rPr>
+      </w:pPr>
+      <w:r>
+        <w:rPr>
+          <w:rFonts w:asciiTheme="minorHAnsi" w:hAnsiTheme="minorHAnsi" w:cstheme="minorHAnsi"/>
+          <w:color w:val="auto"/>
+        </w:rPr>
+        <w:t xml:space="preserve">Algorithm 5 - </w:t>
+      </w:r>
+      <w:r>
+        <w:rPr>
+          <w:rFonts w:asciiTheme="minorHAnsi" w:hAnsiTheme="minorHAnsi" w:cstheme="minorHAnsi"/>
+          <w:color w:val="auto"/>
+        </w:rPr>
+        <w:t>Multi-Layer Perceptron (</w:t>
+      </w:r>
+      <w:r>
+        <w:rPr>
+          <w:rFonts w:asciiTheme="minorHAnsi" w:hAnsiTheme="minorHAnsi" w:cstheme="minorHAnsi"/>
+          <w:color w:val="auto"/>
+        </w:rPr>
+        <w:t>MLP</w:t>
+      </w:r>
+      <w:r>
+        <w:rPr>
+          <w:rFonts w:asciiTheme="minorHAnsi" w:hAnsiTheme="minorHAnsi" w:cstheme="minorHAnsi"/>
+          <w:color w:val="auto"/>
+        </w:rPr>
+        <w:t>)</w:t>
+      </w:r>
+    </w:p>
+    <w:p>
+      <w:pPr>
+        <w:ind w:left="426"/>
+        <w:jc w:val="both"/>
+        <w:rPr>
+          <w:rFonts w:asciiTheme="minorHAnsi" w:hAnsiTheme="minorHAnsi" w:cstheme="minorHAnsi"/>
+        </w:rPr>
+      </w:pPr>
+      <w:r>
+        <w:rPr>
+          <w:rFonts w:asciiTheme="minorHAnsi" w:hAnsiTheme="minorHAnsi" w:cstheme="minorHAnsi"/>
+        </w:rPr>
         <w:t xml:space="preserve">The final algorithm selected was that of </w:t>
       </w:r>
       <w:r>
@@ -13833,7 +13514,14 @@
         <w:rPr>
           <w:rFonts w:asciiTheme="minorHAnsi" w:hAnsiTheme="minorHAnsi" w:cstheme="minorHAnsi"/>
         </w:rPr>
-        <w:t xml:space="preserve">provide any insights </w:t>
+        <w:t xml:space="preserve">provide </w:t>
+      </w:r>
+      <w:r>
+        <w:rPr>
+          <w:rFonts w:asciiTheme="minorHAnsi" w:hAnsiTheme="minorHAnsi" w:cstheme="minorHAnsi"/>
+        </w:rPr>
+        <w:lastRenderedPageBreak/>
+        <w:t xml:space="preserve">any insights </w:t>
       </w:r>
       <w:r>
         <w:rPr>
@@ -14068,21 +13756,7 @@
         <w:rPr>
           <w:rFonts w:asciiTheme="minorHAnsi" w:hAnsiTheme="minorHAnsi" w:cstheme="minorHAnsi"/>
         </w:rPr>
-        <w:t xml:space="preserve">this column was generated using random function </w:t>
-      </w:r>
-      <w:proofErr w:type="spellStart"/>
-      <w:r>
-        <w:rPr>
-          <w:rFonts w:asciiTheme="minorHAnsi" w:hAnsiTheme="minorHAnsi" w:cstheme="minorHAnsi"/>
-        </w:rPr>
-        <w:t>randint</w:t>
-      </w:r>
-      <w:proofErr w:type="spellEnd"/>
-      <w:r>
-        <w:rPr>
-          <w:rFonts w:asciiTheme="minorHAnsi" w:hAnsiTheme="minorHAnsi" w:cstheme="minorHAnsi"/>
-        </w:rPr>
-        <w:t>,</w:t>
+        <w:t>this column was generated using random function randint,</w:t>
       </w:r>
       <w:r>
         <w:rPr>
@@ -14410,6 +14084,7 @@
         <w:rPr>
           <w:rFonts w:asciiTheme="minorHAnsi" w:hAnsiTheme="minorHAnsi" w:cstheme="minorHAnsi"/>
         </w:rPr>
+        <w:lastRenderedPageBreak/>
         <w:t xml:space="preserve">The final </w:t>
       </w:r>
       <w:r>
@@ -14969,6 +14644,7 @@
           <w:rFonts w:asciiTheme="minorHAnsi" w:hAnsiTheme="minorHAnsi" w:cstheme="minorHAnsi"/>
           <w:noProof/>
         </w:rPr>
+        <w:lastRenderedPageBreak/>
         <w:drawing>
           <wp:inline distT="0" distB="0" distL="0" distR="0" wp14:anchorId="4E3FF1A7" wp14:editId="47C3E32D">
             <wp:extent cx="4398010" cy="1164590"/>
@@ -15332,21 +15008,7 @@
         <w:rPr>
           <w:rFonts w:asciiTheme="minorHAnsi" w:hAnsiTheme="minorHAnsi" w:cstheme="minorHAnsi"/>
         </w:rPr>
-        <w:t xml:space="preserve">Applying GridSearchCV and </w:t>
-      </w:r>
-      <w:proofErr w:type="spellStart"/>
-      <w:r>
-        <w:rPr>
-          <w:rFonts w:asciiTheme="minorHAnsi" w:hAnsiTheme="minorHAnsi" w:cstheme="minorHAnsi"/>
-        </w:rPr>
-        <w:t>param_grid</w:t>
-      </w:r>
-      <w:proofErr w:type="spellEnd"/>
-      <w:r>
-        <w:rPr>
-          <w:rFonts w:asciiTheme="minorHAnsi" w:hAnsiTheme="minorHAnsi" w:cstheme="minorHAnsi"/>
-        </w:rPr>
-        <w:t xml:space="preserve"> did not improve the accuracy of the results across any of the updated parameters used as part of the analysis. However, </w:t>
+        <w:t xml:space="preserve">Applying GridSearchCV and param_grid did not improve the accuracy of the results across any of the updated parameters used as part of the analysis. However, </w:t>
       </w:r>
       <w:r>
         <w:rPr>
@@ -15420,6 +15082,7 @@
           <w:rFonts w:asciiTheme="minorHAnsi" w:hAnsiTheme="minorHAnsi" w:cstheme="minorHAnsi"/>
           <w:noProof/>
         </w:rPr>
+        <w:lastRenderedPageBreak/>
         <w:drawing>
           <wp:inline distT="0" distB="0" distL="0" distR="0" wp14:anchorId="611375BE" wp14:editId="20E359B1">
             <wp:extent cx="5752465" cy="2825750"/>
@@ -15842,21 +15505,7 @@
         <w:rPr>
           <w:rFonts w:asciiTheme="minorHAnsi" w:hAnsiTheme="minorHAnsi" w:cstheme="minorHAnsi"/>
         </w:rPr>
-        <w:t xml:space="preserve"> with </w:t>
-      </w:r>
-      <w:proofErr w:type="spellStart"/>
-      <w:r>
-        <w:rPr>
-          <w:rFonts w:asciiTheme="minorHAnsi" w:hAnsiTheme="minorHAnsi" w:cstheme="minorHAnsi"/>
-        </w:rPr>
-        <w:t>GridSearchCv</w:t>
-      </w:r>
-      <w:proofErr w:type="spellEnd"/>
-      <w:r>
-        <w:rPr>
-          <w:rFonts w:asciiTheme="minorHAnsi" w:hAnsiTheme="minorHAnsi" w:cstheme="minorHAnsi"/>
-        </w:rPr>
-        <w:t xml:space="preserve"> applied as </w:t>
+        <w:t xml:space="preserve"> with GridSearchCv applied as </w:t>
       </w:r>
       <w:r>
         <w:rPr>
@@ -15880,21 +15529,7 @@
         <w:rPr>
           <w:rFonts w:asciiTheme="minorHAnsi" w:hAnsiTheme="minorHAnsi" w:cstheme="minorHAnsi"/>
         </w:rPr>
-        <w:t xml:space="preserve"> Applying </w:t>
-      </w:r>
-      <w:proofErr w:type="spellStart"/>
-      <w:r>
-        <w:rPr>
-          <w:rFonts w:asciiTheme="minorHAnsi" w:hAnsiTheme="minorHAnsi" w:cstheme="minorHAnsi"/>
-        </w:rPr>
-        <w:t>parm_grid</w:t>
-      </w:r>
-      <w:proofErr w:type="spellEnd"/>
-      <w:r>
-        <w:rPr>
-          <w:rFonts w:asciiTheme="minorHAnsi" w:hAnsiTheme="minorHAnsi" w:cstheme="minorHAnsi"/>
-        </w:rPr>
-        <w:t xml:space="preserve"> to the Random Forest</w:t>
+        <w:t xml:space="preserve"> Applying parm_grid to the Random Forest</w:t>
       </w:r>
       <w:r>
         <w:rPr>
@@ -15978,6 +15613,7 @@
           <w:sz w:val="22"/>
           <w:szCs w:val="22"/>
         </w:rPr>
+        <w:lastRenderedPageBreak/>
         <w:t>Best Hyperparameters: {'C': 0.1, 'gamma': 0.001, 'kernel': 'linear'}</w:t>
       </w:r>
     </w:p>
@@ -16513,6 +16149,7 @@
                 <w:rFonts w:asciiTheme="minorHAnsi" w:hAnsiTheme="minorHAnsi" w:cstheme="minorHAnsi"/>
                 <w:noProof/>
               </w:rPr>
+              <w:lastRenderedPageBreak/>
               <w:drawing>
                 <wp:inline distT="0" distB="0" distL="0" distR="0" wp14:anchorId="0CD6E5D6" wp14:editId="06B62A95">
                   <wp:extent cx="1617980" cy="1992086"/>
@@ -17089,21 +16726,7 @@
         <w:rPr>
           <w:rFonts w:asciiTheme="minorHAnsi" w:hAnsiTheme="minorHAnsi" w:cstheme="minorHAnsi"/>
         </w:rPr>
-        <w:t xml:space="preserve">was complicated by the decision to use the </w:t>
-      </w:r>
-      <w:proofErr w:type="spellStart"/>
-      <w:r>
-        <w:rPr>
-          <w:rFonts w:asciiTheme="minorHAnsi" w:hAnsiTheme="minorHAnsi" w:cstheme="minorHAnsi"/>
-        </w:rPr>
-        <w:t>keras</w:t>
-      </w:r>
-      <w:proofErr w:type="spellEnd"/>
-      <w:r>
-        <w:rPr>
-          <w:rFonts w:asciiTheme="minorHAnsi" w:hAnsiTheme="minorHAnsi" w:cstheme="minorHAnsi"/>
-        </w:rPr>
-        <w:t xml:space="preserve"> library.  It was necessary to</w:t>
+        <w:t>was complicated by the decision to use the keras library.  It was necessary to</w:t>
       </w:r>
       <w:r>
         <w:rPr>
@@ -17123,19 +16746,11 @@
         </w:rPr>
         <w:t xml:space="preserve"> between the </w:t>
       </w:r>
-      <w:proofErr w:type="spellStart"/>
-      <w:r>
-        <w:rPr>
-          <w:rFonts w:asciiTheme="minorHAnsi" w:hAnsiTheme="minorHAnsi" w:cstheme="minorHAnsi"/>
-        </w:rPr>
-        <w:t>keras</w:t>
-      </w:r>
-      <w:proofErr w:type="spellEnd"/>
-      <w:r>
-        <w:rPr>
-          <w:rFonts w:asciiTheme="minorHAnsi" w:hAnsiTheme="minorHAnsi" w:cstheme="minorHAnsi"/>
-        </w:rPr>
-        <w:t xml:space="preserve"> and scikit-learn libraries</w:t>
+      <w:r>
+        <w:rPr>
+          <w:rFonts w:asciiTheme="minorHAnsi" w:hAnsiTheme="minorHAnsi" w:cstheme="minorHAnsi"/>
+        </w:rPr>
+        <w:t>keras and scikit-learn libraries</w:t>
       </w:r>
       <w:r>
         <w:rPr>
@@ -17153,21 +16768,7 @@
         <w:rPr>
           <w:rFonts w:asciiTheme="minorHAnsi" w:hAnsiTheme="minorHAnsi" w:cstheme="minorHAnsi"/>
         </w:rPr>
-        <w:t xml:space="preserve">creating the model within a function, then wrapping it in the </w:t>
-      </w:r>
-      <w:proofErr w:type="spellStart"/>
-      <w:r>
-        <w:rPr>
-          <w:rFonts w:asciiTheme="minorHAnsi" w:hAnsiTheme="minorHAnsi" w:cstheme="minorHAnsi"/>
-        </w:rPr>
-        <w:t>KerasClassifier</w:t>
-      </w:r>
-      <w:proofErr w:type="spellEnd"/>
-      <w:r>
-        <w:rPr>
-          <w:rFonts w:asciiTheme="minorHAnsi" w:hAnsiTheme="minorHAnsi" w:cstheme="minorHAnsi"/>
-        </w:rPr>
-        <w:t xml:space="preserve"> </w:t>
+        <w:t xml:space="preserve">creating the model within a function, then wrapping it in the KerasClassifier </w:t>
       </w:r>
       <w:r>
         <w:rPr>
@@ -17175,33 +16776,11 @@
         </w:rPr>
         <w:t xml:space="preserve">from </w:t>
       </w:r>
-      <w:proofErr w:type="spellStart"/>
-      <w:r>
-        <w:rPr>
-          <w:rFonts w:asciiTheme="minorHAnsi" w:hAnsiTheme="minorHAnsi" w:cstheme="minorHAnsi"/>
-        </w:rPr>
-        <w:t>keras.wrappers.scikit_learn</w:t>
-      </w:r>
-      <w:proofErr w:type="spellEnd"/>
-      <w:r>
-        <w:rPr>
-          <w:rFonts w:asciiTheme="minorHAnsi" w:hAnsiTheme="minorHAnsi" w:cstheme="minorHAnsi"/>
-        </w:rPr>
-        <w:t xml:space="preserve">, which is a standalone module that allow </w:t>
-      </w:r>
-      <w:proofErr w:type="spellStart"/>
-      <w:r>
-        <w:rPr>
-          <w:rFonts w:asciiTheme="minorHAnsi" w:hAnsiTheme="minorHAnsi" w:cstheme="minorHAnsi"/>
-        </w:rPr>
-        <w:t>keras</w:t>
-      </w:r>
-      <w:proofErr w:type="spellEnd"/>
-      <w:r>
-        <w:rPr>
-          <w:rFonts w:asciiTheme="minorHAnsi" w:hAnsiTheme="minorHAnsi" w:cstheme="minorHAnsi"/>
-        </w:rPr>
-        <w:t xml:space="preserve"> and sci-kit learn to work in tandem </w:t>
+      <w:r>
+        <w:rPr>
+          <w:rFonts w:asciiTheme="minorHAnsi" w:hAnsiTheme="minorHAnsi" w:cstheme="minorHAnsi"/>
+        </w:rPr>
+        <w:t xml:space="preserve">keras.wrappers.scikit_learn, which is a standalone module that allow keras and sci-kit learn to work in tandem </w:t>
       </w:r>
       <w:r>
         <w:rPr>
@@ -17255,21 +16834,7 @@
         <w:rPr>
           <w:rFonts w:asciiTheme="minorHAnsi" w:hAnsiTheme="minorHAnsi" w:cstheme="minorHAnsi"/>
         </w:rPr>
-        <w:t xml:space="preserve">reated using </w:t>
-      </w:r>
-      <w:proofErr w:type="spellStart"/>
-      <w:r>
-        <w:rPr>
-          <w:rFonts w:asciiTheme="minorHAnsi" w:hAnsiTheme="minorHAnsi" w:cstheme="minorHAnsi"/>
-        </w:rPr>
-        <w:t>param_grid</w:t>
-      </w:r>
-      <w:proofErr w:type="spellEnd"/>
-      <w:r>
-        <w:rPr>
-          <w:rFonts w:asciiTheme="minorHAnsi" w:hAnsiTheme="minorHAnsi" w:cstheme="minorHAnsi"/>
-        </w:rPr>
-        <w:t xml:space="preserve"> with the intention of identifying the most appropriate variables that could be applied to the data</w:t>
+        <w:t>reated using param_grid with the intention of identifying the most appropriate variables that could be applied to the data</w:t>
       </w:r>
       <w:r>
         <w:rPr>
@@ -17452,6 +17017,7 @@
                 <w:rFonts w:asciiTheme="minorHAnsi" w:hAnsiTheme="minorHAnsi" w:cstheme="minorHAnsi"/>
                 <w:noProof/>
               </w:rPr>
+              <w:lastRenderedPageBreak/>
               <w:drawing>
                 <wp:inline distT="0" distB="0" distL="0" distR="0" wp14:anchorId="7CE62728" wp14:editId="3C8D5035">
                   <wp:extent cx="2500053" cy="2520000"/>
@@ -17894,6 +17460,176 @@
     </w:p>
     <w:p>
       <w:pPr>
+        <w:pStyle w:val="ListParagraph"/>
+        <w:ind w:left="360"/>
+        <w:jc w:val="both"/>
+        <w:rPr>
+          <w:rFonts w:asciiTheme="minorHAnsi" w:hAnsiTheme="minorHAnsi" w:cstheme="minorHAnsi"/>
+        </w:rPr>
+      </w:pPr>
+      <w:r>
+        <w:rPr>
+          <w:rFonts w:asciiTheme="minorHAnsi" w:hAnsiTheme="minorHAnsi" w:cstheme="minorHAnsi"/>
+        </w:rPr>
+        <w:t xml:space="preserve">Reviewing the results of the analysis of all the algorithms </w:t>
+      </w:r>
+      <w:r>
+        <w:rPr>
+          <w:rFonts w:asciiTheme="minorHAnsi" w:hAnsiTheme="minorHAnsi" w:cstheme="minorHAnsi"/>
+        </w:rPr>
+        <w:t xml:space="preserve">it is possible to make </w:t>
+      </w:r>
+      <w:r>
+        <w:rPr>
+          <w:rFonts w:asciiTheme="minorHAnsi" w:hAnsiTheme="minorHAnsi" w:cstheme="minorHAnsi"/>
+        </w:rPr>
+        <w:t>s</w:t>
+      </w:r>
+      <w:r>
+        <w:rPr>
+          <w:rFonts w:asciiTheme="minorHAnsi" w:hAnsiTheme="minorHAnsi" w:cstheme="minorHAnsi"/>
+        </w:rPr>
+        <w:t>ome ob</w:t>
+      </w:r>
+      <w:r>
+        <w:rPr>
+          <w:rFonts w:asciiTheme="minorHAnsi" w:hAnsiTheme="minorHAnsi" w:cstheme="minorHAnsi"/>
+        </w:rPr>
+        <w:t>servations in respect of the analysis.</w:t>
+      </w:r>
+      <w:r>
+        <w:rPr>
+          <w:rFonts w:asciiTheme="minorHAnsi" w:hAnsiTheme="minorHAnsi" w:cstheme="minorHAnsi"/>
+        </w:rPr>
+        <w:t xml:space="preserve"> </w:t>
+      </w:r>
+      <w:r>
+        <w:rPr>
+          <w:rFonts w:asciiTheme="minorHAnsi" w:hAnsiTheme="minorHAnsi" w:cstheme="minorHAnsi"/>
+        </w:rPr>
+        <w:t xml:space="preserve"> Looki</w:t>
+      </w:r>
+      <w:r>
+        <w:rPr>
+          <w:rFonts w:asciiTheme="minorHAnsi" w:hAnsiTheme="minorHAnsi" w:cstheme="minorHAnsi"/>
+        </w:rPr>
+        <w:t xml:space="preserve">ng each variable on its own, for example, Gender, </w:t>
+      </w:r>
+      <w:r>
+        <w:rPr>
+          <w:rFonts w:asciiTheme="minorHAnsi" w:hAnsiTheme="minorHAnsi" w:cstheme="minorHAnsi"/>
+        </w:rPr>
+        <w:t xml:space="preserve">Algorithm 4 Random Forest provides the highest level of accuracy, whilst </w:t>
+      </w:r>
+      <w:r>
+        <w:rPr>
+          <w:rFonts w:asciiTheme="minorHAnsi" w:hAnsiTheme="minorHAnsi" w:cstheme="minorHAnsi"/>
+        </w:rPr>
+        <w:t>Algorithm 2 - Decision Tres is</w:t>
+      </w:r>
+      <w:r>
+        <w:rPr>
+          <w:rFonts w:asciiTheme="minorHAnsi" w:hAnsiTheme="minorHAnsi" w:cstheme="minorHAnsi"/>
+        </w:rPr>
+        <w:t xml:space="preserve"> </w:t>
+      </w:r>
+      <w:r>
+        <w:rPr>
+          <w:rFonts w:asciiTheme="minorHAnsi" w:hAnsiTheme="minorHAnsi" w:cstheme="minorHAnsi"/>
+        </w:rPr>
+        <w:t xml:space="preserve">least accurate at </w:t>
+      </w:r>
+      <w:r>
+        <w:rPr>
+          <w:rFonts w:asciiTheme="minorHAnsi" w:hAnsiTheme="minorHAnsi" w:cstheme="minorHAnsi"/>
+        </w:rPr>
+        <w:t>51.95%</w:t>
+      </w:r>
+      <w:r>
+        <w:rPr>
+          <w:rFonts w:asciiTheme="minorHAnsi" w:hAnsiTheme="minorHAnsi" w:cstheme="minorHAnsi"/>
+        </w:rPr>
+        <w:t xml:space="preserve">.  For studied_credits, </w:t>
+      </w:r>
+      <w:r>
+        <w:rPr>
+          <w:rFonts w:asciiTheme="minorHAnsi" w:hAnsiTheme="minorHAnsi" w:cstheme="minorHAnsi"/>
+        </w:rPr>
+        <w:t>3 algorithms give the same level of accuracy - namely Decision Trees, Support Vector Machines and Random Forests.  Algorithm5 on the other hand, the MLP network fa</w:t>
+      </w:r>
+      <w:r>
+        <w:rPr>
+          <w:rFonts w:asciiTheme="minorHAnsi" w:hAnsiTheme="minorHAnsi" w:cstheme="minorHAnsi"/>
+        </w:rPr>
+        <w:t xml:space="preserve">ils to give any degree of accuracy in respect of its results.  </w:t>
+      </w:r>
+      <w:r>
+        <w:rPr>
+          <w:rFonts w:asciiTheme="minorHAnsi" w:hAnsiTheme="minorHAnsi" w:cstheme="minorHAnsi"/>
+        </w:rPr>
+        <w:t>In contrast,</w:t>
+      </w:r>
+      <w:r>
+        <w:rPr>
+          <w:rFonts w:asciiTheme="minorHAnsi" w:hAnsiTheme="minorHAnsi" w:cstheme="minorHAnsi"/>
+        </w:rPr>
+        <w:t xml:space="preserve"> the variable for tenure </w:t>
+      </w:r>
+      <w:r>
+        <w:rPr>
+          <w:rFonts w:asciiTheme="minorHAnsi" w:hAnsiTheme="minorHAnsi" w:cstheme="minorHAnsi"/>
+        </w:rPr>
+        <w:t>has it</w:t>
+      </w:r>
+      <w:r>
+        <w:rPr>
+          <w:rFonts w:asciiTheme="minorHAnsi" w:hAnsiTheme="minorHAnsi" w:cstheme="minorHAnsi"/>
+        </w:rPr>
+        <w:t>s</w:t>
+      </w:r>
+      <w:r>
+        <w:rPr>
+          <w:rFonts w:asciiTheme="minorHAnsi" w:hAnsiTheme="minorHAnsi" w:cstheme="minorHAnsi"/>
+        </w:rPr>
+        <w:t xml:space="preserve"> strongest performance in MLP, wh</w:t>
+      </w:r>
+      <w:r>
+        <w:rPr>
+          <w:rFonts w:asciiTheme="minorHAnsi" w:hAnsiTheme="minorHAnsi" w:cstheme="minorHAnsi"/>
+        </w:rPr>
+        <w:t>ist results in all other variables are well below</w:t>
+      </w:r>
+      <w:r>
+        <w:rPr>
+          <w:rFonts w:asciiTheme="minorHAnsi" w:hAnsiTheme="minorHAnsi" w:cstheme="minorHAnsi"/>
+        </w:rPr>
+        <w:t>,</w:t>
+      </w:r>
+      <w:r>
+        <w:rPr>
+          <w:rFonts w:asciiTheme="minorHAnsi" w:hAnsiTheme="minorHAnsi" w:cstheme="minorHAnsi"/>
+        </w:rPr>
+        <w:t xml:space="preserve"> with just one result (Decision Trees) achieving an accuracy result of </w:t>
+      </w:r>
+      <w:r>
+        <w:rPr>
+          <w:rFonts w:asciiTheme="minorHAnsi" w:hAnsiTheme="minorHAnsi" w:cstheme="minorHAnsi"/>
+        </w:rPr>
+        <w:t>just over 10%.</w:t>
+      </w:r>
+    </w:p>
+    <w:p>
+      <w:pPr>
+        <w:pStyle w:val="ListParagraph"/>
+        <w:ind w:left="360"/>
+        <w:jc w:val="both"/>
+        <w:rPr>
+          <w:rFonts w:asciiTheme="minorHAnsi" w:hAnsiTheme="minorHAnsi" w:cstheme="minorHAnsi"/>
+        </w:rPr>
+      </w:pPr>
+    </w:p>
+    <w:p>
+      <w:pPr>
         <w:pStyle w:val="Heading1"/>
         <w:numPr>
           <w:ilvl w:val="0"/>
@@ -17958,6 +17694,392 @@
           <w:rFonts w:asciiTheme="minorHAnsi" w:hAnsiTheme="minorHAnsi" w:cstheme="minorHAnsi"/>
         </w:rPr>
       </w:pPr>
+      <w:r>
+        <w:rPr>
+          <w:rFonts w:asciiTheme="minorHAnsi" w:hAnsiTheme="minorHAnsi" w:cstheme="minorHAnsi"/>
+        </w:rPr>
+        <w:lastRenderedPageBreak/>
+        <w:t xml:space="preserve">Viewing the results of the </w:t>
+      </w:r>
+      <w:r>
+        <w:rPr>
+          <w:rFonts w:asciiTheme="minorHAnsi" w:hAnsiTheme="minorHAnsi" w:cstheme="minorHAnsi"/>
+        </w:rPr>
+        <w:t xml:space="preserve">analysis as a whole, the most successful algorithm was </w:t>
+      </w:r>
+      <w:r>
+        <w:rPr>
+          <w:rFonts w:asciiTheme="minorHAnsi" w:hAnsiTheme="minorHAnsi" w:cstheme="minorHAnsi"/>
+        </w:rPr>
+        <w:t>Algorithm</w:t>
+      </w:r>
+      <w:r>
+        <w:rPr>
+          <w:rFonts w:asciiTheme="minorHAnsi" w:hAnsiTheme="minorHAnsi" w:cstheme="minorHAnsi"/>
+        </w:rPr>
+        <w:t xml:space="preserve"> 4 - Random Forest as it </w:t>
+      </w:r>
+      <w:r>
+        <w:rPr>
+          <w:rFonts w:asciiTheme="minorHAnsi" w:hAnsiTheme="minorHAnsi" w:cstheme="minorHAnsi"/>
+        </w:rPr>
+        <w:t xml:space="preserve">achieved </w:t>
+      </w:r>
+      <w:r>
+        <w:rPr>
+          <w:rFonts w:asciiTheme="minorHAnsi" w:hAnsiTheme="minorHAnsi" w:cstheme="minorHAnsi"/>
+        </w:rPr>
+        <w:t xml:space="preserve">the highest results for two variables - nobablygender and </w:t>
+      </w:r>
+      <w:r>
+        <w:rPr>
+          <w:rFonts w:asciiTheme="minorHAnsi" w:hAnsiTheme="minorHAnsi" w:cstheme="minorHAnsi"/>
+        </w:rPr>
+        <w:t xml:space="preserve">studied credits.  </w:t>
+      </w:r>
+      <w:r>
+        <w:rPr>
+          <w:rFonts w:asciiTheme="minorHAnsi" w:hAnsiTheme="minorHAnsi" w:cstheme="minorHAnsi"/>
+        </w:rPr>
+        <w:t xml:space="preserve">For the tenure variable, Agorthim 5 was the most accurate, although </w:t>
+      </w:r>
+      <w:r>
+        <w:rPr>
+          <w:rFonts w:asciiTheme="minorHAnsi" w:hAnsiTheme="minorHAnsi" w:cstheme="minorHAnsi"/>
+        </w:rPr>
+        <w:t xml:space="preserve">rests was not </w:t>
+      </w:r>
+      <w:r>
+        <w:rPr>
+          <w:rFonts w:asciiTheme="minorHAnsi" w:hAnsiTheme="minorHAnsi" w:cstheme="minorHAnsi"/>
+        </w:rPr>
+        <w:t>above 50</w:t>
+      </w:r>
+      <w:r>
+        <w:rPr>
+          <w:rFonts w:asciiTheme="minorHAnsi" w:hAnsiTheme="minorHAnsi" w:cstheme="minorHAnsi"/>
+        </w:rPr>
+        <w:t>%.</w:t>
+      </w:r>
+    </w:p>
+    <w:p>
+      <w:pPr>
+        <w:pStyle w:val="ListParagraph"/>
+        <w:numPr>
+          <w:ilvl w:val="0"/>
+          <w:numId w:val="44"/>
+        </w:numPr>
+        <w:ind w:left="360"/>
+        <w:rPr>
+          <w:rFonts w:asciiTheme="minorHAnsi" w:hAnsiTheme="minorHAnsi" w:cstheme="minorHAnsi"/>
+        </w:rPr>
+      </w:pPr>
+      <w:r>
+        <w:rPr>
+          <w:rFonts w:asciiTheme="minorHAnsi" w:hAnsiTheme="minorHAnsi" w:cstheme="minorHAnsi"/>
+        </w:rPr>
+        <w:t>Questions to answer …</w:t>
+      </w:r>
+    </w:p>
+    <w:p>
+      <w:pPr>
+        <w:pStyle w:val="ListParagraph"/>
+        <w:numPr>
+          <w:ilvl w:val="1"/>
+          <w:numId w:val="44"/>
+        </w:numPr>
+        <w:ind w:left="1276" w:hanging="709"/>
+        <w:rPr>
+          <w:rFonts w:asciiTheme="minorHAnsi" w:hAnsiTheme="minorHAnsi" w:cstheme="minorHAnsi"/>
+        </w:rPr>
+      </w:pPr>
+      <w:r>
+        <w:rPr>
+          <w:rFonts w:asciiTheme="minorHAnsi" w:hAnsiTheme="minorHAnsi" w:cstheme="minorHAnsi"/>
+        </w:rPr>
+        <w:t>CHECK TO DETERMINE IF THE DIFFERENCE BETWEEN EACH RSULT IS STATISTICALLY SIGNIFICANT.</w:t>
+      </w:r>
+    </w:p>
+    <w:p>
+      <w:pPr>
+        <w:pStyle w:val="ListParagraph"/>
+        <w:numPr>
+          <w:ilvl w:val="1"/>
+          <w:numId w:val="44"/>
+        </w:numPr>
+        <w:ind w:left="1276" w:hanging="709"/>
+        <w:rPr>
+          <w:rFonts w:asciiTheme="minorHAnsi" w:hAnsiTheme="minorHAnsi" w:cstheme="minorHAnsi"/>
+        </w:rPr>
+      </w:pPr>
+      <w:r>
+        <w:rPr>
+          <w:rFonts w:asciiTheme="minorHAnsi" w:hAnsiTheme="minorHAnsi" w:cstheme="minorHAnsi"/>
+        </w:rPr>
+        <w:t>What does it mean that the th</w:t>
+      </w:r>
+      <w:r>
+        <w:rPr>
+          <w:rFonts w:asciiTheme="minorHAnsi" w:hAnsiTheme="minorHAnsi" w:cstheme="minorHAnsi"/>
+        </w:rPr>
+        <w:t xml:space="preserve">ree </w:t>
+      </w:r>
+      <w:r>
+        <w:rPr>
+          <w:rFonts w:asciiTheme="minorHAnsi" w:hAnsiTheme="minorHAnsi" w:cstheme="minorHAnsi"/>
+        </w:rPr>
+        <w:t>results</w:t>
+      </w:r>
+      <w:r>
+        <w:rPr>
+          <w:rFonts w:asciiTheme="minorHAnsi" w:hAnsiTheme="minorHAnsi" w:cstheme="minorHAnsi"/>
+        </w:rPr>
+        <w:t xml:space="preserve"> ar</w:t>
+      </w:r>
+      <w:r>
+        <w:rPr>
+          <w:rFonts w:asciiTheme="minorHAnsi" w:hAnsiTheme="minorHAnsi" w:cstheme="minorHAnsi"/>
+        </w:rPr>
+        <w:t>e</w:t>
+      </w:r>
+      <w:r>
+        <w:rPr>
+          <w:rFonts w:asciiTheme="minorHAnsi" w:hAnsiTheme="minorHAnsi" w:cstheme="minorHAnsi"/>
+        </w:rPr>
+        <w:t xml:space="preserve"> the same </w:t>
+      </w:r>
+    </w:p>
+    <w:p>
+      <w:pPr>
+        <w:pStyle w:val="ListParagraph"/>
+        <w:numPr>
+          <w:ilvl w:val="1"/>
+          <w:numId w:val="44"/>
+        </w:numPr>
+        <w:ind w:left="1276" w:hanging="709"/>
+        <w:rPr>
+          <w:rFonts w:asciiTheme="minorHAnsi" w:hAnsiTheme="minorHAnsi" w:cstheme="minorHAnsi"/>
+        </w:rPr>
+      </w:pPr>
+      <w:r>
+        <w:rPr>
+          <w:rFonts w:asciiTheme="minorHAnsi" w:hAnsiTheme="minorHAnsi" w:cstheme="minorHAnsi"/>
+        </w:rPr>
+        <w:t>Why are the results so low for tenure</w:t>
+      </w:r>
+    </w:p>
+    <w:p>
+      <w:pPr>
+        <w:pStyle w:val="ListParagraph"/>
+        <w:numPr>
+          <w:ilvl w:val="1"/>
+          <w:numId w:val="44"/>
+        </w:numPr>
+        <w:ind w:left="1276" w:hanging="709"/>
+        <w:rPr>
+          <w:rFonts w:asciiTheme="minorHAnsi" w:hAnsiTheme="minorHAnsi" w:cstheme="minorHAnsi"/>
+        </w:rPr>
+      </w:pPr>
+      <w:r>
+        <w:rPr>
+          <w:rFonts w:asciiTheme="minorHAnsi" w:hAnsiTheme="minorHAnsi" w:cstheme="minorHAnsi"/>
+        </w:rPr>
+        <w:t xml:space="preserve">Why is the result for MLP so poor for </w:t>
+      </w:r>
+      <w:r>
+        <w:rPr>
+          <w:rFonts w:asciiTheme="minorHAnsi" w:hAnsiTheme="minorHAnsi" w:cstheme="minorHAnsi"/>
+        </w:rPr>
+        <w:t>studied_credits, yet it performs better for tenure</w:t>
+      </w:r>
+    </w:p>
+    <w:p>
+      <w:pPr>
+        <w:pStyle w:val="ListParagraph"/>
+        <w:numPr>
+          <w:ilvl w:val="1"/>
+          <w:numId w:val="44"/>
+        </w:numPr>
+        <w:ind w:left="1276" w:hanging="709"/>
+        <w:rPr>
+          <w:rFonts w:asciiTheme="minorHAnsi" w:hAnsiTheme="minorHAnsi" w:cstheme="minorHAnsi"/>
+        </w:rPr>
+      </w:pPr>
+      <w:r>
+        <w:rPr>
+          <w:rFonts w:asciiTheme="minorHAnsi" w:hAnsiTheme="minorHAnsi" w:cstheme="minorHAnsi"/>
+        </w:rPr>
+        <w:t>What level of results would give a stron</w:t>
+      </w:r>
+      <w:r>
+        <w:rPr>
+          <w:rFonts w:asciiTheme="minorHAnsi" w:hAnsiTheme="minorHAnsi" w:cstheme="minorHAnsi"/>
+        </w:rPr>
+        <w:t>g</w:t>
+      </w:r>
+      <w:r>
+        <w:rPr>
+          <w:rFonts w:asciiTheme="minorHAnsi" w:hAnsiTheme="minorHAnsi" w:cstheme="minorHAnsi"/>
+        </w:rPr>
+        <w:t xml:space="preserve"> indication of success?</w:t>
+      </w:r>
+    </w:p>
+    <w:p>
+      <w:pPr>
+        <w:ind w:left="360"/>
+        <w:rPr>
+          <w:rFonts w:asciiTheme="minorHAnsi" w:hAnsiTheme="minorHAnsi" w:cstheme="minorHAnsi"/>
+        </w:rPr>
+      </w:pPr>
+    </w:p>
+    <w:p>
+      <w:pPr>
+        <w:ind w:left="360"/>
+        <w:rPr>
+          <w:rFonts w:asciiTheme="minorHAnsi" w:hAnsiTheme="minorHAnsi" w:cstheme="minorHAnsi"/>
+        </w:rPr>
+      </w:pPr>
+      <w:r>
+        <w:rPr>
+          <w:rFonts w:asciiTheme="minorHAnsi" w:hAnsiTheme="minorHAnsi" w:cstheme="minorHAnsi"/>
+        </w:rPr>
+        <w:t xml:space="preserve">Looking at the research </w:t>
+      </w:r>
+      <w:r>
+        <w:rPr>
+          <w:rFonts w:asciiTheme="minorHAnsi" w:hAnsiTheme="minorHAnsi" w:cstheme="minorHAnsi"/>
+        </w:rPr>
+        <w:t xml:space="preserve">objectives again, </w:t>
+      </w:r>
+    </w:p>
+    <w:p>
+      <w:pPr>
+        <w:ind w:left="360"/>
+        <w:rPr>
+          <w:rFonts w:asciiTheme="minorHAnsi" w:hAnsiTheme="minorHAnsi" w:cstheme="minorHAnsi"/>
+        </w:rPr>
+      </w:pPr>
+    </w:p>
+    <w:p>
+      <w:pPr>
+        <w:ind w:left="360"/>
+        <w:jc w:val="both"/>
+        <w:rPr>
+          <w:rFonts w:asciiTheme="minorHAnsi" w:hAnsiTheme="minorHAnsi" w:cstheme="minorHAnsi"/>
+        </w:rPr>
+      </w:pPr>
+      <w:r>
+        <w:rPr>
+          <w:rFonts w:asciiTheme="minorHAnsi" w:hAnsiTheme="minorHAnsi" w:cstheme="minorHAnsi"/>
+          <w:b/>
+          <w:bCs/>
+        </w:rPr>
+        <w:t>Objective 1</w:t>
+      </w:r>
+      <w:r>
+        <w:rPr>
+          <w:rFonts w:asciiTheme="minorHAnsi" w:hAnsiTheme="minorHAnsi" w:cstheme="minorHAnsi"/>
+        </w:rPr>
+        <w:t xml:space="preserve"> - </w:t>
+      </w:r>
+      <w:r>
+        <w:rPr>
+          <w:rFonts w:asciiTheme="minorHAnsi" w:hAnsiTheme="minorHAnsi" w:cstheme="minorHAnsi"/>
+        </w:rPr>
+        <w:t>Using is an employee’s gender a reference point for succession planning?</w:t>
+      </w:r>
+    </w:p>
+    <w:p>
+      <w:pPr>
+        <w:ind w:left="360"/>
+        <w:jc w:val="both"/>
+        <w:rPr>
+          <w:rFonts w:asciiTheme="minorHAnsi" w:hAnsiTheme="minorHAnsi" w:cstheme="minorHAnsi"/>
+        </w:rPr>
+      </w:pPr>
+    </w:p>
+    <w:p>
+      <w:pPr>
+        <w:ind w:left="360"/>
+        <w:jc w:val="both"/>
+        <w:rPr>
+          <w:rFonts w:asciiTheme="minorHAnsi" w:hAnsiTheme="minorHAnsi" w:cstheme="minorHAnsi"/>
+        </w:rPr>
+      </w:pPr>
+      <w:r>
+        <w:rPr>
+          <w:rFonts w:asciiTheme="minorHAnsi" w:hAnsiTheme="minorHAnsi" w:cstheme="minorHAnsi"/>
+          <w:b/>
+          <w:bCs/>
+        </w:rPr>
+        <w:t>Objective 2</w:t>
+      </w:r>
+      <w:r>
+        <w:rPr>
+          <w:rFonts w:asciiTheme="minorHAnsi" w:hAnsiTheme="minorHAnsi" w:cstheme="minorHAnsi"/>
+        </w:rPr>
+        <w:t xml:space="preserve"> - </w:t>
+      </w:r>
+      <w:r>
+        <w:rPr>
+          <w:rFonts w:asciiTheme="minorHAnsi" w:hAnsiTheme="minorHAnsi" w:cstheme="minorHAnsi"/>
+        </w:rPr>
+        <w:t>using studied_credits as a substitute for number of courses completed, what machine learning algorithm will provide an accurate measure for succession planning</w:t>
+      </w:r>
+      <w:r>
+        <w:rPr>
+          <w:rFonts w:asciiTheme="minorHAnsi" w:hAnsiTheme="minorHAnsi" w:cstheme="minorHAnsi"/>
+        </w:rPr>
+        <w:t>?</w:t>
+      </w:r>
+    </w:p>
+    <w:p>
+      <w:pPr>
+        <w:ind w:left="360"/>
+        <w:jc w:val="both"/>
+        <w:rPr>
+          <w:rFonts w:asciiTheme="minorHAnsi" w:hAnsiTheme="minorHAnsi" w:cstheme="minorHAnsi"/>
+        </w:rPr>
+      </w:pPr>
+    </w:p>
+    <w:p>
+      <w:pPr>
+        <w:ind w:left="360"/>
+        <w:jc w:val="both"/>
+        <w:rPr>
+          <w:rFonts w:asciiTheme="minorHAnsi" w:hAnsiTheme="minorHAnsi" w:cstheme="minorHAnsi"/>
+        </w:rPr>
+      </w:pPr>
+      <w:r>
+        <w:rPr>
+          <w:rFonts w:asciiTheme="minorHAnsi" w:hAnsiTheme="minorHAnsi" w:cstheme="minorHAnsi"/>
+          <w:b/>
+          <w:bCs/>
+        </w:rPr>
+        <w:t>Objective 3</w:t>
+      </w:r>
+      <w:r>
+        <w:rPr>
+          <w:rFonts w:asciiTheme="minorHAnsi" w:hAnsiTheme="minorHAnsi" w:cstheme="minorHAnsi"/>
+        </w:rPr>
+        <w:t xml:space="preserve"> - Does employee tenure have an impact on a succession planning?</w:t>
+      </w:r>
+    </w:p>
+    <w:p>
+      <w:pPr>
+        <w:ind w:left="360"/>
+        <w:rPr>
+          <w:rFonts w:asciiTheme="minorHAnsi" w:hAnsiTheme="minorHAnsi" w:cstheme="minorHAnsi"/>
+        </w:rPr>
+      </w:pPr>
+    </w:p>
+    <w:p>
+      <w:pPr>
+        <w:ind w:left="360"/>
+        <w:rPr>
+          <w:rFonts w:asciiTheme="minorHAnsi" w:hAnsiTheme="minorHAnsi" w:cstheme="minorHAnsi"/>
+        </w:rPr>
+      </w:pPr>
     </w:p>
     <w:p>
       <w:pPr>
@@ -17992,6 +18114,71 @@
     </w:p>
     <w:p>
       <w:pPr>
+        <w:ind w:left="284"/>
+      </w:pPr>
+      <w:r>
+        <w:t xml:space="preserve">This research paper was </w:t>
+      </w:r>
+      <w:r>
+        <w:t>undertaken</w:t>
+      </w:r>
+      <w:r>
+        <w:t xml:space="preserve"> to determine if it would be possible to use learning data to support the succession planning process.  T</w:t>
+      </w:r>
+      <w:r>
+        <w:t>hree research questions were p</w:t>
+      </w:r>
+      <w:r>
+        <w:t>r</w:t>
+      </w:r>
+      <w:r>
+        <w:t xml:space="preserve">oposed to direct </w:t>
+      </w:r>
+      <w:r>
+        <w:t>the</w:t>
+      </w:r>
+      <w:r>
+        <w:t xml:space="preserve"> research</w:t>
+      </w:r>
+      <w:r>
+        <w:t xml:space="preserve">, could demographic and </w:t>
+      </w:r>
+      <w:r>
+        <w:t>learning</w:t>
+      </w:r>
+      <w:r>
+        <w:t xml:space="preserve"> data be used as th</w:t>
+      </w:r>
+      <w:r>
+        <w:t>e</w:t>
+      </w:r>
+      <w:r>
+        <w:t xml:space="preserve"> basis for </w:t>
+      </w:r>
+      <w:r>
+        <w:t>analysis.</w:t>
+      </w:r>
+    </w:p>
+    <w:p>
+      <w:pPr>
+        <w:ind w:left="284"/>
+      </w:pPr>
+    </w:p>
+    <w:p>
+      <w:pPr>
+        <w:ind w:left="284"/>
+      </w:pPr>
+      <w:r>
+        <w:t xml:space="preserve">In respect of </w:t>
+      </w:r>
+    </w:p>
+    <w:p>
+      <w:pPr>
+        <w:ind w:left="284"/>
+      </w:pPr>
+    </w:p>
+    <w:p>
+      <w:pPr>
         <w:pStyle w:val="Heading1"/>
         <w:numPr>
           <w:ilvl w:val="0"/>
@@ -18006,6 +18193,7 @@
         <w:rPr>
           <w:rFonts w:asciiTheme="minorHAnsi" w:hAnsiTheme="minorHAnsi" w:cstheme="minorHAnsi"/>
         </w:rPr>
+        <w:lastRenderedPageBreak/>
         <w:t>Appendix A: Workflow</w:t>
       </w:r>
     </w:p>
@@ -19823,6 +20011,119 @@
     </w:lvl>
   </w:abstractNum>
   <w:abstractNum w:abstractNumId="11" w15:restartNumberingAfterBreak="0">
+    <w:nsid w:val="2B354B87"/>
+    <w:multiLevelType w:val="hybridMultilevel"/>
+    <w:tmpl w:val="64046C8E"/>
+    <w:lvl w:ilvl="0" w:tplc="18090001">
+      <w:start w:val="1"/>
+      <w:numFmt w:val="bullet"/>
+      <w:lvlText w:val=""/>
+      <w:lvlJc w:val="left"/>
+      <w:pPr>
+        <w:ind w:left="1080" w:hanging="360"/>
+      </w:pPr>
+      <w:rPr>
+        <w:rFonts w:ascii="Symbol" w:hAnsi="Symbol" w:hint="default"/>
+      </w:rPr>
+    </w:lvl>
+    <w:lvl w:ilvl="1" w:tplc="18090003">
+      <w:start w:val="1"/>
+      <w:numFmt w:val="bullet"/>
+      <w:lvlText w:val="o"/>
+      <w:lvlJc w:val="left"/>
+      <w:pPr>
+        <w:ind w:left="1800" w:hanging="360"/>
+      </w:pPr>
+      <w:rPr>
+        <w:rFonts w:ascii="Courier New" w:hAnsi="Courier New" w:cs="Courier New" w:hint="default"/>
+      </w:rPr>
+    </w:lvl>
+    <w:lvl w:ilvl="2" w:tplc="18090005" w:tentative="1">
+      <w:start w:val="1"/>
+      <w:numFmt w:val="bullet"/>
+      <w:lvlText w:val=""/>
+      <w:lvlJc w:val="left"/>
+      <w:pPr>
+        <w:ind w:left="2520" w:hanging="360"/>
+      </w:pPr>
+      <w:rPr>
+        <w:rFonts w:ascii="Wingdings" w:hAnsi="Wingdings" w:hint="default"/>
+      </w:rPr>
+    </w:lvl>
+    <w:lvl w:ilvl="3" w:tplc="18090001" w:tentative="1">
+      <w:start w:val="1"/>
+      <w:numFmt w:val="bullet"/>
+      <w:lvlText w:val=""/>
+      <w:lvlJc w:val="left"/>
+      <w:pPr>
+        <w:ind w:left="3240" w:hanging="360"/>
+      </w:pPr>
+      <w:rPr>
+        <w:rFonts w:ascii="Symbol" w:hAnsi="Symbol" w:hint="default"/>
+      </w:rPr>
+    </w:lvl>
+    <w:lvl w:ilvl="4" w:tplc="18090003" w:tentative="1">
+      <w:start w:val="1"/>
+      <w:numFmt w:val="bullet"/>
+      <w:lvlText w:val="o"/>
+      <w:lvlJc w:val="left"/>
+      <w:pPr>
+        <w:ind w:left="3960" w:hanging="360"/>
+      </w:pPr>
+      <w:rPr>
+        <w:rFonts w:ascii="Courier New" w:hAnsi="Courier New" w:cs="Courier New" w:hint="default"/>
+      </w:rPr>
+    </w:lvl>
+    <w:lvl w:ilvl="5" w:tplc="18090005" w:tentative="1">
+      <w:start w:val="1"/>
+      <w:numFmt w:val="bullet"/>
+      <w:lvlText w:val=""/>
+      <w:lvlJc w:val="left"/>
+      <w:pPr>
+        <w:ind w:left="4680" w:hanging="360"/>
+      </w:pPr>
+      <w:rPr>
+        <w:rFonts w:ascii="Wingdings" w:hAnsi="Wingdings" w:hint="default"/>
+      </w:rPr>
+    </w:lvl>
+    <w:lvl w:ilvl="6" w:tplc="18090001" w:tentative="1">
+      <w:start w:val="1"/>
+      <w:numFmt w:val="bullet"/>
+      <w:lvlText w:val=""/>
+      <w:lvlJc w:val="left"/>
+      <w:pPr>
+        <w:ind w:left="5400" w:hanging="360"/>
+      </w:pPr>
+      <w:rPr>
+        <w:rFonts w:ascii="Symbol" w:hAnsi="Symbol" w:hint="default"/>
+      </w:rPr>
+    </w:lvl>
+    <w:lvl w:ilvl="7" w:tplc="18090003" w:tentative="1">
+      <w:start w:val="1"/>
+      <w:numFmt w:val="bullet"/>
+      <w:lvlText w:val="o"/>
+      <w:lvlJc w:val="left"/>
+      <w:pPr>
+        <w:ind w:left="6120" w:hanging="360"/>
+      </w:pPr>
+      <w:rPr>
+        <w:rFonts w:ascii="Courier New" w:hAnsi="Courier New" w:cs="Courier New" w:hint="default"/>
+      </w:rPr>
+    </w:lvl>
+    <w:lvl w:ilvl="8" w:tplc="18090005" w:tentative="1">
+      <w:start w:val="1"/>
+      <w:numFmt w:val="bullet"/>
+      <w:lvlText w:val=""/>
+      <w:lvlJc w:val="left"/>
+      <w:pPr>
+        <w:ind w:left="6840" w:hanging="360"/>
+      </w:pPr>
+      <w:rPr>
+        <w:rFonts w:ascii="Wingdings" w:hAnsi="Wingdings" w:hint="default"/>
+      </w:rPr>
+    </w:lvl>
+  </w:abstractNum>
+  <w:abstractNum w:abstractNumId="12" w15:restartNumberingAfterBreak="0">
     <w:nsid w:val="2B726AF8"/>
     <w:multiLevelType w:val="multilevel"/>
     <w:tmpl w:val="0809001F"/>
@@ -19908,7 +20209,7 @@
       </w:pPr>
     </w:lvl>
   </w:abstractNum>
-  <w:abstractNum w:abstractNumId="12" w15:restartNumberingAfterBreak="0">
+  <w:abstractNum w:abstractNumId="13" w15:restartNumberingAfterBreak="0">
     <w:nsid w:val="2C0917F7"/>
     <w:multiLevelType w:val="hybridMultilevel"/>
     <w:tmpl w:val="4A02B4BE"/>
@@ -20021,7 +20322,7 @@
       </w:rPr>
     </w:lvl>
   </w:abstractNum>
-  <w:abstractNum w:abstractNumId="13" w15:restartNumberingAfterBreak="0">
+  <w:abstractNum w:abstractNumId="14" w15:restartNumberingAfterBreak="0">
     <w:nsid w:val="2CE92196"/>
     <w:multiLevelType w:val="hybridMultilevel"/>
     <w:tmpl w:val="66C63D62"/>
@@ -20133,7 +20434,7 @@
       </w:rPr>
     </w:lvl>
   </w:abstractNum>
-  <w:abstractNum w:abstractNumId="14" w15:restartNumberingAfterBreak="0">
+  <w:abstractNum w:abstractNumId="15" w15:restartNumberingAfterBreak="0">
     <w:nsid w:val="321179DF"/>
     <w:multiLevelType w:val="multilevel"/>
     <w:tmpl w:val="1809001F"/>
@@ -20219,7 +20520,7 @@
       </w:pPr>
     </w:lvl>
   </w:abstractNum>
-  <w:abstractNum w:abstractNumId="15" w15:restartNumberingAfterBreak="0">
+  <w:abstractNum w:abstractNumId="16" w15:restartNumberingAfterBreak="0">
     <w:nsid w:val="33114AA6"/>
     <w:multiLevelType w:val="multilevel"/>
     <w:tmpl w:val="0809001F"/>
@@ -20305,7 +20606,7 @@
       </w:pPr>
     </w:lvl>
   </w:abstractNum>
-  <w:abstractNum w:abstractNumId="16" w15:restartNumberingAfterBreak="0">
+  <w:abstractNum w:abstractNumId="17" w15:restartNumberingAfterBreak="0">
     <w:nsid w:val="34515288"/>
     <w:multiLevelType w:val="multilevel"/>
     <w:tmpl w:val="1809001F"/>
@@ -20391,7 +20692,7 @@
       </w:pPr>
     </w:lvl>
   </w:abstractNum>
-  <w:abstractNum w:abstractNumId="17" w15:restartNumberingAfterBreak="0">
+  <w:abstractNum w:abstractNumId="18" w15:restartNumberingAfterBreak="0">
     <w:nsid w:val="367140D8"/>
     <w:multiLevelType w:val="multilevel"/>
     <w:tmpl w:val="1809001F"/>
@@ -20477,7 +20778,7 @@
       </w:pPr>
     </w:lvl>
   </w:abstractNum>
-  <w:abstractNum w:abstractNumId="18" w15:restartNumberingAfterBreak="0">
+  <w:abstractNum w:abstractNumId="19" w15:restartNumberingAfterBreak="0">
     <w:nsid w:val="3B236CCD"/>
     <w:multiLevelType w:val="hybridMultilevel"/>
     <w:tmpl w:val="FF62DC54"/>
@@ -20590,7 +20891,7 @@
       </w:rPr>
     </w:lvl>
   </w:abstractNum>
-  <w:abstractNum w:abstractNumId="19" w15:restartNumberingAfterBreak="0">
+  <w:abstractNum w:abstractNumId="20" w15:restartNumberingAfterBreak="0">
     <w:nsid w:val="3E2B45AC"/>
     <w:multiLevelType w:val="multilevel"/>
     <w:tmpl w:val="0809001F"/>
@@ -20676,7 +20977,7 @@
       </w:pPr>
     </w:lvl>
   </w:abstractNum>
-  <w:abstractNum w:abstractNumId="20" w15:restartNumberingAfterBreak="0">
+  <w:abstractNum w:abstractNumId="21" w15:restartNumberingAfterBreak="0">
     <w:nsid w:val="3EF21D14"/>
     <w:multiLevelType w:val="hybridMultilevel"/>
     <w:tmpl w:val="9DA40AE6"/>
@@ -20789,7 +21090,7 @@
       </w:rPr>
     </w:lvl>
   </w:abstractNum>
-  <w:abstractNum w:abstractNumId="21" w15:restartNumberingAfterBreak="0">
+  <w:abstractNum w:abstractNumId="22" w15:restartNumberingAfterBreak="0">
     <w:nsid w:val="41273150"/>
     <w:multiLevelType w:val="multilevel"/>
     <w:tmpl w:val="0809001F"/>
@@ -20875,7 +21176,7 @@
       </w:pPr>
     </w:lvl>
   </w:abstractNum>
-  <w:abstractNum w:abstractNumId="22" w15:restartNumberingAfterBreak="0">
+  <w:abstractNum w:abstractNumId="23" w15:restartNumberingAfterBreak="0">
     <w:nsid w:val="41F62CD5"/>
     <w:multiLevelType w:val="multilevel"/>
     <w:tmpl w:val="0809001F"/>
@@ -20961,7 +21262,7 @@
       </w:pPr>
     </w:lvl>
   </w:abstractNum>
-  <w:abstractNum w:abstractNumId="23" w15:restartNumberingAfterBreak="0">
+  <w:abstractNum w:abstractNumId="24" w15:restartNumberingAfterBreak="0">
     <w:nsid w:val="42A03126"/>
     <w:multiLevelType w:val="hybridMultilevel"/>
     <w:tmpl w:val="7BAAB626"/>
@@ -21074,7 +21375,7 @@
       </w:rPr>
     </w:lvl>
   </w:abstractNum>
-  <w:abstractNum w:abstractNumId="24" w15:restartNumberingAfterBreak="0">
+  <w:abstractNum w:abstractNumId="25" w15:restartNumberingAfterBreak="0">
     <w:nsid w:val="46266DA9"/>
     <w:multiLevelType w:val="multilevel"/>
     <w:tmpl w:val="0809001F"/>
@@ -21160,7 +21461,7 @@
       </w:pPr>
     </w:lvl>
   </w:abstractNum>
-  <w:abstractNum w:abstractNumId="25" w15:restartNumberingAfterBreak="0">
+  <w:abstractNum w:abstractNumId="26" w15:restartNumberingAfterBreak="0">
     <w:nsid w:val="46EE50F2"/>
     <w:multiLevelType w:val="multilevel"/>
     <w:tmpl w:val="0809001F"/>
@@ -21246,7 +21547,7 @@
       </w:pPr>
     </w:lvl>
   </w:abstractNum>
-  <w:abstractNum w:abstractNumId="26" w15:restartNumberingAfterBreak="0">
+  <w:abstractNum w:abstractNumId="27" w15:restartNumberingAfterBreak="0">
     <w:nsid w:val="4A073CFF"/>
     <w:multiLevelType w:val="hybridMultilevel"/>
     <w:tmpl w:val="6AA822A6"/>
@@ -21359,7 +21660,7 @@
       </w:rPr>
     </w:lvl>
   </w:abstractNum>
-  <w:abstractNum w:abstractNumId="27" w15:restartNumberingAfterBreak="0">
+  <w:abstractNum w:abstractNumId="28" w15:restartNumberingAfterBreak="0">
     <w:nsid w:val="52530CC0"/>
     <w:multiLevelType w:val="hybridMultilevel"/>
     <w:tmpl w:val="BCC6B050"/>
@@ -21472,7 +21773,7 @@
       </w:rPr>
     </w:lvl>
   </w:abstractNum>
-  <w:abstractNum w:abstractNumId="28" w15:restartNumberingAfterBreak="0">
+  <w:abstractNum w:abstractNumId="29" w15:restartNumberingAfterBreak="0">
     <w:nsid w:val="55D35ABA"/>
     <w:multiLevelType w:val="multilevel"/>
     <w:tmpl w:val="1809001F"/>
@@ -21558,7 +21859,7 @@
       </w:pPr>
     </w:lvl>
   </w:abstractNum>
-  <w:abstractNum w:abstractNumId="29" w15:restartNumberingAfterBreak="0">
+  <w:abstractNum w:abstractNumId="30" w15:restartNumberingAfterBreak="0">
     <w:nsid w:val="577D132F"/>
     <w:multiLevelType w:val="multilevel"/>
     <w:tmpl w:val="0809001F"/>
@@ -21644,7 +21945,7 @@
       </w:pPr>
     </w:lvl>
   </w:abstractNum>
-  <w:abstractNum w:abstractNumId="30" w15:restartNumberingAfterBreak="0">
+  <w:abstractNum w:abstractNumId="31" w15:restartNumberingAfterBreak="0">
     <w:nsid w:val="58131077"/>
     <w:multiLevelType w:val="hybridMultilevel"/>
     <w:tmpl w:val="9B5A4574"/>
@@ -21730,7 +22031,7 @@
       </w:pPr>
     </w:lvl>
   </w:abstractNum>
-  <w:abstractNum w:abstractNumId="31" w15:restartNumberingAfterBreak="0">
+  <w:abstractNum w:abstractNumId="32" w15:restartNumberingAfterBreak="0">
     <w:nsid w:val="5B7C5D5D"/>
     <w:multiLevelType w:val="hybridMultilevel"/>
     <w:tmpl w:val="F14202D0"/>
@@ -21870,7 +22171,7 @@
       </w:rPr>
     </w:lvl>
   </w:abstractNum>
-  <w:abstractNum w:abstractNumId="32" w15:restartNumberingAfterBreak="0">
+  <w:abstractNum w:abstractNumId="33" w15:restartNumberingAfterBreak="0">
     <w:nsid w:val="5E163474"/>
     <w:multiLevelType w:val="hybridMultilevel"/>
     <w:tmpl w:val="0610CBB8"/>
@@ -21956,7 +22257,7 @@
       </w:pPr>
     </w:lvl>
   </w:abstractNum>
-  <w:abstractNum w:abstractNumId="33" w15:restartNumberingAfterBreak="0">
+  <w:abstractNum w:abstractNumId="34" w15:restartNumberingAfterBreak="0">
     <w:nsid w:val="5FBE53BF"/>
     <w:multiLevelType w:val="hybridMultilevel"/>
     <w:tmpl w:val="0400BC66"/>
@@ -22042,7 +22343,7 @@
       </w:pPr>
     </w:lvl>
   </w:abstractNum>
-  <w:abstractNum w:abstractNumId="34" w15:restartNumberingAfterBreak="0">
+  <w:abstractNum w:abstractNumId="35" w15:restartNumberingAfterBreak="0">
     <w:nsid w:val="647D678E"/>
     <w:multiLevelType w:val="hybridMultilevel"/>
     <w:tmpl w:val="82C8914C"/>
@@ -22131,7 +22432,7 @@
       </w:pPr>
     </w:lvl>
   </w:abstractNum>
-  <w:abstractNum w:abstractNumId="35" w15:restartNumberingAfterBreak="0">
+  <w:abstractNum w:abstractNumId="36" w15:restartNumberingAfterBreak="0">
     <w:nsid w:val="661C0976"/>
     <w:multiLevelType w:val="multilevel"/>
     <w:tmpl w:val="0809001F"/>
@@ -22217,7 +22518,7 @@
       </w:pPr>
     </w:lvl>
   </w:abstractNum>
-  <w:abstractNum w:abstractNumId="36" w15:restartNumberingAfterBreak="0">
+  <w:abstractNum w:abstractNumId="37" w15:restartNumberingAfterBreak="0">
     <w:nsid w:val="6D52295C"/>
     <w:multiLevelType w:val="hybridMultilevel"/>
     <w:tmpl w:val="CEAC5570"/>
@@ -22330,7 +22631,7 @@
       </w:rPr>
     </w:lvl>
   </w:abstractNum>
-  <w:abstractNum w:abstractNumId="37" w15:restartNumberingAfterBreak="0">
+  <w:abstractNum w:abstractNumId="38" w15:restartNumberingAfterBreak="0">
     <w:nsid w:val="70802EB9"/>
     <w:multiLevelType w:val="hybridMultilevel"/>
     <w:tmpl w:val="641268C4"/>
@@ -22470,7 +22771,7 @@
       </w:rPr>
     </w:lvl>
   </w:abstractNum>
-  <w:abstractNum w:abstractNumId="38" w15:restartNumberingAfterBreak="0">
+  <w:abstractNum w:abstractNumId="39" w15:restartNumberingAfterBreak="0">
     <w:nsid w:val="708571CD"/>
     <w:multiLevelType w:val="multilevel"/>
     <w:tmpl w:val="0809001F"/>
@@ -22556,7 +22857,7 @@
       </w:pPr>
     </w:lvl>
   </w:abstractNum>
-  <w:abstractNum w:abstractNumId="39" w15:restartNumberingAfterBreak="0">
+  <w:abstractNum w:abstractNumId="40" w15:restartNumberingAfterBreak="0">
     <w:nsid w:val="74773DA2"/>
     <w:multiLevelType w:val="hybridMultilevel"/>
     <w:tmpl w:val="4126C82C"/>
@@ -22669,7 +22970,7 @@
       </w:rPr>
     </w:lvl>
   </w:abstractNum>
-  <w:abstractNum w:abstractNumId="40" w15:restartNumberingAfterBreak="0">
+  <w:abstractNum w:abstractNumId="41" w15:restartNumberingAfterBreak="0">
     <w:nsid w:val="76001C7C"/>
     <w:multiLevelType w:val="hybridMultilevel"/>
     <w:tmpl w:val="E262458E"/>
@@ -22782,7 +23083,7 @@
       </w:rPr>
     </w:lvl>
   </w:abstractNum>
-  <w:abstractNum w:abstractNumId="41" w15:restartNumberingAfterBreak="0">
+  <w:abstractNum w:abstractNumId="42" w15:restartNumberingAfterBreak="0">
     <w:nsid w:val="79C66237"/>
     <w:multiLevelType w:val="hybridMultilevel"/>
     <w:tmpl w:val="56709FFA"/>
@@ -22868,7 +23169,7 @@
       </w:pPr>
     </w:lvl>
   </w:abstractNum>
-  <w:abstractNum w:abstractNumId="42" w15:restartNumberingAfterBreak="0">
+  <w:abstractNum w:abstractNumId="43" w15:restartNumberingAfterBreak="0">
     <w:nsid w:val="7AB67DCC"/>
     <w:multiLevelType w:val="hybridMultilevel"/>
     <w:tmpl w:val="A6F44B82"/>
@@ -22982,91 +23283,91 @@
     </w:lvl>
   </w:abstractNum>
   <w:num w:numId="1" w16cid:durableId="606929892">
-    <w:abstractNumId w:val="32"/>
+    <w:abstractNumId w:val="33"/>
   </w:num>
   <w:num w:numId="2" w16cid:durableId="1085036454">
-    <w:abstractNumId w:val="28"/>
+    <w:abstractNumId w:val="29"/>
   </w:num>
   <w:num w:numId="3" w16cid:durableId="1175194290">
     <w:abstractNumId w:val="7"/>
   </w:num>
   <w:num w:numId="4" w16cid:durableId="635256007">
-    <w:abstractNumId w:val="31"/>
+    <w:abstractNumId w:val="32"/>
   </w:num>
   <w:num w:numId="5" w16cid:durableId="1844935325">
     <w:abstractNumId w:val="3"/>
   </w:num>
   <w:num w:numId="6" w16cid:durableId="802121147">
-    <w:abstractNumId w:val="37"/>
+    <w:abstractNumId w:val="38"/>
   </w:num>
   <w:num w:numId="7" w16cid:durableId="1529879772">
-    <w:abstractNumId w:val="30"/>
+    <w:abstractNumId w:val="31"/>
   </w:num>
   <w:num w:numId="8" w16cid:durableId="1989899436">
-    <w:abstractNumId w:val="34"/>
+    <w:abstractNumId w:val="35"/>
   </w:num>
   <w:num w:numId="9" w16cid:durableId="1600336100">
-    <w:abstractNumId w:val="26"/>
+    <w:abstractNumId w:val="27"/>
   </w:num>
   <w:num w:numId="10" w16cid:durableId="1080173199">
-    <w:abstractNumId w:val="41"/>
+    <w:abstractNumId w:val="42"/>
   </w:num>
   <w:num w:numId="11" w16cid:durableId="983855132">
-    <w:abstractNumId w:val="12"/>
+    <w:abstractNumId w:val="13"/>
   </w:num>
   <w:num w:numId="12" w16cid:durableId="1026717344">
-    <w:abstractNumId w:val="16"/>
+    <w:abstractNumId w:val="17"/>
   </w:num>
   <w:num w:numId="13" w16cid:durableId="772556273">
-    <w:abstractNumId w:val="36"/>
+    <w:abstractNumId w:val="37"/>
   </w:num>
   <w:num w:numId="14" w16cid:durableId="230778674">
     <w:abstractNumId w:val="8"/>
   </w:num>
   <w:num w:numId="15" w16cid:durableId="1301691306">
-    <w:abstractNumId w:val="14"/>
+    <w:abstractNumId w:val="15"/>
   </w:num>
   <w:num w:numId="16" w16cid:durableId="135222788">
     <w:abstractNumId w:val="10"/>
   </w:num>
   <w:num w:numId="17" w16cid:durableId="1019311086">
-    <w:abstractNumId w:val="27"/>
+    <w:abstractNumId w:val="28"/>
   </w:num>
   <w:num w:numId="18" w16cid:durableId="1879513021">
-    <w:abstractNumId w:val="29"/>
+    <w:abstractNumId w:val="30"/>
   </w:num>
   <w:num w:numId="19" w16cid:durableId="2013601324">
-    <w:abstractNumId w:val="24"/>
+    <w:abstractNumId w:val="25"/>
   </w:num>
   <w:num w:numId="20" w16cid:durableId="765925091">
-    <w:abstractNumId w:val="15"/>
+    <w:abstractNumId w:val="16"/>
   </w:num>
   <w:num w:numId="21" w16cid:durableId="1339696300">
     <w:abstractNumId w:val="2"/>
   </w:num>
   <w:num w:numId="22" w16cid:durableId="1282765503">
-    <w:abstractNumId w:val="25"/>
+    <w:abstractNumId w:val="26"/>
   </w:num>
   <w:num w:numId="23" w16cid:durableId="961106589">
     <w:abstractNumId w:val="1"/>
   </w:num>
   <w:num w:numId="24" w16cid:durableId="480511347">
-    <w:abstractNumId w:val="21"/>
+    <w:abstractNumId w:val="22"/>
   </w:num>
   <w:num w:numId="25" w16cid:durableId="1850758502">
-    <w:abstractNumId w:val="38"/>
+    <w:abstractNumId w:val="39"/>
   </w:num>
   <w:num w:numId="26" w16cid:durableId="1880434004">
-    <w:abstractNumId w:val="22"/>
+    <w:abstractNumId w:val="23"/>
   </w:num>
   <w:num w:numId="27" w16cid:durableId="2053918405">
     <w:abstractNumId w:val="9"/>
   </w:num>
   <w:num w:numId="28" w16cid:durableId="922299700">
-    <w:abstractNumId w:val="35"/>
+    <w:abstractNumId w:val="36"/>
   </w:num>
   <w:num w:numId="29" w16cid:durableId="827675464">
-    <w:abstractNumId w:val="19"/>
+    <w:abstractNumId w:val="20"/>
   </w:num>
   <w:num w:numId="30" w16cid:durableId="1296833677">
     <w:abstractNumId w:val="0"/>
@@ -23075,40 +23376,43 @@
     <w:abstractNumId w:val="5"/>
   </w:num>
   <w:num w:numId="32" w16cid:durableId="788743406">
-    <w:abstractNumId w:val="11"/>
+    <w:abstractNumId w:val="12"/>
   </w:num>
   <w:num w:numId="33" w16cid:durableId="1621956102">
     <w:abstractNumId w:val="6"/>
   </w:num>
   <w:num w:numId="34" w16cid:durableId="1995406339">
-    <w:abstractNumId w:val="33"/>
+    <w:abstractNumId w:val="34"/>
   </w:num>
   <w:num w:numId="35" w16cid:durableId="2123986301">
     <w:abstractNumId w:val="4"/>
   </w:num>
   <w:num w:numId="36" w16cid:durableId="1789153700">
-    <w:abstractNumId w:val="17"/>
+    <w:abstractNumId w:val="18"/>
   </w:num>
   <w:num w:numId="37" w16cid:durableId="1892115261">
-    <w:abstractNumId w:val="39"/>
+    <w:abstractNumId w:val="40"/>
   </w:num>
   <w:num w:numId="38" w16cid:durableId="1413819087">
-    <w:abstractNumId w:val="13"/>
+    <w:abstractNumId w:val="14"/>
   </w:num>
   <w:num w:numId="39" w16cid:durableId="1958750582">
-    <w:abstractNumId w:val="23"/>
+    <w:abstractNumId w:val="24"/>
   </w:num>
   <w:num w:numId="40" w16cid:durableId="1042754749">
-    <w:abstractNumId w:val="42"/>
+    <w:abstractNumId w:val="43"/>
   </w:num>
   <w:num w:numId="41" w16cid:durableId="1412698304">
-    <w:abstractNumId w:val="20"/>
+    <w:abstractNumId w:val="21"/>
   </w:num>
   <w:num w:numId="42" w16cid:durableId="2069917528">
-    <w:abstractNumId w:val="18"/>
+    <w:abstractNumId w:val="19"/>
   </w:num>
   <w:num w:numId="43" w16cid:durableId="1454589662">
-    <w:abstractNumId w:val="40"/>
+    <w:abstractNumId w:val="41"/>
+  </w:num>
+  <w:num w:numId="44" w16cid:durableId="1123034051">
+    <w:abstractNumId w:val="11"/>
   </w:num>
 </w:numbering>
 </file>
@@ -23565,6 +23869,7 @@
   <w:style w:type="character" w:default="1" w:styleId="DefaultParagraphFont">
     <w:name w:val="Default Paragraph Font"/>
     <w:uiPriority w:val="1"/>
+    <w:semiHidden/>
     <w:unhideWhenUsed/>
   </w:style>
   <w:style w:type="table" w:default="1" w:styleId="TableNormal">

</xml_diff>

<commit_message>
outline of the discussion session
</commit_message>
<xml_diff>
--- a/01 - Capstone Report - working copy_v2.docx
+++ b/01 - Capstone Report - working copy_v2.docx
@@ -17729,7 +17729,19 @@
         <w:rPr>
           <w:rFonts w:asciiTheme="minorHAnsi" w:hAnsiTheme="minorHAnsi" w:cstheme="minorHAnsi"/>
         </w:rPr>
-        <w:t xml:space="preserve">the highest results for two variables - nobablygender and </w:t>
+        <w:t>the highest results for two variables - n</w:t>
+      </w:r>
+      <w:r>
+        <w:rPr>
+          <w:rFonts w:asciiTheme="minorHAnsi" w:hAnsiTheme="minorHAnsi" w:cstheme="minorHAnsi"/>
+        </w:rPr>
+        <w:t>otably g</w:t>
+      </w:r>
+      <w:r>
+        <w:rPr>
+          <w:rFonts w:asciiTheme="minorHAnsi" w:hAnsiTheme="minorHAnsi" w:cstheme="minorHAnsi"/>
+        </w:rPr>
+        <w:t xml:space="preserve">ender and </w:t>
       </w:r>
       <w:r>
         <w:rPr>
@@ -17797,7 +17809,13 @@
         <w:rPr>
           <w:rFonts w:asciiTheme="minorHAnsi" w:hAnsiTheme="minorHAnsi" w:cstheme="minorHAnsi"/>
         </w:rPr>
-        <w:t>CHECK TO DETERMINE IF THE DIFFERENCE BETWEEN EACH RSULT IS STATISTICALLY SIGNIFICANT.</w:t>
+        <w:t>CHECK TO DETERMINE IF THE DIFFERENCE BETWEEN EACH RSULT IS STATISTICALLY SIGNIFICANT</w:t>
+      </w:r>
+      <w:r>
+        <w:rPr>
+          <w:rFonts w:asciiTheme="minorHAnsi" w:hAnsiTheme="minorHAnsi" w:cstheme="minorHAnsi"/>
+        </w:rPr>
+        <w:t xml:space="preserve"> .. is there time to run a t-test / anova</w:t>
       </w:r>
     </w:p>
     <w:p>
@@ -17848,6 +17866,54 @@
         </w:rPr>
         <w:t xml:space="preserve"> the same </w:t>
       </w:r>
+      <w:r>
+        <w:rPr>
+          <w:rFonts w:asciiTheme="minorHAnsi" w:hAnsiTheme="minorHAnsi" w:cstheme="minorHAnsi"/>
+        </w:rPr>
+        <w:t xml:space="preserve">  </w:t>
+      </w:r>
+    </w:p>
+    <w:p>
+      <w:pPr>
+        <w:pStyle w:val="ListParagraph"/>
+        <w:numPr>
+          <w:ilvl w:val="2"/>
+          <w:numId w:val="44"/>
+        </w:numPr>
+        <w:rPr>
+          <w:rFonts w:asciiTheme="minorHAnsi" w:hAnsiTheme="minorHAnsi" w:cstheme="minorHAnsi"/>
+        </w:rPr>
+      </w:pPr>
+      <w:r>
+        <w:rPr>
+          <w:rFonts w:asciiTheme="minorHAnsi" w:hAnsiTheme="minorHAnsi" w:cstheme="minorHAnsi"/>
+        </w:rPr>
+        <w:t xml:space="preserve">The data may be under or over fitting … </w:t>
+      </w:r>
+    </w:p>
+    <w:p>
+      <w:pPr>
+        <w:pStyle w:val="ListParagraph"/>
+        <w:numPr>
+          <w:ilvl w:val="2"/>
+          <w:numId w:val="44"/>
+        </w:numPr>
+        <w:rPr>
+          <w:rFonts w:asciiTheme="minorHAnsi" w:hAnsiTheme="minorHAnsi" w:cstheme="minorHAnsi"/>
+        </w:rPr>
+      </w:pPr>
+      <w:r>
+        <w:rPr>
+          <w:rFonts w:asciiTheme="minorHAnsi" w:hAnsiTheme="minorHAnsi" w:cstheme="minorHAnsi"/>
+        </w:rPr>
+        <w:t>Working with a relatively small dataset of less than 400 data point.  In reality the datasets will be of similar si</w:t>
+      </w:r>
+      <w:r>
+        <w:rPr>
+          <w:rFonts w:asciiTheme="minorHAnsi" w:hAnsiTheme="minorHAnsi" w:cstheme="minorHAnsi"/>
+        </w:rPr>
+        <w:t>ze</w:t>
+      </w:r>
     </w:p>
     <w:p>
       <w:pPr>
@@ -17951,6 +18017,12 @@
         </w:rPr>
         <w:t xml:space="preserve">objectives again, </w:t>
       </w:r>
+      <w:r>
+        <w:rPr>
+          <w:rFonts w:asciiTheme="minorHAnsi" w:hAnsiTheme="minorHAnsi" w:cstheme="minorHAnsi"/>
+        </w:rPr>
+        <w:t>it is possible to answer them in the following way.</w:t>
+      </w:r>
     </w:p>
     <w:p>
       <w:pPr>
@@ -17991,6 +18063,31 @@
     </w:p>
     <w:p>
       <w:pPr>
+        <w:pStyle w:val="ListParagraph"/>
+        <w:numPr>
+          <w:ilvl w:val="0"/>
+          <w:numId w:val="44"/>
+        </w:numPr>
+        <w:jc w:val="both"/>
+        <w:rPr>
+          <w:rFonts w:asciiTheme="minorHAnsi" w:hAnsiTheme="minorHAnsi" w:cstheme="minorHAnsi"/>
+        </w:rPr>
+      </w:pPr>
+      <w:r>
+        <w:rPr>
+          <w:rFonts w:asciiTheme="minorHAnsi" w:hAnsiTheme="minorHAnsi" w:cstheme="minorHAnsi"/>
+        </w:rPr>
+        <w:t xml:space="preserve">Yes, there is evidence that this is </w:t>
+      </w:r>
+      <w:r>
+        <w:rPr>
+          <w:rFonts w:asciiTheme="minorHAnsi" w:hAnsiTheme="minorHAnsi" w:cstheme="minorHAnsi"/>
+        </w:rPr>
+        <w:t>possible.</w:t>
+      </w:r>
+    </w:p>
+    <w:p>
+      <w:pPr>
         <w:ind w:left="360"/>
         <w:jc w:val="both"/>
         <w:rPr>
@@ -18035,6 +18132,61 @@
     </w:p>
     <w:p>
       <w:pPr>
+        <w:pStyle w:val="ListParagraph"/>
+        <w:numPr>
+          <w:ilvl w:val="0"/>
+          <w:numId w:val="44"/>
+        </w:numPr>
+        <w:jc w:val="both"/>
+        <w:rPr>
+          <w:rFonts w:asciiTheme="minorHAnsi" w:hAnsiTheme="minorHAnsi" w:cstheme="minorHAnsi"/>
+        </w:rPr>
+      </w:pPr>
+      <w:r>
+        <w:rPr>
+          <w:rFonts w:asciiTheme="minorHAnsi" w:hAnsiTheme="minorHAnsi" w:cstheme="minorHAnsi"/>
+        </w:rPr>
+        <w:t>Thi</w:t>
+      </w:r>
+      <w:r>
+        <w:rPr>
+          <w:rFonts w:asciiTheme="minorHAnsi" w:hAnsiTheme="minorHAnsi" w:cstheme="minorHAnsi"/>
+        </w:rPr>
+        <w:t xml:space="preserve">s proves to be the strongest </w:t>
+      </w:r>
+      <w:r>
+        <w:rPr>
+          <w:rFonts w:asciiTheme="minorHAnsi" w:hAnsiTheme="minorHAnsi" w:cstheme="minorHAnsi"/>
+        </w:rPr>
+        <w:t>indication</w:t>
+      </w:r>
+      <w:r>
+        <w:rPr>
+          <w:rFonts w:asciiTheme="minorHAnsi" w:hAnsiTheme="minorHAnsi" w:cstheme="minorHAnsi"/>
+        </w:rPr>
+        <w:t xml:space="preserve"> of being a good fit for </w:t>
+      </w:r>
+      <w:r>
+        <w:rPr>
+          <w:rFonts w:asciiTheme="minorHAnsi" w:hAnsiTheme="minorHAnsi" w:cstheme="minorHAnsi"/>
+        </w:rPr>
+        <w:t>succession</w:t>
+      </w:r>
+      <w:r>
+        <w:rPr>
+          <w:rFonts w:asciiTheme="minorHAnsi" w:hAnsiTheme="minorHAnsi" w:cstheme="minorHAnsi"/>
+        </w:rPr>
+        <w:t xml:space="preserve"> </w:t>
+      </w:r>
+      <w:r>
+        <w:rPr>
+          <w:rFonts w:asciiTheme="minorHAnsi" w:hAnsiTheme="minorHAnsi" w:cstheme="minorHAnsi"/>
+        </w:rPr>
+        <w:t>planning.</w:t>
+      </w:r>
+    </w:p>
+    <w:p>
+      <w:pPr>
         <w:ind w:left="360"/>
         <w:jc w:val="both"/>
         <w:rPr>
@@ -18067,11 +18219,21 @@
     </w:p>
     <w:p>
       <w:pPr>
-        <w:ind w:left="360"/>
-        <w:rPr>
-          <w:rFonts w:asciiTheme="minorHAnsi" w:hAnsiTheme="minorHAnsi" w:cstheme="minorHAnsi"/>
-        </w:rPr>
-      </w:pPr>
+        <w:pStyle w:val="ListParagraph"/>
+        <w:numPr>
+          <w:ilvl w:val="0"/>
+          <w:numId w:val="44"/>
+        </w:numPr>
+        <w:rPr>
+          <w:rFonts w:asciiTheme="minorHAnsi" w:hAnsiTheme="minorHAnsi" w:cstheme="minorHAnsi"/>
+        </w:rPr>
+      </w:pPr>
+      <w:r>
+        <w:rPr>
+          <w:rFonts w:asciiTheme="minorHAnsi" w:hAnsiTheme="minorHAnsi" w:cstheme="minorHAnsi"/>
+        </w:rPr>
+        <w:t xml:space="preserve">Weakest indicator </w:t>
+      </w:r>
     </w:p>
     <w:p>
       <w:pPr>
@@ -18169,7 +18331,10 @@
         <w:ind w:left="284"/>
       </w:pPr>
       <w:r>
-        <w:t xml:space="preserve">In respect of </w:t>
+        <w:t xml:space="preserve">future </w:t>
+      </w:r>
+      <w:r>
+        <w:t xml:space="preserve">work / application </w:t>
       </w:r>
     </w:p>
     <w:p>
@@ -20013,7 +20178,7 @@
   <w:abstractNum w:abstractNumId="11" w15:restartNumberingAfterBreak="0">
     <w:nsid w:val="2B354B87"/>
     <w:multiLevelType w:val="hybridMultilevel"/>
-    <w:tmpl w:val="64046C8E"/>
+    <w:tmpl w:val="ACA83998"/>
     <w:lvl w:ilvl="0" w:tplc="18090001">
       <w:start w:val="1"/>
       <w:numFmt w:val="bullet"/>
@@ -20038,7 +20203,7 @@
         <w:rFonts w:ascii="Courier New" w:hAnsi="Courier New" w:cs="Courier New" w:hint="default"/>
       </w:rPr>
     </w:lvl>
-    <w:lvl w:ilvl="2" w:tplc="18090005" w:tentative="1">
+    <w:lvl w:ilvl="2" w:tplc="18090005">
       <w:start w:val="1"/>
       <w:numFmt w:val="bullet"/>
       <w:lvlText w:val=""/>

</xml_diff>

<commit_message>
Review of Chapters 1 and 2
</commit_message>
<xml_diff>
--- a/01 - Capstone Report - working copy_v2.docx
+++ b/01 - Capstone Report - working copy_v2.docx
@@ -1937,7 +1937,25 @@
         <w:rPr>
           <w:rFonts w:asciiTheme="minorHAnsi" w:hAnsiTheme="minorHAnsi" w:cstheme="minorHAnsi"/>
         </w:rPr>
-        <w:t xml:space="preserve"> Human Resource Management for nearly 20 years, within a multinational company for nearly half that time.  </w:t>
+        <w:t xml:space="preserve"> </w:t>
+      </w:r>
+      <w:r>
+        <w:rPr>
+          <w:rFonts w:asciiTheme="minorHAnsi" w:hAnsiTheme="minorHAnsi" w:cstheme="minorHAnsi"/>
+        </w:rPr>
+        <w:t xml:space="preserve">Human Resource Management for nearly 20 years, </w:t>
+      </w:r>
+      <w:r>
+        <w:rPr>
+          <w:rFonts w:asciiTheme="minorHAnsi" w:hAnsiTheme="minorHAnsi" w:cstheme="minorHAnsi"/>
+        </w:rPr>
+        <w:t xml:space="preserve">specifically </w:t>
+      </w:r>
+      <w:r>
+        <w:rPr>
+          <w:rFonts w:asciiTheme="minorHAnsi" w:hAnsiTheme="minorHAnsi" w:cstheme="minorHAnsi"/>
+        </w:rPr>
+        <w:t xml:space="preserve">within a multinational company for nearly half that time.  </w:t>
       </w:r>
       <w:r>
         <w:rPr>
@@ -1980,8 +1998,16 @@
       <w:r>
         <w:rPr>
           <w:rFonts w:asciiTheme="minorHAnsi" w:hAnsiTheme="minorHAnsi" w:cstheme="minorHAnsi"/>
-        </w:rPr>
-        <w:t>employee data in databases such as SAP SuccessFactors, Workday, ADP Workforce etc.</w:t>
+          <w:b/>
+          <w:bCs/>
+        </w:rPr>
+        <w:t>employee data</w:t>
+      </w:r>
+      <w:r>
+        <w:rPr>
+          <w:rFonts w:asciiTheme="minorHAnsi" w:hAnsiTheme="minorHAnsi" w:cstheme="minorHAnsi"/>
+        </w:rPr>
+        <w:t xml:space="preserve"> in databases such as SAP SuccessFactors, Workday, ADP Workforce etc.</w:t>
       </w:r>
     </w:p>
     <w:p>
@@ -2000,8 +2026,16 @@
       <w:r>
         <w:rPr>
           <w:rFonts w:asciiTheme="minorHAnsi" w:hAnsiTheme="minorHAnsi" w:cstheme="minorHAnsi"/>
-        </w:rPr>
-        <w:t>time and attendance data in time management systems</w:t>
+          <w:b/>
+          <w:bCs/>
+        </w:rPr>
+        <w:t>time and attendance data</w:t>
+      </w:r>
+      <w:r>
+        <w:rPr>
+          <w:rFonts w:asciiTheme="minorHAnsi" w:hAnsiTheme="minorHAnsi" w:cstheme="minorHAnsi"/>
+        </w:rPr>
+        <w:t xml:space="preserve"> in time management systems</w:t>
       </w:r>
     </w:p>
     <w:p>
@@ -2020,8 +2054,16 @@
       <w:r>
         <w:rPr>
           <w:rFonts w:asciiTheme="minorHAnsi" w:hAnsiTheme="minorHAnsi" w:cstheme="minorHAnsi"/>
-        </w:rPr>
-        <w:t>compensation and benefit data in benefit platforms</w:t>
+          <w:b/>
+          <w:bCs/>
+        </w:rPr>
+        <w:t>compensation and benefit data</w:t>
+      </w:r>
+      <w:r>
+        <w:rPr>
+          <w:rFonts w:asciiTheme="minorHAnsi" w:hAnsiTheme="minorHAnsi" w:cstheme="minorHAnsi"/>
+        </w:rPr>
+        <w:t xml:space="preserve"> in benefit platforms</w:t>
       </w:r>
     </w:p>
     <w:p>
@@ -2040,8 +2082,16 @@
       <w:r>
         <w:rPr>
           <w:rFonts w:asciiTheme="minorHAnsi" w:hAnsiTheme="minorHAnsi" w:cstheme="minorHAnsi"/>
-        </w:rPr>
-        <w:t xml:space="preserve">employee engagement data using employee experience systems, including performance management </w:t>
+          <w:b/>
+          <w:bCs/>
+        </w:rPr>
+        <w:t>employee engagement data</w:t>
+      </w:r>
+      <w:r>
+        <w:rPr>
+          <w:rFonts w:asciiTheme="minorHAnsi" w:hAnsiTheme="minorHAnsi" w:cstheme="minorHAnsi"/>
+        </w:rPr>
+        <w:t xml:space="preserve"> using employee experience systems, including performance management </w:t>
       </w:r>
       <w:r>
         <w:rPr>
@@ -2066,8 +2116,16 @@
       <w:r>
         <w:rPr>
           <w:rFonts w:asciiTheme="minorHAnsi" w:hAnsiTheme="minorHAnsi" w:cstheme="minorHAnsi"/>
-        </w:rPr>
-        <w:t>employee expenses in financial management systems</w:t>
+          <w:b/>
+          <w:bCs/>
+        </w:rPr>
+        <w:t>employee expenses</w:t>
+      </w:r>
+      <w:r>
+        <w:rPr>
+          <w:rFonts w:asciiTheme="minorHAnsi" w:hAnsiTheme="minorHAnsi" w:cstheme="minorHAnsi"/>
+        </w:rPr>
+        <w:t xml:space="preserve"> in financial management systems</w:t>
       </w:r>
     </w:p>
     <w:p>
@@ -2086,8 +2144,16 @@
       <w:r>
         <w:rPr>
           <w:rFonts w:asciiTheme="minorHAnsi" w:hAnsiTheme="minorHAnsi" w:cstheme="minorHAnsi"/>
-        </w:rPr>
-        <w:t xml:space="preserve">talent management software that allows management of the recruitment process, onboarding of employees as well as ongoing management of talent </w:t>
+          <w:b/>
+          <w:bCs/>
+        </w:rPr>
+        <w:t>talent management</w:t>
+      </w:r>
+      <w:r>
+        <w:rPr>
+          <w:rFonts w:asciiTheme="minorHAnsi" w:hAnsiTheme="minorHAnsi" w:cstheme="minorHAnsi"/>
+        </w:rPr>
+        <w:t xml:space="preserve"> software that allows management of the recruitment process, onboarding of employees as well as ongoing management of talent </w:t>
       </w:r>
     </w:p>
     <w:p>
@@ -2106,8 +2172,16 @@
       <w:r>
         <w:rPr>
           <w:rFonts w:asciiTheme="minorHAnsi" w:hAnsiTheme="minorHAnsi" w:cstheme="minorHAnsi"/>
-        </w:rPr>
-        <w:t>learning management systems that structure learning experiences and ensuring compliance with training requirements or continuous professional development etc.</w:t>
+          <w:b/>
+          <w:bCs/>
+        </w:rPr>
+        <w:t>learning management systems</w:t>
+      </w:r>
+      <w:r>
+        <w:rPr>
+          <w:rFonts w:asciiTheme="minorHAnsi" w:hAnsiTheme="minorHAnsi" w:cstheme="minorHAnsi"/>
+        </w:rPr>
+        <w:t xml:space="preserve"> that structure learning experiences and ensuring compliance with training requirements or continuous professional development etc.</w:t>
       </w:r>
     </w:p>
     <w:p>
@@ -2215,7 +2289,31 @@
         <w:rPr>
           <w:rFonts w:asciiTheme="minorHAnsi" w:hAnsiTheme="minorHAnsi" w:cstheme="minorHAnsi"/>
         </w:rPr>
-        <w:t xml:space="preserve"> APIs facilitat</w:t>
+        <w:t xml:space="preserve"> APIs</w:t>
+      </w:r>
+      <w:r>
+        <w:rPr>
+          <w:rFonts w:asciiTheme="minorHAnsi" w:hAnsiTheme="minorHAnsi" w:cstheme="minorHAnsi"/>
+        </w:rPr>
+        <w:t xml:space="preserve"> (</w:t>
+      </w:r>
+      <w:r>
+        <w:rPr>
+          <w:rFonts w:asciiTheme="minorHAnsi" w:hAnsiTheme="minorHAnsi" w:cstheme="minorHAnsi"/>
+        </w:rPr>
+        <w:t>Application Programming Interface</w:t>
+      </w:r>
+      <w:r>
+        <w:rPr>
+          <w:rFonts w:asciiTheme="minorHAnsi" w:hAnsiTheme="minorHAnsi" w:cstheme="minorHAnsi"/>
+        </w:rPr>
+        <w:t>)</w:t>
+      </w:r>
+      <w:r>
+        <w:rPr>
+          <w:rFonts w:asciiTheme="minorHAnsi" w:hAnsiTheme="minorHAnsi" w:cstheme="minorHAnsi"/>
+        </w:rPr>
+        <w:t xml:space="preserve"> facilitat</w:t>
       </w:r>
       <w:r>
         <w:rPr>
@@ -2227,19 +2325,49 @@
         <w:rPr>
           <w:rFonts w:asciiTheme="minorHAnsi" w:hAnsiTheme="minorHAnsi" w:cstheme="minorHAnsi"/>
         </w:rPr>
-        <w:t xml:space="preserve"> a connection to share basic data such as employee name and work number as well as work email</w:t>
-      </w:r>
-      <w:r>
-        <w:rPr>
-          <w:rFonts w:asciiTheme="minorHAnsi" w:hAnsiTheme="minorHAnsi" w:cstheme="minorHAnsi"/>
-        </w:rPr>
-        <w:t xml:space="preserve"> can also be created</w:t>
-      </w:r>
-      <w:r>
-        <w:rPr>
-          <w:rFonts w:asciiTheme="minorHAnsi" w:hAnsiTheme="minorHAnsi" w:cstheme="minorHAnsi"/>
-        </w:rPr>
-        <w:t xml:space="preserve">.  Beyond this, there appears to be very little integration into the wider financial governance of expenses, benefit management platforms or indeed platforms that track and detail the employee experiences. </w:t>
+        <w:t xml:space="preserve"> a connection to share basic data such as employee name and </w:t>
+      </w:r>
+      <w:r>
+        <w:rPr>
+          <w:rFonts w:asciiTheme="minorHAnsi" w:hAnsiTheme="minorHAnsi" w:cstheme="minorHAnsi"/>
+        </w:rPr>
+        <w:t>employee</w:t>
+      </w:r>
+      <w:r>
+        <w:rPr>
+          <w:rFonts w:asciiTheme="minorHAnsi" w:hAnsiTheme="minorHAnsi" w:cstheme="minorHAnsi"/>
+        </w:rPr>
+        <w:t xml:space="preserve"> number as well as work email</w:t>
+      </w:r>
+      <w:r>
+        <w:rPr>
+          <w:rFonts w:asciiTheme="minorHAnsi" w:hAnsiTheme="minorHAnsi" w:cstheme="minorHAnsi"/>
+        </w:rPr>
+        <w:t>, manager, work area etc</w:t>
+      </w:r>
+      <w:r>
+        <w:rPr>
+          <w:rFonts w:asciiTheme="minorHAnsi" w:hAnsiTheme="minorHAnsi" w:cstheme="minorHAnsi"/>
+        </w:rPr>
+        <w:t>.  Beyond this, there appears to be very little integration into the wider financial governance of expenses, benefit management platforms or indeed platforms that track and detail the employee experiences</w:t>
+      </w:r>
+      <w:r>
+        <w:rPr>
+          <w:rFonts w:asciiTheme="minorHAnsi" w:hAnsiTheme="minorHAnsi" w:cstheme="minorHAnsi"/>
+        </w:rPr>
+        <w:t xml:space="preserve"> such as </w:t>
+      </w:r>
+      <w:r>
+        <w:rPr>
+          <w:rFonts w:asciiTheme="minorHAnsi" w:hAnsiTheme="minorHAnsi" w:cstheme="minorHAnsi"/>
+        </w:rPr>
+        <w:t>engagement</w:t>
+      </w:r>
+      <w:r>
+        <w:rPr>
+          <w:rFonts w:asciiTheme="minorHAnsi" w:hAnsiTheme="minorHAnsi" w:cstheme="minorHAnsi"/>
+        </w:rPr>
+        <w:t xml:space="preserve">. </w:t>
       </w:r>
     </w:p>
     <w:p>
@@ -2317,7 +2445,7 @@
         <w:rPr>
           <w:rFonts w:asciiTheme="minorHAnsi" w:hAnsiTheme="minorHAnsi" w:cstheme="minorHAnsi"/>
         </w:rPr>
-        <w:t xml:space="preserve"> this information is individualized and based on </w:t>
+        <w:t xml:space="preserve"> is individualized and based on </w:t>
       </w:r>
       <w:r>
         <w:rPr>
@@ -2335,7 +2463,19 @@
         <w:rPr>
           <w:rFonts w:asciiTheme="minorHAnsi" w:hAnsiTheme="minorHAnsi" w:cstheme="minorHAnsi"/>
         </w:rPr>
-        <w:t xml:space="preserve">this information is collated, and meetings are held </w:t>
+        <w:t>this information is collated, and meetings are held</w:t>
+      </w:r>
+      <w:r>
+        <w:rPr>
+          <w:rFonts w:asciiTheme="minorHAnsi" w:hAnsiTheme="minorHAnsi" w:cstheme="minorHAnsi"/>
+        </w:rPr>
+        <w:t xml:space="preserve"> at</w:t>
+      </w:r>
+      <w:r>
+        <w:rPr>
+          <w:rFonts w:asciiTheme="minorHAnsi" w:hAnsiTheme="minorHAnsi" w:cstheme="minorHAnsi"/>
+        </w:rPr>
+        <w:t xml:space="preserve"> </w:t>
       </w:r>
       <w:r>
         <w:rPr>
@@ -2353,7 +2493,31 @@
         <w:rPr>
           <w:rFonts w:asciiTheme="minorHAnsi" w:hAnsiTheme="minorHAnsi" w:cstheme="minorHAnsi"/>
         </w:rPr>
-        <w:t xml:space="preserve"> leads and other senior managers </w:t>
+        <w:t xml:space="preserve"> lead</w:t>
+      </w:r>
+      <w:r>
+        <w:rPr>
+          <w:rFonts w:asciiTheme="minorHAnsi" w:hAnsiTheme="minorHAnsi" w:cstheme="minorHAnsi"/>
+        </w:rPr>
+        <w:t xml:space="preserve"> level who, in </w:t>
+      </w:r>
+      <w:r>
+        <w:rPr>
+          <w:rFonts w:asciiTheme="minorHAnsi" w:hAnsiTheme="minorHAnsi" w:cstheme="minorHAnsi"/>
+        </w:rPr>
+        <w:t>conjunction</w:t>
+      </w:r>
+      <w:r>
+        <w:rPr>
+          <w:rFonts w:asciiTheme="minorHAnsi" w:hAnsiTheme="minorHAnsi" w:cstheme="minorHAnsi"/>
+        </w:rPr>
+        <w:t xml:space="preserve"> with </w:t>
+      </w:r>
+      <w:r>
+        <w:rPr>
+          <w:rFonts w:asciiTheme="minorHAnsi" w:hAnsiTheme="minorHAnsi" w:cstheme="minorHAnsi"/>
+        </w:rPr>
+        <w:t xml:space="preserve">and other senior managers </w:t>
       </w:r>
       <w:r>
         <w:rPr>
@@ -2365,7 +2529,99 @@
         <w:rPr>
           <w:rFonts w:asciiTheme="minorHAnsi" w:hAnsiTheme="minorHAnsi" w:cstheme="minorHAnsi"/>
         </w:rPr>
-        <w:t>succession planning conversations.  Currently training data (such as courses completed) is</w:t>
+        <w:t xml:space="preserve">succession planning conversations. </w:t>
+      </w:r>
+      <w:r>
+        <w:rPr>
+          <w:rFonts w:asciiTheme="minorHAnsi" w:hAnsiTheme="minorHAnsi" w:cstheme="minorHAnsi"/>
+        </w:rPr>
+        <w:t xml:space="preserve"> Succession Planning</w:t>
+      </w:r>
+      <w:r>
+        <w:rPr>
+          <w:rFonts w:asciiTheme="minorHAnsi" w:hAnsiTheme="minorHAnsi" w:cstheme="minorHAnsi"/>
+        </w:rPr>
+        <w:t xml:space="preserve"> is a long-term planning strategy within HR, where every existing role within the company has a successor identified.  It is an important planning </w:t>
+      </w:r>
+      <w:r>
+        <w:rPr>
+          <w:rFonts w:asciiTheme="minorHAnsi" w:hAnsiTheme="minorHAnsi" w:cstheme="minorHAnsi"/>
+        </w:rPr>
+        <w:t>process and helps the company develop internal talen</w:t>
+      </w:r>
+      <w:r>
+        <w:rPr>
+          <w:rFonts w:asciiTheme="minorHAnsi" w:hAnsiTheme="minorHAnsi" w:cstheme="minorHAnsi"/>
+        </w:rPr>
+        <w:t xml:space="preserve">t as well as </w:t>
+      </w:r>
+      <w:r>
+        <w:rPr>
+          <w:rFonts w:asciiTheme="minorHAnsi" w:hAnsiTheme="minorHAnsi" w:cstheme="minorHAnsi"/>
+        </w:rPr>
+        <w:t xml:space="preserve">minimising business interruptions in the case where there is an unplanned departure </w:t>
+      </w:r>
+      <w:r>
+        <w:rPr>
+          <w:rFonts w:asciiTheme="minorHAnsi" w:hAnsiTheme="minorHAnsi" w:cstheme="minorHAnsi"/>
+        </w:rPr>
+        <w:fldChar w:fldCharType="begin"/>
+      </w:r>
+      <w:r>
+        <w:rPr>
+          <w:rFonts w:asciiTheme="minorHAnsi" w:hAnsiTheme="minorHAnsi" w:cstheme="minorHAnsi"/>
+        </w:rPr>
+        <w:instrText xml:space="preserve"> ADDIN ZOTERO_ITEM CSL_CITATION {"citationID":"2UExNuuM","properties":{"formattedCitation":"({\\i{}Importance of Succession Planning (With Benefits and Tips) | Indeed.com Canada}, no date)","plainCitation":"(Importance of Succession Planning (With Benefits and Tips) | Indeed.com Canada, no date)","noteIndex":0},"citationItems":[{"id":425,"uris":["http://zotero.org/users/11537704/items/JAZSUZL6"],"itemData":{"id":425,"type":"webpage","abstract":"Discover the importance of succession planning, learn the meaning and benfits of doing so, and get tips for creating a plan and how to handle wrong promotions.","language":"en","title":"Importance of Succession Planning (With Benefits and Tips) | Indeed.com Canada","URL":"https://ca.indeed.com/career-advice/career-development/importance-of-succession-planning","accessed":{"date-parts":[["2023",9,16]]}}}],"schema":"https://github.com/citation-style-language/schema/raw/master/csl-citation.json"} </w:instrText>
+      </w:r>
+      <w:r>
+        <w:rPr>
+          <w:rFonts w:asciiTheme="minorHAnsi" w:hAnsiTheme="minorHAnsi" w:cstheme="minorHAnsi"/>
+        </w:rPr>
+        <w:fldChar w:fldCharType="separate"/>
+      </w:r>
+      <w:r>
+        <w:rPr>
+          <w:szCs w:val="24"/>
+        </w:rPr>
+        <w:t>(</w:t>
+      </w:r>
+      <w:r>
+        <w:rPr>
+          <w:i/>
+          <w:iCs/>
+          <w:szCs w:val="24"/>
+        </w:rPr>
+        <w:t>Importance of Succession Planning (With Benefits and Tips) | Indeed.com Canada</w:t>
+      </w:r>
+      <w:r>
+        <w:rPr>
+          <w:szCs w:val="24"/>
+        </w:rPr>
+        <w:t>, no date)</w:t>
+      </w:r>
+      <w:r>
+        <w:rPr>
+          <w:rFonts w:asciiTheme="minorHAnsi" w:hAnsiTheme="minorHAnsi" w:cstheme="minorHAnsi"/>
+        </w:rPr>
+        <w:fldChar w:fldCharType="end"/>
+      </w:r>
+      <w:r>
+        <w:rPr>
+          <w:rFonts w:asciiTheme="minorHAnsi" w:hAnsiTheme="minorHAnsi" w:cstheme="minorHAnsi"/>
+        </w:rPr>
+        <w:t>.</w:t>
+      </w:r>
+      <w:r>
+        <w:rPr>
+          <w:rFonts w:asciiTheme="minorHAnsi" w:hAnsiTheme="minorHAnsi" w:cstheme="minorHAnsi"/>
+        </w:rPr>
+        <w:t xml:space="preserve"> </w:t>
+      </w:r>
+      <w:r>
+        <w:rPr>
+          <w:rFonts w:asciiTheme="minorHAnsi" w:hAnsiTheme="minorHAnsi" w:cstheme="minorHAnsi"/>
+        </w:rPr>
+        <w:t xml:space="preserve"> Currently training data (such as courses completed) is</w:t>
       </w:r>
       <w:r>
         <w:rPr>
@@ -2461,6 +2717,7 @@
         <w:rPr>
           <w:rFonts w:asciiTheme="minorHAnsi" w:hAnsiTheme="minorHAnsi" w:cstheme="minorHAnsi"/>
         </w:rPr>
+        <w:lastRenderedPageBreak/>
         <w:t xml:space="preserve">Tambe et al </w:t>
       </w:r>
       <w:r>
@@ -2581,7 +2838,19 @@
         <w:rPr>
           <w:rFonts w:asciiTheme="minorHAnsi" w:hAnsiTheme="minorHAnsi" w:cstheme="minorHAnsi"/>
         </w:rPr>
-        <w:t xml:space="preserve"> can be small with not commonly repeating events (such as dismissals) or are influenced by external factors such as employment law (Equality Acts) or company policies (gender positive profiles)</w:t>
+        <w:t xml:space="preserve"> can be small with not commonly repeating events (such as dismissals) or are influenced by external factors such as employment law (Equality Acts) or company policies (gender </w:t>
+      </w:r>
+      <w:r>
+        <w:rPr>
+          <w:rFonts w:asciiTheme="minorHAnsi" w:hAnsiTheme="minorHAnsi" w:cstheme="minorHAnsi"/>
+        </w:rPr>
+        <w:t>balance policies</w:t>
+      </w:r>
+      <w:r>
+        <w:rPr>
+          <w:rFonts w:asciiTheme="minorHAnsi" w:hAnsiTheme="minorHAnsi" w:cstheme="minorHAnsi"/>
+        </w:rPr>
+        <w:t>)</w:t>
       </w:r>
       <w:r>
         <w:rPr>
@@ -2641,20 +2910,7 @@
         <w:rPr>
           <w:rFonts w:asciiTheme="minorHAnsi" w:hAnsiTheme="minorHAnsi" w:cstheme="minorHAnsi"/>
         </w:rPr>
-        <w:t xml:space="preserve">to </w:t>
-      </w:r>
-      <w:r>
-        <w:rPr>
-          <w:rFonts w:asciiTheme="minorHAnsi" w:hAnsiTheme="minorHAnsi" w:cstheme="minorHAnsi"/>
-        </w:rPr>
-        <w:t xml:space="preserve">through the lenses of relationships </w:t>
-      </w:r>
-      <w:r>
-        <w:rPr>
-          <w:rFonts w:asciiTheme="minorHAnsi" w:hAnsiTheme="minorHAnsi" w:cstheme="minorHAnsi"/>
-        </w:rPr>
-        <w:lastRenderedPageBreak/>
-        <w:t>rather than prediction from correlations of observed variables as in other areas of machine learning</w:t>
+        <w:t>through the lenses of relationships rather than prediction from correlations of observed variables as in other areas of machine learning</w:t>
       </w:r>
       <w:r>
         <w:rPr>
@@ -2870,19 +3126,43 @@
         <w:rPr>
           <w:rFonts w:asciiTheme="minorHAnsi" w:hAnsiTheme="minorHAnsi" w:cstheme="minorHAnsi"/>
         </w:rPr>
-        <w:t>fied as an alternative (the Open University Learning Ana</w:t>
-      </w:r>
-      <w:r>
-        <w:rPr>
-          <w:rFonts w:asciiTheme="minorHAnsi" w:hAnsiTheme="minorHAnsi" w:cstheme="minorHAnsi"/>
-        </w:rPr>
-        <w:t>lytics Dataset)</w:t>
-      </w:r>
-      <w:r>
-        <w:rPr>
-          <w:rFonts w:asciiTheme="minorHAnsi" w:hAnsiTheme="minorHAnsi" w:cstheme="minorHAnsi"/>
-        </w:rPr>
-        <w:t xml:space="preserve"> which will be discussed in more detail in following chapters</w:t>
+        <w:t xml:space="preserve">fied as </w:t>
+      </w:r>
+      <w:r>
+        <w:rPr>
+          <w:rFonts w:asciiTheme="minorHAnsi" w:hAnsiTheme="minorHAnsi" w:cstheme="minorHAnsi"/>
+        </w:rPr>
+        <w:t xml:space="preserve">OULAD - </w:t>
+      </w:r>
+      <w:r>
+        <w:rPr>
+          <w:rFonts w:asciiTheme="minorHAnsi" w:hAnsiTheme="minorHAnsi" w:cstheme="minorHAnsi"/>
+        </w:rPr>
+        <w:t>the Open University Learning Ana</w:t>
+      </w:r>
+      <w:r>
+        <w:rPr>
+          <w:rFonts w:asciiTheme="minorHAnsi" w:hAnsiTheme="minorHAnsi" w:cstheme="minorHAnsi"/>
+        </w:rPr>
+        <w:t>lytics Dataset</w:t>
+      </w:r>
+      <w:r>
+        <w:rPr>
+          <w:rFonts w:asciiTheme="minorHAnsi" w:hAnsiTheme="minorHAnsi" w:cstheme="minorHAnsi"/>
+        </w:rPr>
+        <w:t xml:space="preserve"> which will be discussed in more detail in </w:t>
+      </w:r>
+      <w:r>
+        <w:rPr>
+          <w:rFonts w:asciiTheme="minorHAnsi" w:hAnsiTheme="minorHAnsi" w:cstheme="minorHAnsi"/>
+        </w:rPr>
+        <w:t>subsequent</w:t>
+      </w:r>
+      <w:r>
+        <w:rPr>
+          <w:rFonts w:asciiTheme="minorHAnsi" w:hAnsiTheme="minorHAnsi" w:cstheme="minorHAnsi"/>
+        </w:rPr>
+        <w:t xml:space="preserve"> chapters</w:t>
       </w:r>
       <w:r>
         <w:rPr>
@@ -2890,29 +3170,17 @@
         </w:rPr>
         <w:t xml:space="preserve">.  </w:t>
       </w:r>
-    </w:p>
-    <w:p>
-      <w:pPr>
-        <w:ind w:left="360"/>
-        <w:jc w:val="both"/>
-        <w:rPr>
-          <w:rFonts w:asciiTheme="minorHAnsi" w:hAnsiTheme="minorHAnsi" w:cstheme="minorHAnsi"/>
-        </w:rPr>
-      </w:pPr>
-    </w:p>
-    <w:p>
-      <w:pPr>
-        <w:ind w:left="360"/>
-        <w:jc w:val="both"/>
-        <w:rPr>
-          <w:rFonts w:asciiTheme="minorHAnsi" w:hAnsiTheme="minorHAnsi" w:cstheme="minorHAnsi"/>
-        </w:rPr>
-      </w:pPr>
-      <w:r>
-        <w:rPr>
-          <w:rFonts w:asciiTheme="minorHAnsi" w:hAnsiTheme="minorHAnsi" w:cstheme="minorHAnsi"/>
-        </w:rPr>
-        <w:t xml:space="preserve">The author was able to </w:t>
+      <w:r>
+        <w:rPr>
+          <w:rFonts w:asciiTheme="minorHAnsi" w:hAnsiTheme="minorHAnsi" w:cstheme="minorHAnsi"/>
+        </w:rPr>
+        <w:t>To aid their understanding of the succession planning process, t</w:t>
+      </w:r>
+      <w:r>
+        <w:rPr>
+          <w:rFonts w:asciiTheme="minorHAnsi" w:hAnsiTheme="minorHAnsi" w:cstheme="minorHAnsi"/>
+        </w:rPr>
+        <w:t xml:space="preserve">he author was able to </w:t>
       </w:r>
       <w:r>
         <w:rPr>
@@ -2948,25 +3216,19 @@
         <w:rPr>
           <w:rFonts w:asciiTheme="minorHAnsi" w:hAnsiTheme="minorHAnsi" w:cstheme="minorHAnsi"/>
         </w:rPr>
-        <w:t xml:space="preserve"> in the field of human resources</w:t>
-      </w:r>
-      <w:r>
-        <w:rPr>
-          <w:rFonts w:asciiTheme="minorHAnsi" w:hAnsiTheme="minorHAnsi" w:cstheme="minorHAnsi"/>
-        </w:rPr>
-        <w:t xml:space="preserve">, specifically </w:t>
-      </w:r>
-      <w:r>
-        <w:rPr>
-          <w:rFonts w:asciiTheme="minorHAnsi" w:hAnsiTheme="minorHAnsi" w:cstheme="minorHAnsi"/>
-        </w:rPr>
-        <w:t>in</w:t>
-      </w:r>
-      <w:r>
-        <w:rPr>
-          <w:rFonts w:asciiTheme="minorHAnsi" w:hAnsiTheme="minorHAnsi" w:cstheme="minorHAnsi"/>
-        </w:rPr>
-        <w:t xml:space="preserve"> succession planning.</w:t>
+        <w:t xml:space="preserve"> </w:t>
+      </w:r>
+      <w:r>
+        <w:rPr>
+          <w:rFonts w:asciiTheme="minorHAnsi" w:hAnsiTheme="minorHAnsi" w:cstheme="minorHAnsi"/>
+        </w:rPr>
+        <w:t>both at the current employing company and beyond</w:t>
+      </w:r>
+      <w:r>
+        <w:rPr>
+          <w:rFonts w:asciiTheme="minorHAnsi" w:hAnsiTheme="minorHAnsi" w:cstheme="minorHAnsi"/>
+        </w:rPr>
+        <w:t>.</w:t>
       </w:r>
     </w:p>
     <w:p>
@@ -3036,7 +3298,19 @@
         <w:rPr>
           <w:rFonts w:asciiTheme="minorHAnsi" w:hAnsiTheme="minorHAnsi" w:cstheme="minorHAnsi"/>
         </w:rPr>
-        <w:t xml:space="preserve">visible link to learning </w:t>
+        <w:t xml:space="preserve">visible link </w:t>
+      </w:r>
+      <w:r>
+        <w:rPr>
+          <w:rFonts w:asciiTheme="minorHAnsi" w:hAnsiTheme="minorHAnsi" w:cstheme="minorHAnsi"/>
+        </w:rPr>
+        <w:t>between</w:t>
+      </w:r>
+      <w:r>
+        <w:rPr>
+          <w:rFonts w:asciiTheme="minorHAnsi" w:hAnsiTheme="minorHAnsi" w:cstheme="minorHAnsi"/>
+        </w:rPr>
+        <w:t xml:space="preserve"> learning </w:t>
       </w:r>
       <w:r>
         <w:rPr>
@@ -3096,7 +3370,7 @@
         <w:rPr>
           <w:rFonts w:asciiTheme="minorHAnsi" w:hAnsiTheme="minorHAnsi" w:cstheme="minorHAnsi"/>
         </w:rPr>
-        <w:t xml:space="preserve"> analytics tools used in business such as Power BI and Tableau</w:t>
+        <w:t xml:space="preserve"> analytics tools used such as Power BI and Tableau</w:t>
       </w:r>
       <w:r>
         <w:rPr>
@@ -3210,7 +3484,19 @@
         <w:rPr>
           <w:rFonts w:asciiTheme="minorHAnsi" w:hAnsiTheme="minorHAnsi" w:cstheme="minorHAnsi"/>
         </w:rPr>
-        <w:t xml:space="preserve">In the authors own experience, </w:t>
+        <w:t xml:space="preserve">In the </w:t>
+      </w:r>
+      <w:r>
+        <w:rPr>
+          <w:rFonts w:asciiTheme="minorHAnsi" w:hAnsiTheme="minorHAnsi" w:cstheme="minorHAnsi"/>
+        </w:rPr>
+        <w:t>author’s</w:t>
+      </w:r>
+      <w:r>
+        <w:rPr>
+          <w:rFonts w:asciiTheme="minorHAnsi" w:hAnsiTheme="minorHAnsi" w:cstheme="minorHAnsi"/>
+        </w:rPr>
+        <w:t xml:space="preserve"> own experience, </w:t>
       </w:r>
       <w:r>
         <w:rPr>
@@ -3240,7 +3526,19 @@
         <w:rPr>
           <w:rFonts w:asciiTheme="minorHAnsi" w:hAnsiTheme="minorHAnsi" w:cstheme="minorHAnsi"/>
         </w:rPr>
-        <w:t xml:space="preserve"> are assigned learnings a development items as aid to their job.  There is another </w:t>
+        <w:t xml:space="preserve"> are assigned learnings a</w:t>
+      </w:r>
+      <w:r>
+        <w:rPr>
+          <w:rFonts w:asciiTheme="minorHAnsi" w:hAnsiTheme="minorHAnsi" w:cstheme="minorHAnsi"/>
+        </w:rPr>
+        <w:t>s a</w:t>
+      </w:r>
+      <w:r>
+        <w:rPr>
+          <w:rFonts w:asciiTheme="minorHAnsi" w:hAnsiTheme="minorHAnsi" w:cstheme="minorHAnsi"/>
+        </w:rPr>
+        <w:t xml:space="preserve"> development aid to their job.  There is another </w:t>
       </w:r>
       <w:r>
         <w:rPr>
@@ -3264,6 +3562,12 @@
         <w:rPr>
           <w:rFonts w:asciiTheme="minorHAnsi" w:hAnsiTheme="minorHAnsi" w:cstheme="minorHAnsi"/>
         </w:rPr>
+        <w:t xml:space="preserve"> though</w:t>
+      </w:r>
+      <w:r>
+        <w:rPr>
+          <w:rFonts w:asciiTheme="minorHAnsi" w:hAnsiTheme="minorHAnsi" w:cstheme="minorHAnsi"/>
+        </w:rPr>
         <w:t>, and that is those who complete learnings</w:t>
       </w:r>
       <w:r>
@@ -3324,19 +3628,31 @@
         <w:rPr>
           <w:rFonts w:asciiTheme="minorHAnsi" w:hAnsiTheme="minorHAnsi" w:cstheme="minorHAnsi"/>
         </w:rPr>
-        <w:t xml:space="preserve"> </w:t>
-      </w:r>
-      <w:r>
-        <w:rPr>
-          <w:rFonts w:asciiTheme="minorHAnsi" w:hAnsiTheme="minorHAnsi" w:cstheme="minorHAnsi"/>
-        </w:rPr>
-        <w:t xml:space="preserve">out the scope of their normal job </w:t>
-      </w:r>
-      <w:r>
-        <w:rPr>
-          <w:rFonts w:asciiTheme="minorHAnsi" w:hAnsiTheme="minorHAnsi" w:cstheme="minorHAnsi"/>
-        </w:rPr>
-        <w:t xml:space="preserve">or </w:t>
+        <w:t>, the learnings</w:t>
+      </w:r>
+      <w:r>
+        <w:rPr>
+          <w:rFonts w:asciiTheme="minorHAnsi" w:hAnsiTheme="minorHAnsi" w:cstheme="minorHAnsi"/>
+        </w:rPr>
+        <w:t xml:space="preserve"> or a</w:t>
+      </w:r>
+      <w:r>
+        <w:rPr>
+          <w:rFonts w:asciiTheme="minorHAnsi" w:hAnsiTheme="minorHAnsi" w:cstheme="minorHAnsi"/>
+        </w:rPr>
+        <w:t xml:space="preserve">re </w:t>
+      </w:r>
+      <w:r>
+        <w:rPr>
+          <w:rFonts w:asciiTheme="minorHAnsi" w:hAnsiTheme="minorHAnsi" w:cstheme="minorHAnsi"/>
+        </w:rPr>
+        <w:t>out the scope of their normal job</w:t>
+      </w:r>
+      <w:r>
+        <w:rPr>
+          <w:rFonts w:asciiTheme="minorHAnsi" w:hAnsiTheme="minorHAnsi" w:cstheme="minorHAnsi"/>
+        </w:rPr>
+        <w:t xml:space="preserve">.  It is also possible that </w:t>
       </w:r>
       <w:r>
         <w:rPr>
@@ -3366,7 +3682,19 @@
         <w:rPr>
           <w:rFonts w:asciiTheme="minorHAnsi" w:hAnsiTheme="minorHAnsi" w:cstheme="minorHAnsi"/>
         </w:rPr>
-        <w:t xml:space="preserve">.  </w:t>
+        <w:t xml:space="preserve"> are </w:t>
+      </w:r>
+      <w:r>
+        <w:rPr>
+          <w:rFonts w:asciiTheme="minorHAnsi" w:hAnsiTheme="minorHAnsi" w:cstheme="minorHAnsi"/>
+        </w:rPr>
+        <w:t>done so outside the company, and additional learning is completed to support this.</w:t>
+      </w:r>
+      <w:r>
+        <w:rPr>
+          <w:rFonts w:asciiTheme="minorHAnsi" w:hAnsiTheme="minorHAnsi" w:cstheme="minorHAnsi"/>
+        </w:rPr>
+        <w:t xml:space="preserve">  </w:t>
       </w:r>
     </w:p>
     <w:p>
@@ -3426,7 +3754,68 @@
         <w:rPr>
           <w:rFonts w:asciiTheme="minorHAnsi" w:hAnsiTheme="minorHAnsi" w:cstheme="minorHAnsi"/>
         </w:rPr>
-        <w:t xml:space="preserve">access to education etc.  In the OULAD there is a column for region which identifies where the student is from when they </w:t>
+        <w:t xml:space="preserve">access to education etc.  </w:t>
+      </w:r>
+      <w:r>
+        <w:rPr>
+          <w:rFonts w:asciiTheme="minorHAnsi" w:hAnsiTheme="minorHAnsi" w:cstheme="minorHAnsi"/>
+        </w:rPr>
+        <w:t xml:space="preserve">The selected dataset from OULAD, has many of these features that can be used for such analysis such as age, education, </w:t>
+      </w:r>
+      <w:r>
+        <w:rPr>
+          <w:rFonts w:asciiTheme="minorHAnsi" w:hAnsiTheme="minorHAnsi" w:cstheme="minorHAnsi"/>
+        </w:rPr>
+        <w:t>result</w:t>
+      </w:r>
+      <w:r>
+        <w:rPr>
+          <w:rFonts w:asciiTheme="minorHAnsi" w:hAnsiTheme="minorHAnsi" w:cstheme="minorHAnsi"/>
+        </w:rPr>
+        <w:t xml:space="preserve">, </w:t>
+      </w:r>
+      <w:r>
+        <w:rPr>
+          <w:rFonts w:asciiTheme="minorHAnsi" w:hAnsiTheme="minorHAnsi" w:cstheme="minorHAnsi"/>
+        </w:rPr>
+        <w:t>gender,</w:t>
+      </w:r>
+      <w:r>
+        <w:rPr>
+          <w:rFonts w:asciiTheme="minorHAnsi" w:hAnsiTheme="minorHAnsi" w:cstheme="minorHAnsi"/>
+        </w:rPr>
+        <w:t xml:space="preserve"> </w:t>
+      </w:r>
+      <w:r>
+        <w:rPr>
+          <w:rFonts w:asciiTheme="minorHAnsi" w:hAnsiTheme="minorHAnsi" w:cstheme="minorHAnsi"/>
+        </w:rPr>
+        <w:lastRenderedPageBreak/>
+        <w:t>and the number of credits that are being studied for</w:t>
+      </w:r>
+      <w:r>
+        <w:rPr>
+          <w:rFonts w:asciiTheme="minorHAnsi" w:hAnsiTheme="minorHAnsi" w:cstheme="minorHAnsi"/>
+        </w:rPr>
+        <w:t>.  T</w:t>
+      </w:r>
+      <w:r>
+        <w:rPr>
+          <w:rFonts w:asciiTheme="minorHAnsi" w:hAnsiTheme="minorHAnsi" w:cstheme="minorHAnsi"/>
+        </w:rPr>
+        <w:t>here is a column for region which identifies where the student is from</w:t>
+      </w:r>
+      <w:r>
+        <w:rPr>
+          <w:rFonts w:asciiTheme="minorHAnsi" w:hAnsiTheme="minorHAnsi" w:cstheme="minorHAnsi"/>
+        </w:rPr>
+        <w:t xml:space="preserve"> at the time that </w:t>
+      </w:r>
+      <w:r>
+        <w:rPr>
+          <w:rFonts w:asciiTheme="minorHAnsi" w:hAnsiTheme="minorHAnsi" w:cstheme="minorHAnsi"/>
+        </w:rPr>
+        <w:t xml:space="preserve">they </w:t>
       </w:r>
       <w:r>
         <w:rPr>
@@ -3438,7 +3827,19 @@
         <w:rPr>
           <w:rFonts w:asciiTheme="minorHAnsi" w:hAnsiTheme="minorHAnsi" w:cstheme="minorHAnsi"/>
         </w:rPr>
-        <w:t xml:space="preserve"> the column imd_band, identifies the </w:t>
+        <w:t xml:space="preserve"> the column imd_band, </w:t>
+      </w:r>
+      <w:r>
+        <w:rPr>
+          <w:rFonts w:asciiTheme="minorHAnsi" w:hAnsiTheme="minorHAnsi" w:cstheme="minorHAnsi"/>
+        </w:rPr>
+        <w:t xml:space="preserve">which </w:t>
+      </w:r>
+      <w:r>
+        <w:rPr>
+          <w:rFonts w:asciiTheme="minorHAnsi" w:hAnsiTheme="minorHAnsi" w:cstheme="minorHAnsi"/>
+        </w:rPr>
+        <w:t xml:space="preserve">identifies the </w:t>
       </w:r>
       <w:r>
         <w:rPr>
@@ -3456,7 +3857,13 @@
         <w:rPr>
           <w:rFonts w:asciiTheme="minorHAnsi" w:hAnsiTheme="minorHAnsi" w:cstheme="minorHAnsi"/>
         </w:rPr>
-        <w:t xml:space="preserve">which </w:t>
+        <w:t>that</w:t>
+      </w:r>
+      <w:r>
+        <w:rPr>
+          <w:rFonts w:asciiTheme="minorHAnsi" w:hAnsiTheme="minorHAnsi" w:cstheme="minorHAnsi"/>
+        </w:rPr>
+        <w:t xml:space="preserve"> </w:t>
       </w:r>
       <w:r>
         <w:rPr>
@@ -3534,36 +3941,6 @@
         <w:rPr>
           <w:rFonts w:asciiTheme="minorHAnsi" w:hAnsiTheme="minorHAnsi" w:cstheme="minorHAnsi"/>
         </w:rPr>
-        <w:t>The selected dataset from OULAD, has many of these features that</w:t>
-      </w:r>
-      <w:r>
-        <w:rPr>
-          <w:rFonts w:asciiTheme="minorHAnsi" w:hAnsiTheme="minorHAnsi" w:cstheme="minorHAnsi"/>
-        </w:rPr>
-        <w:t xml:space="preserve"> </w:t>
-      </w:r>
-      <w:r>
-        <w:rPr>
-          <w:rFonts w:asciiTheme="minorHAnsi" w:hAnsiTheme="minorHAnsi" w:cstheme="minorHAnsi"/>
-        </w:rPr>
-        <w:t xml:space="preserve">can be used for such analysis such as </w:t>
-      </w:r>
-      <w:r>
-        <w:rPr>
-          <w:rFonts w:asciiTheme="minorHAnsi" w:hAnsiTheme="minorHAnsi" w:cstheme="minorHAnsi"/>
-        </w:rPr>
-        <w:t xml:space="preserve">age, education, final result, gender and </w:t>
-      </w:r>
-      <w:r>
-        <w:rPr>
-          <w:rFonts w:asciiTheme="minorHAnsi" w:hAnsiTheme="minorHAnsi" w:cstheme="minorHAnsi"/>
-        </w:rPr>
-        <w:t xml:space="preserve">the number of credits that are being studied for.  </w:t>
-      </w:r>
-      <w:r>
-        <w:rPr>
-          <w:rFonts w:asciiTheme="minorHAnsi" w:hAnsiTheme="minorHAnsi" w:cstheme="minorHAnsi"/>
-        </w:rPr>
         <w:t xml:space="preserve">The author had discounted the region and </w:t>
       </w:r>
       <w:r>
@@ -3582,14 +3959,7 @@
         <w:rPr>
           <w:rFonts w:asciiTheme="minorHAnsi" w:hAnsiTheme="minorHAnsi" w:cstheme="minorHAnsi"/>
         </w:rPr>
-        <w:t xml:space="preserve"> distance to the </w:t>
-      </w:r>
-      <w:r>
-        <w:rPr>
-          <w:rFonts w:asciiTheme="minorHAnsi" w:hAnsiTheme="minorHAnsi" w:cstheme="minorHAnsi"/>
-        </w:rPr>
-        <w:lastRenderedPageBreak/>
-        <w:t xml:space="preserve">workplace, and as such this information is </w:t>
+        <w:t xml:space="preserve"> distance to the workplace, and as such this information is </w:t>
       </w:r>
       <w:r>
         <w:rPr>
@@ -3756,7 +4126,19 @@
         <w:rPr>
           <w:rFonts w:asciiTheme="minorHAnsi" w:hAnsiTheme="minorHAnsi" w:cstheme="minorHAnsi"/>
         </w:rPr>
-        <w:t>Now that the focus of the research projected has been defined,</w:t>
+        <w:t xml:space="preserve">Now that the focus of the research project has been </w:t>
+      </w:r>
+      <w:r>
+        <w:rPr>
+          <w:rFonts w:asciiTheme="minorHAnsi" w:hAnsiTheme="minorHAnsi" w:cstheme="minorHAnsi"/>
+        </w:rPr>
+        <w:t>identified</w:t>
+      </w:r>
+      <w:r>
+        <w:rPr>
+          <w:rFonts w:asciiTheme="minorHAnsi" w:hAnsiTheme="minorHAnsi" w:cstheme="minorHAnsi"/>
+        </w:rPr>
+        <w:t>,</w:t>
       </w:r>
       <w:r>
         <w:rPr>
@@ -3926,7 +4308,19 @@
         <w:rPr>
           <w:rFonts w:asciiTheme="minorHAnsi" w:hAnsiTheme="minorHAnsi" w:cstheme="minorHAnsi"/>
         </w:rPr>
-        <w:t xml:space="preserve">demographic traits are move fluid than previously defined </w:t>
+        <w:t>demographic traits are mo</w:t>
+      </w:r>
+      <w:r>
+        <w:rPr>
+          <w:rFonts w:asciiTheme="minorHAnsi" w:hAnsiTheme="minorHAnsi" w:cstheme="minorHAnsi"/>
+        </w:rPr>
+        <w:t>r</w:t>
+      </w:r>
+      <w:r>
+        <w:rPr>
+          <w:rFonts w:asciiTheme="minorHAnsi" w:hAnsiTheme="minorHAnsi" w:cstheme="minorHAnsi"/>
+        </w:rPr>
+        <w:t xml:space="preserve">e fluid than previously defined </w:t>
       </w:r>
       <w:r>
         <w:rPr>
@@ -3976,7 +4370,7 @@
         <w:rPr>
           <w:rFonts w:asciiTheme="minorHAnsi" w:hAnsiTheme="minorHAnsi" w:cstheme="minorHAnsi"/>
         </w:rPr>
-        <w:t xml:space="preserve">.  The researcher acknowledges these definitions.  However, in the dataset selected for use as part of this analysis </w:t>
+        <w:t xml:space="preserve">.  The researcher acknowledges these definitions.  However, the dataset selected for use as part of this analysis </w:t>
       </w:r>
       <w:r>
         <w:rPr>
@@ -4000,13 +4394,13 @@
         <w:rPr>
           <w:rFonts w:asciiTheme="minorHAnsi" w:hAnsiTheme="minorHAnsi" w:cstheme="minorHAnsi"/>
         </w:rPr>
-        <w:t>Therefore</w:t>
-      </w:r>
-      <w:r>
-        <w:rPr>
-          <w:rFonts w:asciiTheme="minorHAnsi" w:hAnsiTheme="minorHAnsi" w:cstheme="minorHAnsi"/>
-        </w:rPr>
-        <w:t>, th</w:t>
+        <w:t>T</w:t>
+      </w:r>
+      <w:r>
+        <w:rPr>
+          <w:rFonts w:asciiTheme="minorHAnsi" w:hAnsiTheme="minorHAnsi" w:cstheme="minorHAnsi"/>
+        </w:rPr>
+        <w:t>h</w:t>
       </w:r>
       <w:r>
         <w:rPr>
@@ -4042,7 +4436,19 @@
         <w:rPr>
           <w:rFonts w:asciiTheme="minorHAnsi" w:hAnsiTheme="minorHAnsi" w:cstheme="minorHAnsi"/>
         </w:rPr>
-        <w:t xml:space="preserve"> accurately predicting with accuracy the success of a</w:t>
+        <w:t xml:space="preserve"> accurately predicting with accuracy</w:t>
+      </w:r>
+      <w:r>
+        <w:rPr>
+          <w:rFonts w:asciiTheme="minorHAnsi" w:hAnsiTheme="minorHAnsi" w:cstheme="minorHAnsi"/>
+        </w:rPr>
+        <w:t>,</w:t>
+      </w:r>
+      <w:r>
+        <w:rPr>
+          <w:rFonts w:asciiTheme="minorHAnsi" w:hAnsiTheme="minorHAnsi" w:cstheme="minorHAnsi"/>
+        </w:rPr>
+        <w:t xml:space="preserve"> the success of a</w:t>
       </w:r>
       <w:r>
         <w:rPr>
@@ -4089,6 +4495,24 @@
           <w:rFonts w:asciiTheme="minorHAnsi" w:hAnsiTheme="minorHAnsi" w:cstheme="minorHAnsi"/>
         </w:rPr>
       </w:pPr>
+      <w:r>
+        <w:rPr>
+          <w:rFonts w:asciiTheme="minorHAnsi" w:hAnsiTheme="minorHAnsi" w:cstheme="minorHAnsi"/>
+        </w:rPr>
+        <w:t>Specifically,</w:t>
+      </w:r>
+      <w:r>
+        <w:rPr>
+          <w:rFonts w:asciiTheme="minorHAnsi" w:hAnsiTheme="minorHAnsi" w:cstheme="minorHAnsi"/>
+        </w:rPr>
+        <w:t xml:space="preserve"> the initial research objectives </w:t>
+      </w:r>
+      <w:r>
+        <w:rPr>
+          <w:rFonts w:asciiTheme="minorHAnsi" w:hAnsiTheme="minorHAnsi" w:cstheme="minorHAnsi"/>
+        </w:rPr>
+        <w:t>identified are:</w:t>
+      </w:r>
     </w:p>
     <w:p>
       <w:pPr>
@@ -4354,13 +4778,37 @@
         <w:rPr>
           <w:rFonts w:asciiTheme="minorHAnsi" w:hAnsiTheme="minorHAnsi" w:cstheme="minorHAnsi"/>
         </w:rPr>
-        <w:t xml:space="preserve"> within a multinational company</w:t>
-      </w:r>
-      <w:r>
-        <w:rPr>
-          <w:rFonts w:asciiTheme="minorHAnsi" w:hAnsiTheme="minorHAnsi" w:cstheme="minorHAnsi"/>
-        </w:rPr>
-        <w:t xml:space="preserve">.  Such data collection would be completed using in person interviews. </w:t>
+        <w:t xml:space="preserve"> </w:t>
+      </w:r>
+      <w:r>
+        <w:rPr>
+          <w:rFonts w:asciiTheme="minorHAnsi" w:hAnsiTheme="minorHAnsi" w:cstheme="minorHAnsi"/>
+        </w:rPr>
+        <w:t xml:space="preserve">specifically </w:t>
+      </w:r>
+      <w:r>
+        <w:rPr>
+          <w:rFonts w:asciiTheme="minorHAnsi" w:hAnsiTheme="minorHAnsi" w:cstheme="minorHAnsi"/>
+        </w:rPr>
+        <w:t>within a multinational company</w:t>
+      </w:r>
+      <w:r>
+        <w:rPr>
+          <w:rFonts w:asciiTheme="minorHAnsi" w:hAnsiTheme="minorHAnsi" w:cstheme="minorHAnsi"/>
+        </w:rPr>
+        <w:t xml:space="preserve">.  Such data collection </w:t>
+      </w:r>
+      <w:r>
+        <w:rPr>
+          <w:rFonts w:asciiTheme="minorHAnsi" w:hAnsiTheme="minorHAnsi" w:cstheme="minorHAnsi"/>
+        </w:rPr>
+        <w:t xml:space="preserve">was </w:t>
+      </w:r>
+      <w:r>
+        <w:rPr>
+          <w:rFonts w:asciiTheme="minorHAnsi" w:hAnsiTheme="minorHAnsi" w:cstheme="minorHAnsi"/>
+        </w:rPr>
+        <w:t xml:space="preserve">completed using in person interviews. </w:t>
       </w:r>
       <w:r>
         <w:rPr>
@@ -4372,7 +4820,14 @@
         <w:rPr>
           <w:rFonts w:asciiTheme="minorHAnsi" w:hAnsiTheme="minorHAnsi" w:cstheme="minorHAnsi"/>
         </w:rPr>
-        <w:t xml:space="preserve">nterviews were completed online using the Microsoft Teams platform which enabled transcription to be completed automatically.  </w:t>
+        <w:t xml:space="preserve">nterviews were completed </w:t>
+      </w:r>
+      <w:r>
+        <w:rPr>
+          <w:rFonts w:asciiTheme="minorHAnsi" w:hAnsiTheme="minorHAnsi" w:cstheme="minorHAnsi"/>
+        </w:rPr>
+        <w:lastRenderedPageBreak/>
+        <w:t xml:space="preserve">online using the Microsoft Teams platform which enabled transcription to be completed automatically.  </w:t>
       </w:r>
       <w:r>
         <w:rPr>
@@ -4396,7 +4851,19 @@
         <w:rPr>
           <w:rFonts w:asciiTheme="minorHAnsi" w:hAnsiTheme="minorHAnsi" w:cstheme="minorHAnsi"/>
         </w:rPr>
-        <w:t xml:space="preserve"> well allowing a level of observation to be used by the Researcher to gauge reactions to questions </w:t>
+        <w:t xml:space="preserve"> well allowing a level of observation to be used by the </w:t>
+      </w:r>
+      <w:r>
+        <w:rPr>
+          <w:rFonts w:asciiTheme="minorHAnsi" w:hAnsiTheme="minorHAnsi" w:cstheme="minorHAnsi"/>
+        </w:rPr>
+        <w:t>author</w:t>
+      </w:r>
+      <w:r>
+        <w:rPr>
+          <w:rFonts w:asciiTheme="minorHAnsi" w:hAnsiTheme="minorHAnsi" w:cstheme="minorHAnsi"/>
+        </w:rPr>
+        <w:t xml:space="preserve"> to gauge reactions to questions </w:t>
       </w:r>
       <w:r>
         <w:rPr>
@@ -4414,7 +4881,19 @@
         <w:rPr>
           <w:rFonts w:asciiTheme="minorHAnsi" w:hAnsiTheme="minorHAnsi" w:cstheme="minorHAnsi"/>
         </w:rPr>
-        <w:t xml:space="preserve">e flow of the interview depending on the interviewee’s reaction to the question </w:t>
+        <w:t xml:space="preserve">e flow of the interview depending on the interviewee’s </w:t>
+      </w:r>
+      <w:r>
+        <w:rPr>
+          <w:rFonts w:asciiTheme="minorHAnsi" w:hAnsiTheme="minorHAnsi" w:cstheme="minorHAnsi"/>
+        </w:rPr>
+        <w:t>reply</w:t>
+      </w:r>
+      <w:r>
+        <w:rPr>
+          <w:rFonts w:asciiTheme="minorHAnsi" w:hAnsiTheme="minorHAnsi" w:cstheme="minorHAnsi"/>
+        </w:rPr>
+        <w:t xml:space="preserve"> to the question </w:t>
       </w:r>
       <w:r>
         <w:rPr>
@@ -4438,14 +4917,7 @@
         <w:rPr>
           <w:rFonts w:asciiTheme="minorHAnsi" w:hAnsiTheme="minorHAnsi" w:cstheme="minorHAnsi"/>
         </w:rPr>
-        <w:t xml:space="preserve">(Kumar, </w:t>
-      </w:r>
-      <w:r>
-        <w:rPr>
-          <w:rFonts w:asciiTheme="minorHAnsi" w:hAnsiTheme="minorHAnsi" w:cstheme="minorHAnsi"/>
-        </w:rPr>
-        <w:lastRenderedPageBreak/>
-        <w:t>2011; Saunders, Lewis and Thornhill, 2012; Wilson, 2013)</w:t>
+        <w:t>(Kumar, 2011; Saunders, Lewis and Thornhill, 2012; Wilson, 2013)</w:t>
       </w:r>
       <w:r>
         <w:rPr>
@@ -4515,7 +4987,19 @@
           <w:rFonts w:asciiTheme="minorHAnsi" w:hAnsiTheme="minorHAnsi" w:cstheme="minorHAnsi"/>
         </w:rPr>
         <w:tab/>
-        <w:t>Have some involvement in implementing / improving processes with HR and the wider company.</w:t>
+        <w:t xml:space="preserve">Have some involvement in implementing </w:t>
+      </w:r>
+      <w:r>
+        <w:rPr>
+          <w:rFonts w:asciiTheme="minorHAnsi" w:hAnsiTheme="minorHAnsi" w:cstheme="minorHAnsi"/>
+        </w:rPr>
+        <w:t>or</w:t>
+      </w:r>
+      <w:r>
+        <w:rPr>
+          <w:rFonts w:asciiTheme="minorHAnsi" w:hAnsiTheme="minorHAnsi" w:cstheme="minorHAnsi"/>
+        </w:rPr>
+        <w:t xml:space="preserve"> improving processes with HR and the wider company.</w:t>
       </w:r>
     </w:p>
     <w:p>
@@ -4579,13 +5063,37 @@
         <w:rPr>
           <w:rFonts w:asciiTheme="minorHAnsi" w:hAnsiTheme="minorHAnsi" w:cstheme="minorHAnsi"/>
         </w:rPr>
-        <w:t xml:space="preserve"> years, either in the multinational company, or</w:t>
-      </w:r>
-      <w:r>
-        <w:rPr>
-          <w:rFonts w:asciiTheme="minorHAnsi" w:hAnsiTheme="minorHAnsi" w:cstheme="minorHAnsi"/>
-        </w:rPr>
-        <w:t xml:space="preserve"> as part of their previous roles with other organisations</w:t>
+        <w:t xml:space="preserve"> years, either in the multinational company</w:t>
+      </w:r>
+      <w:r>
+        <w:rPr>
+          <w:rFonts w:asciiTheme="minorHAnsi" w:hAnsiTheme="minorHAnsi" w:cstheme="minorHAnsi"/>
+        </w:rPr>
+        <w:t xml:space="preserve"> itself</w:t>
+      </w:r>
+      <w:r>
+        <w:rPr>
+          <w:rFonts w:asciiTheme="minorHAnsi" w:hAnsiTheme="minorHAnsi" w:cstheme="minorHAnsi"/>
+        </w:rPr>
+        <w:t>, or</w:t>
+      </w:r>
+      <w:r>
+        <w:rPr>
+          <w:rFonts w:asciiTheme="minorHAnsi" w:hAnsiTheme="minorHAnsi" w:cstheme="minorHAnsi"/>
+        </w:rPr>
+        <w:t xml:space="preserve"> as part of their previous roles with </w:t>
+      </w:r>
+      <w:r>
+        <w:rPr>
+          <w:rFonts w:asciiTheme="minorHAnsi" w:hAnsiTheme="minorHAnsi" w:cstheme="minorHAnsi"/>
+        </w:rPr>
+        <w:t>similar</w:t>
+      </w:r>
+      <w:r>
+        <w:rPr>
+          <w:rFonts w:asciiTheme="minorHAnsi" w:hAnsiTheme="minorHAnsi" w:cstheme="minorHAnsi"/>
+        </w:rPr>
+        <w:t xml:space="preserve"> organisations</w:t>
       </w:r>
       <w:r>
         <w:rPr>
@@ -4876,6 +5384,7 @@
           <w:b/>
           <w:bCs/>
         </w:rPr>
+        <w:lastRenderedPageBreak/>
         <w:t>Gender</w:t>
       </w:r>
       <w:r>
@@ -4960,6 +5469,36 @@
         </w:rPr>
         <w:t xml:space="preserve"> = </w:t>
       </w:r>
+      <w:r>
+        <w:rPr>
+          <w:rFonts w:asciiTheme="minorHAnsi" w:hAnsiTheme="minorHAnsi" w:cstheme="minorHAnsi"/>
+        </w:rPr>
+        <w:t xml:space="preserve">highest level of education achieved by the </w:t>
+      </w:r>
+      <w:r>
+        <w:rPr>
+          <w:rFonts w:asciiTheme="minorHAnsi" w:hAnsiTheme="minorHAnsi" w:cstheme="minorHAnsi"/>
+        </w:rPr>
+        <w:t>student</w:t>
+      </w:r>
+      <w:r>
+        <w:rPr>
+          <w:rFonts w:asciiTheme="minorHAnsi" w:hAnsiTheme="minorHAnsi" w:cstheme="minorHAnsi"/>
+        </w:rPr>
+        <w:t xml:space="preserve"> / </w:t>
+      </w:r>
+      <w:r>
+        <w:rPr>
+          <w:rFonts w:asciiTheme="minorHAnsi" w:hAnsiTheme="minorHAnsi" w:cstheme="minorHAnsi"/>
+        </w:rPr>
+        <w:t>employee</w:t>
+      </w:r>
+      <w:r>
+        <w:rPr>
+          <w:rFonts w:asciiTheme="minorHAnsi" w:hAnsiTheme="minorHAnsi" w:cstheme="minorHAnsi"/>
+        </w:rPr>
+        <w:t>.</w:t>
+      </w:r>
     </w:p>
     <w:p>
       <w:pPr>
@@ -4972,7 +5511,6 @@
         <w:rPr>
           <w:rFonts w:asciiTheme="minorHAnsi" w:hAnsiTheme="minorHAnsi" w:cstheme="minorHAnsi"/>
         </w:rPr>
-        <w:lastRenderedPageBreak/>
         <w:t>The use of OULAD reduces the risks associated with data privacy</w:t>
       </w:r>
       <w:r>
@@ -4997,7 +5535,13 @@
         <w:rPr>
           <w:rFonts w:asciiTheme="minorHAnsi" w:hAnsiTheme="minorHAnsi" w:cstheme="minorHAnsi"/>
         </w:rPr>
-        <w:t xml:space="preserve"> represent one manufacturing site with a similar number of employees.</w:t>
+        <w:t xml:space="preserve"> represent one manufacturing site </w:t>
+      </w:r>
+      <w:r>
+        <w:rPr>
+          <w:rFonts w:asciiTheme="minorHAnsi" w:hAnsiTheme="minorHAnsi" w:cstheme="minorHAnsi"/>
+        </w:rPr>
+        <w:t xml:space="preserve">within a defined period.  It also allows the author to closely mimic the number of employees within a manufacturing environment. </w:t>
       </w:r>
     </w:p>
     <w:p>
@@ -5036,36 +5580,193 @@
         <w:jc w:val="both"/>
         <w:rPr>
           <w:rFonts w:asciiTheme="minorHAnsi" w:hAnsiTheme="minorHAnsi" w:cstheme="minorHAnsi"/>
-          <w:sz w:val="36"/>
-          <w:szCs w:val="36"/>
-        </w:rPr>
-      </w:pPr>
-      <w:r>
-        <w:rPr>
-          <w:rFonts w:asciiTheme="minorHAnsi" w:hAnsiTheme="minorHAnsi" w:cstheme="minorHAnsi"/>
-          <w:sz w:val="36"/>
-          <w:szCs w:val="36"/>
-          <w:highlight w:val="yellow"/>
-        </w:rPr>
-        <w:t xml:space="preserve">Reference - </w:t>
-      </w:r>
-      <w:r>
-        <w:rPr>
-          <w:rFonts w:asciiTheme="minorHAnsi" w:hAnsiTheme="minorHAnsi" w:cstheme="minorHAnsi"/>
-          <w:sz w:val="36"/>
-          <w:szCs w:val="36"/>
-          <w:highlight w:val="yellow"/>
-        </w:rPr>
-        <w:t>CHAPTER 11</w:t>
-      </w:r>
-      <w:r>
-        <w:rPr>
-          <w:rFonts w:asciiTheme="minorHAnsi" w:hAnsiTheme="minorHAnsi" w:cstheme="minorHAnsi"/>
-          <w:sz w:val="36"/>
-          <w:szCs w:val="36"/>
-          <w:highlight w:val="yellow"/>
-        </w:rPr>
-        <w:t xml:space="preserve"> of Ranjit Kumar’s book</w:t>
+        </w:rPr>
+      </w:pPr>
+      <w:r>
+        <w:rPr>
+          <w:rFonts w:asciiTheme="minorHAnsi" w:hAnsiTheme="minorHAnsi" w:cstheme="minorHAnsi"/>
+        </w:rPr>
+        <w:t>Considering</w:t>
+      </w:r>
+      <w:r>
+        <w:rPr>
+          <w:rFonts w:asciiTheme="minorHAnsi" w:hAnsiTheme="minorHAnsi" w:cstheme="minorHAnsi"/>
+        </w:rPr>
+        <w:t xml:space="preserve"> </w:t>
+      </w:r>
+      <w:r>
+        <w:rPr>
+          <w:rFonts w:asciiTheme="minorHAnsi" w:hAnsiTheme="minorHAnsi" w:cstheme="minorHAnsi"/>
+        </w:rPr>
+        <w:t xml:space="preserve">the research </w:t>
+      </w:r>
+      <w:r>
+        <w:rPr>
+          <w:rFonts w:asciiTheme="minorHAnsi" w:hAnsiTheme="minorHAnsi" w:cstheme="minorHAnsi"/>
+        </w:rPr>
+        <w:t>objectives</w:t>
+      </w:r>
+      <w:r>
+        <w:rPr>
+          <w:rFonts w:asciiTheme="minorHAnsi" w:hAnsiTheme="minorHAnsi" w:cstheme="minorHAnsi"/>
+        </w:rPr>
+        <w:t xml:space="preserve"> outlined </w:t>
+      </w:r>
+      <w:r>
+        <w:rPr>
+          <w:rFonts w:asciiTheme="minorHAnsi" w:hAnsiTheme="minorHAnsi" w:cstheme="minorHAnsi"/>
+        </w:rPr>
+        <w:t>in the previous chapter</w:t>
+      </w:r>
+      <w:r>
+        <w:rPr>
+          <w:rFonts w:asciiTheme="minorHAnsi" w:hAnsiTheme="minorHAnsi" w:cstheme="minorHAnsi"/>
+        </w:rPr>
+        <w:t>, it is possible to say that the most relevant components of validity</w:t>
+      </w:r>
+      <w:r>
+        <w:rPr>
+          <w:rFonts w:asciiTheme="minorHAnsi" w:hAnsiTheme="minorHAnsi" w:cstheme="minorHAnsi"/>
+        </w:rPr>
+        <w:t xml:space="preserve">, </w:t>
+      </w:r>
+      <w:r>
+        <w:rPr>
+          <w:rFonts w:asciiTheme="minorHAnsi" w:hAnsiTheme="minorHAnsi" w:cstheme="minorHAnsi"/>
+        </w:rPr>
+        <w:t>relevant to this research are accuracy, currency, and bias</w:t>
+      </w:r>
+      <w:r>
+        <w:rPr>
+          <w:rFonts w:asciiTheme="minorHAnsi" w:hAnsiTheme="minorHAnsi" w:cstheme="minorHAnsi"/>
+        </w:rPr>
+        <w:t xml:space="preserve"> </w:t>
+      </w:r>
+      <w:r>
+        <w:rPr>
+          <w:rFonts w:asciiTheme="minorHAnsi" w:hAnsiTheme="minorHAnsi" w:cstheme="minorHAnsi"/>
+        </w:rPr>
+        <w:fldChar w:fldCharType="begin"/>
+      </w:r>
+      <w:r>
+        <w:rPr>
+          <w:rFonts w:asciiTheme="minorHAnsi" w:hAnsiTheme="minorHAnsi" w:cstheme="minorHAnsi"/>
+        </w:rPr>
+        <w:instrText xml:space="preserve"> ADDIN ZOTERO_ITEM CSL_CITATION {"citationID":"Fxbs8ef4","properties":{"formattedCitation":"(Kumar, 2011; Saunders, Lewis and Thornhill, 2012)","plainCitation":"(Kumar, 2011; Saunders, Lewis and Thornhill, 2012)","noteIndex":0},"citationItems":[{"id":367,"uris":["http://zotero.org/users/11537704/items/5LA6RKQL"],"itemData":{"id":367,"type":"book","edition":"3rd","ISBN":"978-1-84920-300-5","number-of-pages":"366","publisher":"SAGE","title":"Resarch Methodology","author":[{"family":"Kumar","given":"Ranjit"}],"issued":{"date-parts":[["2011"]]}}},{"id":120,"uris":["http://zotero.org/users/11537704/items/US855PHW"],"itemData":{"id":120,"type":"book","edition":"6th","event-place":"London","ISBN":"978-0-273-75075-8","language":"English","publisher":"Pearson","publisher-place":"London","title":"Research Methods for Business Students","author":[{"family":"Saunders","given":"Mark"},{"family":"Lewis","given":"Philip"},{"family":"Thornhill","given":"Adrian"}],"issued":{"date-parts":[["2012"]]}}}],"schema":"https://github.com/citation-style-language/schema/raw/master/csl-citation.json"} </w:instrText>
+      </w:r>
+      <w:r>
+        <w:rPr>
+          <w:rFonts w:asciiTheme="minorHAnsi" w:hAnsiTheme="minorHAnsi" w:cstheme="minorHAnsi"/>
+        </w:rPr>
+        <w:fldChar w:fldCharType="separate"/>
+      </w:r>
+      <w:r>
+        <w:t>(Kumar, 2011; Saunders, Lewis and Thornhill, 2012)</w:t>
+      </w:r>
+      <w:r>
+        <w:rPr>
+          <w:rFonts w:asciiTheme="minorHAnsi" w:hAnsiTheme="minorHAnsi" w:cstheme="minorHAnsi"/>
+        </w:rPr>
+        <w:fldChar w:fldCharType="end"/>
+      </w:r>
+      <w:r>
+        <w:rPr>
+          <w:rFonts w:asciiTheme="minorHAnsi" w:hAnsiTheme="minorHAnsi" w:cstheme="minorHAnsi"/>
+        </w:rPr>
+        <w:t xml:space="preserve">.  It is however also possible to say all components of validity apply to the proposed research, some component’s more than others. </w:t>
+      </w:r>
+      <w:r>
+        <w:rPr>
+          <w:rFonts w:asciiTheme="minorHAnsi" w:hAnsiTheme="minorHAnsi" w:cstheme="minorHAnsi"/>
+        </w:rPr>
+        <w:t xml:space="preserve"> </w:t>
+      </w:r>
+      <w:r>
+        <w:rPr>
+          <w:rFonts w:asciiTheme="minorHAnsi" w:hAnsiTheme="minorHAnsi" w:cstheme="minorHAnsi"/>
+        </w:rPr>
+        <w:t xml:space="preserve">The author has attempted to minimise overall validity by </w:t>
+      </w:r>
+      <w:r>
+        <w:rPr>
+          <w:rFonts w:asciiTheme="minorHAnsi" w:hAnsiTheme="minorHAnsi" w:cstheme="minorHAnsi"/>
+        </w:rPr>
+        <w:t xml:space="preserve">rooting concepts and models </w:t>
+      </w:r>
+      <w:r>
+        <w:rPr>
+          <w:rFonts w:asciiTheme="minorHAnsi" w:hAnsiTheme="minorHAnsi" w:cstheme="minorHAnsi"/>
+        </w:rPr>
+        <w:t>utilised</w:t>
+      </w:r>
+      <w:r>
+        <w:rPr>
+          <w:rFonts w:asciiTheme="minorHAnsi" w:hAnsiTheme="minorHAnsi" w:cstheme="minorHAnsi"/>
+        </w:rPr>
+        <w:t xml:space="preserve"> in this research within </w:t>
+      </w:r>
+      <w:r>
+        <w:rPr>
+          <w:rFonts w:asciiTheme="minorHAnsi" w:hAnsiTheme="minorHAnsi" w:cstheme="minorHAnsi"/>
+        </w:rPr>
+        <w:t xml:space="preserve">a academic literature as well as practitioners experiences </w:t>
+      </w:r>
+      <w:r>
+        <w:rPr>
+          <w:rFonts w:asciiTheme="minorHAnsi" w:hAnsiTheme="minorHAnsi" w:cstheme="minorHAnsi"/>
+        </w:rPr>
+        <w:fldChar w:fldCharType="begin"/>
+      </w:r>
+      <w:r>
+        <w:rPr>
+          <w:rFonts w:asciiTheme="minorHAnsi" w:hAnsiTheme="minorHAnsi" w:cstheme="minorHAnsi"/>
+        </w:rPr>
+        <w:instrText xml:space="preserve"> ADDIN ZOTERO_ITEM CSL_CITATION {"citationID":"ILYLJQlq","properties":{"formattedCitation":"(Kumar, 2011)","plainCitation":"(Kumar, 2011)","noteIndex":0},"citationItems":[{"id":367,"uris":["http://zotero.org/users/11537704/items/5LA6RKQL"],"itemData":{"id":367,"type":"book","edition":"3rd","ISBN":"978-1-84920-300-5","number-of-pages":"366","publisher":"SAGE","title":"Resarch Methodology","author":[{"family":"Kumar","given":"Ranjit"}],"issued":{"date-parts":[["2011"]]}}}],"schema":"https://github.com/citation-style-language/schema/raw/master/csl-citation.json"} </w:instrText>
+      </w:r>
+      <w:r>
+        <w:rPr>
+          <w:rFonts w:asciiTheme="minorHAnsi" w:hAnsiTheme="minorHAnsi" w:cstheme="minorHAnsi"/>
+        </w:rPr>
+        <w:fldChar w:fldCharType="separate"/>
+      </w:r>
+      <w:r>
+        <w:t>(Kumar, 2011)</w:t>
+      </w:r>
+      <w:r>
+        <w:rPr>
+          <w:rFonts w:asciiTheme="minorHAnsi" w:hAnsiTheme="minorHAnsi" w:cstheme="minorHAnsi"/>
+        </w:rPr>
+        <w:fldChar w:fldCharType="end"/>
+      </w:r>
+      <w:r>
+        <w:rPr>
+          <w:rFonts w:asciiTheme="minorHAnsi" w:hAnsiTheme="minorHAnsi" w:cstheme="minorHAnsi"/>
+        </w:rPr>
+        <w:t xml:space="preserve">. </w:t>
+      </w:r>
+      <w:r>
+        <w:rPr>
+          <w:rFonts w:asciiTheme="minorHAnsi" w:hAnsiTheme="minorHAnsi" w:cstheme="minorHAnsi"/>
+        </w:rPr>
+        <w:t xml:space="preserve"> The concepts of </w:t>
+      </w:r>
+      <w:r>
+        <w:rPr>
+          <w:rFonts w:asciiTheme="minorHAnsi" w:hAnsiTheme="minorHAnsi" w:cstheme="minorHAnsi"/>
+        </w:rPr>
+        <w:t>accuracy, currency, and bias</w:t>
+      </w:r>
+      <w:r>
+        <w:rPr>
+          <w:rFonts w:asciiTheme="minorHAnsi" w:hAnsiTheme="minorHAnsi" w:cstheme="minorHAnsi"/>
+        </w:rPr>
+        <w:t xml:space="preserve"> </w:t>
+      </w:r>
+      <w:r>
+        <w:rPr>
+          <w:rFonts w:asciiTheme="minorHAnsi" w:hAnsiTheme="minorHAnsi" w:cstheme="minorHAnsi"/>
+        </w:rPr>
+        <w:t>are explored below.</w:t>
       </w:r>
     </w:p>
     <w:p>
@@ -5076,12 +5777,6 @@
           <w:rFonts w:asciiTheme="minorHAnsi" w:hAnsiTheme="minorHAnsi" w:cstheme="minorHAnsi"/>
         </w:rPr>
       </w:pPr>
-      <w:r>
-        <w:rPr>
-          <w:rFonts w:asciiTheme="minorHAnsi" w:hAnsiTheme="minorHAnsi" w:cstheme="minorHAnsi"/>
-        </w:rPr>
-        <w:t>Considering the research methodology outlined above, it is possible to say that the most relevant components of validity relevant to this research are accuracy, currency, and bias.  It is however also possible to say all components of validity apply to the proposed research, some component’s more than others.  The concepts of accuracy and currency are explored below.</w:t>
-      </w:r>
     </w:p>
     <w:p>
       <w:pPr>
@@ -5091,6 +5786,63 @@
           <w:rFonts w:asciiTheme="minorHAnsi" w:hAnsiTheme="minorHAnsi" w:cstheme="minorHAnsi"/>
         </w:rPr>
       </w:pPr>
+      <w:r>
+        <w:rPr>
+          <w:rFonts w:asciiTheme="minorHAnsi" w:hAnsiTheme="minorHAnsi" w:cstheme="minorHAnsi"/>
+        </w:rPr>
+        <w:t xml:space="preserve">Accuracy in this instance relates to </w:t>
+      </w:r>
+      <w:r>
+        <w:rPr>
+          <w:rFonts w:asciiTheme="minorHAnsi" w:hAnsiTheme="minorHAnsi" w:cstheme="minorHAnsi"/>
+        </w:rPr>
+        <w:t xml:space="preserve">how </w:t>
+      </w:r>
+      <w:r>
+        <w:rPr>
+          <w:rFonts w:asciiTheme="minorHAnsi" w:hAnsiTheme="minorHAnsi" w:cstheme="minorHAnsi"/>
+        </w:rPr>
+        <w:t>comprehensive the data statistically is</w:t>
+      </w:r>
+      <w:r>
+        <w:rPr>
+          <w:rFonts w:asciiTheme="minorHAnsi" w:hAnsiTheme="minorHAnsi" w:cstheme="minorHAnsi"/>
+        </w:rPr>
+        <w:t xml:space="preserve"> </w:t>
+      </w:r>
+      <w:r>
+        <w:rPr>
+          <w:rFonts w:asciiTheme="minorHAnsi" w:hAnsiTheme="minorHAnsi" w:cstheme="minorHAnsi"/>
+        </w:rPr>
+        <w:fldChar w:fldCharType="begin"/>
+      </w:r>
+      <w:r>
+        <w:rPr>
+          <w:rFonts w:asciiTheme="minorHAnsi" w:hAnsiTheme="minorHAnsi" w:cstheme="minorHAnsi"/>
+        </w:rPr>
+        <w:instrText xml:space="preserve"> ADDIN ZOTERO_ITEM CSL_CITATION {"citationID":"lgyeyYOs","properties":{"formattedCitation":"(Kumar, 2011; Saunders, Lewis and Thornhill, 2012)","plainCitation":"(Kumar, 2011; Saunders, Lewis and Thornhill, 2012)","noteIndex":0},"citationItems":[{"id":367,"uris":["http://zotero.org/users/11537704/items/5LA6RKQL"],"itemData":{"id":367,"type":"book","edition":"3rd","ISBN":"978-1-84920-300-5","number-of-pages":"366","publisher":"SAGE","title":"Resarch Methodology","author":[{"family":"Kumar","given":"Ranjit"}],"issued":{"date-parts":[["2011"]]}}},{"id":120,"uris":["http://zotero.org/users/11537704/items/US855PHW"],"itemData":{"id":120,"type":"book","edition":"6th","event-place":"London","ISBN":"978-0-273-75075-8","language":"English","publisher":"Pearson","publisher-place":"London","title":"Research Methods for Business Students","author":[{"family":"Saunders","given":"Mark"},{"family":"Lewis","given":"Philip"},{"family":"Thornhill","given":"Adrian"}],"issued":{"date-parts":[["2012"]]}}}],"schema":"https://github.com/citation-style-language/schema/raw/master/csl-citation.json"} </w:instrText>
+      </w:r>
+      <w:r>
+        <w:rPr>
+          <w:rFonts w:asciiTheme="minorHAnsi" w:hAnsiTheme="minorHAnsi" w:cstheme="minorHAnsi"/>
+        </w:rPr>
+        <w:fldChar w:fldCharType="separate"/>
+      </w:r>
+      <w:r>
+        <w:t>(Kumar, 2011; Saunders, Lewis and Thornhill, 2012)</w:t>
+      </w:r>
+      <w:r>
+        <w:rPr>
+          <w:rFonts w:asciiTheme="minorHAnsi" w:hAnsiTheme="minorHAnsi" w:cstheme="minorHAnsi"/>
+        </w:rPr>
+        <w:fldChar w:fldCharType="end"/>
+      </w:r>
+      <w:r>
+        <w:rPr>
+          <w:rFonts w:asciiTheme="minorHAnsi" w:hAnsiTheme="minorHAnsi" w:cstheme="minorHAnsi"/>
+        </w:rPr>
+        <w:t xml:space="preserve">.  In terms of primary data, accuracy does not apply as the data is not statistically based.  The data captured from interviews will need to be transcribed and included in the appendices of this report.  Furthermore, the main points and sentiments expressed will be used to verify if the proposed model will be useful or not. </w:t>
+      </w:r>
     </w:p>
     <w:p>
       <w:pPr>
@@ -5100,12 +5852,6 @@
           <w:rFonts w:asciiTheme="minorHAnsi" w:hAnsiTheme="minorHAnsi" w:cstheme="minorHAnsi"/>
         </w:rPr>
       </w:pPr>
-      <w:r>
-        <w:rPr>
-          <w:rFonts w:asciiTheme="minorHAnsi" w:hAnsiTheme="minorHAnsi" w:cstheme="minorHAnsi"/>
-        </w:rPr>
-        <w:t xml:space="preserve">Accuracy in this instance relates to comprehensive the data statistically is.  In terms of primary data, accuracy does not apply as the data is not statistically based.  The data captured from interviews will need to be transcribed and included in the appendices of this report.  Furthermore, the main points and sentiments expressed will be used to verify if the proposed model will be useful or not. </w:t>
-      </w:r>
     </w:p>
     <w:p>
       <w:pPr>
@@ -5115,6 +5861,81 @@
           <w:rFonts w:asciiTheme="minorHAnsi" w:hAnsiTheme="minorHAnsi" w:cstheme="minorHAnsi"/>
         </w:rPr>
       </w:pPr>
+      <w:r>
+        <w:rPr>
+          <w:rFonts w:asciiTheme="minorHAnsi" w:hAnsiTheme="minorHAnsi" w:cstheme="minorHAnsi"/>
+        </w:rPr>
+        <w:t>Currency in this instance is a potential barrier to the methodology of this research</w:t>
+      </w:r>
+      <w:r>
+        <w:rPr>
+          <w:rFonts w:asciiTheme="minorHAnsi" w:hAnsiTheme="minorHAnsi" w:cstheme="minorHAnsi"/>
+        </w:rPr>
+        <w:t xml:space="preserve"> </w:t>
+      </w:r>
+      <w:r>
+        <w:rPr>
+          <w:rFonts w:asciiTheme="minorHAnsi" w:hAnsiTheme="minorHAnsi" w:cstheme="minorHAnsi"/>
+        </w:rPr>
+        <w:fldChar w:fldCharType="begin"/>
+      </w:r>
+      <w:r>
+        <w:rPr>
+          <w:rFonts w:asciiTheme="minorHAnsi" w:hAnsiTheme="minorHAnsi" w:cstheme="minorHAnsi"/>
+        </w:rPr>
+        <w:instrText xml:space="preserve"> ADDIN ZOTERO_ITEM CSL_CITATION {"citationID":"m7Kd0r1F","properties":{"formattedCitation":"(Kumar, 2011; Saunders, Lewis and Thornhill, 2012)","plainCitation":"(Kumar, 2011; Saunders, Lewis and Thornhill, 2012)","noteIndex":0},"citationItems":[{"id":367,"uris":["http://zotero.org/users/11537704/items/5LA6RKQL"],"itemData":{"id":367,"type":"book","edition":"3rd","ISBN":"978-1-84920-300-5","number-of-pages":"366","publisher":"SAGE","title":"Resarch Methodology","author":[{"family":"Kumar","given":"Ranjit"}],"issued":{"date-parts":[["2011"]]}}},{"id":120,"uris":["http://zotero.org/users/11537704/items/US855PHW"],"itemData":{"id":120,"type":"book","edition":"6th","event-place":"London","ISBN":"978-0-273-75075-8","language":"English","publisher":"Pearson","publisher-place":"London","title":"Research Methods for Business Students","author":[{"family":"Saunders","given":"Mark"},{"family":"Lewis","given":"Philip"},{"family":"Thornhill","given":"Adrian"}],"issued":{"date-parts":[["2012"]]}}}],"schema":"https://github.com/citation-style-language/schema/raw/master/csl-citation.json"} </w:instrText>
+      </w:r>
+      <w:r>
+        <w:rPr>
+          <w:rFonts w:asciiTheme="minorHAnsi" w:hAnsiTheme="minorHAnsi" w:cstheme="minorHAnsi"/>
+        </w:rPr>
+        <w:fldChar w:fldCharType="separate"/>
+      </w:r>
+      <w:r>
+        <w:t>(Kumar, 2011; Saunders, Lewis and Thornhill, 2012)</w:t>
+      </w:r>
+      <w:r>
+        <w:rPr>
+          <w:rFonts w:asciiTheme="minorHAnsi" w:hAnsiTheme="minorHAnsi" w:cstheme="minorHAnsi"/>
+        </w:rPr>
+        <w:fldChar w:fldCharType="end"/>
+      </w:r>
+      <w:r>
+        <w:rPr>
+          <w:rFonts w:asciiTheme="minorHAnsi" w:hAnsiTheme="minorHAnsi" w:cstheme="minorHAnsi"/>
+        </w:rPr>
+        <w:t xml:space="preserve">.  The author has chosen to use data extracted from an educational institute learning management system.  The data was released in 2017 and contains data from 2013.  It is true to say that the data is not current, however, it closely mimics the data is contained within the company’s own LMS.  </w:t>
+      </w:r>
+      <w:r>
+        <w:rPr>
+          <w:rFonts w:asciiTheme="minorHAnsi" w:hAnsiTheme="minorHAnsi" w:cstheme="minorHAnsi"/>
+        </w:rPr>
+        <w:t>With t</w:t>
+      </w:r>
+      <w:r>
+        <w:rPr>
+          <w:rFonts w:asciiTheme="minorHAnsi" w:hAnsiTheme="minorHAnsi" w:cstheme="minorHAnsi"/>
+        </w:rPr>
+        <w:t xml:space="preserve">he addition of simulated data in the form of the tenure column </w:t>
+      </w:r>
+      <w:r>
+        <w:rPr>
+          <w:rFonts w:asciiTheme="minorHAnsi" w:hAnsiTheme="minorHAnsi" w:cstheme="minorHAnsi"/>
+        </w:rPr>
+        <w:t>the author has chosen to accept the risk to the validity of the results of this research paper.</w:t>
+      </w:r>
+      <w:r>
+        <w:rPr>
+          <w:rFonts w:asciiTheme="minorHAnsi" w:hAnsiTheme="minorHAnsi" w:cstheme="minorHAnsi"/>
+        </w:rPr>
+        <w:t xml:space="preserve">  As part of the future work of this research, the author </w:t>
+      </w:r>
+      <w:r>
+        <w:rPr>
+          <w:rFonts w:asciiTheme="minorHAnsi" w:hAnsiTheme="minorHAnsi" w:cstheme="minorHAnsi"/>
+        </w:rPr>
+        <w:t>advocates the need to compare results of this research with real world data.</w:t>
+      </w:r>
     </w:p>
     <w:p>
       <w:pPr>
@@ -5124,12 +5945,6 @@
           <w:rFonts w:asciiTheme="minorHAnsi" w:hAnsiTheme="minorHAnsi" w:cstheme="minorHAnsi"/>
         </w:rPr>
       </w:pPr>
-      <w:r>
-        <w:rPr>
-          <w:rFonts w:asciiTheme="minorHAnsi" w:hAnsiTheme="minorHAnsi" w:cstheme="minorHAnsi"/>
-        </w:rPr>
-        <w:t>Currency in this instance is a potential barrier to the methodology of this research.  The author has chosen to use simulated data extracted from an educational institute learning management system.  The data was originally released in 2017 and contains data from 2013.  It is true to say that the data is not current, however, it closely mimics the data is contained within the company’s own LMS.  That being the case, the author has chosen to accept the risk to the validity of the results of this research paper.</w:t>
-      </w:r>
     </w:p>
     <w:p>
       <w:pPr>
@@ -5139,6 +5954,12 @@
           <w:rFonts w:asciiTheme="minorHAnsi" w:hAnsiTheme="minorHAnsi" w:cstheme="minorHAnsi"/>
         </w:rPr>
       </w:pPr>
+      <w:r>
+        <w:rPr>
+          <w:rFonts w:asciiTheme="minorHAnsi" w:hAnsiTheme="minorHAnsi" w:cstheme="minorHAnsi"/>
+        </w:rPr>
+        <w:t xml:space="preserve">Bias has already been identified as a possible threat to validity when conducting in-depth interviews for primary research.  The author will attempt to limit bias by ensuring that there is a clear purpose of the interview which is communicated in advance.  By working with known participants there is already a degree of trust established between the parties to facilitate a frank discussion.  Finally, the author will create several prompts based on key research themes that will help guide the interview process and stay within the research area. </w:t>
+      </w:r>
     </w:p>
     <w:p>
       <w:pPr>
@@ -5148,12 +5969,6 @@
           <w:rFonts w:asciiTheme="minorHAnsi" w:hAnsiTheme="minorHAnsi" w:cstheme="minorHAnsi"/>
         </w:rPr>
       </w:pPr>
-      <w:r>
-        <w:rPr>
-          <w:rFonts w:asciiTheme="minorHAnsi" w:hAnsiTheme="minorHAnsi" w:cstheme="minorHAnsi"/>
-        </w:rPr>
-        <w:t xml:space="preserve">Bias has already been identified as a possible threat to validity when conducting in-depth interviews for primary research.  The author will attempt to limit bias by ensuring that there is a clear purpose of the interview which is communicated in advance.  By working with known participants there is already a degree of trust established between the parties to facilitate a frank discussion.  Finally, the author will create several prompts based on key research themes that will help guide the interview process and stay within the research area. </w:t>
-      </w:r>
     </w:p>
     <w:p>
       <w:pPr>
@@ -5163,19 +5978,11 @@
           <w:rFonts w:asciiTheme="minorHAnsi" w:hAnsiTheme="minorHAnsi" w:cstheme="minorHAnsi"/>
         </w:rPr>
       </w:pPr>
-    </w:p>
-    <w:p>
-      <w:pPr>
-        <w:ind w:left="360"/>
-        <w:jc w:val="both"/>
-        <w:rPr>
-          <w:rFonts w:asciiTheme="minorHAnsi" w:hAnsiTheme="minorHAnsi" w:cstheme="minorHAnsi"/>
-        </w:rPr>
-      </w:pPr>
-      <w:r>
-        <w:rPr>
-          <w:rFonts w:asciiTheme="minorHAnsi" w:hAnsiTheme="minorHAnsi" w:cstheme="minorHAnsi"/>
-        </w:rPr>
+      <w:r>
+        <w:rPr>
+          <w:rFonts w:asciiTheme="minorHAnsi" w:hAnsiTheme="minorHAnsi" w:cstheme="minorHAnsi"/>
+        </w:rPr>
+        <w:lastRenderedPageBreak/>
         <w:t>Although three components have been listed, it is not unreasonable to assert that other components may also become more apparent as this research progresses.</w:t>
       </w:r>
     </w:p>
@@ -5311,7 +6118,19 @@
         <w:rPr>
           <w:rFonts w:asciiTheme="minorHAnsi" w:hAnsiTheme="minorHAnsi" w:cstheme="minorHAnsi"/>
         </w:rPr>
-        <w:t xml:space="preserve"> No incentives have been given to any participant in order to gain their support in the research process.</w:t>
+        <w:t xml:space="preserve"> No incentives have been given to any participant </w:t>
+      </w:r>
+      <w:r>
+        <w:rPr>
+          <w:rFonts w:asciiTheme="minorHAnsi" w:hAnsiTheme="minorHAnsi" w:cstheme="minorHAnsi"/>
+        </w:rPr>
+        <w:t>to</w:t>
+      </w:r>
+      <w:r>
+        <w:rPr>
+          <w:rFonts w:asciiTheme="minorHAnsi" w:hAnsiTheme="minorHAnsi" w:cstheme="minorHAnsi"/>
+        </w:rPr>
+        <w:t xml:space="preserve"> gain their support in the research process.</w:t>
       </w:r>
       <w:r>
         <w:rPr>
@@ -5365,7 +6184,25 @@
         <w:rPr>
           <w:rFonts w:asciiTheme="minorHAnsi" w:hAnsiTheme="minorHAnsi" w:cstheme="minorHAnsi"/>
         </w:rPr>
-        <w:t xml:space="preserve">and included in the appendix </w:t>
+        <w:t xml:space="preserve">and included in </w:t>
+      </w:r>
+      <w:r>
+        <w:rPr>
+          <w:rFonts w:asciiTheme="minorHAnsi" w:hAnsiTheme="minorHAnsi" w:cstheme="minorHAnsi"/>
+          <w:b/>
+          <w:bCs/>
+          <w:color w:val="FF0000"/>
+        </w:rPr>
+        <w:t xml:space="preserve">appendix </w:t>
+      </w:r>
+      <w:r>
+        <w:rPr>
+          <w:rFonts w:asciiTheme="minorHAnsi" w:hAnsiTheme="minorHAnsi" w:cstheme="minorHAnsi"/>
+          <w:b/>
+          <w:bCs/>
+          <w:color w:val="FF0000"/>
+        </w:rPr>
+        <w:t xml:space="preserve">XX </w:t>
       </w:r>
       <w:r>
         <w:rPr>
@@ -5383,7 +6220,13 @@
         <w:rPr>
           <w:rFonts w:asciiTheme="minorHAnsi" w:hAnsiTheme="minorHAnsi" w:cstheme="minorHAnsi"/>
         </w:rPr>
-        <w:t xml:space="preserve">In the event that </w:t>
+        <w:t>If</w:t>
+      </w:r>
+      <w:r>
+        <w:rPr>
+          <w:rFonts w:asciiTheme="minorHAnsi" w:hAnsiTheme="minorHAnsi" w:cstheme="minorHAnsi"/>
+        </w:rPr>
+        <w:t xml:space="preserve"> </w:t>
       </w:r>
       <w:r>
         <w:rPr>
@@ -5401,7 +6244,19 @@
         <w:rPr>
           <w:rFonts w:asciiTheme="minorHAnsi" w:hAnsiTheme="minorHAnsi" w:cstheme="minorHAnsi"/>
         </w:rPr>
-        <w:t>s as any</w:t>
+        <w:t xml:space="preserve">s </w:t>
+      </w:r>
+      <w:r>
+        <w:rPr>
+          <w:rFonts w:asciiTheme="minorHAnsi" w:hAnsiTheme="minorHAnsi" w:cstheme="minorHAnsi"/>
+        </w:rPr>
+        <w:t>h</w:t>
+      </w:r>
+      <w:r>
+        <w:rPr>
+          <w:rFonts w:asciiTheme="minorHAnsi" w:hAnsiTheme="minorHAnsi" w:cstheme="minorHAnsi"/>
+        </w:rPr>
+        <w:t>ave</w:t>
       </w:r>
       <w:r>
         <w:rPr>
@@ -5467,7 +6322,31 @@
         <w:rPr>
           <w:rFonts w:asciiTheme="minorHAnsi" w:hAnsiTheme="minorHAnsi" w:cstheme="minorHAnsi"/>
         </w:rPr>
-        <w:t>In respect of secondary data, due data protection and sensitivity issues the author decided to use dataset obtained from the Open University</w:t>
+        <w:t>In respect of secondary data, due</w:t>
+      </w:r>
+      <w:r>
+        <w:rPr>
+          <w:rFonts w:asciiTheme="minorHAnsi" w:hAnsiTheme="minorHAnsi" w:cstheme="minorHAnsi"/>
+        </w:rPr>
+        <w:t xml:space="preserve"> to</w:t>
+      </w:r>
+      <w:r>
+        <w:rPr>
+          <w:rFonts w:asciiTheme="minorHAnsi" w:hAnsiTheme="minorHAnsi" w:cstheme="minorHAnsi"/>
+        </w:rPr>
+        <w:t xml:space="preserve"> data protection and sensitivity issues the author decided to use</w:t>
+      </w:r>
+      <w:r>
+        <w:rPr>
+          <w:rFonts w:asciiTheme="minorHAnsi" w:hAnsiTheme="minorHAnsi" w:cstheme="minorHAnsi"/>
+        </w:rPr>
+        <w:t xml:space="preserve"> a</w:t>
+      </w:r>
+      <w:r>
+        <w:rPr>
+          <w:rFonts w:asciiTheme="minorHAnsi" w:hAnsiTheme="minorHAnsi" w:cstheme="minorHAnsi"/>
+        </w:rPr>
+        <w:t xml:space="preserve"> dataset obtained from the Open University</w:t>
       </w:r>
       <w:r>
         <w:rPr>
@@ -5479,6 +6358,39 @@
         <w:rPr>
           <w:rFonts w:asciiTheme="minorHAnsi" w:hAnsiTheme="minorHAnsi" w:cstheme="minorHAnsi"/>
         </w:rPr>
+        <w:t xml:space="preserve"> </w:t>
+      </w:r>
+      <w:r>
+        <w:rPr>
+          <w:rFonts w:asciiTheme="minorHAnsi" w:hAnsiTheme="minorHAnsi" w:cstheme="minorHAnsi"/>
+        </w:rPr>
+        <w:fldChar w:fldCharType="begin"/>
+      </w:r>
+      <w:r>
+        <w:rPr>
+          <w:rFonts w:asciiTheme="minorHAnsi" w:hAnsiTheme="minorHAnsi" w:cstheme="minorHAnsi"/>
+        </w:rPr>
+        <w:instrText xml:space="preserve"> ADDIN ZOTERO_ITEM CSL_CITATION {"citationID":"DPxM8qQI","properties":{"formattedCitation":"(Kuzilek, Hlosta and Zdrahal, 2017)","plainCitation":"(Kuzilek, Hlosta and Zdrahal, 2017)","noteIndex":0},"citationItems":[{"id":308,"uris":["http://zotero.org/users/11537704/items/6CXFS978"],"itemData":{"id":308,"type":"article-journal","abstract":"Abstract\n            \n              Learning Analytics focuses on the collection and analysis of learners’ data to improve their learning experience by providing informed guidance and to optimise learning materials. To support the research in this area we have developed a dataset, containing data from courses presented at the Open University (OU). What makes the dataset unique is the fact that it contains demographic data together with aggregated clickstream data of students’ interactions in the Virtual Learning Environment (VLE). This enables the analysis of student behaviour, represented by their actions. The dataset contains the information about 22 courses, 32,593 students, their assessment results, and logs of their interactions with the VLE represented by daily summaries of student clicks (10,655,280 entries). The dataset is freely available at\n              https://analyse.kmi.open.ac.uk/open_dataset\n              under a CC-BY 4.0 license.","container-title":"Scientific Data","DOI":"10.1038/sdata.2017.171","ISSN":"2052-4463","issue":"1","journalAbbreviation":"Sci Data","language":"en","page":"170171","source":"DOI.org (Crossref)","title":"Open University Learning Analytics dataset","URL":"https://www.nature.com/articles/sdata2017171","volume":"4","author":[{"family":"Kuzilek","given":"Jakub"},{"family":"Hlosta","given":"Martin"},{"family":"Zdrahal","given":"Zdenek"}],"accessed":{"date-parts":[["2023",7,18]]},"issued":{"date-parts":[["2017",11,28]]}}}],"schema":"https://github.com/citation-style-language/schema/raw/master/csl-citation.json"} </w:instrText>
+      </w:r>
+      <w:r>
+        <w:rPr>
+          <w:rFonts w:asciiTheme="minorHAnsi" w:hAnsiTheme="minorHAnsi" w:cstheme="minorHAnsi"/>
+        </w:rPr>
+        <w:fldChar w:fldCharType="separate"/>
+      </w:r>
+      <w:r>
+        <w:t>(Kuzilek, Hlosta and Zdrahal, 2017)</w:t>
+      </w:r>
+      <w:r>
+        <w:rPr>
+          <w:rFonts w:asciiTheme="minorHAnsi" w:hAnsiTheme="minorHAnsi" w:cstheme="minorHAnsi"/>
+        </w:rPr>
+        <w:fldChar w:fldCharType="end"/>
+      </w:r>
+      <w:r>
+        <w:rPr>
+          <w:rFonts w:asciiTheme="minorHAnsi" w:hAnsiTheme="minorHAnsi" w:cstheme="minorHAnsi"/>
+        </w:rPr>
         <w:t xml:space="preserve">. </w:t>
       </w:r>
       <w:r>
@@ -5515,7 +6427,19 @@
         <w:rPr>
           <w:rFonts w:asciiTheme="minorHAnsi" w:hAnsiTheme="minorHAnsi" w:cstheme="minorHAnsi"/>
         </w:rPr>
-        <w:t xml:space="preserve">dataset contains more the 34000 data points which have already be </w:t>
+        <w:t xml:space="preserve">dataset contains more the 34000 data points which have already </w:t>
+      </w:r>
+      <w:r>
+        <w:rPr>
+          <w:rFonts w:asciiTheme="minorHAnsi" w:hAnsiTheme="minorHAnsi" w:cstheme="minorHAnsi"/>
+        </w:rPr>
+        <w:t>been</w:t>
+      </w:r>
+      <w:r>
+        <w:rPr>
+          <w:rFonts w:asciiTheme="minorHAnsi" w:hAnsiTheme="minorHAnsi" w:cstheme="minorHAnsi"/>
+        </w:rPr>
+        <w:t xml:space="preserve"> </w:t>
       </w:r>
       <w:r>
         <w:rPr>
@@ -5575,7 +6499,63 @@
         <w:rPr>
           <w:rFonts w:asciiTheme="minorHAnsi" w:hAnsiTheme="minorHAnsi" w:cstheme="minorHAnsi"/>
         </w:rPr>
-        <w:t xml:space="preserve">protect the private data of individuals.  It also </w:t>
+        <w:t>protect the private data of individuals</w:t>
+      </w:r>
+      <w:r>
+        <w:rPr>
+          <w:rFonts w:asciiTheme="minorHAnsi" w:hAnsiTheme="minorHAnsi" w:cstheme="minorHAnsi"/>
+        </w:rPr>
+        <w:t xml:space="preserve"> </w:t>
+      </w:r>
+      <w:r>
+        <w:rPr>
+          <w:rFonts w:asciiTheme="minorHAnsi" w:hAnsiTheme="minorHAnsi" w:cstheme="minorHAnsi"/>
+        </w:rPr>
+        <w:fldChar w:fldCharType="begin"/>
+      </w:r>
+      <w:r>
+        <w:rPr>
+          <w:rFonts w:asciiTheme="minorHAnsi" w:hAnsiTheme="minorHAnsi" w:cstheme="minorHAnsi"/>
+        </w:rPr>
+        <w:instrText xml:space="preserve"> ADDIN ZOTERO_ITEM CSL_CITATION {"citationID":"ObJ7xLUi","properties":{"formattedCitation":"({\\i{}General Data Protection Regulation (GDPR) \\uc0\\u8211{} Official Legal Text}, no date)","plainCitation":"(General Data Protection Regulation (GDPR) – Official Legal Text, no date)","noteIndex":0},"citationItems":[{"id":427,"uris":["http://zotero.org/users/11537704/items/7TA3A4MQ"],"itemData":{"id":427,"type":"webpage","abstract":"General Data Protection Regulation (EU GDPR) – The official PDF of the Regulation (EU) 2016/679, its recitals &amp; key issues as a neatly arranged website.","container-title":"General Data Protection Regulation (GDPR)","language":"en-US","title":"General Data Protection Regulation (GDPR) – Official Legal Text","URL":"https://gdpr-info.eu/","accessed":{"date-parts":[["2023",9,16]]}}}],"schema":"https://github.com/citation-style-language/schema/raw/master/csl-citation.json"} </w:instrText>
+      </w:r>
+      <w:r>
+        <w:rPr>
+          <w:rFonts w:asciiTheme="minorHAnsi" w:hAnsiTheme="minorHAnsi" w:cstheme="minorHAnsi"/>
+        </w:rPr>
+        <w:fldChar w:fldCharType="separate"/>
+      </w:r>
+      <w:r>
+        <w:rPr>
+          <w:szCs w:val="24"/>
+        </w:rPr>
+        <w:t>(</w:t>
+      </w:r>
+      <w:r>
+        <w:rPr>
+          <w:i/>
+          <w:iCs/>
+          <w:szCs w:val="24"/>
+        </w:rPr>
+        <w:t>General Data Protection Regulation (GDPR) – Official Legal Text</w:t>
+      </w:r>
+      <w:r>
+        <w:rPr>
+          <w:szCs w:val="24"/>
+        </w:rPr>
+        <w:t>, no date)</w:t>
+      </w:r>
+      <w:r>
+        <w:rPr>
+          <w:rFonts w:asciiTheme="minorHAnsi" w:hAnsiTheme="minorHAnsi" w:cstheme="minorHAnsi"/>
+        </w:rPr>
+        <w:fldChar w:fldCharType="end"/>
+      </w:r>
+      <w:r>
+        <w:rPr>
+          <w:rFonts w:asciiTheme="minorHAnsi" w:hAnsiTheme="minorHAnsi" w:cstheme="minorHAnsi"/>
+        </w:rPr>
+        <w:t xml:space="preserve">.  It also </w:t>
       </w:r>
       <w:r>
         <w:rPr>
@@ -5617,7 +6597,19 @@
         <w:rPr>
           <w:rFonts w:asciiTheme="minorHAnsi" w:hAnsiTheme="minorHAnsi" w:cstheme="minorHAnsi"/>
         </w:rPr>
-        <w:t xml:space="preserve"> any potential risks.  The decision to use a widely available dataset instead of actual employee data a </w:t>
+        <w:t xml:space="preserve"> any potential risks.  The decision to use a widely available dataset instead of actual employee data</w:t>
+      </w:r>
+      <w:r>
+        <w:rPr>
+          <w:rFonts w:asciiTheme="minorHAnsi" w:hAnsiTheme="minorHAnsi" w:cstheme="minorHAnsi"/>
+        </w:rPr>
+        <w:t xml:space="preserve"> is</w:t>
+      </w:r>
+      <w:r>
+        <w:rPr>
+          <w:rFonts w:asciiTheme="minorHAnsi" w:hAnsiTheme="minorHAnsi" w:cstheme="minorHAnsi"/>
+        </w:rPr>
+        <w:t xml:space="preserve"> a </w:t>
       </w:r>
       <w:r>
         <w:rPr>
@@ -5629,7 +6621,7 @@
         <w:rPr>
           <w:rFonts w:asciiTheme="minorHAnsi" w:hAnsiTheme="minorHAnsi" w:cstheme="minorHAnsi"/>
         </w:rPr>
-        <w:t xml:space="preserve"> As such, the author has attempted to minimise any potential risks to the compan</w:t>
+        <w:t xml:space="preserve"> As such, the author has attempted to minimise potential risks to the compan</w:t>
       </w:r>
       <w:r>
         <w:rPr>
@@ -5641,7 +6633,31 @@
         <w:rPr>
           <w:rFonts w:asciiTheme="minorHAnsi" w:hAnsiTheme="minorHAnsi" w:cstheme="minorHAnsi"/>
         </w:rPr>
-        <w:t>’s data, whilst also maintaining compliance with the companies own internal GDR Procedures.</w:t>
+        <w:t>’s data, whilst also maintaining compliance with the companies own internal GD</w:t>
+      </w:r>
+      <w:r>
+        <w:rPr>
+          <w:rFonts w:asciiTheme="minorHAnsi" w:hAnsiTheme="minorHAnsi" w:cstheme="minorHAnsi"/>
+        </w:rPr>
+        <w:t>P</w:t>
+      </w:r>
+      <w:r>
+        <w:rPr>
+          <w:rFonts w:asciiTheme="minorHAnsi" w:hAnsiTheme="minorHAnsi" w:cstheme="minorHAnsi"/>
+        </w:rPr>
+        <w:t>R</w:t>
+      </w:r>
+      <w:r>
+        <w:rPr>
+          <w:rFonts w:asciiTheme="minorHAnsi" w:hAnsiTheme="minorHAnsi" w:cstheme="minorHAnsi"/>
+        </w:rPr>
+        <w:t xml:space="preserve"> and ethics p</w:t>
+      </w:r>
+      <w:r>
+        <w:rPr>
+          <w:rFonts w:asciiTheme="minorHAnsi" w:hAnsiTheme="minorHAnsi" w:cstheme="minorHAnsi"/>
+        </w:rPr>
+        <w:t>rocedures.</w:t>
       </w:r>
     </w:p>
     <w:p>
@@ -5758,7 +6774,15 @@
           <w:rFonts w:asciiTheme="minorHAnsi" w:hAnsiTheme="minorHAnsi" w:cstheme="minorHAnsi"/>
           <w:color w:val="auto"/>
         </w:rPr>
-        <w:t xml:space="preserve">’ when reviewing data generated by HR and propose that this question should be incorporated into the end-to-end analytics process to identify and confirm the impact of people on decisions. </w:t>
+        <w:t xml:space="preserve">’ when </w:t>
+      </w:r>
+      <w:r>
+        <w:rPr>
+          <w:rFonts w:asciiTheme="minorHAnsi" w:hAnsiTheme="minorHAnsi" w:cstheme="minorHAnsi"/>
+          <w:color w:val="auto"/>
+        </w:rPr>
+        <w:lastRenderedPageBreak/>
+        <w:t xml:space="preserve">reviewing data generated by HR and propose that this question should be incorporated into the end-to-end analytics process to identify and confirm the impact of people on decisions. </w:t>
       </w:r>
     </w:p>
     <w:p>
@@ -5789,15 +6813,70 @@
           <w:rFonts w:asciiTheme="minorHAnsi" w:hAnsiTheme="minorHAnsi" w:cstheme="minorHAnsi"/>
           <w:color w:val="auto"/>
         </w:rPr>
-        <w:t xml:space="preserve">Learning analytics on the other hand, focuses on the effectiveness of a learner’s experience and is routed in basic training evaluation models such as the Four Levels of Evaluation model developed by Don Kirkpatrick (Mattox et al 2020).  Specifically in this research paper, the author will focus on training provided solely within a corporate structure.  Using a Learning Management Systems (LMS) has provided an effective way of gathering, analysing and reporting on learning related data (Sin and Muthu, 2015, Arka et al 2022, Mattox et al 2020).  LMS’s such as Moodle </w:t>
-      </w:r>
-      <w:r>
-        <w:rPr>
-          <w:rFonts w:asciiTheme="minorHAnsi" w:hAnsiTheme="minorHAnsi" w:cstheme="minorHAnsi"/>
-          <w:color w:val="auto"/>
-        </w:rPr>
-        <w:lastRenderedPageBreak/>
-        <w:t xml:space="preserve">have long been used in academic circles and have provided rich data sources in understanding how students learn and interact with systems (Sin and Muthu, 2015, Arka et al 2022). </w:t>
+        <w:t>Learning analytics on the other hand, focuses on the effectiveness of a learner’s experience and is routed in basic training evaluation models such as the Four Levels of Evaluation model developed by Don Kirkpatrick (Mattox et al 2020).  Specifically in this research paper, the author will focus on training provided solely within a corporate structure</w:t>
+      </w:r>
+      <w:r>
+        <w:rPr>
+          <w:rFonts w:asciiTheme="minorHAnsi" w:hAnsiTheme="minorHAnsi" w:cstheme="minorHAnsi"/>
+          <w:color w:val="auto"/>
+        </w:rPr>
+        <w:t xml:space="preserve">, an area with limited </w:t>
+      </w:r>
+      <w:r>
+        <w:rPr>
+          <w:rFonts w:asciiTheme="minorHAnsi" w:hAnsiTheme="minorHAnsi" w:cstheme="minorHAnsi"/>
+          <w:color w:val="auto"/>
+        </w:rPr>
+        <w:t xml:space="preserve">research carried out </w:t>
+      </w:r>
+      <w:r>
+        <w:rPr>
+          <w:rFonts w:asciiTheme="minorHAnsi" w:hAnsiTheme="minorHAnsi" w:cstheme="minorHAnsi"/>
+          <w:color w:val="auto"/>
+        </w:rPr>
+        <w:t>o</w:t>
+      </w:r>
+      <w:r>
+        <w:rPr>
+          <w:rFonts w:asciiTheme="minorHAnsi" w:hAnsiTheme="minorHAnsi" w:cstheme="minorHAnsi"/>
+          <w:color w:val="auto"/>
+        </w:rPr>
+        <w:t>n</w:t>
+      </w:r>
+      <w:r>
+        <w:rPr>
+          <w:rFonts w:asciiTheme="minorHAnsi" w:hAnsiTheme="minorHAnsi" w:cstheme="minorHAnsi"/>
+          <w:color w:val="auto"/>
+        </w:rPr>
+        <w:t xml:space="preserve">. </w:t>
+      </w:r>
+      <w:r>
+        <w:rPr>
+          <w:rFonts w:asciiTheme="minorHAnsi" w:hAnsiTheme="minorHAnsi" w:cstheme="minorHAnsi"/>
+          <w:color w:val="auto"/>
+        </w:rPr>
+        <w:t>Implementing a</w:t>
+      </w:r>
+      <w:r>
+        <w:rPr>
+          <w:rFonts w:asciiTheme="minorHAnsi" w:hAnsiTheme="minorHAnsi" w:cstheme="minorHAnsi"/>
+          <w:color w:val="auto"/>
+        </w:rPr>
+        <w:t xml:space="preserve"> Learning Management Systems (LMS) has provided an effective way of gathering, </w:t>
+      </w:r>
+      <w:r>
+        <w:rPr>
+          <w:rFonts w:asciiTheme="minorHAnsi" w:hAnsiTheme="minorHAnsi" w:cstheme="minorHAnsi"/>
+          <w:color w:val="auto"/>
+        </w:rPr>
+        <w:t>analysing,</w:t>
+      </w:r>
+      <w:r>
+        <w:rPr>
+          <w:rFonts w:asciiTheme="minorHAnsi" w:hAnsiTheme="minorHAnsi" w:cstheme="minorHAnsi"/>
+          <w:color w:val="auto"/>
+        </w:rPr>
+        <w:t xml:space="preserve"> and reporting on learning related data (Sin and Muthu, 2015, Arka et al 2022, Mattox et al 2020).  LMS’s such as Moodle have long been used in academic circles and have provided rich data sources in understanding how students learn and interact with systems (Sin and Muthu, 2015, Arka et al 2022). </w:t>
       </w:r>
     </w:p>
     <w:p>
@@ -5827,60 +6906,98 @@
           <w:rFonts w:asciiTheme="minorHAnsi" w:hAnsiTheme="minorHAnsi" w:cstheme="minorHAnsi"/>
           <w:color w:val="auto"/>
         </w:rPr>
-        <w:t>This paper is an attempt to identify if a link or relationship can be found between training undertaken by employees and area’s such as succession planning within a manufacturing environment.  Initial investigations into academic literature on the use of HR and learning data uncovered different themes which will be outlined in the following sections.</w:t>
-      </w:r>
-    </w:p>
-    <w:p>
-      <w:pPr>
-        <w:pStyle w:val="ListParagraph"/>
-        <w:spacing w:after="0"/>
-        <w:ind w:left="360"/>
-        <w:rPr>
-          <w:rFonts w:asciiTheme="minorHAnsi" w:hAnsiTheme="minorHAnsi" w:cstheme="minorHAnsi"/>
-          <w:color w:val="auto"/>
-        </w:rPr>
-      </w:pPr>
-    </w:p>
-    <w:p>
-      <w:pPr>
-        <w:pStyle w:val="ListParagraph"/>
-        <w:spacing w:after="0"/>
-        <w:ind w:left="432"/>
-        <w:jc w:val="both"/>
-        <w:rPr>
-          <w:rFonts w:asciiTheme="minorHAnsi" w:hAnsiTheme="minorHAnsi" w:cstheme="minorHAnsi"/>
-          <w:b/>
-          <w:bCs/>
-          <w:color w:val="FF0000"/>
-        </w:rPr>
-      </w:pPr>
-      <w:r>
-        <w:rPr>
-          <w:rFonts w:asciiTheme="minorHAnsi" w:hAnsiTheme="minorHAnsi" w:cstheme="minorHAnsi"/>
-          <w:b/>
-          <w:bCs/>
-          <w:color w:val="FF0000"/>
-        </w:rPr>
-        <w:t xml:space="preserve">Themes of the Literature Review. </w:t>
-      </w:r>
-    </w:p>
-    <w:p>
-      <w:pPr>
-        <w:spacing w:after="0"/>
-        <w:ind w:left="432"/>
-        <w:contextualSpacing/>
-        <w:jc w:val="both"/>
-        <w:rPr>
-          <w:rFonts w:asciiTheme="minorHAnsi" w:hAnsiTheme="minorHAnsi" w:cstheme="minorHAnsi"/>
-          <w:color w:val="FF0000"/>
-        </w:rPr>
-      </w:pPr>
-      <w:r>
-        <w:rPr>
-          <w:rFonts w:asciiTheme="minorHAnsi" w:hAnsiTheme="minorHAnsi" w:cstheme="minorHAnsi"/>
-          <w:color w:val="FF0000"/>
-        </w:rPr>
-        <w:t xml:space="preserve">The Literature Review of academic and related papers helped to uncover several themes with the opportunity for further analysis of data held within the HR Department focusing specifically on data relating to learners.  How the analysis should be conducted was, as expected, discussed at length with different approaches being taken.  Four main themes that were identified by the author and have been outlined in more detail in the following sections. </w:t>
+        <w:t xml:space="preserve">This paper is an attempt to identify if a link or relationship can be found between training undertaken by employees and area’s such as succession planning within a </w:t>
+      </w:r>
+      <w:r>
+        <w:rPr>
+          <w:rFonts w:asciiTheme="minorHAnsi" w:hAnsiTheme="minorHAnsi" w:cstheme="minorHAnsi"/>
+          <w:color w:val="auto"/>
+        </w:rPr>
+        <w:t xml:space="preserve">multinational </w:t>
+      </w:r>
+      <w:r>
+        <w:rPr>
+          <w:rFonts w:asciiTheme="minorHAnsi" w:hAnsiTheme="minorHAnsi" w:cstheme="minorHAnsi"/>
+          <w:color w:val="auto"/>
+        </w:rPr>
+        <w:t xml:space="preserve">environment.  </w:t>
+      </w:r>
+      <w:r>
+        <w:rPr>
+          <w:rFonts w:asciiTheme="minorHAnsi" w:hAnsiTheme="minorHAnsi" w:cstheme="minorHAnsi"/>
+          <w:color w:val="auto"/>
+        </w:rPr>
+        <w:t>The Literature Review of academic and related papers helped to uncover several opportunit</w:t>
+      </w:r>
+      <w:r>
+        <w:rPr>
+          <w:rFonts w:asciiTheme="minorHAnsi" w:hAnsiTheme="minorHAnsi" w:cstheme="minorHAnsi"/>
+          <w:color w:val="auto"/>
+        </w:rPr>
+        <w:t>ies</w:t>
+      </w:r>
+      <w:r>
+        <w:rPr>
+          <w:rFonts w:asciiTheme="minorHAnsi" w:hAnsiTheme="minorHAnsi" w:cstheme="minorHAnsi"/>
+          <w:color w:val="auto"/>
+        </w:rPr>
+        <w:t xml:space="preserve"> for further analysis of data held within the HR Department focusing specifically on data relating to learners.</w:t>
+      </w:r>
+      <w:r>
+        <w:rPr>
+          <w:rFonts w:asciiTheme="minorHAnsi" w:hAnsiTheme="minorHAnsi" w:cstheme="minorHAnsi"/>
+          <w:color w:val="auto"/>
+        </w:rPr>
+        <w:t xml:space="preserve">  The author could not uncover any literature outlining research into learning data held outside of academia.</w:t>
+      </w:r>
+      <w:r>
+        <w:rPr>
+          <w:rFonts w:asciiTheme="minorHAnsi" w:hAnsiTheme="minorHAnsi" w:cstheme="minorHAnsi"/>
+          <w:color w:val="auto"/>
+        </w:rPr>
+        <w:t xml:space="preserve">  How </w:t>
+      </w:r>
+      <w:r>
+        <w:rPr>
+          <w:rFonts w:asciiTheme="minorHAnsi" w:hAnsiTheme="minorHAnsi" w:cstheme="minorHAnsi"/>
+          <w:color w:val="auto"/>
+        </w:rPr>
+        <w:t>the proposed a</w:t>
+      </w:r>
+      <w:r>
+        <w:rPr>
+          <w:rFonts w:asciiTheme="minorHAnsi" w:hAnsiTheme="minorHAnsi" w:cstheme="minorHAnsi"/>
+          <w:color w:val="auto"/>
+        </w:rPr>
+        <w:t xml:space="preserve">nalysis </w:t>
+      </w:r>
+      <w:r>
+        <w:rPr>
+          <w:rFonts w:asciiTheme="minorHAnsi" w:hAnsiTheme="minorHAnsi" w:cstheme="minorHAnsi"/>
+          <w:color w:val="auto"/>
+        </w:rPr>
+        <w:t xml:space="preserve">of education related </w:t>
+      </w:r>
+      <w:r>
+        <w:rPr>
+          <w:rFonts w:asciiTheme="minorHAnsi" w:hAnsiTheme="minorHAnsi" w:cstheme="minorHAnsi"/>
+          <w:color w:val="auto"/>
+        </w:rPr>
+        <w:t xml:space="preserve">should be conducted was, as expected, discussed at length with different approaches being taken.  Four main themes that were identified by the author and </w:t>
+      </w:r>
+      <w:r>
+        <w:rPr>
+          <w:rFonts w:asciiTheme="minorHAnsi" w:hAnsiTheme="minorHAnsi" w:cstheme="minorHAnsi"/>
+          <w:color w:val="auto"/>
+        </w:rPr>
+        <w:t xml:space="preserve">are </w:t>
+      </w:r>
+      <w:r>
+        <w:rPr>
+          <w:rFonts w:asciiTheme="minorHAnsi" w:hAnsiTheme="minorHAnsi" w:cstheme="minorHAnsi"/>
+          <w:color w:val="auto"/>
+        </w:rPr>
+        <w:t xml:space="preserve">outlined in more detail in the following sections. </w:t>
       </w:r>
     </w:p>
     <w:p>
@@ -6231,7 +7348,15 @@
           <w:rFonts w:asciiTheme="minorHAnsi" w:hAnsiTheme="minorHAnsi" w:cstheme="minorHAnsi"/>
           <w:color w:val="auto"/>
         </w:rPr>
-        <w:t>.  As Bhardwaj et al (2019) stated ‘</w:t>
+        <w:t xml:space="preserve">.  As Bhardwaj et al </w:t>
+      </w:r>
+      <w:r>
+        <w:rPr>
+          <w:rFonts w:asciiTheme="minorHAnsi" w:hAnsiTheme="minorHAnsi" w:cstheme="minorHAnsi"/>
+          <w:color w:val="auto"/>
+        </w:rPr>
+        <w:lastRenderedPageBreak/>
+        <w:t>(2019) stated ‘</w:t>
       </w:r>
       <w:r>
         <w:rPr>
@@ -6361,15 +7486,7 @@
           <w:rFonts w:asciiTheme="minorHAnsi" w:hAnsiTheme="minorHAnsi" w:cstheme="minorHAnsi"/>
           <w:color w:val="auto"/>
         </w:rPr>
-        <w:t xml:space="preserve">, (pp 121).  In monetary terms analysis has shown that small changes to processes can make cost savings for the business such as implementing training reminders to cut down on the amount of time to complete induction, or to uncover a link between engagement </w:t>
-      </w:r>
-      <w:r>
-        <w:rPr>
-          <w:rFonts w:asciiTheme="minorHAnsi" w:hAnsiTheme="minorHAnsi" w:cstheme="minorHAnsi"/>
-          <w:color w:val="auto"/>
-        </w:rPr>
-        <w:lastRenderedPageBreak/>
-        <w:t xml:space="preserve">data and business performance </w:t>
+        <w:t xml:space="preserve">, (pp 121).  In monetary terms analysis has shown that small changes to processes can make cost savings for the business such as implementing training reminders to cut down on the amount of time to complete induction, or to uncover a link between engagement data and business performance </w:t>
       </w:r>
       <w:r>
         <w:rPr>
@@ -6986,7 +8103,17 @@
           <w:iCs/>
           <w:color w:val="auto"/>
         </w:rPr>
-        <w:t>The LMS Guidebook : Learning Management Systems Demystified</w:t>
+        <w:t xml:space="preserve">The LMS Guidebook : Learning </w:t>
+      </w:r>
+      <w:r>
+        <w:rPr>
+          <w:rFonts w:asciiTheme="minorHAnsi" w:hAnsiTheme="minorHAnsi" w:cstheme="minorHAnsi"/>
+          <w:i/>
+          <w:iCs/>
+          <w:color w:val="auto"/>
+        </w:rPr>
+        <w:lastRenderedPageBreak/>
+        <w:t>Management Systems Demystified</w:t>
       </w:r>
       <w:r>
         <w:rPr>
@@ -7096,7 +8223,6 @@
           <w:rFonts w:asciiTheme="minorHAnsi" w:hAnsiTheme="minorHAnsi" w:cstheme="minorHAnsi"/>
           <w:color w:val="auto"/>
         </w:rPr>
-        <w:lastRenderedPageBreak/>
         <w:t xml:space="preserve">The advent of LMS systems has led to a culture of self-directed learning by employees within companies </w:t>
       </w:r>
       <w:r>
@@ -7780,6 +8906,7 @@
           <w:rFonts w:asciiTheme="minorHAnsi" w:hAnsiTheme="minorHAnsi" w:cstheme="minorHAnsi"/>
           <w:color w:val="auto"/>
         </w:rPr>
+        <w:lastRenderedPageBreak/>
         <w:t xml:space="preserve">As outlined in the research objectives above, the succession planning process is critical to the business’ ability to develop its employees.  Huselid et al (2005) agree and outline that it is better to identify roles that are critical for the business and then spend time investing in the development of employees going into those roles to ensure that the right people are in place to drive the business forward </w:t>
       </w:r>
       <w:r>
@@ -7855,7 +8982,6 @@
           <w:rFonts w:asciiTheme="minorHAnsi" w:hAnsiTheme="minorHAnsi" w:cstheme="minorHAnsi"/>
           <w:color w:val="auto"/>
         </w:rPr>
-        <w:lastRenderedPageBreak/>
         <w:t>Causal Discovery</w:t>
       </w:r>
     </w:p>
@@ -8394,7 +9520,15 @@
           <w:rFonts w:asciiTheme="minorHAnsi" w:hAnsiTheme="minorHAnsi" w:cstheme="minorHAnsi"/>
           <w:color w:val="auto"/>
         </w:rPr>
-        <w:t xml:space="preserve"> to name but a few.  Malinsky et al (2017) define the Causal Markov Condition (CMC) as being ‘every variable X in V (the set of variables in the causal graph) is independent of its non-effects conditional on its direct causes.  Malinsky et al (2017) goes on to explain Faithfulness as being ‘the only independencies among the variables in V are those entailed by the CMC’ </w:t>
+        <w:t xml:space="preserve"> to name but a </w:t>
+      </w:r>
+      <w:r>
+        <w:rPr>
+          <w:rFonts w:asciiTheme="minorHAnsi" w:hAnsiTheme="minorHAnsi" w:cstheme="minorHAnsi"/>
+          <w:color w:val="auto"/>
+        </w:rPr>
+        <w:lastRenderedPageBreak/>
+        <w:t xml:space="preserve">few.  Malinsky et al (2017) define the Causal Markov Condition (CMC) as being ‘every variable X in V (the set of variables in the causal graph) is independent of its non-effects conditional on its direct causes.  Malinsky et al (2017) goes on to explain Faithfulness as being ‘the only independencies among the variables in V are those entailed by the CMC’ </w:t>
       </w:r>
       <w:r>
         <w:rPr>
@@ -8467,7 +9601,6 @@
           <w:rFonts w:asciiTheme="minorHAnsi" w:hAnsiTheme="minorHAnsi" w:cstheme="minorHAnsi"/>
           <w:color w:val="auto"/>
         </w:rPr>
-        <w:lastRenderedPageBreak/>
         <w:t xml:space="preserve">A point raised in articles reviewed for this case study is that ‘causation is not correlation’, which is very true </w:t>
       </w:r>
       <w:r>
@@ -9012,7 +10145,15 @@
           <w:rFonts w:asciiTheme="minorHAnsi" w:hAnsiTheme="minorHAnsi" w:cstheme="minorHAnsi"/>
           <w:color w:val="auto"/>
         </w:rPr>
-        <w:t xml:space="preserve">Causal search algorithms, as defined by Malinsky and Danks (2017) are used to investigate hypothesis-based relationships between variables for example A and B based on the context of event C.  They go on to explain that causal search algorithms are exactly the same as other better known analysis methods such as regression, the main difference being that assumption that  results can be expressed as a causal graph such as a DAG </w:t>
+        <w:t xml:space="preserve">Causal search algorithms, as defined by Malinsky and Danks (2017) are used to investigate hypothesis-based relationships between variables for example A and B based on the context of event C.  They go on to explain that causal search algorithms are exactly the same as other better known </w:t>
+      </w:r>
+      <w:r>
+        <w:rPr>
+          <w:rFonts w:asciiTheme="minorHAnsi" w:hAnsiTheme="minorHAnsi" w:cstheme="minorHAnsi"/>
+          <w:color w:val="auto"/>
+        </w:rPr>
+        <w:lastRenderedPageBreak/>
+        <w:t xml:space="preserve">analysis methods such as regression, the main difference being that assumption that  results can be expressed as a causal graph such as a DAG </w:t>
       </w:r>
       <w:r>
         <w:rPr>
@@ -9054,15 +10195,7 @@
           <w:rFonts w:asciiTheme="minorHAnsi" w:hAnsiTheme="minorHAnsi" w:cstheme="minorHAnsi"/>
           <w:color w:val="auto"/>
         </w:rPr>
-        <w:t xml:space="preserve">.  The benefit of using causal search algorithms is they help explain questions like ‘what makes a person intelligent’ by displaying all possible connections between subjects such as math, logic and writing test scores, leaving the </w:t>
-      </w:r>
-      <w:r>
-        <w:rPr>
-          <w:rFonts w:asciiTheme="minorHAnsi" w:hAnsiTheme="minorHAnsi" w:cstheme="minorHAnsi"/>
-          <w:color w:val="auto"/>
-        </w:rPr>
-        <w:lastRenderedPageBreak/>
-        <w:t xml:space="preserve">analyst to select the best model based on the data and their own experience </w:t>
+        <w:t xml:space="preserve">.  The benefit of using causal search algorithms is they help explain questions like ‘what makes a person intelligent’ by displaying all possible connections between subjects such as math, logic and writing test scores, leaving the analyst to select the best model based on the data and their own experience </w:t>
       </w:r>
       <w:r>
         <w:rPr>
@@ -9493,6 +10626,7 @@
           <w:rFonts w:asciiTheme="minorHAnsi" w:hAnsiTheme="minorHAnsi" w:cstheme="minorHAnsi"/>
           <w:color w:val="auto"/>
         </w:rPr>
+        <w:lastRenderedPageBreak/>
         <w:t xml:space="preserve">Dong (2022) proposes an integrated approach to analysis of HR data including use of neural networks, artificial intelligence etc in a proposal for an integrated system called the Human Resource Intelligence System (IHRMS) </w:t>
       </w:r>
       <w:r>
@@ -9557,15 +10691,7 @@
           <w:rFonts w:asciiTheme="minorHAnsi" w:hAnsiTheme="minorHAnsi" w:cstheme="minorHAnsi"/>
           <w:color w:val="auto"/>
         </w:rPr>
-        <w:t xml:space="preserve">Assaad and Devijer (2022) applied causal discovery to time series data sharing a number of different approaches to this type of analysis.  They outlined a number of issues applying theory to practice </w:t>
-      </w:r>
-      <w:r>
-        <w:rPr>
-          <w:rFonts w:asciiTheme="minorHAnsi" w:hAnsiTheme="minorHAnsi" w:cstheme="minorHAnsi"/>
-          <w:color w:val="auto"/>
-        </w:rPr>
-        <w:lastRenderedPageBreak/>
-        <w:t xml:space="preserve">and warn that causal discovery and time series is still an active area for research </w:t>
+        <w:t xml:space="preserve">Assaad and Devijer (2022) applied causal discovery to time series data sharing a number of different approaches to this type of analysis.  They outlined a number of issues applying theory to practice and warn that causal discovery and time series is still an active area for research </w:t>
       </w:r>
       <w:r>
         <w:rPr>
@@ -10156,6 +11282,7 @@
         <w:rPr>
           <w:rFonts w:asciiTheme="minorHAnsi" w:hAnsiTheme="minorHAnsi" w:cstheme="minorHAnsi"/>
         </w:rPr>
+        <w:lastRenderedPageBreak/>
         <w:t>Chapter 4: Methodology</w:t>
       </w:r>
     </w:p>
@@ -10261,14 +11388,7 @@
         <w:rPr>
           <w:rFonts w:asciiTheme="minorHAnsi" w:hAnsiTheme="minorHAnsi" w:cstheme="minorHAnsi"/>
         </w:rPr>
-        <w:t xml:space="preserve">the work environment, </w:t>
-      </w:r>
-      <w:r>
-        <w:rPr>
-          <w:rFonts w:asciiTheme="minorHAnsi" w:hAnsiTheme="minorHAnsi" w:cstheme="minorHAnsi"/>
-        </w:rPr>
-        <w:lastRenderedPageBreak/>
-        <w:t xml:space="preserve">where learning opportunities may be more limited or directed by </w:t>
+        <w:t xml:space="preserve">the work environment, where learning opportunities may be more limited or directed by </w:t>
       </w:r>
       <w:r>
         <w:rPr>
@@ -10663,7 +11783,16 @@
           <w:i/>
           <w:iCs/>
         </w:rPr>
-        <w:t>scikit-learn: machine learning in Python — scikit-learn 1.3.0 documentation</w:t>
+        <w:t xml:space="preserve">scikit-learn: machine learning in Python — scikit-learn 1.3.0 </w:t>
+      </w:r>
+      <w:r>
+        <w:rPr>
+          <w:rFonts w:asciiTheme="minorHAnsi" w:hAnsiTheme="minorHAnsi" w:cstheme="minorHAnsi"/>
+          <w:i/>
+          <w:iCs/>
+        </w:rPr>
+        <w:lastRenderedPageBreak/>
+        <w:t>documentation</w:t>
       </w:r>
       <w:r>
         <w:rPr>
@@ -10900,7 +12029,6 @@
         <w:rPr>
           <w:rFonts w:asciiTheme="minorHAnsi" w:hAnsiTheme="minorHAnsi" w:cstheme="minorHAnsi"/>
         </w:rPr>
-        <w:lastRenderedPageBreak/>
         <w:t xml:space="preserve">Scikit-Learn </w:t>
       </w:r>
       <w:r>
@@ -11451,7 +12579,14 @@
         <w:rPr>
           <w:rFonts w:asciiTheme="minorHAnsi" w:hAnsiTheme="minorHAnsi" w:cstheme="minorHAnsi"/>
         </w:rPr>
-        <w:t xml:space="preserve"> ‘gender’ column </w:t>
+        <w:t xml:space="preserve"> </w:t>
+      </w:r>
+      <w:r>
+        <w:rPr>
+          <w:rFonts w:asciiTheme="minorHAnsi" w:hAnsiTheme="minorHAnsi" w:cstheme="minorHAnsi"/>
+        </w:rPr>
+        <w:lastRenderedPageBreak/>
+        <w:t xml:space="preserve">‘gender’ column </w:t>
       </w:r>
       <w:r>
         <w:rPr>
@@ -12107,6 +13242,7 @@
         <w:rPr>
           <w:rFonts w:asciiTheme="minorHAnsi" w:hAnsiTheme="minorHAnsi" w:cstheme="minorHAnsi"/>
         </w:rPr>
+        <w:lastRenderedPageBreak/>
         <w:t>searches for</w:t>
       </w:r>
       <w:r>
@@ -12347,14 +13483,7 @@
         <w:rPr>
           <w:rFonts w:asciiTheme="minorHAnsi" w:hAnsiTheme="minorHAnsi" w:cstheme="minorHAnsi"/>
         </w:rPr>
-        <w:t xml:space="preserve"> in the form of cross </w:t>
-      </w:r>
-      <w:r>
-        <w:rPr>
-          <w:rFonts w:asciiTheme="minorHAnsi" w:hAnsiTheme="minorHAnsi" w:cstheme="minorHAnsi"/>
-        </w:rPr>
-        <w:lastRenderedPageBreak/>
-        <w:t xml:space="preserve">validation </w:t>
+        <w:t xml:space="preserve"> in the form of cross validation </w:t>
       </w:r>
       <w:r>
         <w:rPr>
@@ -13346,7 +14475,14 @@
         <w:rPr>
           <w:rFonts w:asciiTheme="minorHAnsi" w:hAnsiTheme="minorHAnsi" w:cstheme="minorHAnsi"/>
         </w:rPr>
-        <w:t xml:space="preserve"> selected as the most appropriate tuning methods based on the results obtained when working with algorithm two.</w:t>
+        <w:t xml:space="preserve"> selected as the most appropriate tuning methods based on the results obtained </w:t>
+      </w:r>
+      <w:r>
+        <w:rPr>
+          <w:rFonts w:asciiTheme="minorHAnsi" w:hAnsiTheme="minorHAnsi" w:cstheme="minorHAnsi"/>
+        </w:rPr>
+        <w:lastRenderedPageBreak/>
+        <w:t>when working with algorithm two.</w:t>
       </w:r>
       <w:r>
         <w:rPr>
@@ -13514,14 +14650,7 @@
         <w:rPr>
           <w:rFonts w:asciiTheme="minorHAnsi" w:hAnsiTheme="minorHAnsi" w:cstheme="minorHAnsi"/>
         </w:rPr>
-        <w:t xml:space="preserve">provide </w:t>
-      </w:r>
-      <w:r>
-        <w:rPr>
-          <w:rFonts w:asciiTheme="minorHAnsi" w:hAnsiTheme="minorHAnsi" w:cstheme="minorHAnsi"/>
-        </w:rPr>
-        <w:lastRenderedPageBreak/>
-        <w:t xml:space="preserve">any insights </w:t>
+        <w:t xml:space="preserve">provide any insights </w:t>
       </w:r>
       <w:r>
         <w:rPr>
@@ -13940,6 +15069,7 @@
         <w:rPr>
           <w:rFonts w:asciiTheme="minorHAnsi" w:hAnsiTheme="minorHAnsi" w:cstheme="minorHAnsi"/>
         </w:rPr>
+        <w:lastRenderedPageBreak/>
         <w:t>The</w:t>
       </w:r>
       <w:r>
@@ -14084,7 +15214,6 @@
         <w:rPr>
           <w:rFonts w:asciiTheme="minorHAnsi" w:hAnsiTheme="minorHAnsi" w:cstheme="minorHAnsi"/>
         </w:rPr>
-        <w:lastRenderedPageBreak/>
         <w:t xml:space="preserve">The final </w:t>
       </w:r>
       <w:r>
@@ -14448,6 +15577,7 @@
           <w:rFonts w:asciiTheme="minorHAnsi" w:hAnsiTheme="minorHAnsi" w:cstheme="minorHAnsi"/>
           <w:noProof/>
         </w:rPr>
+        <w:lastRenderedPageBreak/>
         <w:drawing>
           <wp:inline distT="0" distB="0" distL="0" distR="0" wp14:anchorId="33EEC150" wp14:editId="6CB89593">
             <wp:extent cx="5752465" cy="1145540"/>
@@ -14644,7 +15774,6 @@
           <w:rFonts w:asciiTheme="minorHAnsi" w:hAnsiTheme="minorHAnsi" w:cstheme="minorHAnsi"/>
           <w:noProof/>
         </w:rPr>
-        <w:lastRenderedPageBreak/>
         <w:drawing>
           <wp:inline distT="0" distB="0" distL="0" distR="0" wp14:anchorId="4E3FF1A7" wp14:editId="47C3E32D">
             <wp:extent cx="4398010" cy="1164590"/>
@@ -15082,7 +16211,6 @@
           <w:rFonts w:asciiTheme="minorHAnsi" w:hAnsiTheme="minorHAnsi" w:cstheme="minorHAnsi"/>
           <w:noProof/>
         </w:rPr>
-        <w:lastRenderedPageBreak/>
         <w:drawing>
           <wp:inline distT="0" distB="0" distL="0" distR="0" wp14:anchorId="611375BE" wp14:editId="20E359B1">
             <wp:extent cx="5752465" cy="2825750"/>
@@ -15594,6 +16722,7 @@
           <w:sz w:val="22"/>
           <w:szCs w:val="22"/>
         </w:rPr>
+        <w:lastRenderedPageBreak/>
         <w:t>Best Model Accuracy: 0.7012987012987013</w:t>
       </w:r>
     </w:p>
@@ -15613,7 +16742,6 @@
           <w:sz w:val="22"/>
           <w:szCs w:val="22"/>
         </w:rPr>
-        <w:lastRenderedPageBreak/>
         <w:t>Best Hyperparameters: {'C': 0.1, 'gamma': 0.001, 'kernel': 'linear'}</w:t>
       </w:r>
     </w:p>
@@ -17753,7 +18881,19 @@
         <w:rPr>
           <w:rFonts w:asciiTheme="minorHAnsi" w:hAnsiTheme="minorHAnsi" w:cstheme="minorHAnsi"/>
         </w:rPr>
-        <w:t xml:space="preserve">For the tenure variable, Agorthim 5 was the most accurate, although </w:t>
+        <w:t xml:space="preserve">For the tenure variable, </w:t>
+      </w:r>
+      <w:r>
+        <w:rPr>
+          <w:rFonts w:asciiTheme="minorHAnsi" w:hAnsiTheme="minorHAnsi" w:cstheme="minorHAnsi"/>
+        </w:rPr>
+        <w:t>Algorithm</w:t>
+      </w:r>
+      <w:r>
+        <w:rPr>
+          <w:rFonts w:asciiTheme="minorHAnsi" w:hAnsiTheme="minorHAnsi" w:cstheme="minorHAnsi"/>
+        </w:rPr>
+        <w:t xml:space="preserve"> 5 was the most accurate, although </w:t>
       </w:r>
       <w:r>
         <w:rPr>
@@ -17808,14 +18948,52 @@
       <w:r>
         <w:rPr>
           <w:rFonts w:asciiTheme="minorHAnsi" w:hAnsiTheme="minorHAnsi" w:cstheme="minorHAnsi"/>
+          <w:b/>
+          <w:bCs/>
+          <w:color w:val="FF0000"/>
         </w:rPr>
         <w:t>CHECK TO DETERMINE IF THE DIFFERENCE BETWEEN EACH RSULT IS STATISTICALLY SIGNIFICANT</w:t>
       </w:r>
       <w:r>
         <w:rPr>
           <w:rFonts w:asciiTheme="minorHAnsi" w:hAnsiTheme="minorHAnsi" w:cstheme="minorHAnsi"/>
-        </w:rPr>
-        <w:t xml:space="preserve"> .. is there time to run a t-test / anova</w:t>
+          <w:color w:val="FF0000"/>
+        </w:rPr>
+        <w:t xml:space="preserve"> </w:t>
+      </w:r>
+      <w:r>
+        <w:rPr>
+          <w:rFonts w:asciiTheme="minorHAnsi" w:hAnsiTheme="minorHAnsi" w:cstheme="minorHAnsi"/>
+        </w:rPr>
+        <w:t>.. is there time to run a t-test / anova</w:t>
+      </w:r>
+      <w:r>
+        <w:rPr>
+          <w:rFonts w:asciiTheme="minorHAnsi" w:hAnsiTheme="minorHAnsi" w:cstheme="minorHAnsi"/>
+        </w:rPr>
+        <w:t xml:space="preserve">  .. </w:t>
+      </w:r>
+      <w:r>
+        <w:rPr>
+          <w:rFonts w:asciiTheme="minorHAnsi" w:hAnsiTheme="minorHAnsi" w:cstheme="minorHAnsi"/>
+          <w:b/>
+          <w:bCs/>
+          <w:color w:val="FF0000"/>
+        </w:rPr>
+        <w:t>TEST DATA THAT YOU GOT</w:t>
+      </w:r>
+      <w:r>
+        <w:rPr>
+          <w:rFonts w:asciiTheme="minorHAnsi" w:hAnsiTheme="minorHAnsi" w:cstheme="minorHAnsi"/>
+          <w:color w:val="FF0000"/>
+        </w:rPr>
+        <w:t xml:space="preserve"> </w:t>
+      </w:r>
+      <w:r>
+        <w:rPr>
+          <w:rFonts w:asciiTheme="minorHAnsi" w:hAnsiTheme="minorHAnsi" w:cstheme="minorHAnsi"/>
+        </w:rPr>
+        <w:t xml:space="preserve">.. </w:t>
       </w:r>
     </w:p>
     <w:p>
@@ -18339,6 +19517,43 @@
     </w:p>
     <w:p>
       <w:pPr>
+        <w:pStyle w:val="ListParagraph"/>
+        <w:numPr>
+          <w:ilvl w:val="0"/>
+          <w:numId w:val="44"/>
+        </w:numPr>
+      </w:pPr>
+      <w:r>
+        <w:t>need to validate the finding against real data from the company</w:t>
+      </w:r>
+    </w:p>
+    <w:p>
+      <w:pPr>
+        <w:pStyle w:val="ListParagraph"/>
+        <w:numPr>
+          <w:ilvl w:val="0"/>
+          <w:numId w:val="44"/>
+        </w:numPr>
+      </w:pPr>
+      <w:r>
+        <w:t>investigate if causal discovery could be applied to this type of data</w:t>
+      </w:r>
+    </w:p>
+    <w:p>
+      <w:pPr>
+        <w:pStyle w:val="ListParagraph"/>
+        <w:numPr>
+          <w:ilvl w:val="0"/>
+          <w:numId w:val="44"/>
+        </w:numPr>
+      </w:pPr>
+      <w:r>
+        <w:lastRenderedPageBreak/>
+        <w:t>potentially used to support talent discover in an alternative way such as for short term assignments / experiences to increase employee experiences.</w:t>
+      </w:r>
+    </w:p>
+    <w:p>
+      <w:pPr>
         <w:ind w:left="284"/>
       </w:pPr>
     </w:p>
@@ -18358,10 +19573,10 @@
         <w:rPr>
           <w:rFonts w:asciiTheme="minorHAnsi" w:hAnsiTheme="minorHAnsi" w:cstheme="minorHAnsi"/>
         </w:rPr>
-        <w:lastRenderedPageBreak/>
         <w:t>Appendix A: Workflow</w:t>
       </w:r>
     </w:p>
+    <w:p/>
     <w:p>
       <w:pPr>
         <w:pStyle w:val="Heading1"/>
@@ -18381,6 +19596,7 @@
         <w:t>Appendix B: Interview Transcripts</w:t>
       </w:r>
     </w:p>
+    <w:p/>
     <w:p>
       <w:pPr>
         <w:pStyle w:val="Heading1"/>
@@ -18400,6 +19616,7 @@
         <w:t>Appendix C: Data Permissions</w:t>
       </w:r>
     </w:p>
+    <w:p/>
     <w:p>
       <w:pPr>
         <w:pStyle w:val="Heading1"/>
@@ -18419,6 +19636,7 @@
         <w:t>Appendix D: Consent Forms</w:t>
       </w:r>
     </w:p>
+    <w:p/>
     <w:p>
       <w:pPr>
         <w:pStyle w:val="Heading1"/>
@@ -20178,7 +21396,7 @@
   <w:abstractNum w:abstractNumId="11" w15:restartNumberingAfterBreak="0">
     <w:nsid w:val="2B354B87"/>
     <w:multiLevelType w:val="hybridMultilevel"/>
-    <w:tmpl w:val="ACA83998"/>
+    <w:tmpl w:val="B0ECCF26"/>
     <w:lvl w:ilvl="0" w:tplc="18090001">
       <w:start w:val="1"/>
       <w:numFmt w:val="bullet"/>
@@ -24034,7 +25252,6 @@
   <w:style w:type="character" w:default="1" w:styleId="DefaultParagraphFont">
     <w:name w:val="Default Paragraph Font"/>
     <w:uiPriority w:val="1"/>
-    <w:semiHidden/>
     <w:unhideWhenUsed/>
   </w:style>
   <w:style w:type="table" w:default="1" w:styleId="TableNormal">

</xml_diff>

<commit_message>
Chapter 4 review and initial chapter 5
</commit_message>
<xml_diff>
--- a/01 - Capstone Report - working copy_v2.docx
+++ b/01 - Capstone Report - working copy_v2.docx
@@ -96,8 +96,26 @@
           <w:sz w:val="28"/>
           <w:szCs w:val="28"/>
         </w:rPr>
-        <w:t xml:space="preserve">A Thesis Submitted in Partial Fulfilment </w:t>
-      </w:r>
+        <w:t xml:space="preserve">A Thesis </w:t>
+      </w:r>
+      <w:r>
+        <w:rPr>
+          <w:rFonts w:asciiTheme="minorHAnsi" w:hAnsiTheme="minorHAnsi" w:cstheme="minorHAnsi"/>
+          <w:sz w:val="28"/>
+          <w:szCs w:val="28"/>
+        </w:rPr>
+        <w:t xml:space="preserve">submitted in partial </w:t>
+      </w:r>
+      <w:proofErr w:type="gramStart"/>
+      <w:r>
+        <w:rPr>
+          <w:rFonts w:asciiTheme="minorHAnsi" w:hAnsiTheme="minorHAnsi" w:cstheme="minorHAnsi"/>
+          <w:sz w:val="28"/>
+          <w:szCs w:val="28"/>
+        </w:rPr>
+        <w:t>fulfilment</w:t>
+      </w:r>
+      <w:proofErr w:type="gramEnd"/>
     </w:p>
     <w:p>
       <w:pPr>
@@ -748,7 +766,7 @@
               <w:rPr>
                 <w:rFonts w:asciiTheme="minorHAnsi" w:hAnsiTheme="minorHAnsi" w:cstheme="minorHAnsi"/>
                 <w:iCs/>
-                <w:color w:val="FF0000"/>
+                <w:color w:val="auto"/>
                 <w:sz w:val="28"/>
                 <w:szCs w:val="28"/>
               </w:rPr>
@@ -758,10 +776,9 @@
               <w:rPr>
                 <w:rFonts w:asciiTheme="minorHAnsi" w:hAnsiTheme="minorHAnsi" w:cstheme="minorHAnsi"/>
                 <w:iCs/>
-                <w:color w:val="FF0000"/>
+                <w:color w:val="auto"/>
                 <w:sz w:val="28"/>
                 <w:szCs w:val="28"/>
-                <w:highlight w:val="yellow"/>
               </w:rPr>
               <w:t>.</w:t>
             </w:r>
@@ -1145,12 +1162,11 @@
               <w:rPr>
                 <w:rFonts w:asciiTheme="minorHAnsi" w:hAnsiTheme="minorHAnsi" w:cstheme="minorHAnsi"/>
                 <w:iCs/>
-                <w:color w:val="FF0000"/>
+                <w:color w:val="auto"/>
                 <w:sz w:val="28"/>
                 <w:szCs w:val="28"/>
-                <w:highlight w:val="yellow"/>
               </w:rPr>
-              <w:t>TBC</w:t>
+              <w:t>Friday, 22 September 2023</w:t>
             </w:r>
           </w:p>
         </w:tc>
@@ -10355,15 +10371,7 @@
         <w:fldChar w:fldCharType="separate"/>
       </w:r>
       <w:r>
-        <w:t xml:space="preserve">(Muslim, </w:t>
-      </w:r>
-      <w:proofErr w:type="spellStart"/>
-      <w:r>
-        <w:t>Chatti</w:t>
-      </w:r>
-      <w:proofErr w:type="spellEnd"/>
-      <w:r>
-        <w:t xml:space="preserve"> and Guesmi, 2020)</w:t>
+        <w:t>(Muslim, Chatti and Guesmi, 2020)</w:t>
       </w:r>
       <w:r>
         <w:rPr>
@@ -10478,15 +10486,7 @@
         <w:fldChar w:fldCharType="separate"/>
       </w:r>
       <w:r>
-        <w:t xml:space="preserve">(Muslim, </w:t>
-      </w:r>
-      <w:proofErr w:type="spellStart"/>
-      <w:r>
-        <w:t>Chatti</w:t>
-      </w:r>
-      <w:proofErr w:type="spellEnd"/>
-      <w:r>
-        <w:t xml:space="preserve"> and Guesmi, 2020)</w:t>
+        <w:t>(Muslim, Chatti and Guesmi, 2020)</w:t>
       </w:r>
       <w:r>
         <w:rPr>
@@ -10844,47 +10844,7 @@
         <w:fldChar w:fldCharType="separate"/>
       </w:r>
       <w:r>
-        <w:t>(</w:t>
-      </w:r>
-      <w:proofErr w:type="spellStart"/>
-      <w:r>
-        <w:t>Kulala</w:t>
-      </w:r>
-      <w:proofErr w:type="spellEnd"/>
-      <w:r>
-        <w:t xml:space="preserve"> and Rani, 2017; </w:t>
-      </w:r>
-      <w:proofErr w:type="spellStart"/>
-      <w:r>
-        <w:t>Chunqiao</w:t>
-      </w:r>
-      <w:proofErr w:type="spellEnd"/>
-      <w:r>
-        <w:t xml:space="preserve"> Mi, 2019; Poudyal, Mohammadi-</w:t>
-      </w:r>
-      <w:proofErr w:type="spellStart"/>
-      <w:r>
-        <w:t>Aragh</w:t>
-      </w:r>
-      <w:proofErr w:type="spellEnd"/>
-      <w:r>
-        <w:t xml:space="preserve"> and Ball, 2022; Wang, Guo and Shen, 2022; Al-</w:t>
-      </w:r>
-      <w:proofErr w:type="spellStart"/>
-      <w:r>
-        <w:t>azazi</w:t>
-      </w:r>
-      <w:proofErr w:type="spellEnd"/>
-      <w:r>
-        <w:t xml:space="preserve"> and </w:t>
-      </w:r>
-      <w:proofErr w:type="spellStart"/>
-      <w:r>
-        <w:t>Ghurab</w:t>
-      </w:r>
-      <w:proofErr w:type="spellEnd"/>
-      <w:r>
-        <w:t>, 2023)</w:t>
+        <w:t>(Kulala and Rani, 2017; Chunqiao Mi, 2019; Poudyal, Mohammadi-Aragh and Ball, 2022; Wang, Guo and Shen, 2022; Al-azazi and Ghurab, 2023)</w:t>
       </w:r>
       <w:r>
         <w:rPr>
@@ -11190,6 +11150,7 @@
         <w:rPr>
           <w:rFonts w:asciiTheme="minorHAnsi" w:hAnsiTheme="minorHAnsi" w:cstheme="minorHAnsi"/>
         </w:rPr>
+        <w:lastRenderedPageBreak/>
         <w:t>Chapter 4: Methodology</w:t>
       </w:r>
     </w:p>
@@ -11739,7 +11700,19 @@
         <w:rPr>
           <w:rFonts w:asciiTheme="minorHAnsi" w:hAnsiTheme="minorHAnsi" w:cstheme="minorHAnsi"/>
         </w:rPr>
-        <w:t xml:space="preserve">at the selected business.  </w:t>
+        <w:t xml:space="preserve">at the selected </w:t>
+      </w:r>
+      <w:r>
+        <w:rPr>
+          <w:rFonts w:asciiTheme="minorHAnsi" w:hAnsiTheme="minorHAnsi" w:cstheme="minorHAnsi"/>
+        </w:rPr>
+        <w:t>operating site</w:t>
+      </w:r>
+      <w:r>
+        <w:rPr>
+          <w:rFonts w:asciiTheme="minorHAnsi" w:hAnsiTheme="minorHAnsi" w:cstheme="minorHAnsi"/>
+        </w:rPr>
+        <w:t xml:space="preserve">.  </w:t>
       </w:r>
       <w:r>
         <w:rPr>
@@ -11859,6 +11832,7 @@
           <w:rFonts w:asciiTheme="minorHAnsi" w:hAnsiTheme="minorHAnsi" w:cstheme="minorHAnsi"/>
           <w:color w:val="auto"/>
         </w:rPr>
+        <w:lastRenderedPageBreak/>
         <w:t xml:space="preserve">Python Libraries - </w:t>
       </w:r>
       <w:r>
@@ -12020,7 +11994,7 @@
           <w:noProof/>
         </w:rPr>
         <w:drawing>
-          <wp:inline distT="0" distB="0" distL="0" distR="0" wp14:anchorId="1383D11D" wp14:editId="2B7CA65C">
+          <wp:inline distT="0" distB="0" distL="0" distR="0" wp14:anchorId="1383D11D" wp14:editId="769BEFBC">
             <wp:extent cx="5486400" cy="1977656"/>
             <wp:effectExtent l="38100" t="0" r="19050" b="0"/>
             <wp:docPr id="1882482283" name="Diagram 2"/>
@@ -12105,7 +12079,6 @@
         <w:rPr>
           <w:rFonts w:asciiTheme="minorHAnsi" w:hAnsiTheme="minorHAnsi" w:cstheme="minorHAnsi"/>
         </w:rPr>
-        <w:lastRenderedPageBreak/>
         <w:t>Numerous articles outline the values of different python libraries that are available for use</w:t>
       </w:r>
       <w:r>
@@ -12236,15 +12209,7 @@
         <w:fldChar w:fldCharType="separate"/>
       </w:r>
       <w:r>
-        <w:t>(</w:t>
-      </w:r>
-      <w:proofErr w:type="spellStart"/>
-      <w:r>
-        <w:t>M.Sc</w:t>
-      </w:r>
-      <w:proofErr w:type="spellEnd"/>
-      <w:r>
-        <w:t>, 2023a)</w:t>
+        <w:t>(M.Sc, 2023a)</w:t>
       </w:r>
       <w:r>
         <w:rPr>
@@ -12314,15 +12279,7 @@
         <w:fldChar w:fldCharType="separate"/>
       </w:r>
       <w:r>
-        <w:t>(</w:t>
-      </w:r>
-      <w:proofErr w:type="spellStart"/>
-      <w:r>
-        <w:t>M.Sc</w:t>
-      </w:r>
-      <w:proofErr w:type="spellEnd"/>
-      <w:r>
-        <w:t>, 2023a)</w:t>
+        <w:t>(M.Sc, 2023a)</w:t>
       </w:r>
       <w:r>
         <w:rPr>
@@ -13031,6 +12988,7 @@
           <w:bCs/>
           <w:noProof/>
         </w:rPr>
+        <w:lastRenderedPageBreak/>
         <w:drawing>
           <wp:inline distT="0" distB="0" distL="0" distR="0" wp14:anchorId="762F3FB8" wp14:editId="51595DFD">
             <wp:extent cx="5486400" cy="3200400"/>
@@ -13556,7 +13514,6 @@
         <w:jc w:val="both"/>
         <w:rPr>
           <w:rFonts w:asciiTheme="minorHAnsi" w:hAnsiTheme="minorHAnsi" w:cstheme="minorHAnsi"/>
-          <w:color w:val="FF0000"/>
         </w:rPr>
       </w:pPr>
       <w:r>
@@ -13604,65 +13561,36 @@
       <w:r>
         <w:rPr>
           <w:rFonts w:asciiTheme="minorHAnsi" w:hAnsiTheme="minorHAnsi" w:cstheme="minorHAnsi"/>
-          <w:color w:val="FF0000"/>
+        </w:rPr>
+        <w:t xml:space="preserve"> models </w:t>
+      </w:r>
+      <w:r>
+        <w:rPr>
+          <w:rFonts w:asciiTheme="minorHAnsi" w:hAnsiTheme="minorHAnsi" w:cstheme="minorHAnsi"/>
+        </w:rPr>
+        <w:t>selected</w:t>
+      </w:r>
+      <w:r>
+        <w:rPr>
+          <w:rFonts w:asciiTheme="minorHAnsi" w:hAnsiTheme="minorHAnsi" w:cstheme="minorHAnsi"/>
         </w:rPr>
         <w:t xml:space="preserve"> </w:t>
       </w:r>
       <w:r>
         <w:rPr>
           <w:rFonts w:asciiTheme="minorHAnsi" w:hAnsiTheme="minorHAnsi" w:cstheme="minorHAnsi"/>
-          <w:color w:val="FF0000"/>
-        </w:rPr>
-        <w:t>models</w:t>
-      </w:r>
-      <w:r>
-        <w:rPr>
-          <w:rFonts w:asciiTheme="minorHAnsi" w:hAnsiTheme="minorHAnsi" w:cstheme="minorHAnsi"/>
-          <w:color w:val="FF0000"/>
-        </w:rPr>
-        <w:t xml:space="preserve"> </w:t>
-      </w:r>
-      <w:r>
-        <w:rPr>
-          <w:rFonts w:asciiTheme="minorHAnsi" w:hAnsiTheme="minorHAnsi" w:cstheme="minorHAnsi"/>
-          <w:color w:val="FF0000"/>
-        </w:rPr>
-        <w:t>selected</w:t>
-      </w:r>
-      <w:r>
-        <w:rPr>
-          <w:rFonts w:asciiTheme="minorHAnsi" w:hAnsiTheme="minorHAnsi" w:cstheme="minorHAnsi"/>
-          <w:color w:val="FF0000"/>
-        </w:rPr>
-        <w:t xml:space="preserve"> </w:t>
-      </w:r>
-      <w:proofErr w:type="gramStart"/>
-      <w:r>
-        <w:rPr>
-          <w:rFonts w:asciiTheme="minorHAnsi" w:hAnsiTheme="minorHAnsi" w:cstheme="minorHAnsi"/>
-          <w:color w:val="FF0000"/>
-        </w:rPr>
-        <w:t>are capable of working</w:t>
-      </w:r>
-      <w:proofErr w:type="gramEnd"/>
-      <w:r>
-        <w:rPr>
-          <w:rFonts w:asciiTheme="minorHAnsi" w:hAnsiTheme="minorHAnsi" w:cstheme="minorHAnsi"/>
-          <w:color w:val="FF0000"/>
-        </w:rPr>
-        <w:t xml:space="preserve"> with classification data, </w:t>
-      </w:r>
-      <w:r>
-        <w:rPr>
-          <w:rFonts w:asciiTheme="minorHAnsi" w:hAnsiTheme="minorHAnsi" w:cstheme="minorHAnsi"/>
-          <w:color w:val="FF0000"/>
-        </w:rPr>
-        <w:t xml:space="preserve">contained within the </w:t>
-      </w:r>
-      <w:r>
-        <w:rPr>
-          <w:rFonts w:asciiTheme="minorHAnsi" w:hAnsiTheme="minorHAnsi" w:cstheme="minorHAnsi"/>
-          <w:color w:val="FF0000"/>
+        </w:rPr>
+        <w:t>can work</w:t>
+      </w:r>
+      <w:r>
+        <w:rPr>
+          <w:rFonts w:asciiTheme="minorHAnsi" w:hAnsiTheme="minorHAnsi" w:cstheme="minorHAnsi"/>
+        </w:rPr>
+        <w:t xml:space="preserve"> with classification data, contained within the </w:t>
+      </w:r>
+      <w:r>
+        <w:rPr>
+          <w:rFonts w:asciiTheme="minorHAnsi" w:hAnsiTheme="minorHAnsi" w:cstheme="minorHAnsi"/>
         </w:rPr>
         <w:t>OULAD dataset.</w:t>
       </w:r>
@@ -13690,10 +13618,11 @@
           <w:rFonts w:asciiTheme="minorHAnsi" w:hAnsiTheme="minorHAnsi" w:cstheme="minorHAnsi"/>
           <w:noProof/>
         </w:rPr>
+        <w:lastRenderedPageBreak/>
         <w:drawing>
-          <wp:inline distT="0" distB="0" distL="0" distR="0" wp14:anchorId="721FA454" wp14:editId="6451482E">
-            <wp:extent cx="5752465" cy="4187825"/>
-            <wp:effectExtent l="0" t="0" r="635" b="3175"/>
+          <wp:inline distT="0" distB="0" distL="0" distR="0" wp14:anchorId="721FA454" wp14:editId="44C8B8BF">
+            <wp:extent cx="5752465" cy="3886200"/>
+            <wp:effectExtent l="0" t="0" r="635" b="0"/>
             <wp:docPr id="701988111" name="Picture 701988111"/>
             <wp:cNvGraphicFramePr>
               <a:graphicFrameLocks xmlns:a="http://schemas.openxmlformats.org/drawingml/2006/main" noChangeAspect="1"/>
@@ -13707,7 +13636,7 @@
                       <a:picLocks noChangeAspect="1" noChangeArrowheads="1"/>
                     </pic:cNvPicPr>
                   </pic:nvPicPr>
-                  <pic:blipFill>
+                  <pic:blipFill rotWithShape="1">
                     <a:blip r:embed="rId20">
                       <a:extLst>
                         <a:ext uri="{28A0092B-C50C-407E-A947-70E740481C1C}">
@@ -13715,15 +13644,13 @@
                         </a:ext>
                       </a:extLst>
                     </a:blip>
-                    <a:srcRect/>
-                    <a:stretch>
-                      <a:fillRect/>
-                    </a:stretch>
+                    <a:srcRect b="7203"/>
+                    <a:stretch/>
                   </pic:blipFill>
                   <pic:spPr bwMode="auto">
                     <a:xfrm>
                       <a:off x="0" y="0"/>
-                      <a:ext cx="5752465" cy="4187825"/>
+                      <a:ext cx="5752465" cy="3886200"/>
                     </a:xfrm>
                     <a:prstGeom prst="rect">
                       <a:avLst/>
@@ -13732,6 +13659,11 @@
                     <a:ln>
                       <a:noFill/>
                     </a:ln>
+                    <a:extLst>
+                      <a:ext uri="{53640926-AAD7-44D8-BBD7-CCE9431645EC}">
+                        <a14:shadowObscured xmlns:a14="http://schemas.microsoft.com/office/drawing/2010/main"/>
+                      </a:ext>
+                    </a:extLst>
                   </pic:spPr>
                 </pic:pic>
               </a:graphicData>
@@ -13840,7 +13772,25 @@
         <w:rPr>
           <w:rFonts w:asciiTheme="minorHAnsi" w:hAnsiTheme="minorHAnsi" w:cstheme="minorHAnsi"/>
         </w:rPr>
-        <w:t xml:space="preserve">Logistic Regression is </w:t>
+        <w:t xml:space="preserve">The </w:t>
+      </w:r>
+      <w:r>
+        <w:rPr>
+          <w:rFonts w:asciiTheme="minorHAnsi" w:hAnsiTheme="minorHAnsi" w:cstheme="minorHAnsi"/>
+        </w:rPr>
+        <w:t xml:space="preserve">Logistic Regression </w:t>
+      </w:r>
+      <w:r>
+        <w:rPr>
+          <w:rFonts w:asciiTheme="minorHAnsi" w:hAnsiTheme="minorHAnsi" w:cstheme="minorHAnsi"/>
+        </w:rPr>
+        <w:t xml:space="preserve">method </w:t>
+      </w:r>
+      <w:r>
+        <w:rPr>
+          <w:rFonts w:asciiTheme="minorHAnsi" w:hAnsiTheme="minorHAnsi" w:cstheme="minorHAnsi"/>
+        </w:rPr>
+        <w:t xml:space="preserve">is </w:t>
       </w:r>
       <w:r>
         <w:rPr>
@@ -13960,7 +13910,19 @@
         <w:rPr>
           <w:rFonts w:asciiTheme="minorHAnsi" w:hAnsiTheme="minorHAnsi" w:cstheme="minorHAnsi"/>
         </w:rPr>
-        <w:t xml:space="preserve">was applied to the algorithm </w:t>
+        <w:t>was</w:t>
+      </w:r>
+      <w:r>
+        <w:rPr>
+          <w:rFonts w:asciiTheme="minorHAnsi" w:hAnsiTheme="minorHAnsi" w:cstheme="minorHAnsi"/>
+        </w:rPr>
+        <w:t xml:space="preserve"> then</w:t>
+      </w:r>
+      <w:r>
+        <w:rPr>
+          <w:rFonts w:asciiTheme="minorHAnsi" w:hAnsiTheme="minorHAnsi" w:cstheme="minorHAnsi"/>
+        </w:rPr>
+        <w:t xml:space="preserve"> applied to the algorithm </w:t>
       </w:r>
       <w:r>
         <w:rPr>
@@ -14736,7 +14698,25 @@
         <w:rPr>
           <w:rFonts w:asciiTheme="minorHAnsi" w:hAnsiTheme="minorHAnsi" w:cstheme="minorHAnsi"/>
         </w:rPr>
-        <w:t>into 3d to better view the data)</w:t>
+        <w:t xml:space="preserve">for example </w:t>
+      </w:r>
+      <w:r>
+        <w:rPr>
+          <w:rFonts w:asciiTheme="minorHAnsi" w:hAnsiTheme="minorHAnsi" w:cstheme="minorHAnsi"/>
+        </w:rPr>
+        <w:t>into 3</w:t>
+      </w:r>
+      <w:r>
+        <w:rPr>
+          <w:rFonts w:asciiTheme="minorHAnsi" w:hAnsiTheme="minorHAnsi" w:cstheme="minorHAnsi"/>
+        </w:rPr>
+        <w:t>D</w:t>
+      </w:r>
+      <w:r>
+        <w:rPr>
+          <w:rFonts w:asciiTheme="minorHAnsi" w:hAnsiTheme="minorHAnsi" w:cstheme="minorHAnsi"/>
+        </w:rPr>
+        <w:t xml:space="preserve"> to better view the data)</w:t>
       </w:r>
       <w:r>
         <w:rPr>
@@ -14748,7 +14728,19 @@
         <w:rPr>
           <w:rFonts w:asciiTheme="minorHAnsi" w:hAnsiTheme="minorHAnsi" w:cstheme="minorHAnsi"/>
         </w:rPr>
-        <w:t>Hyperparameter tuning was applied in the form of GridSearchCV</w:t>
+        <w:t>Hyperparameter tuning was applied</w:t>
+      </w:r>
+      <w:r>
+        <w:rPr>
+          <w:rFonts w:asciiTheme="minorHAnsi" w:hAnsiTheme="minorHAnsi" w:cstheme="minorHAnsi"/>
+        </w:rPr>
+        <w:t xml:space="preserve"> following the first run</w:t>
+      </w:r>
+      <w:r>
+        <w:rPr>
+          <w:rFonts w:asciiTheme="minorHAnsi" w:hAnsiTheme="minorHAnsi" w:cstheme="minorHAnsi"/>
+        </w:rPr>
+        <w:t xml:space="preserve"> in the form of GridSearchCV</w:t>
       </w:r>
       <w:r>
         <w:rPr>
@@ -14766,7 +14758,7 @@
         <w:rPr>
           <w:rFonts w:asciiTheme="minorHAnsi" w:hAnsiTheme="minorHAnsi" w:cstheme="minorHAnsi"/>
         </w:rPr>
-        <w:t xml:space="preserve">, and the applied further </w:t>
+        <w:t xml:space="preserve">, and further </w:t>
       </w:r>
       <w:r>
         <w:rPr>
@@ -14784,7 +14776,7 @@
         <w:rPr>
           <w:rFonts w:asciiTheme="minorHAnsi" w:hAnsiTheme="minorHAnsi" w:cstheme="minorHAnsi"/>
         </w:rPr>
-        <w:t xml:space="preserve">by applying </w:t>
+        <w:t xml:space="preserve">was applied using </w:t>
       </w:r>
       <w:r>
         <w:rPr>
@@ -14816,25 +14808,43 @@
         <w:rPr>
           <w:rFonts w:asciiTheme="minorHAnsi" w:hAnsiTheme="minorHAnsi" w:cstheme="minorHAnsi"/>
         </w:rPr>
-        <w:t xml:space="preserve">as a further addition to the parameters </w:t>
-      </w:r>
-      <w:r>
-        <w:rPr>
-          <w:rFonts w:asciiTheme="minorHAnsi" w:hAnsiTheme="minorHAnsi" w:cstheme="minorHAnsi"/>
-        </w:rPr>
-        <w:t xml:space="preserve">to allow for a search to be completed over </w:t>
-      </w:r>
-      <w:r>
-        <w:rPr>
-          <w:rFonts w:asciiTheme="minorHAnsi" w:hAnsiTheme="minorHAnsi" w:cstheme="minorHAnsi"/>
-        </w:rPr>
-        <w:t>a wider sequence of parameter settings</w:t>
-      </w:r>
-      <w:r>
-        <w:rPr>
-          <w:rFonts w:asciiTheme="minorHAnsi" w:hAnsiTheme="minorHAnsi" w:cstheme="minorHAnsi"/>
-        </w:rPr>
-        <w:t xml:space="preserve"> including ‘C’ and ‘gamma’</w:t>
+        <w:t>as a further addition to the parameter</w:t>
+      </w:r>
+      <w:r>
+        <w:rPr>
+          <w:rFonts w:asciiTheme="minorHAnsi" w:hAnsiTheme="minorHAnsi" w:cstheme="minorHAnsi"/>
+        </w:rPr>
+        <w:t xml:space="preserve"> </w:t>
+      </w:r>
+      <w:r>
+        <w:rPr>
+          <w:rFonts w:asciiTheme="minorHAnsi" w:hAnsiTheme="minorHAnsi" w:cstheme="minorHAnsi"/>
+        </w:rPr>
+        <w:t>search</w:t>
+      </w:r>
+      <w:r>
+        <w:rPr>
+          <w:rFonts w:asciiTheme="minorHAnsi" w:hAnsiTheme="minorHAnsi" w:cstheme="minorHAnsi"/>
+        </w:rPr>
+        <w:t xml:space="preserve"> to allow for a</w:t>
+      </w:r>
+      <w:r>
+        <w:rPr>
+          <w:rFonts w:asciiTheme="minorHAnsi" w:hAnsiTheme="minorHAnsi" w:cstheme="minorHAnsi"/>
+        </w:rPr>
+        <w:t xml:space="preserve"> wider sequence of parameter settings</w:t>
+      </w:r>
+      <w:r>
+        <w:rPr>
+          <w:rFonts w:asciiTheme="minorHAnsi" w:hAnsiTheme="minorHAnsi" w:cstheme="minorHAnsi"/>
+        </w:rPr>
+        <w:t xml:space="preserve"> to be included such as </w:t>
+      </w:r>
+      <w:r>
+        <w:rPr>
+          <w:rFonts w:asciiTheme="minorHAnsi" w:hAnsiTheme="minorHAnsi" w:cstheme="minorHAnsi"/>
+        </w:rPr>
+        <w:t>‘C’ and ‘gamma’</w:t>
       </w:r>
       <w:r>
         <w:rPr>
@@ -14858,7 +14868,25 @@
         <w:rPr>
           <w:rFonts w:asciiTheme="minorHAnsi" w:hAnsiTheme="minorHAnsi" w:cstheme="minorHAnsi"/>
         </w:rPr>
-        <w:t xml:space="preserve"> parameter in this instance was set to 5.</w:t>
+        <w:t xml:space="preserve"> parameter in this instance w</w:t>
+      </w:r>
+      <w:r>
+        <w:rPr>
+          <w:rFonts w:asciiTheme="minorHAnsi" w:hAnsiTheme="minorHAnsi" w:cstheme="minorHAnsi"/>
+        </w:rPr>
+        <w:t>ill be s</w:t>
+      </w:r>
+      <w:r>
+        <w:rPr>
+          <w:rFonts w:asciiTheme="minorHAnsi" w:hAnsiTheme="minorHAnsi" w:cstheme="minorHAnsi"/>
+        </w:rPr>
+        <w:t>et to 5</w:t>
+      </w:r>
+      <w:r>
+        <w:rPr>
+          <w:rFonts w:asciiTheme="minorHAnsi" w:hAnsiTheme="minorHAnsi" w:cstheme="minorHAnsi"/>
+        </w:rPr>
+        <w:t>.</w:t>
       </w:r>
     </w:p>
     <w:p>
@@ -15282,31 +15310,17 @@
         </w:rPr>
         <w:t xml:space="preserve"> </w:t>
       </w:r>
-      <w:proofErr w:type="spellStart"/>
-      <w:r>
-        <w:rPr>
-          <w:rFonts w:asciiTheme="minorHAnsi" w:hAnsiTheme="minorHAnsi" w:cstheme="minorHAnsi"/>
-        </w:rPr>
-        <w:t>parm_grid</w:t>
-      </w:r>
-      <w:proofErr w:type="spellEnd"/>
-      <w:r>
-        <w:rPr>
-          <w:rFonts w:asciiTheme="minorHAnsi" w:hAnsiTheme="minorHAnsi" w:cstheme="minorHAnsi"/>
-        </w:rPr>
-        <w:t xml:space="preserve"> </w:t>
-      </w:r>
-      <w:r>
-        <w:rPr>
-          <w:rFonts w:asciiTheme="minorHAnsi" w:hAnsiTheme="minorHAnsi" w:cstheme="minorHAnsi"/>
-        </w:rPr>
-        <w:t>was</w:t>
-      </w:r>
-      <w:r>
-        <w:rPr>
-          <w:rFonts w:asciiTheme="minorHAnsi" w:hAnsiTheme="minorHAnsi" w:cstheme="minorHAnsi"/>
-        </w:rPr>
-        <w:t xml:space="preserve"> selected as the most appropriate tuning methods based on the results obtained when working with algorithm two.</w:t>
+      <w:r>
+        <w:rPr>
+          <w:rFonts w:asciiTheme="minorHAnsi" w:hAnsiTheme="minorHAnsi" w:cstheme="minorHAnsi"/>
+        </w:rPr>
+        <w:t>a parameter grid will be implemented to help identify</w:t>
+      </w:r>
+      <w:r>
+        <w:rPr>
+          <w:rFonts w:asciiTheme="minorHAnsi" w:hAnsiTheme="minorHAnsi" w:cstheme="minorHAnsi"/>
+        </w:rPr>
+        <w:t xml:space="preserve"> the most appropriate tuning methods based on the results obtained when working with algorithm two.</w:t>
       </w:r>
       <w:r>
         <w:rPr>
@@ -15324,7 +15338,19 @@
         <w:rPr>
           <w:rFonts w:asciiTheme="minorHAnsi" w:hAnsiTheme="minorHAnsi" w:cstheme="minorHAnsi"/>
         </w:rPr>
-        <w:t xml:space="preserve">model was also run </w:t>
+        <w:t xml:space="preserve">model </w:t>
+      </w:r>
+      <w:r>
+        <w:rPr>
+          <w:rFonts w:asciiTheme="minorHAnsi" w:hAnsiTheme="minorHAnsi" w:cstheme="minorHAnsi"/>
+        </w:rPr>
+        <w:t xml:space="preserve">will </w:t>
+      </w:r>
+      <w:r>
+        <w:rPr>
+          <w:rFonts w:asciiTheme="minorHAnsi" w:hAnsiTheme="minorHAnsi" w:cstheme="minorHAnsi"/>
+        </w:rPr>
+        <w:t xml:space="preserve">also run </w:t>
       </w:r>
       <w:r>
         <w:rPr>
@@ -15410,7 +15436,19 @@
         <w:rPr>
           <w:rFonts w:asciiTheme="minorHAnsi" w:hAnsiTheme="minorHAnsi" w:cstheme="minorHAnsi"/>
         </w:rPr>
-        <w:t xml:space="preserve">The final algorithm selected was that of </w:t>
+        <w:t xml:space="preserve">The final algorithm selected </w:t>
+      </w:r>
+      <w:r>
+        <w:rPr>
+          <w:rFonts w:asciiTheme="minorHAnsi" w:hAnsiTheme="minorHAnsi" w:cstheme="minorHAnsi"/>
+        </w:rPr>
+        <w:t>i</w:t>
+      </w:r>
+      <w:r>
+        <w:rPr>
+          <w:rFonts w:asciiTheme="minorHAnsi" w:hAnsiTheme="minorHAnsi" w:cstheme="minorHAnsi"/>
+        </w:rPr>
+        <w:t xml:space="preserve">s that of </w:t>
       </w:r>
       <w:r>
         <w:rPr>
@@ -15464,13 +15502,43 @@
         <w:rPr>
           <w:rFonts w:asciiTheme="minorHAnsi" w:hAnsiTheme="minorHAnsi" w:cstheme="minorHAnsi"/>
         </w:rPr>
-        <w:t xml:space="preserve">.  As with the previous algorithm, the author did not find </w:t>
-      </w:r>
-      <w:r>
-        <w:rPr>
-          <w:rFonts w:asciiTheme="minorHAnsi" w:hAnsiTheme="minorHAnsi" w:cstheme="minorHAnsi"/>
-        </w:rPr>
-        <w:t xml:space="preserve">an academic study which used this method for analysis.  </w:t>
+        <w:t xml:space="preserve"> as a baseline neural network</w:t>
+      </w:r>
+      <w:r>
+        <w:rPr>
+          <w:rFonts w:asciiTheme="minorHAnsi" w:hAnsiTheme="minorHAnsi" w:cstheme="minorHAnsi"/>
+        </w:rPr>
+        <w:t>.  As with the previous algorithm</w:t>
+      </w:r>
+      <w:r>
+        <w:rPr>
+          <w:rFonts w:asciiTheme="minorHAnsi" w:hAnsiTheme="minorHAnsi" w:cstheme="minorHAnsi"/>
+        </w:rPr>
+        <w:t>s</w:t>
+      </w:r>
+      <w:r>
+        <w:rPr>
+          <w:rFonts w:asciiTheme="minorHAnsi" w:hAnsiTheme="minorHAnsi" w:cstheme="minorHAnsi"/>
+        </w:rPr>
+        <w:t xml:space="preserve">, the author did not find </w:t>
+      </w:r>
+      <w:r>
+        <w:rPr>
+          <w:rFonts w:asciiTheme="minorHAnsi" w:hAnsiTheme="minorHAnsi" w:cstheme="minorHAnsi"/>
+        </w:rPr>
+        <w:t>an academic study which used this method for analysis</w:t>
+      </w:r>
+      <w:r>
+        <w:rPr>
+          <w:rFonts w:asciiTheme="minorHAnsi" w:hAnsiTheme="minorHAnsi" w:cstheme="minorHAnsi"/>
+        </w:rPr>
+        <w:t xml:space="preserve"> in similar circumstances</w:t>
+      </w:r>
+      <w:r>
+        <w:rPr>
+          <w:rFonts w:asciiTheme="minorHAnsi" w:hAnsiTheme="minorHAnsi" w:cstheme="minorHAnsi"/>
+        </w:rPr>
+        <w:t xml:space="preserve">.  </w:t>
       </w:r>
       <w:r>
         <w:rPr>
@@ -15530,7 +15598,7 @@
         <w:rPr>
           <w:rFonts w:asciiTheme="minorHAnsi" w:hAnsiTheme="minorHAnsi" w:cstheme="minorHAnsi"/>
         </w:rPr>
-        <w:t>.</w:t>
+        <w:t xml:space="preserve"> to identify if an impact can be seen.</w:t>
       </w:r>
     </w:p>
     <w:p>
@@ -15558,6 +15626,7 @@
         <w:rPr>
           <w:rFonts w:asciiTheme="minorHAnsi" w:hAnsiTheme="minorHAnsi" w:cstheme="minorHAnsi"/>
         </w:rPr>
+        <w:lastRenderedPageBreak/>
         <w:t>Chapter 5: Implementation</w:t>
       </w:r>
       <w:r>
@@ -15585,7 +15654,13 @@
         <w:rPr>
           <w:rFonts w:asciiTheme="minorHAnsi" w:hAnsiTheme="minorHAnsi" w:cstheme="minorHAnsi"/>
         </w:rPr>
-        <w:t>, python libraries</w:t>
+        <w:t xml:space="preserve"> and</w:t>
+      </w:r>
+      <w:r>
+        <w:rPr>
+          <w:rFonts w:asciiTheme="minorHAnsi" w:hAnsiTheme="minorHAnsi" w:cstheme="minorHAnsi"/>
+        </w:rPr>
+        <w:t xml:space="preserve"> python libraries</w:t>
       </w:r>
       <w:r>
         <w:rPr>
@@ -15873,13 +15948,25 @@
         <w:rPr>
           <w:rFonts w:asciiTheme="minorHAnsi" w:hAnsiTheme="minorHAnsi" w:cstheme="minorHAnsi"/>
         </w:rPr>
-        <w:t>Note that this data set only records gender as being male or female.  The author recognises that in real world data more gender types are now common and not reflected in th</w:t>
-      </w:r>
-      <w:r>
-        <w:rPr>
-          <w:rFonts w:asciiTheme="minorHAnsi" w:hAnsiTheme="minorHAnsi" w:cstheme="minorHAnsi"/>
-        </w:rPr>
-        <w:t xml:space="preserve">e selected dataset.  When implementing the algorithm using real world data, it </w:t>
+        <w:t>Note that this data set only records gender as being male or female.  The author recognises that more gender types are now common and not reflected in th</w:t>
+      </w:r>
+      <w:r>
+        <w:rPr>
+          <w:rFonts w:asciiTheme="minorHAnsi" w:hAnsiTheme="minorHAnsi" w:cstheme="minorHAnsi"/>
+        </w:rPr>
+        <w:t>e selected dataset.  When implementing the algorithm using real</w:t>
+      </w:r>
+      <w:r>
+        <w:rPr>
+          <w:rFonts w:asciiTheme="minorHAnsi" w:hAnsiTheme="minorHAnsi" w:cstheme="minorHAnsi"/>
+        </w:rPr>
+        <w:t xml:space="preserve"> or company</w:t>
+      </w:r>
+      <w:r>
+        <w:rPr>
+          <w:rFonts w:asciiTheme="minorHAnsi" w:hAnsiTheme="minorHAnsi" w:cstheme="minorHAnsi"/>
+        </w:rPr>
+        <w:t xml:space="preserve"> data, it </w:t>
       </w:r>
       <w:r>
         <w:rPr>
@@ -16121,7 +16208,25 @@
         <w:rPr>
           <w:rFonts w:asciiTheme="minorHAnsi" w:hAnsiTheme="minorHAnsi" w:cstheme="minorHAnsi"/>
         </w:rPr>
-        <w:t xml:space="preserve"> as outline previously</w:t>
+        <w:t xml:space="preserve"> as </w:t>
+      </w:r>
+      <w:r>
+        <w:rPr>
+          <w:rFonts w:asciiTheme="minorHAnsi" w:hAnsiTheme="minorHAnsi" w:cstheme="minorHAnsi"/>
+        </w:rPr>
+        <w:t>defined</w:t>
+      </w:r>
+      <w:r>
+        <w:rPr>
+          <w:rFonts w:asciiTheme="minorHAnsi" w:hAnsiTheme="minorHAnsi" w:cstheme="minorHAnsi"/>
+        </w:rPr>
+        <w:t xml:space="preserve"> </w:t>
+      </w:r>
+      <w:r>
+        <w:rPr>
+          <w:rFonts w:asciiTheme="minorHAnsi" w:hAnsiTheme="minorHAnsi" w:cstheme="minorHAnsi"/>
+        </w:rPr>
+        <w:t>above</w:t>
       </w:r>
       <w:r>
         <w:rPr>
@@ -16157,6 +16262,7 @@
           <w:rFonts w:asciiTheme="minorHAnsi" w:hAnsiTheme="minorHAnsi" w:cstheme="minorHAnsi"/>
           <w:color w:val="auto"/>
         </w:rPr>
+        <w:lastRenderedPageBreak/>
         <w:t>Algorithm 1 - Logistic Regression</w:t>
       </w:r>
     </w:p>
@@ -16187,16 +16293,72 @@
         </w:rPr>
         <w:t>hyperparameter tuning, then with GridSearchCV applied.  The results of the analysis are outlined below.</w:t>
       </w:r>
-    </w:p>
-    <w:p>
-      <w:pPr>
-        <w:pStyle w:val="ListParagraph"/>
-        <w:ind w:left="360"/>
-        <w:jc w:val="both"/>
-        <w:rPr>
-          <w:rFonts w:asciiTheme="minorHAnsi" w:hAnsiTheme="minorHAnsi" w:cstheme="minorHAnsi"/>
-        </w:rPr>
-      </w:pPr>
+      <w:r>
+        <w:rPr>
+          <w:rFonts w:asciiTheme="minorHAnsi" w:hAnsiTheme="minorHAnsi" w:cstheme="minorHAnsi"/>
+        </w:rPr>
+        <w:t xml:space="preserve">  As </w:t>
+      </w:r>
+      <w:r>
+        <w:rPr>
+          <w:rFonts w:asciiTheme="minorHAnsi" w:hAnsiTheme="minorHAnsi" w:cstheme="minorHAnsi"/>
+        </w:rPr>
+        <w:t xml:space="preserve">the first </w:t>
+      </w:r>
+      <w:r>
+        <w:rPr>
+          <w:rFonts w:asciiTheme="minorHAnsi" w:hAnsiTheme="minorHAnsi" w:cstheme="minorHAnsi"/>
+        </w:rPr>
+        <w:t>model</w:t>
+      </w:r>
+      <w:r>
+        <w:rPr>
+          <w:rFonts w:asciiTheme="minorHAnsi" w:hAnsiTheme="minorHAnsi" w:cstheme="minorHAnsi"/>
+        </w:rPr>
+        <w:t xml:space="preserve"> run</w:t>
+      </w:r>
+      <w:r>
+        <w:rPr>
+          <w:rFonts w:asciiTheme="minorHAnsi" w:hAnsiTheme="minorHAnsi" w:cstheme="minorHAnsi"/>
+        </w:rPr>
+        <w:t xml:space="preserve">, </w:t>
+      </w:r>
+      <w:r>
+        <w:rPr>
+          <w:rFonts w:asciiTheme="minorHAnsi" w:hAnsiTheme="minorHAnsi" w:cstheme="minorHAnsi"/>
+        </w:rPr>
+        <w:t xml:space="preserve">the test and train results are more than 50% </w:t>
+      </w:r>
+      <w:r>
+        <w:rPr>
+          <w:rFonts w:asciiTheme="minorHAnsi" w:hAnsiTheme="minorHAnsi" w:cstheme="minorHAnsi"/>
+        </w:rPr>
+        <w:t>accurate and</w:t>
+      </w:r>
+      <w:r>
+        <w:rPr>
+          <w:rFonts w:asciiTheme="minorHAnsi" w:hAnsiTheme="minorHAnsi" w:cstheme="minorHAnsi"/>
+        </w:rPr>
+        <w:t xml:space="preserve"> will act as a </w:t>
+      </w:r>
+      <w:r>
+        <w:rPr>
+          <w:rFonts w:asciiTheme="minorHAnsi" w:hAnsiTheme="minorHAnsi" w:cstheme="minorHAnsi"/>
+        </w:rPr>
+        <w:t>base level for test following afterw</w:t>
+      </w:r>
+      <w:r>
+        <w:rPr>
+          <w:rFonts w:asciiTheme="minorHAnsi" w:hAnsiTheme="minorHAnsi" w:cstheme="minorHAnsi"/>
+        </w:rPr>
+        <w:t>ards.</w:t>
+      </w:r>
+      <w:r>
+        <w:rPr>
+          <w:rFonts w:asciiTheme="minorHAnsi" w:hAnsiTheme="minorHAnsi" w:cstheme="minorHAnsi"/>
+        </w:rPr>
+        <w:t xml:space="preserve"> </w:t>
+      </w:r>
     </w:p>
     <w:p>
       <w:pPr>
@@ -16644,6 +16806,7 @@
           <w:rFonts w:asciiTheme="minorHAnsi" w:hAnsiTheme="minorHAnsi" w:cstheme="minorHAnsi"/>
           <w:noProof/>
         </w:rPr>
+        <w:lastRenderedPageBreak/>
         <w:drawing>
           <wp:inline distT="0" distB="0" distL="0" distR="0" wp14:anchorId="4E3FF1A7" wp14:editId="47C3E32D">
             <wp:extent cx="4398010" cy="1164590"/>
@@ -17013,27 +17176,49 @@
         <w:rPr>
           <w:rFonts w:asciiTheme="minorHAnsi" w:hAnsiTheme="minorHAnsi" w:cstheme="minorHAnsi"/>
         </w:rPr>
-        <w:t xml:space="preserve"> another</w:t>
-      </w:r>
-      <w:r>
-        <w:rPr>
-          <w:rFonts w:asciiTheme="minorHAnsi" w:hAnsiTheme="minorHAnsi" w:cstheme="minorHAnsi"/>
-        </w:rPr>
         <w:t xml:space="preserve"> </w:t>
       </w:r>
-      <w:proofErr w:type="spellStart"/>
-      <w:r>
-        <w:rPr>
-          <w:rFonts w:asciiTheme="minorHAnsi" w:hAnsiTheme="minorHAnsi" w:cstheme="minorHAnsi"/>
-        </w:rPr>
-        <w:t>param_grid</w:t>
-      </w:r>
-      <w:proofErr w:type="spellEnd"/>
-      <w:r>
-        <w:rPr>
-          <w:rFonts w:asciiTheme="minorHAnsi" w:hAnsiTheme="minorHAnsi" w:cstheme="minorHAnsi"/>
-        </w:rPr>
-        <w:t xml:space="preserve"> did not improve the accuracy of the results across any of the updated parameters used as part of the analysis. However, </w:t>
+      <w:r>
+        <w:rPr>
+          <w:rFonts w:asciiTheme="minorHAnsi" w:hAnsiTheme="minorHAnsi" w:cstheme="minorHAnsi"/>
+        </w:rPr>
+        <w:t xml:space="preserve">yet </w:t>
+      </w:r>
+      <w:r>
+        <w:rPr>
+          <w:rFonts w:asciiTheme="minorHAnsi" w:hAnsiTheme="minorHAnsi" w:cstheme="minorHAnsi"/>
+        </w:rPr>
+        <w:t>another</w:t>
+      </w:r>
+      <w:r>
+        <w:rPr>
+          <w:rFonts w:asciiTheme="minorHAnsi" w:hAnsiTheme="minorHAnsi" w:cstheme="minorHAnsi"/>
+        </w:rPr>
+        <w:t xml:space="preserve"> </w:t>
+      </w:r>
+      <w:r>
+        <w:rPr>
+          <w:rFonts w:asciiTheme="minorHAnsi" w:hAnsiTheme="minorHAnsi" w:cstheme="minorHAnsi"/>
+        </w:rPr>
+        <w:t xml:space="preserve">parameter </w:t>
+      </w:r>
+      <w:r>
+        <w:rPr>
+          <w:rFonts w:asciiTheme="minorHAnsi" w:hAnsiTheme="minorHAnsi" w:cstheme="minorHAnsi"/>
+        </w:rPr>
+        <w:t>grid did not improve the accuracy of the results across any of the updated parameters used as part of the analysis.</w:t>
+      </w:r>
+      <w:r>
+        <w:rPr>
+          <w:rFonts w:asciiTheme="minorHAnsi" w:hAnsiTheme="minorHAnsi" w:cstheme="minorHAnsi"/>
+        </w:rPr>
+        <w:t xml:space="preserve"> </w:t>
+      </w:r>
+      <w:r>
+        <w:rPr>
+          <w:rFonts w:asciiTheme="minorHAnsi" w:hAnsiTheme="minorHAnsi" w:cstheme="minorHAnsi"/>
+        </w:rPr>
+        <w:t xml:space="preserve"> However, </w:t>
       </w:r>
       <w:r>
         <w:rPr>
@@ -17203,6 +17388,7 @@
           <w:rFonts w:asciiTheme="minorHAnsi" w:hAnsiTheme="minorHAnsi" w:cstheme="minorHAnsi"/>
           <w:color w:val="auto"/>
         </w:rPr>
+        <w:lastRenderedPageBreak/>
         <w:t xml:space="preserve">Algorithm 4 - Random Forest </w:t>
       </w:r>
     </w:p>
@@ -17742,6 +17928,7 @@
           <w:rFonts w:asciiTheme="minorHAnsi" w:hAnsiTheme="minorHAnsi" w:cstheme="minorHAnsi"/>
           <w:color w:val="auto"/>
         </w:rPr>
+        <w:lastRenderedPageBreak/>
         <w:t xml:space="preserve">Algorithm5 - </w:t>
       </w:r>
       <w:r>
@@ -18843,7 +19030,14 @@
         <w:rPr>
           <w:rFonts w:asciiTheme="minorHAnsi" w:hAnsiTheme="minorHAnsi" w:cstheme="minorHAnsi"/>
         </w:rPr>
-        <w:t>(Brownlee, 2016, 2022; ‘Hyperparameter tuning using GridSearchCV and KerasClassifier’, 2020)</w:t>
+        <w:t xml:space="preserve">(Brownlee, 2016, 2022; ‘Hyperparameter tuning using </w:t>
+      </w:r>
+      <w:r>
+        <w:rPr>
+          <w:rFonts w:asciiTheme="minorHAnsi" w:hAnsiTheme="minorHAnsi" w:cstheme="minorHAnsi"/>
+        </w:rPr>
+        <w:lastRenderedPageBreak/>
+        <w:t>GridSearchCV and KerasClassifier’, 2020)</w:t>
       </w:r>
       <w:r>
         <w:rPr>
@@ -19722,6 +19916,9 @@
         </w:rPr>
       </w:pPr>
       <w:r>
+        <w:rPr>
+          <w:noProof/>
+        </w:rPr>
         <w:drawing>
           <wp:inline distT="0" distB="0" distL="0" distR="0" wp14:anchorId="08B88BE7" wp14:editId="2ADBE347">
             <wp:extent cx="5406233" cy="978535"/>
@@ -20456,6 +20653,7 @@
           <w:b/>
           <w:bCs/>
         </w:rPr>
+        <w:lastRenderedPageBreak/>
         <w:t>Objective 1</w:t>
       </w:r>
       <w:r>
@@ -20933,6 +21131,7 @@
           <w:rFonts w:asciiTheme="minorHAnsi" w:hAnsiTheme="minorHAnsi" w:cstheme="minorHAnsi"/>
           <w:color w:val="auto"/>
         </w:rPr>
+        <w:lastRenderedPageBreak/>
         <w:t>Algorithm 1 - Logistic Regression</w:t>
       </w:r>
     </w:p>
@@ -26609,6 +26808,7 @@
   <w:style w:type="character" w:default="1" w:styleId="DefaultParagraphFont">
     <w:name w:val="Default Paragraph Font"/>
     <w:uiPriority w:val="1"/>
+    <w:semiHidden/>
     <w:unhideWhenUsed/>
   </w:style>
   <w:style w:type="table" w:default="1" w:styleId="TableNormal">

</xml_diff>